<commit_message>
Guidelines for evaluating the value of websites done.
</commit_message>
<xml_diff>
--- a/Assignment_one.docx
+++ b/Assignment_one.docx
@@ -49,7 +49,7 @@
                     <pic:cNvPicPr preferRelativeResize="0"/>
                   </pic:nvPicPr>
                   <pic:blipFill>
-                    <a:blip r:embed="rId4">
+                    <a:blip r:embed="rId5">
                       <a:extLst>
                         <a:ext uri="{28A0092B-C50C-407E-A947-70E740481C1C}">
                           <a14:useLocalDpi xmlns:a14="http://schemas.microsoft.com/office/drawing/2010/main" val="0"/>
@@ -365,9 +365,541 @@
       </w:r>
     </w:p>
     <w:p>
+      <w:pPr>
+        <w:spacing w:line="360" w:lineRule="auto"/>
+        <w:rPr>
+          <w:rFonts w:ascii="Times New Roman" w:hAnsi="Times New Roman" w:cs="Times New Roman"/>
+          <w:sz w:val="32"/>
+          <w:szCs w:val="24"/>
+        </w:rPr>
+      </w:pPr>
+      <w:r>
+        <w:rPr>
+          <w:rFonts w:ascii="Times New Roman" w:hAnsi="Times New Roman" w:cs="Times New Roman"/>
+          <w:sz w:val="32"/>
+          <w:szCs w:val="24"/>
+        </w:rPr>
+        <w:lastRenderedPageBreak/>
+        <w:t xml:space="preserve">Evaluation of web documents </w:t>
+      </w:r>
+    </w:p>
+    <w:p>
+      <w:pPr>
+        <w:spacing w:line="360" w:lineRule="auto"/>
+        <w:rPr>
+          <w:rFonts w:ascii="Times New Roman" w:hAnsi="Times New Roman" w:cs="Times New Roman"/>
+          <w:sz w:val="24"/>
+          <w:szCs w:val="24"/>
+        </w:rPr>
+      </w:pPr>
+      <w:r>
+        <w:rPr>
+          <w:rFonts w:ascii="Times New Roman" w:hAnsi="Times New Roman" w:cs="Times New Roman"/>
+          <w:sz w:val="24"/>
+          <w:szCs w:val="24"/>
+        </w:rPr>
+        <w:t>There are six criteria that should be applie</w:t>
+      </w:r>
+      <w:r>
+        <w:rPr>
+          <w:rFonts w:ascii="Times New Roman" w:hAnsi="Times New Roman" w:cs="Times New Roman"/>
+          <w:sz w:val="24"/>
+          <w:szCs w:val="24"/>
+        </w:rPr>
+        <w:t>d while evaluating any website.</w:t>
+      </w:r>
       <w:bookmarkStart w:id="0" w:name="_GoBack"/>
       <w:bookmarkEnd w:id="0"/>
-    </w:p>
+      <w:r>
+        <w:rPr>
+          <w:rFonts w:ascii="Times New Roman" w:hAnsi="Times New Roman" w:cs="Times New Roman"/>
+          <w:sz w:val="24"/>
+          <w:szCs w:val="24"/>
+        </w:rPr>
+        <w:t xml:space="preserve"> These are Authority, Accuracy, Objectivity, Currency, Coverage, and Appearance. </w:t>
+      </w:r>
+    </w:p>
+    <w:p>
+      <w:pPr>
+        <w:pStyle w:val="ListParagraph"/>
+        <w:numPr>
+          <w:ilvl w:val="0"/>
+          <w:numId w:val="1"/>
+        </w:numPr>
+        <w:spacing w:line="360" w:lineRule="auto"/>
+        <w:rPr>
+          <w:rFonts w:ascii="Times New Roman" w:hAnsi="Times New Roman" w:cs="Times New Roman"/>
+          <w:sz w:val="28"/>
+          <w:szCs w:val="24"/>
+        </w:rPr>
+      </w:pPr>
+      <w:r>
+        <w:rPr>
+          <w:rFonts w:ascii="Times New Roman" w:hAnsi="Times New Roman" w:cs="Times New Roman"/>
+          <w:sz w:val="28"/>
+          <w:szCs w:val="24"/>
+        </w:rPr>
+        <w:t>Authority</w:t>
+      </w:r>
+    </w:p>
+    <w:p>
+      <w:pPr>
+        <w:spacing w:before="100" w:beforeAutospacing="1" w:after="100" w:afterAutospacing="1" w:line="360" w:lineRule="auto"/>
+        <w:rPr>
+          <w:rFonts w:ascii="Times New Roman" w:eastAsia="Times New Roman" w:hAnsi="Times New Roman" w:cs="Times New Roman"/>
+          <w:sz w:val="24"/>
+          <w:szCs w:val="24"/>
+          <w:lang w:eastAsia="en-GB"/>
+        </w:rPr>
+      </w:pPr>
+      <w:r>
+        <w:rPr>
+          <w:rFonts w:ascii="Times New Roman" w:eastAsia="Times New Roman" w:hAnsi="Times New Roman" w:cs="Times New Roman"/>
+          <w:sz w:val="24"/>
+          <w:szCs w:val="24"/>
+          <w:lang w:eastAsia="en-GB"/>
+        </w:rPr>
+        <w:t>Is it clear who is responsible for the contents of the page?  </w:t>
+      </w:r>
+    </w:p>
+    <w:p>
+      <w:pPr>
+        <w:spacing w:before="100" w:beforeAutospacing="1" w:after="100" w:afterAutospacing="1" w:line="360" w:lineRule="auto"/>
+        <w:rPr>
+          <w:rFonts w:ascii="Times New Roman" w:eastAsia="Times New Roman" w:hAnsi="Times New Roman" w:cs="Times New Roman"/>
+          <w:sz w:val="24"/>
+          <w:szCs w:val="24"/>
+          <w:lang w:eastAsia="en-GB"/>
+        </w:rPr>
+      </w:pPr>
+      <w:r>
+        <w:rPr>
+          <w:rFonts w:ascii="Times New Roman" w:eastAsia="Times New Roman" w:hAnsi="Times New Roman" w:cs="Times New Roman"/>
+          <w:sz w:val="24"/>
+          <w:szCs w:val="24"/>
+          <w:lang w:eastAsia="en-GB"/>
+        </w:rPr>
+        <w:t>Is there a way of verifying the legitimacy of the organization, group, company or individual? </w:t>
+      </w:r>
+    </w:p>
+    <w:p>
+      <w:pPr>
+        <w:spacing w:before="100" w:beforeAutospacing="1" w:after="100" w:afterAutospacing="1" w:line="360" w:lineRule="auto"/>
+        <w:rPr>
+          <w:rFonts w:ascii="Times New Roman" w:eastAsia="Times New Roman" w:hAnsi="Times New Roman" w:cs="Times New Roman"/>
+          <w:sz w:val="24"/>
+          <w:szCs w:val="24"/>
+          <w:lang w:eastAsia="en-GB"/>
+        </w:rPr>
+      </w:pPr>
+      <w:r>
+        <w:rPr>
+          <w:rFonts w:ascii="Times New Roman" w:eastAsia="Times New Roman" w:hAnsi="Times New Roman" w:cs="Times New Roman"/>
+          <w:sz w:val="24"/>
+          <w:szCs w:val="24"/>
+          <w:lang w:eastAsia="en-GB"/>
+        </w:rPr>
+        <w:t>Is there any indication of the author's qualifications for writing on a particular topic?</w:t>
+      </w:r>
+    </w:p>
+    <w:p>
+      <w:pPr>
+        <w:spacing w:line="360" w:lineRule="auto"/>
+        <w:rPr>
+          <w:rFonts w:ascii="Times New Roman" w:eastAsia="Times New Roman" w:hAnsi="Times New Roman" w:cs="Times New Roman"/>
+          <w:sz w:val="24"/>
+          <w:szCs w:val="24"/>
+          <w:lang w:eastAsia="en-GB"/>
+        </w:rPr>
+      </w:pPr>
+      <w:r>
+        <w:rPr>
+          <w:rFonts w:ascii="Times New Roman" w:eastAsia="Times New Roman" w:hAnsi="Times New Roman" w:cs="Times New Roman"/>
+          <w:sz w:val="24"/>
+          <w:szCs w:val="24"/>
+          <w:lang w:eastAsia="en-GB"/>
+        </w:rPr>
+        <w:t>Is the information from sources known to be reliable? </w:t>
+      </w:r>
+    </w:p>
+    <w:p>
+      <w:pPr>
+        <w:pStyle w:val="ListParagraph"/>
+        <w:numPr>
+          <w:ilvl w:val="0"/>
+          <w:numId w:val="1"/>
+        </w:numPr>
+        <w:spacing w:line="360" w:lineRule="auto"/>
+        <w:rPr>
+          <w:rFonts w:ascii="Times New Roman" w:eastAsia="Times New Roman" w:hAnsi="Times New Roman" w:cs="Times New Roman"/>
+          <w:sz w:val="28"/>
+          <w:szCs w:val="24"/>
+          <w:lang w:eastAsia="en-GB"/>
+        </w:rPr>
+      </w:pPr>
+      <w:r>
+        <w:rPr>
+          <w:rFonts w:ascii="Times New Roman" w:eastAsia="Times New Roman" w:hAnsi="Times New Roman" w:cs="Times New Roman"/>
+          <w:sz w:val="28"/>
+          <w:szCs w:val="24"/>
+          <w:lang w:eastAsia="en-GB"/>
+        </w:rPr>
+        <w:t>Accuracy</w:t>
+      </w:r>
+    </w:p>
+    <w:p>
+      <w:pPr>
+        <w:spacing w:before="100" w:beforeAutospacing="1" w:after="100" w:afterAutospacing="1" w:line="360" w:lineRule="auto"/>
+        <w:rPr>
+          <w:rFonts w:ascii="Times New Roman" w:eastAsia="Times New Roman" w:hAnsi="Times New Roman" w:cs="Times New Roman"/>
+          <w:sz w:val="24"/>
+          <w:szCs w:val="24"/>
+          <w:lang w:eastAsia="en-GB"/>
+        </w:rPr>
+      </w:pPr>
+      <w:r>
+        <w:rPr>
+          <w:rFonts w:ascii="Times New Roman" w:eastAsia="Times New Roman" w:hAnsi="Times New Roman" w:cs="Times New Roman"/>
+          <w:sz w:val="24"/>
+          <w:szCs w:val="24"/>
+          <w:lang w:eastAsia="en-GB"/>
+        </w:rPr>
+        <w:t>Are the sources for factual information clearly listed so they can be verified in another source?</w:t>
+      </w:r>
+    </w:p>
+    <w:p>
+      <w:pPr>
+        <w:spacing w:line="360" w:lineRule="auto"/>
+        <w:rPr>
+          <w:rFonts w:ascii="Times New Roman" w:eastAsia="Times New Roman" w:hAnsi="Times New Roman" w:cs="Times New Roman"/>
+          <w:sz w:val="24"/>
+          <w:szCs w:val="24"/>
+          <w:lang w:eastAsia="en-GB"/>
+        </w:rPr>
+      </w:pPr>
+      <w:r>
+        <w:rPr>
+          <w:rFonts w:ascii="Times New Roman" w:eastAsia="Times New Roman" w:hAnsi="Times New Roman" w:cs="Times New Roman"/>
+          <w:sz w:val="24"/>
+          <w:szCs w:val="24"/>
+          <w:lang w:eastAsia="en-GB"/>
+        </w:rPr>
+        <w:t>Is the information free of grammatical, spelling, and other typographical errors?</w:t>
+      </w:r>
+    </w:p>
+    <w:p>
+      <w:pPr>
+        <w:pStyle w:val="ListParagraph"/>
+        <w:numPr>
+          <w:ilvl w:val="0"/>
+          <w:numId w:val="1"/>
+        </w:numPr>
+        <w:spacing w:line="360" w:lineRule="auto"/>
+        <w:rPr>
+          <w:rFonts w:ascii="Times New Roman" w:eastAsia="Times New Roman" w:hAnsi="Times New Roman" w:cs="Times New Roman"/>
+          <w:sz w:val="28"/>
+          <w:szCs w:val="24"/>
+          <w:lang w:eastAsia="en-GB"/>
+        </w:rPr>
+      </w:pPr>
+      <w:r>
+        <w:rPr>
+          <w:rFonts w:ascii="Times New Roman" w:eastAsia="Times New Roman" w:hAnsi="Times New Roman" w:cs="Times New Roman"/>
+          <w:sz w:val="28"/>
+          <w:szCs w:val="24"/>
+          <w:lang w:eastAsia="en-GB"/>
+        </w:rPr>
+        <w:t>Objectivity</w:t>
+      </w:r>
+    </w:p>
+    <w:p>
+      <w:pPr>
+        <w:spacing w:before="100" w:beforeAutospacing="1" w:after="100" w:afterAutospacing="1" w:line="360" w:lineRule="auto"/>
+        <w:rPr>
+          <w:rFonts w:ascii="Times New Roman" w:eastAsia="Times New Roman" w:hAnsi="Times New Roman" w:cs="Times New Roman"/>
+          <w:sz w:val="24"/>
+          <w:szCs w:val="24"/>
+          <w:lang w:eastAsia="en-GB"/>
+        </w:rPr>
+      </w:pPr>
+      <w:r>
+        <w:rPr>
+          <w:rFonts w:ascii="Times New Roman" w:eastAsia="Times New Roman" w:hAnsi="Times New Roman" w:cs="Times New Roman"/>
+          <w:sz w:val="24"/>
+          <w:szCs w:val="24"/>
+          <w:lang w:eastAsia="en-GB"/>
+        </w:rPr>
+        <w:t>Does the content appear to contain any evidence of bias?</w:t>
+      </w:r>
+    </w:p>
+    <w:p>
+      <w:pPr>
+        <w:spacing w:before="100" w:beforeAutospacing="1" w:after="100" w:afterAutospacing="1" w:line="360" w:lineRule="auto"/>
+        <w:rPr>
+          <w:rFonts w:ascii="Times New Roman" w:eastAsia="Times New Roman" w:hAnsi="Times New Roman" w:cs="Times New Roman"/>
+          <w:sz w:val="24"/>
+          <w:szCs w:val="24"/>
+          <w:lang w:eastAsia="en-GB"/>
+        </w:rPr>
+      </w:pPr>
+      <w:r>
+        <w:rPr>
+          <w:rFonts w:ascii="Times New Roman" w:eastAsia="Times New Roman" w:hAnsi="Times New Roman" w:cs="Times New Roman"/>
+          <w:sz w:val="24"/>
+          <w:szCs w:val="24"/>
+          <w:lang w:eastAsia="en-GB"/>
+        </w:rPr>
+        <w:t>Is there a link to a page describing the goals or purpose of the sponsoring organization or company?</w:t>
+      </w:r>
+    </w:p>
+    <w:p>
+      <w:pPr>
+        <w:spacing w:line="360" w:lineRule="auto"/>
+        <w:rPr>
+          <w:rFonts w:ascii="Times New Roman" w:eastAsia="Times New Roman" w:hAnsi="Times New Roman" w:cs="Times New Roman"/>
+          <w:sz w:val="24"/>
+          <w:szCs w:val="24"/>
+          <w:lang w:eastAsia="en-GB"/>
+        </w:rPr>
+      </w:pPr>
+      <w:r>
+        <w:rPr>
+          <w:rFonts w:ascii="Times New Roman" w:eastAsia="Times New Roman" w:hAnsi="Times New Roman" w:cs="Times New Roman"/>
+          <w:sz w:val="24"/>
+          <w:szCs w:val="24"/>
+          <w:lang w:eastAsia="en-GB"/>
+        </w:rPr>
+        <w:t>If there is any advertising on the page, is it clearly differentiated from the informational content? </w:t>
+      </w:r>
+    </w:p>
+    <w:p>
+      <w:pPr>
+        <w:pStyle w:val="ListParagraph"/>
+        <w:numPr>
+          <w:ilvl w:val="0"/>
+          <w:numId w:val="1"/>
+        </w:numPr>
+        <w:spacing w:line="360" w:lineRule="auto"/>
+        <w:rPr>
+          <w:rFonts w:ascii="Times New Roman" w:eastAsia="Times New Roman" w:hAnsi="Times New Roman" w:cs="Times New Roman"/>
+          <w:sz w:val="28"/>
+          <w:szCs w:val="24"/>
+          <w:lang w:eastAsia="en-GB"/>
+        </w:rPr>
+      </w:pPr>
+      <w:r>
+        <w:rPr>
+          <w:rFonts w:ascii="Times New Roman" w:eastAsia="Times New Roman" w:hAnsi="Times New Roman" w:cs="Times New Roman"/>
+          <w:sz w:val="28"/>
+          <w:szCs w:val="24"/>
+          <w:lang w:eastAsia="en-GB"/>
+        </w:rPr>
+        <w:t>Currency</w:t>
+      </w:r>
+    </w:p>
+    <w:p>
+      <w:pPr>
+        <w:spacing w:line="360" w:lineRule="auto"/>
+        <w:rPr>
+          <w:rFonts w:ascii="Times New Roman" w:eastAsia="Times New Roman" w:hAnsi="Times New Roman" w:cs="Times New Roman"/>
+          <w:sz w:val="24"/>
+          <w:szCs w:val="24"/>
+          <w:lang w:eastAsia="en-GB"/>
+        </w:rPr>
+      </w:pPr>
+      <w:r>
+        <w:rPr>
+          <w:rFonts w:ascii="Times New Roman" w:eastAsia="Times New Roman" w:hAnsi="Times New Roman" w:cs="Times New Roman"/>
+          <w:sz w:val="24"/>
+          <w:szCs w:val="24"/>
+          <w:lang w:eastAsia="en-GB"/>
+        </w:rPr>
+        <w:t>Are there dates on the page to indicate when the page was written, when the page was first placed on the Web, or when the page was last revised?</w:t>
+      </w:r>
+    </w:p>
+    <w:p>
+      <w:pPr>
+        <w:pStyle w:val="ListParagraph"/>
+        <w:numPr>
+          <w:ilvl w:val="0"/>
+          <w:numId w:val="1"/>
+        </w:numPr>
+        <w:spacing w:line="360" w:lineRule="auto"/>
+        <w:rPr>
+          <w:rFonts w:ascii="Times New Roman" w:eastAsia="Times New Roman" w:hAnsi="Times New Roman" w:cs="Times New Roman"/>
+          <w:sz w:val="28"/>
+          <w:szCs w:val="24"/>
+          <w:lang w:eastAsia="en-GB"/>
+        </w:rPr>
+      </w:pPr>
+      <w:r>
+        <w:rPr>
+          <w:rFonts w:ascii="Times New Roman" w:eastAsia="Times New Roman" w:hAnsi="Times New Roman" w:cs="Times New Roman"/>
+          <w:sz w:val="28"/>
+          <w:szCs w:val="24"/>
+          <w:lang w:eastAsia="en-GB"/>
+        </w:rPr>
+        <w:t>Coverage</w:t>
+      </w:r>
+    </w:p>
+    <w:p>
+      <w:pPr>
+        <w:spacing w:before="100" w:beforeAutospacing="1" w:after="100" w:afterAutospacing="1" w:line="360" w:lineRule="auto"/>
+        <w:rPr>
+          <w:rFonts w:ascii="Times New Roman" w:eastAsia="Times New Roman" w:hAnsi="Times New Roman" w:cs="Times New Roman"/>
+          <w:sz w:val="24"/>
+          <w:szCs w:val="24"/>
+          <w:lang w:eastAsia="en-GB"/>
+        </w:rPr>
+      </w:pPr>
+      <w:r>
+        <w:rPr>
+          <w:rFonts w:ascii="Times New Roman" w:eastAsia="Times New Roman" w:hAnsi="Times New Roman" w:cs="Times New Roman"/>
+          <w:sz w:val="24"/>
+          <w:szCs w:val="24"/>
+          <w:lang w:eastAsia="en-GB"/>
+        </w:rPr>
+        <w:lastRenderedPageBreak/>
+        <w:t>Are these topics successfully addressed, with clearly presented arguments and adequate support to substantiate them?</w:t>
+      </w:r>
+    </w:p>
+    <w:p>
+      <w:pPr>
+        <w:spacing w:before="100" w:beforeAutospacing="1" w:after="100" w:afterAutospacing="1" w:line="360" w:lineRule="auto"/>
+        <w:rPr>
+          <w:rFonts w:ascii="Times New Roman" w:eastAsia="Times New Roman" w:hAnsi="Times New Roman" w:cs="Times New Roman"/>
+          <w:sz w:val="24"/>
+          <w:szCs w:val="24"/>
+          <w:lang w:eastAsia="en-GB"/>
+        </w:rPr>
+      </w:pPr>
+      <w:r>
+        <w:rPr>
+          <w:rFonts w:ascii="Times New Roman" w:eastAsia="Times New Roman" w:hAnsi="Times New Roman" w:cs="Times New Roman"/>
+          <w:sz w:val="24"/>
+          <w:szCs w:val="24"/>
+          <w:lang w:eastAsia="en-GB"/>
+        </w:rPr>
+        <w:t>Does the work update other sources, substantiate other materials you have read, or add new information?</w:t>
+      </w:r>
+    </w:p>
+    <w:p>
+      <w:pPr>
+        <w:spacing w:line="360" w:lineRule="auto"/>
+        <w:rPr>
+          <w:rFonts w:ascii="Times New Roman" w:eastAsia="Times New Roman" w:hAnsi="Times New Roman" w:cs="Times New Roman"/>
+          <w:sz w:val="24"/>
+          <w:szCs w:val="24"/>
+          <w:lang w:eastAsia="en-GB"/>
+        </w:rPr>
+      </w:pPr>
+      <w:r>
+        <w:rPr>
+          <w:rFonts w:ascii="Times New Roman" w:eastAsia="Times New Roman" w:hAnsi="Times New Roman" w:cs="Times New Roman"/>
+          <w:sz w:val="24"/>
+          <w:szCs w:val="24"/>
+          <w:lang w:eastAsia="en-GB"/>
+        </w:rPr>
+        <w:t>Is the target audience identified and appropriate for your needs? </w:t>
+      </w:r>
+    </w:p>
+    <w:p>
+      <w:pPr>
+        <w:pStyle w:val="ListParagraph"/>
+        <w:numPr>
+          <w:ilvl w:val="0"/>
+          <w:numId w:val="1"/>
+        </w:numPr>
+        <w:spacing w:line="360" w:lineRule="auto"/>
+        <w:rPr>
+          <w:rFonts w:ascii="Times New Roman" w:eastAsia="Times New Roman" w:hAnsi="Times New Roman" w:cs="Times New Roman"/>
+          <w:sz w:val="28"/>
+          <w:szCs w:val="24"/>
+          <w:lang w:eastAsia="en-GB"/>
+        </w:rPr>
+      </w:pPr>
+      <w:r>
+        <w:rPr>
+          <w:rFonts w:ascii="Times New Roman" w:eastAsia="Times New Roman" w:hAnsi="Times New Roman" w:cs="Times New Roman"/>
+          <w:sz w:val="28"/>
+          <w:szCs w:val="24"/>
+          <w:lang w:eastAsia="en-GB"/>
+        </w:rPr>
+        <w:t>Appearance</w:t>
+      </w:r>
+    </w:p>
+    <w:p>
+      <w:pPr>
+        <w:spacing w:before="100" w:beforeAutospacing="1" w:after="100" w:afterAutospacing="1" w:line="360" w:lineRule="auto"/>
+        <w:rPr>
+          <w:rFonts w:ascii="Times New Roman" w:eastAsia="Times New Roman" w:hAnsi="Times New Roman" w:cs="Times New Roman"/>
+          <w:sz w:val="24"/>
+          <w:szCs w:val="24"/>
+          <w:lang w:eastAsia="en-GB"/>
+        </w:rPr>
+      </w:pPr>
+      <w:r>
+        <w:rPr>
+          <w:rFonts w:ascii="Times New Roman" w:eastAsia="Times New Roman" w:hAnsi="Times New Roman" w:cs="Times New Roman"/>
+          <w:sz w:val="24"/>
+          <w:szCs w:val="24"/>
+          <w:lang w:eastAsia="en-GB"/>
+        </w:rPr>
+        <w:t>Does the site look well organized?</w:t>
+      </w:r>
+    </w:p>
+    <w:p>
+      <w:pPr>
+        <w:spacing w:before="100" w:beforeAutospacing="1" w:after="100" w:afterAutospacing="1" w:line="360" w:lineRule="auto"/>
+        <w:rPr>
+          <w:rFonts w:ascii="Times New Roman" w:eastAsia="Times New Roman" w:hAnsi="Times New Roman" w:cs="Times New Roman"/>
+          <w:sz w:val="24"/>
+          <w:szCs w:val="24"/>
+          <w:lang w:eastAsia="en-GB"/>
+        </w:rPr>
+      </w:pPr>
+      <w:r>
+        <w:rPr>
+          <w:rFonts w:ascii="Times New Roman" w:eastAsia="Times New Roman" w:hAnsi="Times New Roman" w:cs="Times New Roman"/>
+          <w:sz w:val="24"/>
+          <w:szCs w:val="24"/>
+          <w:lang w:eastAsia="en-GB"/>
+        </w:rPr>
+        <w:t>Do the links work?</w:t>
+      </w:r>
+    </w:p>
+    <w:p>
+      <w:pPr>
+        <w:spacing w:line="360" w:lineRule="auto"/>
+        <w:rPr>
+          <w:rFonts w:ascii="Times New Roman" w:eastAsia="Times New Roman" w:hAnsi="Times New Roman" w:cs="Times New Roman"/>
+          <w:sz w:val="24"/>
+          <w:szCs w:val="24"/>
+          <w:lang w:eastAsia="en-GB"/>
+        </w:rPr>
+      </w:pPr>
+      <w:r>
+        <w:rPr>
+          <w:rFonts w:ascii="Times New Roman" w:eastAsia="Times New Roman" w:hAnsi="Times New Roman" w:cs="Times New Roman"/>
+          <w:sz w:val="24"/>
+          <w:szCs w:val="24"/>
+          <w:lang w:eastAsia="en-GB"/>
+        </w:rPr>
+        <w:t>Does the site appear well maintained?</w:t>
+      </w:r>
+    </w:p>
+    <w:p>
+      <w:pPr>
+        <w:spacing w:line="360" w:lineRule="auto"/>
+        <w:rPr>
+          <w:rFonts w:ascii="Times New Roman" w:eastAsia="Times New Roman" w:hAnsi="Times New Roman" w:cs="Times New Roman"/>
+          <w:sz w:val="24"/>
+          <w:szCs w:val="24"/>
+          <w:lang w:eastAsia="en-GB"/>
+        </w:rPr>
+      </w:pPr>
+    </w:p>
+    <w:p/>
     <w:sectPr>
       <w:pgSz w:w="11906" w:h="16838"/>
       <w:pgMar w:top="1440" w:right="1440" w:bottom="1440" w:left="1440" w:header="708" w:footer="708" w:gutter="0"/>
@@ -376,6 +908,100 @@
     </w:sectPr>
   </w:body>
 </w:document>
+</file>
+
+<file path=word/numbering.xml><?xml version="1.0" encoding="utf-8"?>
+<w:numbering xmlns:wpc="http://schemas.microsoft.com/office/word/2010/wordprocessingCanvas" xmlns:mc="http://schemas.openxmlformats.org/markup-compatibility/2006" xmlns:o="urn:schemas-microsoft-com:office:office" xmlns:r="http://schemas.openxmlformats.org/officeDocument/2006/relationships" xmlns:m="http://schemas.openxmlformats.org/officeDocument/2006/math" xmlns:v="urn:schemas-microsoft-com:vml" xmlns:wp14="http://schemas.microsoft.com/office/word/2010/wordprocessingDrawing" xmlns:wp="http://schemas.openxmlformats.org/drawingml/2006/wordprocessingDrawing" xmlns:w10="urn:schemas-microsoft-com:office:word" xmlns:w="http://schemas.openxmlformats.org/wordprocessingml/2006/main" xmlns:w14="http://schemas.microsoft.com/office/word/2010/wordml" xmlns:w15="http://schemas.microsoft.com/office/word/2012/wordml" xmlns:wpg="http://schemas.microsoft.com/office/word/2010/wordprocessingGroup" xmlns:wpi="http://schemas.microsoft.com/office/word/2010/wordprocessingInk" xmlns:wne="http://schemas.microsoft.com/office/word/2006/wordml" xmlns:wps="http://schemas.microsoft.com/office/word/2010/wordprocessingShape" mc:Ignorable="w14 w15 wp14">
+  <w:abstractNum w:abstractNumId="0" w15:restartNumberingAfterBreak="0">
+    <w:nsid w:val="150B091F"/>
+    <w:multiLevelType w:val="hybridMultilevel"/>
+    <w:tmpl w:val="5F8AB3C0"/>
+    <w:lvl w:ilvl="0" w:tplc="0809000F">
+      <w:start w:val="1"/>
+      <w:numFmt w:val="decimal"/>
+      <w:lvlText w:val="%1."/>
+      <w:lvlJc w:val="left"/>
+      <w:pPr>
+        <w:ind w:left="720" w:hanging="360"/>
+      </w:pPr>
+    </w:lvl>
+    <w:lvl w:ilvl="1" w:tplc="08090019" w:tentative="1">
+      <w:start w:val="1"/>
+      <w:numFmt w:val="lowerLetter"/>
+      <w:lvlText w:val="%2."/>
+      <w:lvlJc w:val="left"/>
+      <w:pPr>
+        <w:ind w:left="1440" w:hanging="360"/>
+      </w:pPr>
+    </w:lvl>
+    <w:lvl w:ilvl="2" w:tplc="0809001B" w:tentative="1">
+      <w:start w:val="1"/>
+      <w:numFmt w:val="lowerRoman"/>
+      <w:lvlText w:val="%3."/>
+      <w:lvlJc w:val="right"/>
+      <w:pPr>
+        <w:ind w:left="2160" w:hanging="180"/>
+      </w:pPr>
+    </w:lvl>
+    <w:lvl w:ilvl="3" w:tplc="0809000F" w:tentative="1">
+      <w:start w:val="1"/>
+      <w:numFmt w:val="decimal"/>
+      <w:lvlText w:val="%4."/>
+      <w:lvlJc w:val="left"/>
+      <w:pPr>
+        <w:ind w:left="2880" w:hanging="360"/>
+      </w:pPr>
+    </w:lvl>
+    <w:lvl w:ilvl="4" w:tplc="08090019" w:tentative="1">
+      <w:start w:val="1"/>
+      <w:numFmt w:val="lowerLetter"/>
+      <w:lvlText w:val="%5."/>
+      <w:lvlJc w:val="left"/>
+      <w:pPr>
+        <w:ind w:left="3600" w:hanging="360"/>
+      </w:pPr>
+    </w:lvl>
+    <w:lvl w:ilvl="5" w:tplc="0809001B" w:tentative="1">
+      <w:start w:val="1"/>
+      <w:numFmt w:val="lowerRoman"/>
+      <w:lvlText w:val="%6."/>
+      <w:lvlJc w:val="right"/>
+      <w:pPr>
+        <w:ind w:left="4320" w:hanging="180"/>
+      </w:pPr>
+    </w:lvl>
+    <w:lvl w:ilvl="6" w:tplc="0809000F" w:tentative="1">
+      <w:start w:val="1"/>
+      <w:numFmt w:val="decimal"/>
+      <w:lvlText w:val="%7."/>
+      <w:lvlJc w:val="left"/>
+      <w:pPr>
+        <w:ind w:left="5040" w:hanging="360"/>
+      </w:pPr>
+    </w:lvl>
+    <w:lvl w:ilvl="7" w:tplc="08090019" w:tentative="1">
+      <w:start w:val="1"/>
+      <w:numFmt w:val="lowerLetter"/>
+      <w:lvlText w:val="%8."/>
+      <w:lvlJc w:val="left"/>
+      <w:pPr>
+        <w:ind w:left="5760" w:hanging="360"/>
+      </w:pPr>
+    </w:lvl>
+    <w:lvl w:ilvl="8" w:tplc="0809001B" w:tentative="1">
+      <w:start w:val="1"/>
+      <w:numFmt w:val="lowerRoman"/>
+      <w:lvlText w:val="%9."/>
+      <w:lvlJc w:val="right"/>
+      <w:pPr>
+        <w:ind w:left="6480" w:hanging="180"/>
+      </w:pPr>
+    </w:lvl>
+  </w:abstractNum>
+  <w:num w:numId="1">
+    <w:abstractNumId w:val="0"/>
+  </w:num>
+</w:numbering>
 </file>
 
 <file path=word/styles.xml><?xml version="1.0" encoding="utf-8"?>
@@ -799,6 +1425,17 @@
     <w:semiHidden/>
     <w:unhideWhenUsed/>
   </w:style>
+  <w:style w:type="paragraph" w:styleId="ListParagraph">
+    <w:name w:val="List Paragraph"/>
+    <w:basedOn w:val="Normal"/>
+    <w:uiPriority w:val="34"/>
+    <w:qFormat/>
+    <w:rsid w:val="00831A8F"/>
+    <w:pPr>
+      <w:ind w:left="720"/>
+      <w:contextualSpacing/>
+    </w:pPr>
+  </w:style>
 </w:styles>
 </file>
 

</xml_diff>

<commit_message>
Popular websites observation and assessment, BBC and Amazon are done.
</commit_message>
<xml_diff>
--- a/Assignment_one.docx
+++ b/Assignment_one.docx
@@ -366,6 +366,11 @@
     </w:p>
     <w:p>
       <w:pPr>
+        <w:pStyle w:val="ListParagraph"/>
+        <w:numPr>
+          <w:ilvl w:val="0"/>
+          <w:numId w:val="2"/>
+        </w:numPr>
         <w:spacing w:line="360" w:lineRule="auto"/>
         <w:rPr>
           <w:rFonts w:ascii="Times New Roman" w:hAnsi="Times New Roman" w:cs="Times New Roman"/>
@@ -380,36 +385,452 @@
           <w:szCs w:val="24"/>
         </w:rPr>
         <w:lastRenderedPageBreak/>
-        <w:t xml:space="preserve">Evaluation of web documents </w:t>
-      </w:r>
-    </w:p>
-    <w:p>
-      <w:pPr>
-        <w:spacing w:line="360" w:lineRule="auto"/>
-        <w:rPr>
-          <w:rFonts w:ascii="Times New Roman" w:hAnsi="Times New Roman" w:cs="Times New Roman"/>
-          <w:sz w:val="24"/>
-          <w:szCs w:val="24"/>
-        </w:rPr>
-      </w:pPr>
-      <w:r>
-        <w:rPr>
-          <w:rFonts w:ascii="Times New Roman" w:hAnsi="Times New Roman" w:cs="Times New Roman"/>
-          <w:sz w:val="24"/>
-          <w:szCs w:val="24"/>
-        </w:rPr>
-        <w:t>There are six criteria that should be applie</w:t>
-      </w:r>
-      <w:r>
-        <w:rPr>
-          <w:rFonts w:ascii="Times New Roman" w:hAnsi="Times New Roman" w:cs="Times New Roman"/>
-          <w:sz w:val="24"/>
-          <w:szCs w:val="24"/>
-        </w:rPr>
-        <w:t>d while evaluating any website.</w:t>
-      </w:r>
+        <w:t xml:space="preserve">Popular websites observation and Assessment </w:t>
+      </w:r>
+    </w:p>
+    <w:p>
+      <w:pPr>
+        <w:spacing w:line="360" w:lineRule="auto"/>
+        <w:rPr>
+          <w:rFonts w:ascii="Times New Roman" w:hAnsi="Times New Roman" w:cs="Times New Roman"/>
+          <w:sz w:val="24"/>
+          <w:szCs w:val="24"/>
+        </w:rPr>
+      </w:pPr>
+      <w:r>
+        <w:rPr>
+          <w:rFonts w:ascii="Times New Roman" w:hAnsi="Times New Roman" w:cs="Times New Roman"/>
+          <w:sz w:val="24"/>
+          <w:szCs w:val="24"/>
+        </w:rPr>
+        <w:t>BBC</w:t>
+      </w:r>
+    </w:p>
+    <w:p>
+      <w:pPr>
+        <w:spacing w:line="360" w:lineRule="auto"/>
+        <w:rPr>
+          <w:rFonts w:ascii="Times New Roman" w:hAnsi="Times New Roman" w:cs="Times New Roman"/>
+          <w:sz w:val="24"/>
+          <w:szCs w:val="24"/>
+        </w:rPr>
+      </w:pPr>
+      <w:r>
+        <w:rPr>
+          <w:rFonts w:ascii="Times New Roman" w:hAnsi="Times New Roman" w:cs="Times New Roman"/>
+          <w:sz w:val="24"/>
+          <w:szCs w:val="24"/>
+        </w:rPr>
+        <w:t>In 1997 GC the official website of the greatest newsfeed deliverer broadcasting corporation was not that interesting in the outlook and contents. The background was so dark and the side bar has only limited choice to switch to different services. The home page only consists of the logo with the name BBC, the side bar and a dark background with navy blue ray of light. (</w:t>
+      </w:r>
+      <w:hyperlink r:id="rId6" w:history="1">
+        <w:r>
+          <w:rPr>
+            <w:rStyle w:val="Hyperlink"/>
+            <w:rFonts w:ascii="Times New Roman" w:hAnsi="Times New Roman" w:cs="Times New Roman"/>
+            <w:sz w:val="24"/>
+            <w:szCs w:val="24"/>
+          </w:rPr>
+          <w:t>https://web.archive.org/web/19970509152911/http://www0.bbc.co.uk/</w:t>
+        </w:r>
+      </w:hyperlink>
+      <w:r>
+        <w:rPr>
+          <w:rFonts w:ascii="Times New Roman" w:hAnsi="Times New Roman" w:cs="Times New Roman"/>
+          <w:sz w:val="24"/>
+          <w:szCs w:val="24"/>
+        </w:rPr>
+        <w:t xml:space="preserve"> ). In the 2005, the website has changed having the background </w:t>
+      </w:r>
+      <w:proofErr w:type="spellStart"/>
+      <w:r>
+        <w:rPr>
+          <w:rFonts w:ascii="Times New Roman" w:hAnsi="Times New Roman" w:cs="Times New Roman"/>
+          <w:sz w:val="24"/>
+          <w:szCs w:val="24"/>
+        </w:rPr>
+        <w:t>color</w:t>
+      </w:r>
+      <w:proofErr w:type="spellEnd"/>
+      <w:r>
+        <w:rPr>
+          <w:rFonts w:ascii="Times New Roman" w:hAnsi="Times New Roman" w:cs="Times New Roman"/>
+          <w:sz w:val="24"/>
+          <w:szCs w:val="24"/>
+        </w:rPr>
+        <w:t xml:space="preserve"> changed to sky blue and modifying the sidebar with additional choice of services. In addition to these changes it reveals daily headlines of different categories like news, sport, television and where I live. The contents become more appropriate to the site as compared to the previous one. (</w:t>
+      </w:r>
+      <w:hyperlink r:id="rId7" w:history="1">
+        <w:r>
+          <w:rPr>
+            <w:rStyle w:val="Hyperlink"/>
+            <w:rFonts w:ascii="Times New Roman" w:hAnsi="Times New Roman" w:cs="Times New Roman"/>
+            <w:sz w:val="24"/>
+            <w:szCs w:val="24"/>
+          </w:rPr>
+          <w:t>https://web.archive.org/web/20010901022145/http://www.bbc.co.uk/</w:t>
+        </w:r>
+      </w:hyperlink>
+      <w:r>
+        <w:rPr>
+          <w:rFonts w:ascii="Times New Roman" w:hAnsi="Times New Roman" w:cs="Times New Roman"/>
+          <w:sz w:val="24"/>
+          <w:szCs w:val="24"/>
+        </w:rPr>
+        <w:t xml:space="preserve"> ). In 2009, the website has changed the appearance a little bit, it changes the body </w:t>
+      </w:r>
+      <w:proofErr w:type="spellStart"/>
+      <w:r>
+        <w:rPr>
+          <w:rFonts w:ascii="Times New Roman" w:hAnsi="Times New Roman" w:cs="Times New Roman"/>
+          <w:sz w:val="24"/>
+          <w:szCs w:val="24"/>
+        </w:rPr>
+        <w:t>color</w:t>
+      </w:r>
+      <w:proofErr w:type="spellEnd"/>
+      <w:r>
+        <w:rPr>
+          <w:rFonts w:ascii="Times New Roman" w:hAnsi="Times New Roman" w:cs="Times New Roman"/>
+          <w:sz w:val="24"/>
+          <w:szCs w:val="24"/>
+        </w:rPr>
+        <w:t xml:space="preserve"> to white having blue </w:t>
+      </w:r>
+      <w:proofErr w:type="spellStart"/>
+      <w:r>
+        <w:rPr>
+          <w:rFonts w:ascii="Times New Roman" w:hAnsi="Times New Roman" w:cs="Times New Roman"/>
+          <w:sz w:val="24"/>
+          <w:szCs w:val="24"/>
+        </w:rPr>
+        <w:t>color</w:t>
+      </w:r>
+      <w:proofErr w:type="spellEnd"/>
+      <w:r>
+        <w:rPr>
+          <w:rFonts w:ascii="Times New Roman" w:hAnsi="Times New Roman" w:cs="Times New Roman"/>
+          <w:sz w:val="24"/>
+          <w:szCs w:val="24"/>
+        </w:rPr>
+        <w:t xml:space="preserve"> for the navigation bar. The logo also changed its </w:t>
+      </w:r>
+      <w:proofErr w:type="spellStart"/>
+      <w:r>
+        <w:rPr>
+          <w:rFonts w:ascii="Times New Roman" w:hAnsi="Times New Roman" w:cs="Times New Roman"/>
+          <w:sz w:val="24"/>
+          <w:szCs w:val="24"/>
+        </w:rPr>
+        <w:t>color</w:t>
+      </w:r>
+      <w:proofErr w:type="spellEnd"/>
+      <w:r>
+        <w:rPr>
+          <w:rFonts w:ascii="Times New Roman" w:hAnsi="Times New Roman" w:cs="Times New Roman"/>
+          <w:sz w:val="24"/>
+          <w:szCs w:val="24"/>
+        </w:rPr>
+        <w:t xml:space="preserve"> to blue label with white backgrounds. The left side bar was also removed from the homepage and were added in the daily options on the navigation tool bar. The news feed headlines were also revealed in different categories on the homepage. (</w:t>
+      </w:r>
+      <w:hyperlink r:id="rId8" w:history="1">
+        <w:r>
+          <w:rPr>
+            <w:rStyle w:val="Hyperlink"/>
+            <w:rFonts w:ascii="Times New Roman" w:hAnsi="Times New Roman" w:cs="Times New Roman"/>
+            <w:sz w:val="24"/>
+            <w:szCs w:val="24"/>
+          </w:rPr>
+          <w:t>https://web.archive.org/web/20090715103558/http://www.bbc.co.uk/</w:t>
+        </w:r>
+      </w:hyperlink>
+      <w:r>
+        <w:rPr>
+          <w:rFonts w:ascii="Times New Roman" w:hAnsi="Times New Roman" w:cs="Times New Roman"/>
+          <w:sz w:val="24"/>
+          <w:szCs w:val="24"/>
+        </w:rPr>
+        <w:t xml:space="preserve"> ). In 2017, the BBC logo has changed its </w:t>
+      </w:r>
+      <w:proofErr w:type="spellStart"/>
+      <w:r>
+        <w:rPr>
+          <w:rFonts w:ascii="Times New Roman" w:hAnsi="Times New Roman" w:cs="Times New Roman"/>
+          <w:sz w:val="24"/>
+          <w:szCs w:val="24"/>
+        </w:rPr>
+        <w:t>color</w:t>
+      </w:r>
+      <w:proofErr w:type="spellEnd"/>
+      <w:r>
+        <w:rPr>
+          <w:rFonts w:ascii="Times New Roman" w:hAnsi="Times New Roman" w:cs="Times New Roman"/>
+          <w:sz w:val="24"/>
+          <w:szCs w:val="24"/>
+        </w:rPr>
+        <w:t xml:space="preserve"> to white labels in black background since 2013. The </w:t>
+      </w:r>
+      <w:r>
+        <w:rPr>
+          <w:rFonts w:ascii="Times New Roman" w:hAnsi="Times New Roman" w:cs="Times New Roman"/>
+          <w:sz w:val="24"/>
+          <w:szCs w:val="24"/>
+        </w:rPr>
+        <w:t>home page is different by its</w:t>
+      </w:r>
+      <w:r>
+        <w:rPr>
+          <w:rFonts w:ascii="Times New Roman" w:hAnsi="Times New Roman" w:cs="Times New Roman"/>
+          <w:sz w:val="24"/>
+          <w:szCs w:val="24"/>
+        </w:rPr>
+        <w:t xml:space="preserve"> background </w:t>
+      </w:r>
+      <w:proofErr w:type="spellStart"/>
+      <w:r>
+        <w:rPr>
+          <w:rFonts w:ascii="Times New Roman" w:hAnsi="Times New Roman" w:cs="Times New Roman"/>
+          <w:sz w:val="24"/>
+          <w:szCs w:val="24"/>
+        </w:rPr>
+        <w:t>color</w:t>
+      </w:r>
+      <w:proofErr w:type="spellEnd"/>
+      <w:r>
+        <w:rPr>
+          <w:rFonts w:ascii="Times New Roman" w:hAnsi="Times New Roman" w:cs="Times New Roman"/>
+          <w:sz w:val="24"/>
+          <w:szCs w:val="24"/>
+        </w:rPr>
+        <w:t xml:space="preserve"> and the contents of the navigation bar. Today, the BBC site has made changes to the navigation bar contents and </w:t>
+      </w:r>
+      <w:proofErr w:type="spellStart"/>
+      <w:r>
+        <w:rPr>
+          <w:rFonts w:ascii="Times New Roman" w:hAnsi="Times New Roman" w:cs="Times New Roman"/>
+          <w:sz w:val="24"/>
+          <w:szCs w:val="24"/>
+        </w:rPr>
+        <w:t>color</w:t>
+      </w:r>
+      <w:proofErr w:type="spellEnd"/>
+      <w:r>
+        <w:rPr>
+          <w:rFonts w:ascii="Times New Roman" w:hAnsi="Times New Roman" w:cs="Times New Roman"/>
+          <w:sz w:val="24"/>
+          <w:szCs w:val="24"/>
+        </w:rPr>
+        <w:t xml:space="preserve">. The images have links to the details of the news that they are carrying and might also have some details underneath. There is also the weather forecast label at the middle, world’s news in different languages option and different navigating links on the footer of the home page. </w:t>
+      </w:r>
+    </w:p>
+    <w:p>
+      <w:pPr>
+        <w:spacing w:line="360" w:lineRule="auto"/>
+        <w:rPr>
+          <w:rFonts w:ascii="Times New Roman" w:hAnsi="Times New Roman" w:cs="Times New Roman"/>
+          <w:sz w:val="28"/>
+          <w:szCs w:val="24"/>
+        </w:rPr>
+      </w:pPr>
+      <w:r>
+        <w:rPr>
+          <w:rFonts w:ascii="Times New Roman" w:hAnsi="Times New Roman" w:cs="Times New Roman"/>
+          <w:sz w:val="28"/>
+          <w:szCs w:val="24"/>
+        </w:rPr>
+        <w:t>Amazon</w:t>
+      </w:r>
+    </w:p>
+    <w:p>
+      <w:pPr>
+        <w:spacing w:line="360" w:lineRule="auto"/>
+        <w:rPr>
+          <w:rFonts w:ascii="Times New Roman" w:hAnsi="Times New Roman" w:cs="Times New Roman"/>
+          <w:sz w:val="24"/>
+          <w:szCs w:val="24"/>
+        </w:rPr>
+      </w:pPr>
+      <w:r>
+        <w:rPr>
+          <w:rFonts w:ascii="Times New Roman" w:hAnsi="Times New Roman" w:cs="Times New Roman"/>
+          <w:sz w:val="24"/>
+          <w:szCs w:val="24"/>
+        </w:rPr>
+        <w:t xml:space="preserve">In 1955, the amazon website has a logo of an abstract “A” and the </w:t>
+      </w:r>
+      <w:proofErr w:type="spellStart"/>
+      <w:r>
+        <w:rPr>
+          <w:rFonts w:ascii="Times New Roman" w:hAnsi="Times New Roman" w:cs="Times New Roman"/>
+          <w:sz w:val="24"/>
+          <w:szCs w:val="24"/>
+        </w:rPr>
+        <w:t>color</w:t>
+      </w:r>
+      <w:proofErr w:type="spellEnd"/>
+      <w:r>
+        <w:rPr>
+          <w:rFonts w:ascii="Times New Roman" w:hAnsi="Times New Roman" w:cs="Times New Roman"/>
+          <w:sz w:val="24"/>
+          <w:szCs w:val="24"/>
+        </w:rPr>
+        <w:t xml:space="preserve"> scheme of the homepage has lots of grey. The links were visible had a disturbing blue </w:t>
+      </w:r>
+      <w:proofErr w:type="spellStart"/>
+      <w:r>
+        <w:rPr>
+          <w:rFonts w:ascii="Times New Roman" w:hAnsi="Times New Roman" w:cs="Times New Roman"/>
+          <w:sz w:val="24"/>
+          <w:szCs w:val="24"/>
+        </w:rPr>
+        <w:t>colo</w:t>
+      </w:r>
+      <w:proofErr w:type="spellEnd"/>
+      <w:r>
+        <w:rPr>
+          <w:rFonts w:ascii="Times New Roman" w:hAnsi="Times New Roman" w:cs="Times New Roman"/>
+          <w:sz w:val="24"/>
+          <w:szCs w:val="24"/>
+        </w:rPr>
+        <w:t xml:space="preserve"> having poor quality. In 1997, the amazon had several iterations of logos, with changes in </w:t>
+      </w:r>
+      <w:proofErr w:type="spellStart"/>
+      <w:r>
+        <w:rPr>
+          <w:rFonts w:ascii="Times New Roman" w:hAnsi="Times New Roman" w:cs="Times New Roman"/>
+          <w:sz w:val="24"/>
+          <w:szCs w:val="24"/>
+        </w:rPr>
+        <w:t>color</w:t>
+      </w:r>
+      <w:proofErr w:type="spellEnd"/>
+      <w:r>
+        <w:rPr>
+          <w:rFonts w:ascii="Times New Roman" w:hAnsi="Times New Roman" w:cs="Times New Roman"/>
+          <w:sz w:val="24"/>
+          <w:szCs w:val="24"/>
+        </w:rPr>
+        <w:t xml:space="preserve">, scheme and fonts. The website underwent major changes in the design and more user friendly interface. A left side bar was introduced to enhance the navigation and making the website more usable. Book covers and reviews were also added on the body of the website to allow users to visualise the bookstore. In 1998, amazon went through additional logo changes, the site also went through numerous alterations introducing the tabs and the searching bar. In </w:t>
+      </w:r>
+      <w:r>
+        <w:rPr>
+          <w:rFonts w:ascii="Times New Roman" w:hAnsi="Times New Roman" w:cs="Times New Roman"/>
+          <w:sz w:val="24"/>
+          <w:szCs w:val="24"/>
+        </w:rPr>
+        <w:lastRenderedPageBreak/>
+        <w:t xml:space="preserve">2000, the logo that the company using today was introduced and their catalogue diversified, the tabs expanded in turn. The product page description was so colourful having the graphical images and texts, with additional advertisements.  In 2008, the site embraced the blue and orange </w:t>
+      </w:r>
+      <w:proofErr w:type="spellStart"/>
+      <w:r>
+        <w:rPr>
+          <w:rFonts w:ascii="Times New Roman" w:hAnsi="Times New Roman" w:cs="Times New Roman"/>
+          <w:sz w:val="24"/>
+          <w:szCs w:val="24"/>
+        </w:rPr>
+        <w:t>color</w:t>
+      </w:r>
+      <w:proofErr w:type="spellEnd"/>
+      <w:r>
+        <w:rPr>
+          <w:rFonts w:ascii="Times New Roman" w:hAnsi="Times New Roman" w:cs="Times New Roman"/>
+          <w:sz w:val="24"/>
+          <w:szCs w:val="24"/>
+        </w:rPr>
+        <w:t xml:space="preserve"> scheme having both left and right side bars. In 2012, amazon dropped all traces of bold </w:t>
+      </w:r>
+      <w:proofErr w:type="spellStart"/>
+      <w:r>
+        <w:rPr>
+          <w:rFonts w:ascii="Times New Roman" w:hAnsi="Times New Roman" w:cs="Times New Roman"/>
+          <w:sz w:val="24"/>
+          <w:szCs w:val="24"/>
+        </w:rPr>
+        <w:t>colors</w:t>
+      </w:r>
+      <w:proofErr w:type="spellEnd"/>
+      <w:r>
+        <w:rPr>
+          <w:rFonts w:ascii="Times New Roman" w:hAnsi="Times New Roman" w:cs="Times New Roman"/>
+          <w:sz w:val="24"/>
+          <w:szCs w:val="24"/>
+        </w:rPr>
+        <w:t xml:space="preserve"> in the borders and background. In 2015, the homepage moved to a modular design while still promoting all of amazon’s products. In 2017, the site debuted promotional banner ad at the top of the homepage clicking shows the user a page full details. The site hasn’t make </w:t>
+      </w:r>
+      <w:proofErr w:type="gramStart"/>
+      <w:r>
+        <w:rPr>
+          <w:rFonts w:ascii="Times New Roman" w:hAnsi="Times New Roman" w:cs="Times New Roman"/>
+          <w:sz w:val="24"/>
+          <w:szCs w:val="24"/>
+        </w:rPr>
+        <w:t>a</w:t>
+      </w:r>
+      <w:proofErr w:type="gramEnd"/>
+      <w:r>
+        <w:rPr>
+          <w:rFonts w:ascii="Times New Roman" w:hAnsi="Times New Roman" w:cs="Times New Roman"/>
+          <w:sz w:val="24"/>
+          <w:szCs w:val="24"/>
+        </w:rPr>
+        <w:t xml:space="preserve"> observable change to the pages up until then. </w:t>
+      </w:r>
+    </w:p>
+    <w:p>
+      <w:pPr>
+        <w:spacing w:line="360" w:lineRule="auto"/>
+        <w:rPr>
+          <w:rFonts w:ascii="Times New Roman" w:hAnsi="Times New Roman" w:cs="Times New Roman"/>
+          <w:sz w:val="32"/>
+          <w:szCs w:val="24"/>
+        </w:rPr>
+      </w:pPr>
       <w:bookmarkStart w:id="0" w:name="_GoBack"/>
       <w:bookmarkEnd w:id="0"/>
+    </w:p>
+    <w:p>
+      <w:pPr>
+        <w:spacing w:line="360" w:lineRule="auto"/>
+        <w:rPr>
+          <w:rFonts w:ascii="Times New Roman" w:hAnsi="Times New Roman" w:cs="Times New Roman"/>
+          <w:sz w:val="32"/>
+          <w:szCs w:val="24"/>
+        </w:rPr>
+      </w:pPr>
+      <w:r>
+        <w:rPr>
+          <w:rFonts w:ascii="Times New Roman" w:hAnsi="Times New Roman" w:cs="Times New Roman"/>
+          <w:sz w:val="32"/>
+          <w:szCs w:val="24"/>
+        </w:rPr>
+        <w:t xml:space="preserve">Evaluation of web documents </w:t>
+      </w:r>
+    </w:p>
+    <w:p>
+      <w:pPr>
+        <w:spacing w:line="360" w:lineRule="auto"/>
+        <w:rPr>
+          <w:rFonts w:ascii="Times New Roman" w:hAnsi="Times New Roman" w:cs="Times New Roman"/>
+          <w:sz w:val="24"/>
+          <w:szCs w:val="24"/>
+        </w:rPr>
+      </w:pPr>
+      <w:r>
+        <w:rPr>
+          <w:rFonts w:ascii="Times New Roman" w:hAnsi="Times New Roman" w:cs="Times New Roman"/>
+          <w:sz w:val="24"/>
+          <w:szCs w:val="24"/>
+        </w:rPr>
+        <w:t>There are six criteria that should be applie</w:t>
+      </w:r>
+      <w:r>
+        <w:rPr>
+          <w:rFonts w:ascii="Times New Roman" w:hAnsi="Times New Roman" w:cs="Times New Roman"/>
+          <w:sz w:val="24"/>
+          <w:szCs w:val="24"/>
+        </w:rPr>
+        <w:t>d while evaluating any website.</w:t>
+      </w:r>
       <w:r>
         <w:rPr>
           <w:rFonts w:ascii="Times New Roman" w:hAnsi="Times New Roman" w:cs="Times New Roman"/>
@@ -669,6 +1090,7 @@
           <w:szCs w:val="24"/>
           <w:lang w:eastAsia="en-GB"/>
         </w:rPr>
+        <w:lastRenderedPageBreak/>
         <w:t>If there is any advertising on the page, is it clearly differentiated from the informational content? </w:t>
       </w:r>
     </w:p>
@@ -759,7 +1181,6 @@
           <w:szCs w:val="24"/>
           <w:lang w:eastAsia="en-GB"/>
         </w:rPr>
-        <w:lastRenderedPageBreak/>
         <w:t>Are these topics successfully addressed, with clearly presented arguments and adequate support to substantiate them?</w:t>
       </w:r>
     </w:p>
@@ -998,8 +1419,97 @@
       </w:pPr>
     </w:lvl>
   </w:abstractNum>
+  <w:abstractNum w:abstractNumId="1" w15:restartNumberingAfterBreak="0">
+    <w:nsid w:val="7EE577AB"/>
+    <w:multiLevelType w:val="hybridMultilevel"/>
+    <w:tmpl w:val="DA4AD908"/>
+    <w:lvl w:ilvl="0" w:tplc="0809000F">
+      <w:start w:val="1"/>
+      <w:numFmt w:val="decimal"/>
+      <w:lvlText w:val="%1."/>
+      <w:lvlJc w:val="left"/>
+      <w:pPr>
+        <w:ind w:left="720" w:hanging="360"/>
+      </w:pPr>
+    </w:lvl>
+    <w:lvl w:ilvl="1" w:tplc="08090019" w:tentative="1">
+      <w:start w:val="1"/>
+      <w:numFmt w:val="lowerLetter"/>
+      <w:lvlText w:val="%2."/>
+      <w:lvlJc w:val="left"/>
+      <w:pPr>
+        <w:ind w:left="1440" w:hanging="360"/>
+      </w:pPr>
+    </w:lvl>
+    <w:lvl w:ilvl="2" w:tplc="0809001B" w:tentative="1">
+      <w:start w:val="1"/>
+      <w:numFmt w:val="lowerRoman"/>
+      <w:lvlText w:val="%3."/>
+      <w:lvlJc w:val="right"/>
+      <w:pPr>
+        <w:ind w:left="2160" w:hanging="180"/>
+      </w:pPr>
+    </w:lvl>
+    <w:lvl w:ilvl="3" w:tplc="0809000F" w:tentative="1">
+      <w:start w:val="1"/>
+      <w:numFmt w:val="decimal"/>
+      <w:lvlText w:val="%4."/>
+      <w:lvlJc w:val="left"/>
+      <w:pPr>
+        <w:ind w:left="2880" w:hanging="360"/>
+      </w:pPr>
+    </w:lvl>
+    <w:lvl w:ilvl="4" w:tplc="08090019" w:tentative="1">
+      <w:start w:val="1"/>
+      <w:numFmt w:val="lowerLetter"/>
+      <w:lvlText w:val="%5."/>
+      <w:lvlJc w:val="left"/>
+      <w:pPr>
+        <w:ind w:left="3600" w:hanging="360"/>
+      </w:pPr>
+    </w:lvl>
+    <w:lvl w:ilvl="5" w:tplc="0809001B" w:tentative="1">
+      <w:start w:val="1"/>
+      <w:numFmt w:val="lowerRoman"/>
+      <w:lvlText w:val="%6."/>
+      <w:lvlJc w:val="right"/>
+      <w:pPr>
+        <w:ind w:left="4320" w:hanging="180"/>
+      </w:pPr>
+    </w:lvl>
+    <w:lvl w:ilvl="6" w:tplc="0809000F" w:tentative="1">
+      <w:start w:val="1"/>
+      <w:numFmt w:val="decimal"/>
+      <w:lvlText w:val="%7."/>
+      <w:lvlJc w:val="left"/>
+      <w:pPr>
+        <w:ind w:left="5040" w:hanging="360"/>
+      </w:pPr>
+    </w:lvl>
+    <w:lvl w:ilvl="7" w:tplc="08090019" w:tentative="1">
+      <w:start w:val="1"/>
+      <w:numFmt w:val="lowerLetter"/>
+      <w:lvlText w:val="%8."/>
+      <w:lvlJc w:val="left"/>
+      <w:pPr>
+        <w:ind w:left="5760" w:hanging="360"/>
+      </w:pPr>
+    </w:lvl>
+    <w:lvl w:ilvl="8" w:tplc="0809001B" w:tentative="1">
+      <w:start w:val="1"/>
+      <w:numFmt w:val="lowerRoman"/>
+      <w:lvlText w:val="%9."/>
+      <w:lvlJc w:val="right"/>
+      <w:pPr>
+        <w:ind w:left="6480" w:hanging="180"/>
+      </w:pPr>
+    </w:lvl>
+  </w:abstractNum>
   <w:num w:numId="1">
     <w:abstractNumId w:val="0"/>
+  </w:num>
+  <w:num w:numId="2">
+    <w:abstractNumId w:val="1"/>
   </w:num>
 </w:numbering>
 </file>
@@ -1436,6 +1946,17 @@
       <w:contextualSpacing/>
     </w:pPr>
   </w:style>
+  <w:style w:type="character" w:styleId="Hyperlink">
+    <w:name w:val="Hyperlink"/>
+    <w:basedOn w:val="DefaultParagraphFont"/>
+    <w:uiPriority w:val="99"/>
+    <w:unhideWhenUsed/>
+    <w:rsid w:val="00F65E72"/>
+    <w:rPr>
+      <w:color w:val="0563C1" w:themeColor="hyperlink"/>
+      <w:u w:val="single"/>
+    </w:rPr>
+  </w:style>
 </w:styles>
 </file>
 

</xml_diff>

<commit_message>
Working on the 12 categories of websites.
</commit_message>
<xml_diff>
--- a/Assignment_one.docx
+++ b/Assignment_one.docx
@@ -778,6 +778,11 @@
     </w:p>
     <w:p>
       <w:pPr>
+        <w:pStyle w:val="ListParagraph"/>
+        <w:numPr>
+          <w:ilvl w:val="0"/>
+          <w:numId w:val="3"/>
+        </w:numPr>
         <w:spacing w:line="360" w:lineRule="auto"/>
         <w:rPr>
           <w:rFonts w:ascii="Times New Roman" w:hAnsi="Times New Roman" w:cs="Times New Roman"/>
@@ -785,8 +790,4573 @@
           <w:szCs w:val="24"/>
         </w:rPr>
       </w:pPr>
+      <w:r>
+        <w:rPr>
+          <w:rFonts w:ascii="Times New Roman" w:hAnsi="Times New Roman" w:cs="Times New Roman"/>
+          <w:sz w:val="32"/>
+          <w:szCs w:val="24"/>
+        </w:rPr>
+        <w:t xml:space="preserve">Websites form the 12 categories </w:t>
+      </w:r>
+    </w:p>
+    <w:p>
+      <w:pPr>
+        <w:spacing w:line="360" w:lineRule="auto"/>
+        <w:rPr>
+          <w:rFonts w:ascii="Times New Roman" w:hAnsi="Times New Roman" w:cs="Times New Roman"/>
+          <w:sz w:val="32"/>
+          <w:szCs w:val="24"/>
+        </w:rPr>
+      </w:pPr>
+      <w:r>
+        <w:rPr>
+          <w:rFonts w:ascii="Times New Roman" w:hAnsi="Times New Roman" w:cs="Times New Roman"/>
+          <w:sz w:val="32"/>
+          <w:szCs w:val="24"/>
+        </w:rPr>
+        <w:t>Portals</w:t>
+      </w:r>
       <w:bookmarkStart w:id="0" w:name="_GoBack"/>
       <w:bookmarkEnd w:id="0"/>
+    </w:p>
+    <w:p>
+      <w:pPr>
+        <w:spacing w:line="360" w:lineRule="auto"/>
+        <w:rPr>
+          <w:rFonts w:ascii="Times New Roman" w:hAnsi="Times New Roman" w:cs="Times New Roman"/>
+          <w:sz w:val="28"/>
+          <w:szCs w:val="24"/>
+        </w:rPr>
+      </w:pPr>
+      <w:r>
+        <w:rPr>
+          <w:rFonts w:ascii="Times New Roman" w:hAnsi="Times New Roman" w:cs="Times New Roman"/>
+          <w:sz w:val="28"/>
+          <w:szCs w:val="24"/>
+        </w:rPr>
+        <w:t>AAiT portal</w:t>
+      </w:r>
+    </w:p>
+    <w:p>
+      <w:pPr>
+        <w:spacing w:line="360" w:lineRule="auto"/>
+        <w:rPr>
+          <w:rFonts w:ascii="Times New Roman" w:hAnsi="Times New Roman" w:cs="Times New Roman"/>
+          <w:sz w:val="24"/>
+          <w:szCs w:val="24"/>
+        </w:rPr>
+      </w:pPr>
+      <w:hyperlink r:id="rId9" w:history="1">
+        <w:r>
+          <w:rPr>
+            <w:rStyle w:val="Hyperlink"/>
+            <w:rFonts w:ascii="Times New Roman" w:hAnsi="Times New Roman" w:cs="Times New Roman"/>
+            <w:sz w:val="24"/>
+            <w:szCs w:val="24"/>
+          </w:rPr>
+          <w:t>https://Portal.aait.edu.et</w:t>
+        </w:r>
+      </w:hyperlink>
+    </w:p>
+    <w:p>
+      <w:pPr>
+        <w:spacing w:line="360" w:lineRule="auto"/>
+        <w:rPr>
+          <w:rFonts w:ascii="Times New Roman" w:hAnsi="Times New Roman" w:cs="Times New Roman"/>
+          <w:sz w:val="24"/>
+          <w:szCs w:val="24"/>
+        </w:rPr>
+      </w:pPr>
+      <w:r>
+        <w:rPr>
+          <w:rFonts w:ascii="Times New Roman" w:hAnsi="Times New Roman" w:cs="Times New Roman"/>
+          <w:sz w:val="24"/>
+          <w:szCs w:val="24"/>
+        </w:rPr>
+        <w:t xml:space="preserve">It is the portal from Addis Ababa University, Institute of technology which paves the easy way for accessing the University’s privileges such as the registration, grading system, school services and information about the current AAiT staff and many other situations about the institution. It brings an easy controlling and management system for both students and staff. </w:t>
+      </w:r>
+    </w:p>
+    <w:p>
+      <w:pPr>
+        <w:spacing w:line="360" w:lineRule="auto"/>
+        <w:rPr>
+          <w:rFonts w:ascii="Times New Roman" w:hAnsi="Times New Roman" w:cs="Times New Roman"/>
+          <w:sz w:val="28"/>
+          <w:szCs w:val="24"/>
+        </w:rPr>
+      </w:pPr>
+      <w:r>
+        <w:rPr>
+          <w:rFonts w:ascii="Times New Roman" w:hAnsi="Times New Roman" w:cs="Times New Roman"/>
+          <w:sz w:val="28"/>
+          <w:szCs w:val="24"/>
+        </w:rPr>
+        <w:t xml:space="preserve">Domino’s pizza </w:t>
+      </w:r>
+    </w:p>
+    <w:p>
+      <w:pPr>
+        <w:spacing w:line="360" w:lineRule="auto"/>
+        <w:rPr>
+          <w:rFonts w:ascii="Times New Roman" w:hAnsi="Times New Roman" w:cs="Times New Roman"/>
+          <w:sz w:val="24"/>
+          <w:szCs w:val="24"/>
+        </w:rPr>
+      </w:pPr>
+      <w:r>
+        <w:rPr>
+          <w:rStyle w:val="e24kjd"/>
+          <w:rFonts w:ascii="Times New Roman" w:hAnsi="Times New Roman" w:cs="Times New Roman"/>
+          <w:bCs/>
+          <w:sz w:val="24"/>
+          <w:szCs w:val="24"/>
+        </w:rPr>
+        <w:t>Domino's</w:t>
+      </w:r>
+      <w:r>
+        <w:rPr>
+          <w:rStyle w:val="e24kjd"/>
+          <w:rFonts w:ascii="Times New Roman" w:hAnsi="Times New Roman" w:cs="Times New Roman"/>
+          <w:sz w:val="24"/>
+          <w:szCs w:val="24"/>
+        </w:rPr>
+        <w:t xml:space="preserve"> Pizza became the bestselling brand in the United States. </w:t>
+      </w:r>
+      <w:r>
+        <w:rPr>
+          <w:rFonts w:ascii="Times New Roman" w:hAnsi="Times New Roman" w:cs="Times New Roman"/>
+          <w:sz w:val="24"/>
+          <w:szCs w:val="24"/>
+        </w:rPr>
+        <w:t>Domino’s equipped their workforce with a modern intranet designed to provide employees with news updates, important links, department-specific homepages and more on a single site. In addition, Domino’s created three separate home pages for store, franchise and corporate workforces to provide specific services for these distinct team members and allow confidential information to be shared securely. Together with a new social sharing tool, Domino’s Pizza has improved internal communication across a large and varied workforce.</w:t>
+      </w:r>
+    </w:p>
+    <w:p>
+      <w:pPr>
+        <w:spacing w:line="360" w:lineRule="auto"/>
+        <w:rPr>
+          <w:rFonts w:ascii="Times New Roman" w:hAnsi="Times New Roman" w:cs="Times New Roman"/>
+          <w:sz w:val="24"/>
+          <w:szCs w:val="24"/>
+        </w:rPr>
+      </w:pPr>
+      <w:r>
+        <w:rPr>
+          <w:rFonts w:ascii="Times New Roman" w:hAnsi="Times New Roman" w:cs="Times New Roman"/>
+          <w:sz w:val="28"/>
+          <w:szCs w:val="24"/>
+        </w:rPr>
+        <w:t>Volkswagen</w:t>
+      </w:r>
+      <w:r>
+        <w:rPr>
+          <w:rFonts w:ascii="Times New Roman" w:hAnsi="Times New Roman" w:cs="Times New Roman"/>
+          <w:sz w:val="24"/>
+          <w:szCs w:val="24"/>
+        </w:rPr>
+        <w:t xml:space="preserve"> </w:t>
+      </w:r>
+    </w:p>
+    <w:p>
+      <w:pPr>
+        <w:spacing w:line="360" w:lineRule="auto"/>
+        <w:rPr>
+          <w:rFonts w:ascii="Times New Roman" w:hAnsi="Times New Roman" w:cs="Times New Roman"/>
+          <w:sz w:val="24"/>
+          <w:szCs w:val="24"/>
+        </w:rPr>
+      </w:pPr>
+      <w:r>
+        <w:rPr>
+          <w:rFonts w:ascii="Times New Roman" w:hAnsi="Times New Roman" w:cs="Times New Roman"/>
+          <w:sz w:val="24"/>
+          <w:szCs w:val="24"/>
+        </w:rPr>
+        <w:t xml:space="preserve">To improve both customer and employee satisfaction, Volkswagen overhauled their extranet and intranet, with both new portals supporting existing applications and providing new needed features. Volkswagen’s intranet portal supports five sites for each of the Group’s brands and provides various internal services, document access, internal news and a vehicle </w:t>
+      </w:r>
+      <w:r>
+        <w:rPr>
+          <w:rFonts w:ascii="Times New Roman" w:hAnsi="Times New Roman" w:cs="Times New Roman"/>
+          <w:sz w:val="24"/>
+          <w:szCs w:val="24"/>
+        </w:rPr>
+        <w:lastRenderedPageBreak/>
+        <w:t>repository. The extranet portal supports a network of dealerships and repairers, managing applications and documents for day-to-day business and information access.</w:t>
+      </w:r>
+    </w:p>
+    <w:p>
+      <w:pPr>
+        <w:spacing w:line="360" w:lineRule="auto"/>
+        <w:rPr>
+          <w:rFonts w:ascii="Times New Roman" w:hAnsi="Times New Roman" w:cs="Times New Roman"/>
+          <w:sz w:val="28"/>
+          <w:szCs w:val="24"/>
+        </w:rPr>
+      </w:pPr>
+      <w:r>
+        <w:rPr>
+          <w:rFonts w:ascii="Times New Roman" w:hAnsi="Times New Roman" w:cs="Times New Roman"/>
+          <w:sz w:val="28"/>
+          <w:szCs w:val="24"/>
+        </w:rPr>
+        <w:t>Australian Government</w:t>
+      </w:r>
+    </w:p>
+    <w:p>
+      <w:pPr>
+        <w:spacing w:line="360" w:lineRule="auto"/>
+        <w:rPr>
+          <w:rFonts w:ascii="Times New Roman" w:hAnsi="Times New Roman" w:cs="Times New Roman"/>
+          <w:sz w:val="24"/>
+          <w:szCs w:val="24"/>
+        </w:rPr>
+      </w:pPr>
+      <w:hyperlink r:id="rId10" w:history="1">
+        <w:r>
+          <w:rPr>
+            <w:rStyle w:val="Hyperlink"/>
+            <w:rFonts w:ascii="Times New Roman" w:hAnsi="Times New Roman" w:cs="Times New Roman"/>
+            <w:sz w:val="24"/>
+            <w:szCs w:val="24"/>
+          </w:rPr>
+          <w:t>https://www.australia.gov.au/</w:t>
+        </w:r>
+      </w:hyperlink>
+    </w:p>
+    <w:p>
+      <w:pPr>
+        <w:pStyle w:val="NormalWeb"/>
+        <w:spacing w:line="360" w:lineRule="auto"/>
+      </w:pPr>
+      <w:r>
+        <w:t xml:space="preserve">Australia.gov.au puts you on the right path to find the information you need by linking to information and services on many Australian government websites as well as selected state and territory resources to provide information in business and industry, culture and arts, education and training, environment, health and IT and commutations. </w:t>
+      </w:r>
+    </w:p>
+    <w:p>
+      <w:pPr>
+        <w:spacing w:line="360" w:lineRule="auto"/>
+        <w:rPr>
+          <w:rFonts w:ascii="Times New Roman" w:hAnsi="Times New Roman" w:cs="Times New Roman"/>
+          <w:sz w:val="32"/>
+          <w:szCs w:val="24"/>
+        </w:rPr>
+      </w:pPr>
+      <w:r>
+        <w:rPr>
+          <w:rFonts w:ascii="Times New Roman" w:hAnsi="Times New Roman" w:cs="Times New Roman"/>
+          <w:sz w:val="32"/>
+          <w:szCs w:val="24"/>
+        </w:rPr>
+        <w:t>News website</w:t>
+      </w:r>
+    </w:p>
+    <w:p>
+      <w:pPr>
+        <w:spacing w:line="360" w:lineRule="auto"/>
+        <w:rPr>
+          <w:rFonts w:ascii="Times New Roman" w:hAnsi="Times New Roman" w:cs="Times New Roman"/>
+          <w:sz w:val="28"/>
+          <w:szCs w:val="24"/>
+        </w:rPr>
+      </w:pPr>
+      <w:r>
+        <w:rPr>
+          <w:rFonts w:ascii="Times New Roman" w:hAnsi="Times New Roman" w:cs="Times New Roman"/>
+          <w:sz w:val="28"/>
+          <w:szCs w:val="24"/>
+        </w:rPr>
+        <w:t>The New York Times</w:t>
+      </w:r>
+    </w:p>
+    <w:p>
+      <w:pPr>
+        <w:spacing w:line="360" w:lineRule="auto"/>
+        <w:rPr>
+          <w:rFonts w:ascii="Times New Roman" w:hAnsi="Times New Roman" w:cs="Times New Roman"/>
+          <w:sz w:val="24"/>
+          <w:szCs w:val="24"/>
+        </w:rPr>
+      </w:pPr>
+      <w:r>
+        <w:rPr>
+          <w:rFonts w:ascii="Times New Roman" w:hAnsi="Times New Roman" w:cs="Times New Roman"/>
+          <w:sz w:val="24"/>
+          <w:szCs w:val="24"/>
+        </w:rPr>
+        <w:t xml:space="preserve">URL:  </w:t>
+      </w:r>
+      <w:hyperlink r:id="rId11" w:history="1">
+        <w:r>
+          <w:rPr>
+            <w:rStyle w:val="Hyperlink"/>
+            <w:rFonts w:ascii="Times New Roman" w:hAnsi="Times New Roman" w:cs="Times New Roman"/>
+            <w:sz w:val="24"/>
+            <w:szCs w:val="24"/>
+          </w:rPr>
+          <w:t>https://www.nytimes.com/</w:t>
+        </w:r>
+      </w:hyperlink>
+    </w:p>
+    <w:p>
+      <w:pPr>
+        <w:spacing w:line="360" w:lineRule="auto"/>
+        <w:rPr>
+          <w:rFonts w:ascii="Times New Roman" w:hAnsi="Times New Roman" w:cs="Times New Roman"/>
+          <w:sz w:val="24"/>
+          <w:szCs w:val="24"/>
+        </w:rPr>
+      </w:pPr>
+      <w:r>
+        <w:rPr>
+          <w:rFonts w:ascii="Times New Roman" w:hAnsi="Times New Roman" w:cs="Times New Roman"/>
+          <w:sz w:val="24"/>
+          <w:szCs w:val="24"/>
+        </w:rPr>
+        <w:t xml:space="preserve">The New York Times is the most influential newspaper in the U.S. </w:t>
+      </w:r>
+      <w:r>
+        <w:rPr>
+          <w:rStyle w:val="e24kjd"/>
+          <w:rFonts w:ascii="Times New Roman" w:hAnsi="Times New Roman" w:cs="Times New Roman"/>
+          <w:sz w:val="24"/>
+          <w:szCs w:val="24"/>
+        </w:rPr>
+        <w:t xml:space="preserve">The New York Times is morning daily newspaper published in </w:t>
+      </w:r>
+      <w:r>
+        <w:rPr>
+          <w:rStyle w:val="e24kjd"/>
+          <w:rFonts w:ascii="Times New Roman" w:hAnsi="Times New Roman" w:cs="Times New Roman"/>
+          <w:bCs/>
+          <w:sz w:val="24"/>
+          <w:szCs w:val="24"/>
+        </w:rPr>
+        <w:t>New York</w:t>
+      </w:r>
+      <w:r>
+        <w:rPr>
+          <w:rStyle w:val="e24kjd"/>
+          <w:rFonts w:ascii="Times New Roman" w:hAnsi="Times New Roman" w:cs="Times New Roman"/>
+          <w:sz w:val="24"/>
+          <w:szCs w:val="24"/>
+        </w:rPr>
+        <w:t xml:space="preserve"> City, long the newspaper of record in the United States and one of the world's great newspapers. ... The </w:t>
+      </w:r>
+      <w:r>
+        <w:rPr>
+          <w:rStyle w:val="e24kjd"/>
+          <w:rFonts w:ascii="Times New Roman" w:hAnsi="Times New Roman" w:cs="Times New Roman"/>
+          <w:bCs/>
+          <w:sz w:val="24"/>
+          <w:szCs w:val="24"/>
+        </w:rPr>
+        <w:t>Times</w:t>
+      </w:r>
+      <w:r>
+        <w:rPr>
+          <w:rStyle w:val="e24kjd"/>
+          <w:rFonts w:ascii="Times New Roman" w:hAnsi="Times New Roman" w:cs="Times New Roman"/>
+          <w:sz w:val="24"/>
+          <w:szCs w:val="24"/>
+        </w:rPr>
+        <w:t xml:space="preserve"> was established in 1851 as a penny paper that would avoid sensationalism and report the news in a restrained and objective fashion.</w:t>
+      </w:r>
+    </w:p>
+    <w:p>
+      <w:pPr>
+        <w:spacing w:line="360" w:lineRule="auto"/>
+        <w:rPr>
+          <w:rFonts w:ascii="Times New Roman" w:hAnsi="Times New Roman" w:cs="Times New Roman"/>
+          <w:sz w:val="28"/>
+          <w:szCs w:val="24"/>
+        </w:rPr>
+      </w:pPr>
+      <w:r>
+        <w:rPr>
+          <w:rFonts w:ascii="Times New Roman" w:hAnsi="Times New Roman" w:cs="Times New Roman"/>
+          <w:sz w:val="28"/>
+          <w:szCs w:val="24"/>
+        </w:rPr>
+        <w:t>BBC</w:t>
+      </w:r>
+    </w:p>
+    <w:p>
+      <w:pPr>
+        <w:spacing w:line="360" w:lineRule="auto"/>
+        <w:rPr>
+          <w:rFonts w:ascii="Times New Roman" w:hAnsi="Times New Roman" w:cs="Times New Roman"/>
+          <w:sz w:val="24"/>
+          <w:szCs w:val="24"/>
+        </w:rPr>
+      </w:pPr>
+      <w:r>
+        <w:rPr>
+          <w:rFonts w:ascii="Times New Roman" w:hAnsi="Times New Roman" w:cs="Times New Roman"/>
+          <w:sz w:val="24"/>
+          <w:szCs w:val="24"/>
+        </w:rPr>
+        <w:t xml:space="preserve">BBC: </w:t>
+      </w:r>
+      <w:hyperlink r:id="rId12" w:history="1">
+        <w:r>
+          <w:rPr>
+            <w:rStyle w:val="Hyperlink"/>
+            <w:rFonts w:ascii="Times New Roman" w:hAnsi="Times New Roman" w:cs="Times New Roman"/>
+            <w:sz w:val="24"/>
+            <w:szCs w:val="24"/>
+          </w:rPr>
+          <w:t>https://www.bbc.com</w:t>
+        </w:r>
+      </w:hyperlink>
+    </w:p>
+    <w:p>
+      <w:pPr>
+        <w:spacing w:line="360" w:lineRule="auto"/>
+        <w:rPr>
+          <w:rFonts w:ascii="Times New Roman" w:hAnsi="Times New Roman" w:cs="Times New Roman"/>
+          <w:sz w:val="24"/>
+          <w:szCs w:val="24"/>
+        </w:rPr>
+      </w:pPr>
+      <w:r>
+        <w:rPr>
+          <w:rFonts w:ascii="Times New Roman" w:hAnsi="Times New Roman" w:cs="Times New Roman"/>
+          <w:sz w:val="24"/>
+          <w:szCs w:val="24"/>
+        </w:rPr>
+        <w:t>The BBC is the global standard deliverer for excellence in broadcast of radio and TV journalism. The British Broadcasting Corporation is a British public service broadcaster. BBC has a history of over 90 years with a well-earned reputation for accurate, unbiased reporting. Its headquarters are at Broadcasting House in Westminster, London. It is the world's oldest national broadcaster, and the largest broadcaster in the world by number of employees.</w:t>
+      </w:r>
+    </w:p>
+    <w:p>
+      <w:pPr>
+        <w:spacing w:line="360" w:lineRule="auto"/>
+        <w:rPr>
+          <w:rFonts w:ascii="Times New Roman" w:hAnsi="Times New Roman" w:cs="Times New Roman"/>
+          <w:sz w:val="28"/>
+          <w:szCs w:val="24"/>
+        </w:rPr>
+      </w:pPr>
+      <w:r>
+        <w:rPr>
+          <w:rFonts w:ascii="Times New Roman" w:hAnsi="Times New Roman" w:cs="Times New Roman"/>
+          <w:sz w:val="28"/>
+          <w:szCs w:val="24"/>
+        </w:rPr>
+        <w:t>The Guardian</w:t>
+      </w:r>
+    </w:p>
+    <w:p>
+      <w:pPr>
+        <w:spacing w:line="360" w:lineRule="auto"/>
+        <w:rPr>
+          <w:rFonts w:ascii="Times New Roman" w:hAnsi="Times New Roman" w:cs="Times New Roman"/>
+          <w:sz w:val="24"/>
+          <w:szCs w:val="24"/>
+        </w:rPr>
+      </w:pPr>
+      <w:r>
+        <w:rPr>
+          <w:rFonts w:ascii="Times New Roman" w:hAnsi="Times New Roman" w:cs="Times New Roman"/>
+          <w:sz w:val="24"/>
+          <w:szCs w:val="24"/>
+        </w:rPr>
+        <w:t xml:space="preserve">The Guardian:  </w:t>
+      </w:r>
+      <w:hyperlink r:id="rId13" w:history="1">
+        <w:r>
+          <w:rPr>
+            <w:rStyle w:val="Hyperlink"/>
+            <w:rFonts w:ascii="Times New Roman" w:hAnsi="Times New Roman" w:cs="Times New Roman"/>
+            <w:sz w:val="24"/>
+            <w:szCs w:val="24"/>
+          </w:rPr>
+          <w:t>https://www.theguardian.com/international</w:t>
+        </w:r>
+      </w:hyperlink>
+    </w:p>
+    <w:p>
+      <w:pPr>
+        <w:spacing w:line="360" w:lineRule="auto"/>
+        <w:rPr>
+          <w:rFonts w:ascii="Times New Roman" w:hAnsi="Times New Roman" w:cs="Times New Roman"/>
+          <w:sz w:val="24"/>
+          <w:szCs w:val="24"/>
+        </w:rPr>
+      </w:pPr>
+      <w:r>
+        <w:rPr>
+          <w:rFonts w:ascii="Times New Roman" w:hAnsi="Times New Roman" w:cs="Times New Roman"/>
+          <w:sz w:val="24"/>
+          <w:szCs w:val="24"/>
+        </w:rPr>
+        <w:lastRenderedPageBreak/>
+        <w:t>The Guardian is a British daily newspaper. It was founded in 1821 as The Manchester Guardian, and changed its name in 1959. Along with its sister papers The Observer and The Guardian Weekly, The Guardian is part of the Guardian Media Group, owned by the Scott Trust.</w:t>
+      </w:r>
+      <w:r>
+        <w:rPr>
+          <w:rStyle w:val="e24kjd"/>
+          <w:rFonts w:ascii="Times New Roman" w:hAnsi="Times New Roman" w:cs="Times New Roman"/>
+          <w:sz w:val="24"/>
+          <w:szCs w:val="24"/>
+        </w:rPr>
+        <w:t xml:space="preserve"> Since 2018, </w:t>
+      </w:r>
+      <w:r>
+        <w:rPr>
+          <w:rStyle w:val="e24kjd"/>
+          <w:rFonts w:ascii="Times New Roman" w:hAnsi="Times New Roman" w:cs="Times New Roman"/>
+          <w:bCs/>
+          <w:sz w:val="24"/>
+          <w:szCs w:val="24"/>
+        </w:rPr>
+        <w:t>the</w:t>
+      </w:r>
+      <w:r>
+        <w:rPr>
+          <w:rStyle w:val="e24kjd"/>
+          <w:rFonts w:ascii="Times New Roman" w:hAnsi="Times New Roman" w:cs="Times New Roman"/>
+          <w:sz w:val="24"/>
+          <w:szCs w:val="24"/>
+        </w:rPr>
+        <w:t xml:space="preserve"> paper's main newsprint sections have been published in tabloid format.</w:t>
+      </w:r>
+    </w:p>
+    <w:p>
+      <w:pPr>
+        <w:spacing w:line="360" w:lineRule="auto"/>
+        <w:rPr>
+          <w:rFonts w:ascii="Times New Roman" w:hAnsi="Times New Roman" w:cs="Times New Roman"/>
+          <w:sz w:val="28"/>
+          <w:szCs w:val="24"/>
+        </w:rPr>
+      </w:pPr>
+      <w:r>
+        <w:rPr>
+          <w:rFonts w:ascii="Times New Roman" w:hAnsi="Times New Roman" w:cs="Times New Roman"/>
+          <w:sz w:val="28"/>
+          <w:szCs w:val="24"/>
+        </w:rPr>
+        <w:t>Washington post</w:t>
+      </w:r>
+    </w:p>
+    <w:p>
+      <w:pPr>
+        <w:spacing w:line="360" w:lineRule="auto"/>
+        <w:rPr>
+          <w:rFonts w:ascii="Times New Roman" w:hAnsi="Times New Roman" w:cs="Times New Roman"/>
+          <w:sz w:val="24"/>
+          <w:szCs w:val="24"/>
+        </w:rPr>
+      </w:pPr>
+      <w:hyperlink r:id="rId14" w:history="1">
+        <w:r>
+          <w:rPr>
+            <w:rStyle w:val="Hyperlink"/>
+            <w:rFonts w:ascii="Times New Roman" w:hAnsi="Times New Roman" w:cs="Times New Roman"/>
+            <w:sz w:val="24"/>
+            <w:szCs w:val="24"/>
+          </w:rPr>
+          <w:t>https://www.washingtonpost.com/</w:t>
+        </w:r>
+      </w:hyperlink>
+    </w:p>
+    <w:p>
+      <w:pPr>
+        <w:spacing w:line="360" w:lineRule="auto"/>
+        <w:rPr>
+          <w:rFonts w:ascii="Times New Roman" w:hAnsi="Times New Roman" w:cs="Times New Roman"/>
+          <w:sz w:val="24"/>
+          <w:szCs w:val="24"/>
+        </w:rPr>
+      </w:pPr>
+      <w:r>
+        <w:rPr>
+          <w:rStyle w:val="e24kjd"/>
+          <w:rFonts w:ascii="Times New Roman" w:hAnsi="Times New Roman" w:cs="Times New Roman"/>
+          <w:sz w:val="24"/>
+          <w:szCs w:val="24"/>
+        </w:rPr>
+        <w:t xml:space="preserve">The </w:t>
+      </w:r>
+      <w:r>
+        <w:rPr>
+          <w:rStyle w:val="e24kjd"/>
+          <w:rFonts w:ascii="Times New Roman" w:hAnsi="Times New Roman" w:cs="Times New Roman"/>
+          <w:bCs/>
+          <w:sz w:val="24"/>
+          <w:szCs w:val="24"/>
+        </w:rPr>
+        <w:t>Washington Post</w:t>
+      </w:r>
+      <w:r>
+        <w:rPr>
+          <w:rStyle w:val="e24kjd"/>
+          <w:rFonts w:ascii="Times New Roman" w:hAnsi="Times New Roman" w:cs="Times New Roman"/>
+          <w:sz w:val="24"/>
+          <w:szCs w:val="24"/>
+        </w:rPr>
+        <w:t xml:space="preserve"> (sometimes abbreviated to </w:t>
+      </w:r>
+      <w:proofErr w:type="spellStart"/>
+      <w:r>
+        <w:rPr>
+          <w:rStyle w:val="e24kjd"/>
+          <w:rFonts w:ascii="Times New Roman" w:hAnsi="Times New Roman" w:cs="Times New Roman"/>
+          <w:sz w:val="24"/>
+          <w:szCs w:val="24"/>
+        </w:rPr>
+        <w:t>WaPo</w:t>
+      </w:r>
+      <w:proofErr w:type="spellEnd"/>
+      <w:r>
+        <w:rPr>
+          <w:rStyle w:val="e24kjd"/>
+          <w:rFonts w:ascii="Times New Roman" w:hAnsi="Times New Roman" w:cs="Times New Roman"/>
+          <w:sz w:val="24"/>
+          <w:szCs w:val="24"/>
+        </w:rPr>
+        <w:t xml:space="preserve">) is a major American daily newspaper published in </w:t>
+      </w:r>
+      <w:r>
+        <w:rPr>
+          <w:rStyle w:val="e24kjd"/>
+          <w:rFonts w:ascii="Times New Roman" w:hAnsi="Times New Roman" w:cs="Times New Roman"/>
+          <w:bCs/>
+          <w:sz w:val="24"/>
+          <w:szCs w:val="24"/>
+        </w:rPr>
+        <w:t>Washington</w:t>
+      </w:r>
+      <w:r>
+        <w:rPr>
+          <w:rStyle w:val="e24kjd"/>
+          <w:rFonts w:ascii="Times New Roman" w:hAnsi="Times New Roman" w:cs="Times New Roman"/>
+          <w:sz w:val="24"/>
+          <w:szCs w:val="24"/>
+        </w:rPr>
+        <w:t xml:space="preserve">, D.C. Daily broadsheet editions are printed for the District of Columbia, Maryland, and Virginia. ... Their reporting in The </w:t>
+      </w:r>
+      <w:r>
+        <w:rPr>
+          <w:rStyle w:val="e24kjd"/>
+          <w:rFonts w:ascii="Times New Roman" w:hAnsi="Times New Roman" w:cs="Times New Roman"/>
+          <w:bCs/>
+          <w:sz w:val="24"/>
+          <w:szCs w:val="24"/>
+        </w:rPr>
+        <w:t>Washington Post</w:t>
+      </w:r>
+      <w:r>
+        <w:rPr>
+          <w:rStyle w:val="e24kjd"/>
+          <w:rFonts w:ascii="Times New Roman" w:hAnsi="Times New Roman" w:cs="Times New Roman"/>
+          <w:sz w:val="24"/>
+          <w:szCs w:val="24"/>
+        </w:rPr>
+        <w:t xml:space="preserve"> greatly contributed to the resignation of President Richard Nixon.</w:t>
+      </w:r>
+      <w:r>
+        <w:rPr>
+          <w:rStyle w:val="Hyperlink"/>
+          <w:rFonts w:ascii="Times New Roman" w:hAnsi="Times New Roman" w:cs="Times New Roman"/>
+          <w:sz w:val="24"/>
+          <w:szCs w:val="24"/>
+        </w:rPr>
+        <w:t xml:space="preserve"> </w:t>
+      </w:r>
+      <w:r>
+        <w:rPr>
+          <w:rStyle w:val="st"/>
+          <w:rFonts w:ascii="Times New Roman" w:hAnsi="Times New Roman" w:cs="Times New Roman"/>
+          <w:sz w:val="24"/>
+          <w:szCs w:val="24"/>
+        </w:rPr>
+        <w:t xml:space="preserve">The </w:t>
+      </w:r>
+      <w:r>
+        <w:rPr>
+          <w:rStyle w:val="Emphasis"/>
+          <w:rFonts w:ascii="Times New Roman" w:hAnsi="Times New Roman" w:cs="Times New Roman"/>
+          <w:sz w:val="24"/>
+          <w:szCs w:val="24"/>
+        </w:rPr>
+        <w:t>Washington Post</w:t>
+      </w:r>
+      <w:r>
+        <w:rPr>
+          <w:rStyle w:val="st"/>
+          <w:rFonts w:ascii="Times New Roman" w:hAnsi="Times New Roman" w:cs="Times New Roman"/>
+          <w:sz w:val="24"/>
+          <w:szCs w:val="24"/>
+        </w:rPr>
+        <w:t xml:space="preserve"> is regarded as one of the leading daily American newspapers along with The New York Times, the Los Angeles Times, and The Wall Street Journal. The </w:t>
+      </w:r>
+      <w:r>
+        <w:rPr>
+          <w:rStyle w:val="Emphasis"/>
+          <w:rFonts w:ascii="Times New Roman" w:hAnsi="Times New Roman" w:cs="Times New Roman"/>
+          <w:sz w:val="24"/>
+          <w:szCs w:val="24"/>
+        </w:rPr>
+        <w:t>Post</w:t>
+      </w:r>
+      <w:r>
+        <w:rPr>
+          <w:rStyle w:val="st"/>
+          <w:rFonts w:ascii="Times New Roman" w:hAnsi="Times New Roman" w:cs="Times New Roman"/>
+          <w:sz w:val="24"/>
+          <w:szCs w:val="24"/>
+        </w:rPr>
+        <w:t xml:space="preserve"> has distinguished itself through its political reporting on the workings of the White House, Congress, and other aspects of the U.S. government.</w:t>
+      </w:r>
+    </w:p>
+    <w:p>
+      <w:pPr>
+        <w:spacing w:line="360" w:lineRule="auto"/>
+        <w:rPr>
+          <w:rFonts w:ascii="Times New Roman" w:hAnsi="Times New Roman" w:cs="Times New Roman"/>
+          <w:sz w:val="28"/>
+          <w:szCs w:val="24"/>
+        </w:rPr>
+      </w:pPr>
+      <w:r>
+        <w:rPr>
+          <w:rFonts w:ascii="Times New Roman" w:hAnsi="Times New Roman" w:cs="Times New Roman"/>
+          <w:sz w:val="28"/>
+          <w:szCs w:val="24"/>
+        </w:rPr>
+        <w:t xml:space="preserve">VOA Amharic </w:t>
+      </w:r>
+    </w:p>
+    <w:p>
+      <w:pPr>
+        <w:spacing w:line="360" w:lineRule="auto"/>
+        <w:rPr>
+          <w:rFonts w:ascii="Times New Roman" w:hAnsi="Times New Roman" w:cs="Times New Roman"/>
+          <w:sz w:val="24"/>
+          <w:szCs w:val="24"/>
+        </w:rPr>
+      </w:pPr>
+      <w:r>
+        <w:rPr>
+          <w:rFonts w:ascii="Times New Roman" w:hAnsi="Times New Roman" w:cs="Times New Roman"/>
+          <w:sz w:val="24"/>
+          <w:szCs w:val="24"/>
+        </w:rPr>
+        <w:t xml:space="preserve">VOA </w:t>
+      </w:r>
+      <w:proofErr w:type="gramStart"/>
+      <w:r>
+        <w:rPr>
+          <w:rFonts w:ascii="Times New Roman" w:hAnsi="Times New Roman" w:cs="Times New Roman"/>
+          <w:sz w:val="24"/>
+          <w:szCs w:val="24"/>
+        </w:rPr>
+        <w:t>Amharic</w:t>
+      </w:r>
+      <w:r>
+        <w:rPr>
+          <w:rFonts w:ascii="Times New Roman" w:hAnsi="Times New Roman" w:cs="Times New Roman"/>
+          <w:sz w:val="24"/>
+          <w:szCs w:val="24"/>
+        </w:rPr>
+        <w:t xml:space="preserve"> :</w:t>
+      </w:r>
+      <w:proofErr w:type="gramEnd"/>
+      <w:r>
+        <w:rPr>
+          <w:rFonts w:ascii="Times New Roman" w:hAnsi="Times New Roman" w:cs="Times New Roman"/>
+          <w:sz w:val="24"/>
+          <w:szCs w:val="24"/>
+        </w:rPr>
+        <w:t xml:space="preserve"> </w:t>
+      </w:r>
+      <w:hyperlink r:id="rId15" w:history="1">
+        <w:r>
+          <w:rPr>
+            <w:rStyle w:val="Hyperlink"/>
+            <w:rFonts w:ascii="Times New Roman" w:hAnsi="Times New Roman" w:cs="Times New Roman"/>
+            <w:sz w:val="24"/>
+            <w:szCs w:val="24"/>
+          </w:rPr>
+          <w:t>https://amharic.voanews.com/</w:t>
+        </w:r>
+      </w:hyperlink>
+    </w:p>
+    <w:p>
+      <w:pPr>
+        <w:spacing w:line="360" w:lineRule="auto"/>
+        <w:rPr>
+          <w:rFonts w:ascii="Times New Roman" w:hAnsi="Times New Roman" w:cs="Times New Roman"/>
+          <w:sz w:val="24"/>
+          <w:szCs w:val="24"/>
+        </w:rPr>
+      </w:pPr>
+      <w:r>
+        <w:rPr>
+          <w:rStyle w:val="Emphasis"/>
+          <w:rFonts w:ascii="Times New Roman" w:hAnsi="Times New Roman" w:cs="Times New Roman"/>
+          <w:sz w:val="24"/>
+          <w:szCs w:val="24"/>
+        </w:rPr>
+        <w:t>VOA Amharic</w:t>
+      </w:r>
+      <w:r>
+        <w:rPr>
+          <w:rStyle w:val="st"/>
+          <w:rFonts w:ascii="Times New Roman" w:hAnsi="Times New Roman" w:cs="Times New Roman"/>
+          <w:sz w:val="24"/>
+          <w:szCs w:val="24"/>
+        </w:rPr>
+        <w:t xml:space="preserve"> provides news and information to Ethiopia. </w:t>
+      </w:r>
+      <w:r>
+        <w:rPr>
+          <w:rFonts w:ascii="Times New Roman" w:hAnsi="Times New Roman" w:cs="Times New Roman"/>
+          <w:sz w:val="24"/>
+          <w:szCs w:val="24"/>
+        </w:rPr>
+        <w:t xml:space="preserve">Voice of America is a U.S. multimedia agency which serves as the United States government institution for non-military, external broadcasting. It is the largest U.S. international broadcaster. VOA produces digital, TV, and radio content in 47 languages which it distributes to affiliate stations around the globe that include Amharic for Ethiopia. </w:t>
+      </w:r>
+    </w:p>
+    <w:p>
+      <w:pPr>
+        <w:spacing w:line="360" w:lineRule="auto"/>
+        <w:rPr>
+          <w:rFonts w:ascii="Times New Roman" w:hAnsi="Times New Roman" w:cs="Times New Roman"/>
+          <w:sz w:val="24"/>
+          <w:szCs w:val="24"/>
+        </w:rPr>
+      </w:pPr>
+      <w:r>
+        <w:rPr>
+          <w:rFonts w:ascii="Times New Roman" w:hAnsi="Times New Roman" w:cs="Times New Roman"/>
+          <w:sz w:val="24"/>
+          <w:szCs w:val="24"/>
+        </w:rPr>
+        <w:t>Informational websites</w:t>
+      </w:r>
+    </w:p>
+    <w:p>
+      <w:pPr>
+        <w:spacing w:line="360" w:lineRule="auto"/>
+        <w:rPr>
+          <w:rFonts w:ascii="Times New Roman" w:hAnsi="Times New Roman" w:cs="Times New Roman"/>
+          <w:sz w:val="28"/>
+          <w:szCs w:val="24"/>
+        </w:rPr>
+      </w:pPr>
+      <w:r>
+        <w:rPr>
+          <w:rFonts w:ascii="Times New Roman" w:hAnsi="Times New Roman" w:cs="Times New Roman"/>
+          <w:sz w:val="28"/>
+          <w:szCs w:val="24"/>
+        </w:rPr>
+        <w:t>Wikipedia</w:t>
+      </w:r>
+    </w:p>
+    <w:p>
+      <w:pPr>
+        <w:spacing w:line="360" w:lineRule="auto"/>
+        <w:rPr>
+          <w:rFonts w:ascii="Times New Roman" w:hAnsi="Times New Roman" w:cs="Times New Roman"/>
+          <w:sz w:val="24"/>
+          <w:szCs w:val="24"/>
+        </w:rPr>
+      </w:pPr>
+      <w:hyperlink r:id="rId16" w:history="1">
+        <w:r>
+          <w:rPr>
+            <w:rStyle w:val="Hyperlink"/>
+            <w:rFonts w:ascii="Times New Roman" w:hAnsi="Times New Roman" w:cs="Times New Roman"/>
+            <w:sz w:val="24"/>
+            <w:szCs w:val="24"/>
+          </w:rPr>
+          <w:t>http://www.wikipedia.org/</w:t>
+        </w:r>
+      </w:hyperlink>
+    </w:p>
+    <w:p>
+      <w:pPr>
+        <w:spacing w:line="360" w:lineRule="auto"/>
+        <w:rPr>
+          <w:rFonts w:ascii="Times New Roman" w:hAnsi="Times New Roman" w:cs="Times New Roman"/>
+          <w:sz w:val="24"/>
+          <w:szCs w:val="24"/>
+        </w:rPr>
+      </w:pPr>
+      <w:r>
+        <w:rPr>
+          <w:rFonts w:ascii="Times New Roman" w:hAnsi="Times New Roman" w:cs="Times New Roman"/>
+          <w:sz w:val="24"/>
+          <w:szCs w:val="24"/>
+        </w:rPr>
+        <w:t xml:space="preserve">Wikipedia is a multilingual online encyclopaedia created and maintained as an open collaboration project by a community of volunteer editors using a wiki-based editing system. Wikipedia is used </w:t>
+      </w:r>
+      <w:r>
+        <w:rPr>
+          <w:rStyle w:val="e24kjd"/>
+          <w:rFonts w:ascii="Times New Roman" w:hAnsi="Times New Roman" w:cs="Times New Roman"/>
+          <w:sz w:val="24"/>
+          <w:szCs w:val="24"/>
+        </w:rPr>
+        <w:t>as an easily accessible tertiary source for information about anything and everything.</w:t>
+      </w:r>
+    </w:p>
+    <w:p>
+      <w:pPr>
+        <w:spacing w:line="360" w:lineRule="auto"/>
+        <w:rPr>
+          <w:rFonts w:ascii="Times New Roman" w:hAnsi="Times New Roman" w:cs="Times New Roman"/>
+          <w:sz w:val="28"/>
+          <w:szCs w:val="24"/>
+        </w:rPr>
+      </w:pPr>
+      <w:r>
+        <w:rPr>
+          <w:rFonts w:ascii="Times New Roman" w:hAnsi="Times New Roman" w:cs="Times New Roman"/>
+          <w:sz w:val="28"/>
+          <w:szCs w:val="24"/>
+        </w:rPr>
+        <w:t xml:space="preserve">WHO </w:t>
+      </w:r>
+    </w:p>
+    <w:p>
+      <w:pPr>
+        <w:spacing w:line="360" w:lineRule="auto"/>
+        <w:rPr>
+          <w:rFonts w:ascii="Times New Roman" w:hAnsi="Times New Roman" w:cs="Times New Roman"/>
+          <w:sz w:val="24"/>
+          <w:szCs w:val="24"/>
+        </w:rPr>
+      </w:pPr>
+      <w:r>
+        <w:rPr>
+          <w:rFonts w:ascii="Times New Roman" w:hAnsi="Times New Roman" w:cs="Times New Roman"/>
+          <w:sz w:val="24"/>
+          <w:szCs w:val="24"/>
+        </w:rPr>
+        <w:lastRenderedPageBreak/>
+        <w:t>WHO</w:t>
+      </w:r>
+      <w:r>
+        <w:rPr>
+          <w:rFonts w:ascii="Times New Roman" w:hAnsi="Times New Roman" w:cs="Times New Roman"/>
+          <w:sz w:val="24"/>
+          <w:szCs w:val="24"/>
+        </w:rPr>
+        <w:t xml:space="preserve">: </w:t>
+      </w:r>
+      <w:hyperlink r:id="rId17" w:history="1">
+        <w:r>
+          <w:rPr>
+            <w:rStyle w:val="Hyperlink"/>
+            <w:rFonts w:ascii="Times New Roman" w:hAnsi="Times New Roman" w:cs="Times New Roman"/>
+            <w:sz w:val="24"/>
+            <w:szCs w:val="24"/>
+          </w:rPr>
+          <w:t>https://www.who.int/</w:t>
+        </w:r>
+      </w:hyperlink>
+    </w:p>
+    <w:p>
+      <w:pPr>
+        <w:spacing w:line="360" w:lineRule="auto"/>
+        <w:rPr>
+          <w:rFonts w:ascii="Times New Roman" w:hAnsi="Times New Roman" w:cs="Times New Roman"/>
+          <w:sz w:val="24"/>
+          <w:szCs w:val="24"/>
+        </w:rPr>
+      </w:pPr>
+      <w:r>
+        <w:rPr>
+          <w:rFonts w:ascii="Times New Roman" w:hAnsi="Times New Roman" w:cs="Times New Roman"/>
+          <w:sz w:val="24"/>
+          <w:szCs w:val="24"/>
+        </w:rPr>
+        <w:t>The World Health Organization is a specialised agency of the United Nations that is concerned with world public health. It was established on 7 April 1948, and is headquartered in Geneva, Switzerland. The WHO is a member of the United Nations Development Group.</w:t>
+      </w:r>
+    </w:p>
+    <w:p>
+      <w:pPr>
+        <w:spacing w:line="360" w:lineRule="auto"/>
+        <w:rPr>
+          <w:rFonts w:ascii="Times New Roman" w:hAnsi="Times New Roman" w:cs="Times New Roman"/>
+          <w:sz w:val="28"/>
+          <w:szCs w:val="24"/>
+        </w:rPr>
+      </w:pPr>
+      <w:r>
+        <w:rPr>
+          <w:rFonts w:ascii="Times New Roman" w:hAnsi="Times New Roman" w:cs="Times New Roman"/>
+          <w:sz w:val="28"/>
+          <w:szCs w:val="24"/>
+        </w:rPr>
+        <w:t xml:space="preserve"> Stack Overflow</w:t>
+      </w:r>
+    </w:p>
+    <w:p>
+      <w:pPr>
+        <w:spacing w:line="360" w:lineRule="auto"/>
+        <w:rPr>
+          <w:rFonts w:ascii="Times New Roman" w:hAnsi="Times New Roman" w:cs="Times New Roman"/>
+          <w:sz w:val="24"/>
+          <w:szCs w:val="24"/>
+        </w:rPr>
+      </w:pPr>
+      <w:r>
+        <w:rPr>
+          <w:rStyle w:val="Emphasis"/>
+          <w:rFonts w:ascii="Times New Roman" w:hAnsi="Times New Roman" w:cs="Times New Roman"/>
+          <w:sz w:val="24"/>
+          <w:szCs w:val="24"/>
+        </w:rPr>
+        <w:t>Stack Overflow</w:t>
+      </w:r>
+      <w:r>
+        <w:rPr>
+          <w:rStyle w:val="st"/>
+          <w:rFonts w:ascii="Times New Roman" w:hAnsi="Times New Roman" w:cs="Times New Roman"/>
+          <w:sz w:val="24"/>
+          <w:szCs w:val="24"/>
+        </w:rPr>
+        <w:t xml:space="preserve"> is the largest, most trusted online community for developers to learn, share​ ​their programming knowledge, and build their career</w:t>
+      </w:r>
+      <w:r>
+        <w:rPr>
+          <w:rStyle w:val="e24kjd"/>
+          <w:rFonts w:ascii="Times New Roman" w:hAnsi="Times New Roman" w:cs="Times New Roman"/>
+          <w:sz w:val="24"/>
+          <w:szCs w:val="24"/>
+        </w:rPr>
+        <w:t xml:space="preserve">. </w:t>
+      </w:r>
+      <w:proofErr w:type="gramStart"/>
+      <w:r>
+        <w:rPr>
+          <w:rStyle w:val="e24kjd"/>
+          <w:rFonts w:ascii="Times New Roman" w:hAnsi="Times New Roman" w:cs="Times New Roman"/>
+          <w:sz w:val="24"/>
+          <w:szCs w:val="24"/>
+        </w:rPr>
+        <w:t>is</w:t>
+      </w:r>
+      <w:proofErr w:type="gramEnd"/>
+      <w:r>
+        <w:rPr>
+          <w:rStyle w:val="e24kjd"/>
+          <w:rFonts w:ascii="Times New Roman" w:hAnsi="Times New Roman" w:cs="Times New Roman"/>
+          <w:sz w:val="24"/>
+          <w:szCs w:val="24"/>
+        </w:rPr>
+        <w:t xml:space="preserve"> a question and answer site for professional and enthusiast programmers. It is a privately held website, the flagship site of the </w:t>
+      </w:r>
+      <w:r>
+        <w:rPr>
+          <w:rStyle w:val="e24kjd"/>
+          <w:rFonts w:ascii="Times New Roman" w:hAnsi="Times New Roman" w:cs="Times New Roman"/>
+          <w:bCs/>
+          <w:sz w:val="24"/>
+          <w:szCs w:val="24"/>
+        </w:rPr>
+        <w:t>Stack</w:t>
+      </w:r>
+      <w:r>
+        <w:rPr>
+          <w:rStyle w:val="e24kjd"/>
+          <w:rFonts w:ascii="Times New Roman" w:hAnsi="Times New Roman" w:cs="Times New Roman"/>
+          <w:sz w:val="24"/>
+          <w:szCs w:val="24"/>
+        </w:rPr>
+        <w:t xml:space="preserve"> Exchange Network, created in 2008 by Jeff Atwood and Joel Spolsky. It features questions and answers on a wide range of topics in computer programming.</w:t>
+      </w:r>
+    </w:p>
+    <w:p>
+      <w:pPr>
+        <w:spacing w:line="360" w:lineRule="auto"/>
+        <w:rPr>
+          <w:rFonts w:ascii="Times New Roman" w:hAnsi="Times New Roman" w:cs="Times New Roman"/>
+          <w:sz w:val="24"/>
+          <w:szCs w:val="24"/>
+        </w:rPr>
+      </w:pPr>
+      <w:r>
+        <w:rPr>
+          <w:rFonts w:ascii="Times New Roman" w:hAnsi="Times New Roman" w:cs="Times New Roman"/>
+          <w:sz w:val="24"/>
+          <w:szCs w:val="24"/>
+        </w:rPr>
+        <w:t xml:space="preserve"> w3.org</w:t>
+      </w:r>
+    </w:p>
+    <w:p>
+      <w:pPr>
+        <w:spacing w:line="360" w:lineRule="auto"/>
+        <w:rPr>
+          <w:rFonts w:ascii="Times New Roman" w:hAnsi="Times New Roman" w:cs="Times New Roman"/>
+          <w:sz w:val="24"/>
+          <w:szCs w:val="24"/>
+        </w:rPr>
+      </w:pPr>
+      <w:r>
+        <w:rPr>
+          <w:rFonts w:ascii="Times New Roman" w:hAnsi="Times New Roman" w:cs="Times New Roman"/>
+          <w:sz w:val="24"/>
+          <w:szCs w:val="24"/>
+        </w:rPr>
+        <w:t xml:space="preserve"> TED55</w:t>
+      </w:r>
+    </w:p>
+    <w:p>
+      <w:pPr>
+        <w:spacing w:line="360" w:lineRule="auto"/>
+        <w:rPr>
+          <w:rFonts w:ascii="Times New Roman" w:hAnsi="Times New Roman" w:cs="Times New Roman"/>
+          <w:sz w:val="32"/>
+          <w:szCs w:val="24"/>
+        </w:rPr>
+      </w:pPr>
+      <w:r>
+        <w:rPr>
+          <w:rFonts w:ascii="Times New Roman" w:hAnsi="Times New Roman" w:cs="Times New Roman"/>
+          <w:sz w:val="32"/>
+          <w:szCs w:val="24"/>
+        </w:rPr>
+        <w:t>Business and marketing websites</w:t>
+      </w:r>
+    </w:p>
+    <w:p>
+      <w:pPr>
+        <w:spacing w:line="360" w:lineRule="auto"/>
+        <w:rPr>
+          <w:rFonts w:ascii="Times New Roman" w:hAnsi="Times New Roman" w:cs="Times New Roman"/>
+          <w:sz w:val="28"/>
+          <w:szCs w:val="24"/>
+        </w:rPr>
+      </w:pPr>
+      <w:r>
+        <w:rPr>
+          <w:rFonts w:ascii="Times New Roman" w:hAnsi="Times New Roman" w:cs="Times New Roman"/>
+          <w:sz w:val="28"/>
+          <w:szCs w:val="24"/>
+        </w:rPr>
+        <w:t xml:space="preserve">Linked in </w:t>
+      </w:r>
+    </w:p>
+    <w:p>
+      <w:pPr>
+        <w:spacing w:line="360" w:lineRule="auto"/>
+        <w:rPr>
+          <w:rFonts w:ascii="Times New Roman" w:hAnsi="Times New Roman" w:cs="Times New Roman"/>
+          <w:sz w:val="24"/>
+          <w:szCs w:val="24"/>
+        </w:rPr>
+      </w:pPr>
+      <w:hyperlink r:id="rId18" w:history="1">
+        <w:r>
+          <w:rPr>
+            <w:rStyle w:val="Hyperlink"/>
+            <w:rFonts w:ascii="Times New Roman" w:hAnsi="Times New Roman" w:cs="Times New Roman"/>
+            <w:sz w:val="24"/>
+            <w:szCs w:val="24"/>
+          </w:rPr>
+          <w:t>https://www.linkedin.com</w:t>
+        </w:r>
+      </w:hyperlink>
+    </w:p>
+    <w:p>
+      <w:pPr>
+        <w:spacing w:line="360" w:lineRule="auto"/>
+        <w:rPr>
+          <w:rFonts w:ascii="Times New Roman" w:hAnsi="Times New Roman" w:cs="Times New Roman"/>
+          <w:sz w:val="24"/>
+          <w:szCs w:val="24"/>
+        </w:rPr>
+      </w:pPr>
+      <w:r>
+        <w:rPr>
+          <w:rFonts w:ascii="Times New Roman" w:hAnsi="Times New Roman" w:cs="Times New Roman"/>
+          <w:sz w:val="24"/>
+          <w:szCs w:val="24"/>
+        </w:rPr>
+        <w:t>LinkedIn is an American business and employment-oriented service that operates via websites and mobile apps. Founded on December 28, 2002, and launched on May 5, 2003, it is mainly used for professional networking, including employers posting jobs and job seekers posting their CVs.</w:t>
+      </w:r>
+      <w:r>
+        <w:rPr>
+          <w:rStyle w:val="Hyperlink"/>
+          <w:rFonts w:ascii="Times New Roman" w:hAnsi="Times New Roman" w:cs="Times New Roman"/>
+          <w:bCs/>
+          <w:sz w:val="24"/>
+          <w:szCs w:val="24"/>
+        </w:rPr>
+        <w:t xml:space="preserve"> </w:t>
+      </w:r>
+      <w:r>
+        <w:rPr>
+          <w:rStyle w:val="e24kjd"/>
+          <w:rFonts w:ascii="Times New Roman" w:hAnsi="Times New Roman" w:cs="Times New Roman"/>
+          <w:bCs/>
+          <w:sz w:val="24"/>
+          <w:szCs w:val="24"/>
+        </w:rPr>
+        <w:t>LinkedIn</w:t>
+      </w:r>
+      <w:r>
+        <w:rPr>
+          <w:rStyle w:val="e24kjd"/>
+          <w:rFonts w:ascii="Times New Roman" w:hAnsi="Times New Roman" w:cs="Times New Roman"/>
+          <w:sz w:val="24"/>
+          <w:szCs w:val="24"/>
+        </w:rPr>
+        <w:t xml:space="preserve"> is a social media platform geared to professionals. It enables you to network and to build your professional portfolio, but you can also go out into the world and look for a new job. Professionals who've been in business for decades use </w:t>
+      </w:r>
+      <w:r>
+        <w:rPr>
+          <w:rStyle w:val="e24kjd"/>
+          <w:rFonts w:ascii="Times New Roman" w:hAnsi="Times New Roman" w:cs="Times New Roman"/>
+          <w:bCs/>
+          <w:sz w:val="24"/>
+          <w:szCs w:val="24"/>
+        </w:rPr>
+        <w:t>LinkedIn</w:t>
+      </w:r>
+      <w:r>
+        <w:rPr>
+          <w:rStyle w:val="e24kjd"/>
+          <w:rFonts w:ascii="Times New Roman" w:hAnsi="Times New Roman" w:cs="Times New Roman"/>
+          <w:sz w:val="24"/>
+          <w:szCs w:val="24"/>
+        </w:rPr>
+        <w:t xml:space="preserve"> and so </w:t>
+      </w:r>
+      <w:r>
+        <w:rPr>
+          <w:rStyle w:val="e24kjd"/>
+          <w:rFonts w:ascii="Times New Roman" w:hAnsi="Times New Roman" w:cs="Times New Roman"/>
+          <w:bCs/>
+          <w:sz w:val="24"/>
+          <w:szCs w:val="24"/>
+        </w:rPr>
+        <w:t>do</w:t>
+      </w:r>
+      <w:r>
+        <w:rPr>
+          <w:rStyle w:val="e24kjd"/>
+          <w:rFonts w:ascii="Times New Roman" w:hAnsi="Times New Roman" w:cs="Times New Roman"/>
+          <w:sz w:val="24"/>
+          <w:szCs w:val="24"/>
+        </w:rPr>
+        <w:t xml:space="preserve"> newly minted college grads.</w:t>
+      </w:r>
+    </w:p>
+    <w:p>
+      <w:pPr>
+        <w:spacing w:line="360" w:lineRule="auto"/>
+        <w:rPr>
+          <w:rFonts w:ascii="Times New Roman" w:hAnsi="Times New Roman" w:cs="Times New Roman"/>
+          <w:sz w:val="28"/>
+          <w:szCs w:val="24"/>
+        </w:rPr>
+      </w:pPr>
+      <w:r>
+        <w:rPr>
+          <w:rFonts w:ascii="Times New Roman" w:hAnsi="Times New Roman" w:cs="Times New Roman"/>
+          <w:sz w:val="28"/>
+          <w:szCs w:val="24"/>
+        </w:rPr>
+        <w:t>Amazon</w:t>
+      </w:r>
+    </w:p>
+    <w:p>
+      <w:pPr>
+        <w:spacing w:line="360" w:lineRule="auto"/>
+        <w:rPr>
+          <w:rFonts w:ascii="Times New Roman" w:hAnsi="Times New Roman" w:cs="Times New Roman"/>
+          <w:sz w:val="24"/>
+          <w:szCs w:val="24"/>
+        </w:rPr>
+      </w:pPr>
+      <w:r>
+        <w:rPr>
+          <w:rFonts w:ascii="Times New Roman" w:hAnsi="Times New Roman" w:cs="Times New Roman"/>
+          <w:sz w:val="24"/>
+          <w:szCs w:val="24"/>
+        </w:rPr>
+        <w:t xml:space="preserve">Amazon: </w:t>
+      </w:r>
+      <w:hyperlink r:id="rId19" w:history="1">
+        <w:r>
+          <w:rPr>
+            <w:rStyle w:val="Hyperlink"/>
+            <w:rFonts w:ascii="Times New Roman" w:hAnsi="Times New Roman" w:cs="Times New Roman"/>
+            <w:sz w:val="24"/>
+            <w:szCs w:val="24"/>
+          </w:rPr>
+          <w:t>https://www.amazon.com/</w:t>
+        </w:r>
+      </w:hyperlink>
+    </w:p>
+    <w:p>
+      <w:pPr>
+        <w:spacing w:line="360" w:lineRule="auto"/>
+        <w:rPr>
+          <w:rFonts w:ascii="Times New Roman" w:hAnsi="Times New Roman" w:cs="Times New Roman"/>
+          <w:sz w:val="24"/>
+          <w:szCs w:val="24"/>
+        </w:rPr>
+      </w:pPr>
+      <w:r>
+        <w:rPr>
+          <w:rFonts w:ascii="Times New Roman" w:hAnsi="Times New Roman" w:cs="Times New Roman"/>
+          <w:sz w:val="24"/>
+          <w:szCs w:val="24"/>
+        </w:rPr>
+        <w:t xml:space="preserve">Amazon.com is a vast internet based enterprise (online shopping site) which was founded by Jeff Bezos. It initially started to sell books as an online market place but later expanded to sell music, movies, housewares, electronics, toys, videogames jewellery and many other goods, either directly or as the middleman between other retailers. Its Web services business </w:t>
+      </w:r>
+      <w:r>
+        <w:rPr>
+          <w:rFonts w:ascii="Times New Roman" w:hAnsi="Times New Roman" w:cs="Times New Roman"/>
+          <w:sz w:val="24"/>
+          <w:szCs w:val="24"/>
+        </w:rPr>
+        <w:lastRenderedPageBreak/>
+        <w:t xml:space="preserve">includes renting data storage and computing resources, so-called cloud competing over the Internet. </w:t>
+      </w:r>
+    </w:p>
+    <w:p>
+      <w:pPr>
+        <w:spacing w:line="360" w:lineRule="auto"/>
+        <w:rPr>
+          <w:rFonts w:ascii="Times New Roman" w:hAnsi="Times New Roman" w:cs="Times New Roman"/>
+          <w:sz w:val="32"/>
+          <w:szCs w:val="24"/>
+        </w:rPr>
+      </w:pPr>
+      <w:r>
+        <w:rPr>
+          <w:rFonts w:ascii="Times New Roman" w:hAnsi="Times New Roman" w:cs="Times New Roman"/>
+          <w:sz w:val="32"/>
+          <w:szCs w:val="24"/>
+        </w:rPr>
+        <w:t>Educational websites</w:t>
+      </w:r>
+    </w:p>
+    <w:p>
+      <w:pPr>
+        <w:spacing w:line="360" w:lineRule="auto"/>
+        <w:rPr>
+          <w:rFonts w:ascii="Times New Roman" w:hAnsi="Times New Roman" w:cs="Times New Roman"/>
+          <w:sz w:val="28"/>
+          <w:szCs w:val="24"/>
+        </w:rPr>
+      </w:pPr>
+      <w:r>
+        <w:rPr>
+          <w:rFonts w:ascii="Times New Roman" w:hAnsi="Times New Roman" w:cs="Times New Roman"/>
+          <w:sz w:val="28"/>
+          <w:szCs w:val="24"/>
+        </w:rPr>
+        <w:t xml:space="preserve">Coursera </w:t>
+      </w:r>
+    </w:p>
+    <w:p>
+      <w:pPr>
+        <w:spacing w:line="360" w:lineRule="auto"/>
+        <w:rPr>
+          <w:rFonts w:ascii="Times New Roman" w:hAnsi="Times New Roman" w:cs="Times New Roman"/>
+          <w:sz w:val="24"/>
+          <w:szCs w:val="24"/>
+        </w:rPr>
+      </w:pPr>
+      <w:r>
+        <w:rPr>
+          <w:rFonts w:ascii="Times New Roman" w:hAnsi="Times New Roman" w:cs="Times New Roman"/>
+          <w:sz w:val="24"/>
+          <w:szCs w:val="24"/>
+        </w:rPr>
+        <w:t xml:space="preserve">Coursera:  </w:t>
+      </w:r>
+      <w:hyperlink r:id="rId20" w:history="1">
+        <w:r>
+          <w:rPr>
+            <w:rStyle w:val="Hyperlink"/>
+            <w:rFonts w:ascii="Times New Roman" w:hAnsi="Times New Roman" w:cs="Times New Roman"/>
+            <w:sz w:val="24"/>
+            <w:szCs w:val="24"/>
+          </w:rPr>
+          <w:t>https://www.coursera.org/</w:t>
+        </w:r>
+      </w:hyperlink>
+    </w:p>
+    <w:p>
+      <w:pPr>
+        <w:spacing w:line="360" w:lineRule="auto"/>
+        <w:rPr>
+          <w:rFonts w:ascii="Times New Roman" w:hAnsi="Times New Roman" w:cs="Times New Roman"/>
+          <w:sz w:val="24"/>
+          <w:szCs w:val="24"/>
+        </w:rPr>
+      </w:pPr>
+      <w:r>
+        <w:rPr>
+          <w:rStyle w:val="e24kjd"/>
+          <w:rFonts w:ascii="Times New Roman" w:hAnsi="Times New Roman" w:cs="Times New Roman"/>
+          <w:bCs/>
+          <w:sz w:val="24"/>
+          <w:szCs w:val="24"/>
+        </w:rPr>
+        <w:t>Coursera</w:t>
+      </w:r>
+      <w:r>
+        <w:rPr>
+          <w:rStyle w:val="e24kjd"/>
+          <w:rFonts w:ascii="Times New Roman" w:hAnsi="Times New Roman" w:cs="Times New Roman"/>
+          <w:sz w:val="24"/>
+          <w:szCs w:val="24"/>
+        </w:rPr>
+        <w:t xml:space="preserve"> is an online education provider that offers online courses, popularly known as MOOCs or Massive Open Online Courses, from top universities around the world. Currently, </w:t>
+      </w:r>
+      <w:r>
+        <w:rPr>
+          <w:rStyle w:val="e24kjd"/>
+          <w:rFonts w:ascii="Times New Roman" w:hAnsi="Times New Roman" w:cs="Times New Roman"/>
+          <w:bCs/>
+          <w:sz w:val="24"/>
+          <w:szCs w:val="24"/>
+        </w:rPr>
+        <w:t>Coursera</w:t>
+      </w:r>
+      <w:r>
+        <w:rPr>
+          <w:rStyle w:val="e24kjd"/>
+          <w:rFonts w:ascii="Times New Roman" w:hAnsi="Times New Roman" w:cs="Times New Roman"/>
+          <w:sz w:val="24"/>
+          <w:szCs w:val="24"/>
+        </w:rPr>
+        <w:t xml:space="preserve"> boasts an active catalogue of more than 3800 online courses created by these partner institutions.</w:t>
+      </w:r>
+    </w:p>
+    <w:p>
+      <w:pPr>
+        <w:spacing w:line="360" w:lineRule="auto"/>
+        <w:rPr>
+          <w:rFonts w:ascii="Times New Roman" w:hAnsi="Times New Roman" w:cs="Times New Roman"/>
+          <w:sz w:val="28"/>
+          <w:szCs w:val="24"/>
+        </w:rPr>
+      </w:pPr>
+      <w:proofErr w:type="spellStart"/>
+      <w:r>
+        <w:rPr>
+          <w:rFonts w:ascii="Times New Roman" w:hAnsi="Times New Roman" w:cs="Times New Roman"/>
+          <w:sz w:val="28"/>
+          <w:szCs w:val="24"/>
+        </w:rPr>
+        <w:t>Edx</w:t>
+      </w:r>
+      <w:proofErr w:type="spellEnd"/>
+    </w:p>
+    <w:p>
+      <w:pPr>
+        <w:spacing w:line="360" w:lineRule="auto"/>
+        <w:rPr>
+          <w:rFonts w:ascii="Times New Roman" w:hAnsi="Times New Roman" w:cs="Times New Roman"/>
+          <w:sz w:val="24"/>
+          <w:szCs w:val="24"/>
+        </w:rPr>
+      </w:pPr>
+      <w:proofErr w:type="spellStart"/>
+      <w:proofErr w:type="gramStart"/>
+      <w:r>
+        <w:rPr>
+          <w:rFonts w:ascii="Times New Roman" w:hAnsi="Times New Roman" w:cs="Times New Roman"/>
+          <w:sz w:val="24"/>
+          <w:szCs w:val="24"/>
+        </w:rPr>
+        <w:t>edX</w:t>
+      </w:r>
+      <w:proofErr w:type="spellEnd"/>
+      <w:r>
+        <w:rPr>
+          <w:rFonts w:ascii="Times New Roman" w:hAnsi="Times New Roman" w:cs="Times New Roman"/>
+          <w:sz w:val="24"/>
+          <w:szCs w:val="24"/>
+        </w:rPr>
+        <w:t xml:space="preserve"> :</w:t>
+      </w:r>
+      <w:proofErr w:type="gramEnd"/>
+      <w:r>
+        <w:rPr>
+          <w:rFonts w:ascii="Times New Roman" w:hAnsi="Times New Roman" w:cs="Times New Roman"/>
+          <w:sz w:val="24"/>
+          <w:szCs w:val="24"/>
+        </w:rPr>
+        <w:t xml:space="preserve"> </w:t>
+      </w:r>
+      <w:hyperlink r:id="rId21" w:history="1">
+        <w:r>
+          <w:rPr>
+            <w:rStyle w:val="Hyperlink"/>
+            <w:rFonts w:ascii="Times New Roman" w:hAnsi="Times New Roman" w:cs="Times New Roman"/>
+            <w:sz w:val="24"/>
+            <w:szCs w:val="24"/>
+          </w:rPr>
+          <w:t>https://www.edx.org/</w:t>
+        </w:r>
+      </w:hyperlink>
+    </w:p>
+    <w:p>
+      <w:pPr>
+        <w:spacing w:line="360" w:lineRule="auto"/>
+        <w:rPr>
+          <w:rFonts w:ascii="Times New Roman" w:hAnsi="Times New Roman" w:cs="Times New Roman"/>
+          <w:sz w:val="24"/>
+          <w:szCs w:val="24"/>
+        </w:rPr>
+      </w:pPr>
+      <w:proofErr w:type="spellStart"/>
+      <w:proofErr w:type="gramStart"/>
+      <w:r>
+        <w:rPr>
+          <w:rFonts w:ascii="Times New Roman" w:hAnsi="Times New Roman" w:cs="Times New Roman"/>
+          <w:sz w:val="24"/>
+          <w:szCs w:val="24"/>
+        </w:rPr>
+        <w:t>edX</w:t>
+      </w:r>
+      <w:proofErr w:type="spellEnd"/>
+      <w:proofErr w:type="gramEnd"/>
+      <w:r>
+        <w:rPr>
+          <w:rFonts w:ascii="Times New Roman" w:hAnsi="Times New Roman" w:cs="Times New Roman"/>
+          <w:sz w:val="24"/>
+          <w:szCs w:val="24"/>
+        </w:rPr>
+        <w:t xml:space="preserve"> is a massive open online course provider. It hosts online university-level courses in a wide range of disciplines to a worldwide student body, including some courses at no charge. It also conducts research into learning based on how people use its platform.</w:t>
+      </w:r>
+    </w:p>
+    <w:p>
+      <w:pPr>
+        <w:spacing w:line="360" w:lineRule="auto"/>
+        <w:rPr>
+          <w:rFonts w:ascii="Times New Roman" w:hAnsi="Times New Roman" w:cs="Times New Roman"/>
+          <w:sz w:val="24"/>
+          <w:szCs w:val="24"/>
+        </w:rPr>
+      </w:pPr>
+    </w:p>
+    <w:p>
+      <w:pPr>
+        <w:spacing w:line="360" w:lineRule="auto"/>
+        <w:rPr>
+          <w:rFonts w:ascii="Times New Roman" w:hAnsi="Times New Roman" w:cs="Times New Roman"/>
+          <w:sz w:val="28"/>
+          <w:szCs w:val="24"/>
+        </w:rPr>
+      </w:pPr>
+      <w:r>
+        <w:rPr>
+          <w:rFonts w:ascii="Times New Roman" w:hAnsi="Times New Roman" w:cs="Times New Roman"/>
+          <w:sz w:val="28"/>
+          <w:szCs w:val="24"/>
+        </w:rPr>
+        <w:t xml:space="preserve">MIT open course ware </w:t>
+      </w:r>
+    </w:p>
+    <w:p>
+      <w:pPr>
+        <w:spacing w:line="360" w:lineRule="auto"/>
+        <w:rPr>
+          <w:rStyle w:val="e24kjd"/>
+          <w:rFonts w:ascii="Times New Roman" w:hAnsi="Times New Roman" w:cs="Times New Roman"/>
+          <w:sz w:val="24"/>
+          <w:szCs w:val="24"/>
+        </w:rPr>
+      </w:pPr>
+      <w:r>
+        <w:rPr>
+          <w:rStyle w:val="e24kjd"/>
+          <w:rFonts w:ascii="Times New Roman" w:hAnsi="Times New Roman" w:cs="Times New Roman"/>
+          <w:bCs/>
+          <w:sz w:val="24"/>
+          <w:szCs w:val="24"/>
+        </w:rPr>
+        <w:t xml:space="preserve">MIT </w:t>
+      </w:r>
+      <w:proofErr w:type="spellStart"/>
+      <w:r>
+        <w:rPr>
+          <w:rStyle w:val="e24kjd"/>
+          <w:rFonts w:ascii="Times New Roman" w:hAnsi="Times New Roman" w:cs="Times New Roman"/>
+          <w:bCs/>
+          <w:sz w:val="24"/>
+          <w:szCs w:val="24"/>
+        </w:rPr>
+        <w:t>OpenCourseWare</w:t>
+      </w:r>
+      <w:proofErr w:type="spellEnd"/>
+      <w:r>
+        <w:rPr>
+          <w:rStyle w:val="e24kjd"/>
+          <w:rFonts w:ascii="Times New Roman" w:hAnsi="Times New Roman" w:cs="Times New Roman"/>
+          <w:sz w:val="24"/>
+          <w:szCs w:val="24"/>
+        </w:rPr>
+        <w:t xml:space="preserve"> (</w:t>
+      </w:r>
+      <w:r>
+        <w:rPr>
+          <w:rStyle w:val="e24kjd"/>
+          <w:rFonts w:ascii="Times New Roman" w:hAnsi="Times New Roman" w:cs="Times New Roman"/>
+          <w:bCs/>
+          <w:sz w:val="24"/>
+          <w:szCs w:val="24"/>
+        </w:rPr>
+        <w:t>MIT OCW</w:t>
+      </w:r>
+      <w:r>
+        <w:rPr>
+          <w:rStyle w:val="e24kjd"/>
+          <w:rFonts w:ascii="Times New Roman" w:hAnsi="Times New Roman" w:cs="Times New Roman"/>
+          <w:sz w:val="24"/>
+          <w:szCs w:val="24"/>
+        </w:rPr>
+        <w:t>) is an initiative of the Massachusetts Institute of Technology (</w:t>
+      </w:r>
+      <w:r>
+        <w:rPr>
+          <w:rStyle w:val="e24kjd"/>
+          <w:rFonts w:ascii="Times New Roman" w:hAnsi="Times New Roman" w:cs="Times New Roman"/>
+          <w:bCs/>
+          <w:sz w:val="24"/>
+          <w:szCs w:val="24"/>
+        </w:rPr>
+        <w:t>MIT</w:t>
+      </w:r>
+      <w:r>
+        <w:rPr>
+          <w:rStyle w:val="e24kjd"/>
+          <w:rFonts w:ascii="Times New Roman" w:hAnsi="Times New Roman" w:cs="Times New Roman"/>
+          <w:sz w:val="24"/>
+          <w:szCs w:val="24"/>
+        </w:rPr>
+        <w:t>) to publish all of the educational materials from its undergraduate- and graduate-level courses online, freely and openly available to anyone, anywhere.</w:t>
+      </w:r>
+    </w:p>
+    <w:p>
+      <w:pPr>
+        <w:spacing w:line="360" w:lineRule="auto"/>
+        <w:rPr>
+          <w:rFonts w:ascii="Times New Roman" w:hAnsi="Times New Roman" w:cs="Times New Roman"/>
+          <w:sz w:val="28"/>
+          <w:szCs w:val="24"/>
+        </w:rPr>
+      </w:pPr>
+      <w:proofErr w:type="spellStart"/>
+      <w:r>
+        <w:rPr>
+          <w:rFonts w:ascii="Times New Roman" w:hAnsi="Times New Roman" w:cs="Times New Roman"/>
+          <w:sz w:val="28"/>
+          <w:szCs w:val="24"/>
+        </w:rPr>
+        <w:t>Udemy</w:t>
+      </w:r>
+      <w:proofErr w:type="spellEnd"/>
+    </w:p>
+    <w:p>
+      <w:pPr>
+        <w:spacing w:line="360" w:lineRule="auto"/>
+        <w:rPr>
+          <w:rFonts w:ascii="Times New Roman" w:hAnsi="Times New Roman" w:cs="Times New Roman"/>
+          <w:sz w:val="24"/>
+          <w:szCs w:val="24"/>
+        </w:rPr>
+      </w:pPr>
+      <w:proofErr w:type="spellStart"/>
+      <w:r>
+        <w:rPr>
+          <w:rFonts w:ascii="Times New Roman" w:hAnsi="Times New Roman" w:cs="Times New Roman"/>
+          <w:sz w:val="24"/>
+          <w:szCs w:val="24"/>
+        </w:rPr>
+        <w:t>Udemy</w:t>
+      </w:r>
+      <w:proofErr w:type="spellEnd"/>
+      <w:r>
+        <w:rPr>
+          <w:rFonts w:ascii="Times New Roman" w:hAnsi="Times New Roman" w:cs="Times New Roman"/>
+          <w:sz w:val="24"/>
+          <w:szCs w:val="24"/>
+        </w:rPr>
+        <w:t xml:space="preserve">: </w:t>
+      </w:r>
+      <w:hyperlink r:id="rId22" w:history="1">
+        <w:r>
+          <w:rPr>
+            <w:rStyle w:val="Hyperlink"/>
+            <w:rFonts w:ascii="Times New Roman" w:hAnsi="Times New Roman" w:cs="Times New Roman"/>
+            <w:sz w:val="24"/>
+            <w:szCs w:val="24"/>
+          </w:rPr>
+          <w:t>https://www.udemy.com/</w:t>
+        </w:r>
+      </w:hyperlink>
+    </w:p>
+    <w:p>
+      <w:pPr>
+        <w:spacing w:line="360" w:lineRule="auto"/>
+        <w:rPr>
+          <w:rFonts w:ascii="Times New Roman" w:hAnsi="Times New Roman" w:cs="Times New Roman"/>
+          <w:sz w:val="24"/>
+          <w:szCs w:val="24"/>
+        </w:rPr>
+      </w:pPr>
+      <w:proofErr w:type="spellStart"/>
+      <w:r>
+        <w:rPr>
+          <w:rFonts w:ascii="Times New Roman" w:hAnsi="Times New Roman" w:cs="Times New Roman"/>
+          <w:sz w:val="24"/>
+          <w:szCs w:val="24"/>
+        </w:rPr>
+        <w:t>Udemy</w:t>
+      </w:r>
+      <w:proofErr w:type="spellEnd"/>
+      <w:r>
+        <w:rPr>
+          <w:rFonts w:ascii="Times New Roman" w:hAnsi="Times New Roman" w:cs="Times New Roman"/>
+          <w:sz w:val="24"/>
+          <w:szCs w:val="24"/>
+        </w:rPr>
+        <w:t xml:space="preserve"> is an online learning platform aimed at professional adults and students, developed in May 2010. As of Jan 2020, the platform has more than 50 million students and 57,000 instructors teaching courses in over 65 languages. There have been over 295 million course enrolments. </w:t>
+      </w:r>
+      <w:r>
+        <w:rPr>
+          <w:rStyle w:val="e24kjd"/>
+          <w:rFonts w:ascii="Times New Roman" w:hAnsi="Times New Roman" w:cs="Times New Roman"/>
+          <w:sz w:val="24"/>
+          <w:szCs w:val="24"/>
+        </w:rPr>
+        <w:t>Students take courses largely as a means of improving job-related skills.</w:t>
+      </w:r>
+    </w:p>
+    <w:p>
+      <w:pPr>
+        <w:spacing w:line="360" w:lineRule="auto"/>
+        <w:rPr>
+          <w:rFonts w:ascii="Times New Roman" w:hAnsi="Times New Roman" w:cs="Times New Roman"/>
+          <w:sz w:val="28"/>
+          <w:szCs w:val="24"/>
+        </w:rPr>
+      </w:pPr>
+      <w:proofErr w:type="spellStart"/>
+      <w:r>
+        <w:rPr>
+          <w:rFonts w:ascii="Times New Roman" w:hAnsi="Times New Roman" w:cs="Times New Roman"/>
+          <w:sz w:val="28"/>
+          <w:szCs w:val="24"/>
+        </w:rPr>
+        <w:t>Quora</w:t>
+      </w:r>
+      <w:proofErr w:type="spellEnd"/>
+    </w:p>
+    <w:p>
+      <w:pPr>
+        <w:spacing w:line="360" w:lineRule="auto"/>
+        <w:rPr>
+          <w:rFonts w:ascii="Times New Roman" w:hAnsi="Times New Roman" w:cs="Times New Roman"/>
+          <w:sz w:val="24"/>
+          <w:szCs w:val="24"/>
+        </w:rPr>
+      </w:pPr>
+      <w:proofErr w:type="spellStart"/>
+      <w:r>
+        <w:rPr>
+          <w:rFonts w:ascii="Times New Roman" w:hAnsi="Times New Roman" w:cs="Times New Roman"/>
+          <w:sz w:val="24"/>
+          <w:szCs w:val="24"/>
+        </w:rPr>
+        <w:t>Quora</w:t>
+      </w:r>
+      <w:proofErr w:type="spellEnd"/>
+      <w:r>
+        <w:rPr>
+          <w:rFonts w:ascii="Times New Roman" w:hAnsi="Times New Roman" w:cs="Times New Roman"/>
+          <w:sz w:val="24"/>
+          <w:szCs w:val="24"/>
+        </w:rPr>
+        <w:t xml:space="preserve">: </w:t>
+      </w:r>
+      <w:hyperlink r:id="rId23" w:history="1">
+        <w:r>
+          <w:rPr>
+            <w:rStyle w:val="Hyperlink"/>
+            <w:rFonts w:ascii="Times New Roman" w:hAnsi="Times New Roman" w:cs="Times New Roman"/>
+            <w:sz w:val="24"/>
+            <w:szCs w:val="24"/>
+          </w:rPr>
+          <w:t>https://www.quora.com</w:t>
+        </w:r>
+      </w:hyperlink>
+    </w:p>
+    <w:p>
+      <w:pPr>
+        <w:spacing w:line="360" w:lineRule="auto"/>
+        <w:rPr>
+          <w:rFonts w:ascii="Times New Roman" w:hAnsi="Times New Roman" w:cs="Times New Roman"/>
+          <w:sz w:val="24"/>
+          <w:szCs w:val="24"/>
+        </w:rPr>
+      </w:pPr>
+      <w:proofErr w:type="spellStart"/>
+      <w:r>
+        <w:rPr>
+          <w:rStyle w:val="e24kjd"/>
+          <w:rFonts w:ascii="Times New Roman" w:hAnsi="Times New Roman" w:cs="Times New Roman"/>
+          <w:bCs/>
+          <w:sz w:val="24"/>
+          <w:szCs w:val="24"/>
+        </w:rPr>
+        <w:lastRenderedPageBreak/>
+        <w:t>Quora</w:t>
+      </w:r>
+      <w:proofErr w:type="spellEnd"/>
+      <w:r>
+        <w:rPr>
+          <w:rStyle w:val="e24kjd"/>
+          <w:rFonts w:ascii="Times New Roman" w:hAnsi="Times New Roman" w:cs="Times New Roman"/>
+          <w:sz w:val="24"/>
+          <w:szCs w:val="24"/>
+        </w:rPr>
+        <w:t xml:space="preserve"> is an American question-and-answer website where questions are asked, answered, and edited by Internet users, either factually or in the form of opinions. Users can collaborate by editing questions and suggesting edits to answers that have been submitted by other users.</w:t>
+      </w:r>
+      <w:r>
+        <w:rPr>
+          <w:rFonts w:ascii="Times New Roman" w:hAnsi="Times New Roman" w:cs="Times New Roman"/>
+          <w:sz w:val="24"/>
+          <w:szCs w:val="24"/>
+        </w:rPr>
+        <w:t xml:space="preserve"> </w:t>
+      </w:r>
+    </w:p>
+    <w:p>
+      <w:pPr>
+        <w:spacing w:line="360" w:lineRule="auto"/>
+        <w:rPr>
+          <w:rFonts w:ascii="Times New Roman" w:hAnsi="Times New Roman" w:cs="Times New Roman"/>
+          <w:sz w:val="28"/>
+          <w:szCs w:val="24"/>
+        </w:rPr>
+      </w:pPr>
+      <w:proofErr w:type="spellStart"/>
+      <w:r>
+        <w:rPr>
+          <w:rFonts w:ascii="Times New Roman" w:hAnsi="Times New Roman" w:cs="Times New Roman"/>
+          <w:sz w:val="28"/>
+          <w:szCs w:val="24"/>
+        </w:rPr>
+        <w:t>Duolingo</w:t>
+      </w:r>
+      <w:proofErr w:type="spellEnd"/>
+    </w:p>
+    <w:p>
+      <w:pPr>
+        <w:spacing w:line="360" w:lineRule="auto"/>
+        <w:rPr>
+          <w:rStyle w:val="e24kjd"/>
+          <w:rFonts w:ascii="Times New Roman" w:hAnsi="Times New Roman" w:cs="Times New Roman"/>
+          <w:sz w:val="24"/>
+          <w:szCs w:val="24"/>
+        </w:rPr>
+      </w:pPr>
+      <w:proofErr w:type="spellStart"/>
+      <w:r>
+        <w:rPr>
+          <w:rStyle w:val="e24kjd"/>
+          <w:rFonts w:ascii="Times New Roman" w:hAnsi="Times New Roman" w:cs="Times New Roman"/>
+          <w:bCs/>
+          <w:sz w:val="24"/>
+          <w:szCs w:val="24"/>
+        </w:rPr>
+        <w:t>Duolingo</w:t>
+      </w:r>
+      <w:proofErr w:type="spellEnd"/>
+      <w:r>
+        <w:rPr>
+          <w:rStyle w:val="e24kjd"/>
+          <w:rFonts w:ascii="Times New Roman" w:hAnsi="Times New Roman" w:cs="Times New Roman"/>
+          <w:sz w:val="24"/>
+          <w:szCs w:val="24"/>
+        </w:rPr>
+        <w:t xml:space="preserve"> is the most popular language-learning platform </w:t>
+      </w:r>
+      <w:r>
+        <w:rPr>
+          <w:rFonts w:ascii="Times New Roman" w:hAnsi="Times New Roman" w:cs="Times New Roman"/>
+          <w:sz w:val="24"/>
+          <w:szCs w:val="24"/>
+        </w:rPr>
+        <w:t xml:space="preserve">that includes a language-learning website and mobile app, as well as a digital language-proficiency assessment exam. </w:t>
+      </w:r>
+      <w:r>
+        <w:rPr>
+          <w:rStyle w:val="e24kjd"/>
+          <w:rFonts w:ascii="Times New Roman" w:hAnsi="Times New Roman" w:cs="Times New Roman"/>
+          <w:sz w:val="24"/>
+          <w:szCs w:val="24"/>
+        </w:rPr>
+        <w:t xml:space="preserve">The company's mission is to make education free, fun and accessible to all. </w:t>
+      </w:r>
+      <w:r>
+        <w:rPr>
+          <w:rFonts w:ascii="Times New Roman" w:hAnsi="Times New Roman" w:cs="Times New Roman"/>
+          <w:sz w:val="24"/>
+          <w:szCs w:val="24"/>
+        </w:rPr>
+        <w:t xml:space="preserve">The app and the website are accessible without charge, although </w:t>
+      </w:r>
+      <w:proofErr w:type="spellStart"/>
+      <w:r>
+        <w:rPr>
+          <w:rFonts w:ascii="Times New Roman" w:hAnsi="Times New Roman" w:cs="Times New Roman"/>
+          <w:sz w:val="24"/>
+          <w:szCs w:val="24"/>
+        </w:rPr>
+        <w:t>Duolingo</w:t>
+      </w:r>
+      <w:proofErr w:type="spellEnd"/>
+      <w:r>
+        <w:rPr>
+          <w:rFonts w:ascii="Times New Roman" w:hAnsi="Times New Roman" w:cs="Times New Roman"/>
+          <w:sz w:val="24"/>
+          <w:szCs w:val="24"/>
+        </w:rPr>
+        <w:t xml:space="preserve"> also offers a premium service for a fee. It</w:t>
+      </w:r>
+      <w:r>
+        <w:rPr>
+          <w:rStyle w:val="e24kjd"/>
+          <w:rFonts w:ascii="Times New Roman" w:hAnsi="Times New Roman" w:cs="Times New Roman"/>
+          <w:sz w:val="24"/>
+          <w:szCs w:val="24"/>
+        </w:rPr>
+        <w:t xml:space="preserve"> is designed to feel like a game and scientifically proven to be effective.</w:t>
+      </w:r>
+    </w:p>
+    <w:p>
+      <w:pPr>
+        <w:spacing w:line="360" w:lineRule="auto"/>
+        <w:rPr>
+          <w:rFonts w:ascii="Times New Roman" w:hAnsi="Times New Roman" w:cs="Times New Roman"/>
+          <w:sz w:val="28"/>
+          <w:szCs w:val="24"/>
+        </w:rPr>
+      </w:pPr>
+      <w:r>
+        <w:rPr>
+          <w:rFonts w:ascii="Times New Roman" w:hAnsi="Times New Roman" w:cs="Times New Roman"/>
+          <w:sz w:val="28"/>
+          <w:szCs w:val="24"/>
+        </w:rPr>
+        <w:t>Netflix</w:t>
+      </w:r>
+    </w:p>
+    <w:p>
+      <w:pPr>
+        <w:spacing w:line="360" w:lineRule="auto"/>
+        <w:rPr>
+          <w:rFonts w:ascii="Times New Roman" w:hAnsi="Times New Roman" w:cs="Times New Roman"/>
+          <w:sz w:val="24"/>
+          <w:szCs w:val="24"/>
+        </w:rPr>
+      </w:pPr>
+      <w:r>
+        <w:rPr>
+          <w:rFonts w:ascii="Times New Roman" w:hAnsi="Times New Roman" w:cs="Times New Roman"/>
+          <w:sz w:val="24"/>
+          <w:szCs w:val="24"/>
+        </w:rPr>
+        <w:t>Netflix: https://www.netflix.com/</w:t>
+      </w:r>
+    </w:p>
+    <w:p>
+      <w:pPr>
+        <w:spacing w:line="360" w:lineRule="auto"/>
+        <w:rPr>
+          <w:rFonts w:ascii="Times New Roman" w:hAnsi="Times New Roman" w:cs="Times New Roman"/>
+          <w:color w:val="000000" w:themeColor="text1"/>
+          <w:sz w:val="24"/>
+          <w:szCs w:val="24"/>
+        </w:rPr>
+      </w:pPr>
+      <w:r>
+        <w:rPr>
+          <w:rStyle w:val="e24kjd"/>
+          <w:rFonts w:ascii="Times New Roman" w:hAnsi="Times New Roman" w:cs="Times New Roman"/>
+          <w:bCs/>
+          <w:sz w:val="24"/>
+          <w:szCs w:val="24"/>
+        </w:rPr>
+        <w:t>Netflix</w:t>
+      </w:r>
+      <w:r>
+        <w:rPr>
+          <w:rStyle w:val="e24kjd"/>
+          <w:rFonts w:ascii="Times New Roman" w:hAnsi="Times New Roman" w:cs="Times New Roman"/>
+          <w:sz w:val="24"/>
+          <w:szCs w:val="24"/>
+        </w:rPr>
+        <w:t xml:space="preserve"> is a streaming service that allows our members to watch a wide variety of award-winning TV shows, movies, documentaries, and more on thousands of internet-connected devices. With </w:t>
+      </w:r>
+      <w:r>
+        <w:rPr>
+          <w:rStyle w:val="e24kjd"/>
+          <w:rFonts w:ascii="Times New Roman" w:hAnsi="Times New Roman" w:cs="Times New Roman"/>
+          <w:bCs/>
+          <w:sz w:val="24"/>
+          <w:szCs w:val="24"/>
+        </w:rPr>
+        <w:t>Netflix</w:t>
+      </w:r>
+      <w:r>
+        <w:rPr>
+          <w:rStyle w:val="e24kjd"/>
+          <w:rFonts w:ascii="Times New Roman" w:hAnsi="Times New Roman" w:cs="Times New Roman"/>
+          <w:sz w:val="24"/>
+          <w:szCs w:val="24"/>
+        </w:rPr>
+        <w:t>, you can enjoy unlimited ad-free viewing of our content</w:t>
+      </w:r>
+      <w:r>
+        <w:rPr>
+          <w:rFonts w:ascii="Times New Roman" w:hAnsi="Times New Roman" w:cs="Times New Roman"/>
+          <w:color w:val="000000" w:themeColor="text1"/>
+          <w:sz w:val="24"/>
+          <w:szCs w:val="24"/>
+        </w:rPr>
+        <w:t>.</w:t>
+      </w:r>
+    </w:p>
+    <w:p>
+      <w:pPr>
+        <w:spacing w:line="360" w:lineRule="auto"/>
+        <w:rPr>
+          <w:rFonts w:ascii="Times New Roman" w:hAnsi="Times New Roman" w:cs="Times New Roman"/>
+          <w:color w:val="000000" w:themeColor="text1"/>
+          <w:sz w:val="28"/>
+          <w:szCs w:val="24"/>
+        </w:rPr>
+      </w:pPr>
+      <w:r>
+        <w:rPr>
+          <w:rFonts w:ascii="Times New Roman" w:hAnsi="Times New Roman" w:cs="Times New Roman"/>
+          <w:color w:val="000000" w:themeColor="text1"/>
+          <w:sz w:val="28"/>
+          <w:szCs w:val="24"/>
+        </w:rPr>
+        <w:t>YouTube</w:t>
+      </w:r>
+    </w:p>
+    <w:p>
+      <w:pPr>
+        <w:spacing w:line="360" w:lineRule="auto"/>
+        <w:rPr>
+          <w:rFonts w:ascii="Times New Roman" w:hAnsi="Times New Roman" w:cs="Times New Roman"/>
+          <w:color w:val="000000" w:themeColor="text1"/>
+          <w:sz w:val="24"/>
+          <w:szCs w:val="24"/>
+        </w:rPr>
+      </w:pPr>
+      <w:r>
+        <w:rPr>
+          <w:rFonts w:ascii="Times New Roman" w:hAnsi="Times New Roman" w:cs="Times New Roman"/>
+          <w:bCs/>
+          <w:color w:val="000000" w:themeColor="text1"/>
+          <w:sz w:val="24"/>
+          <w:szCs w:val="24"/>
+        </w:rPr>
+        <w:t>YouTube</w:t>
+      </w:r>
+      <w:r>
+        <w:rPr>
+          <w:rFonts w:ascii="Times New Roman" w:hAnsi="Times New Roman" w:cs="Times New Roman"/>
+          <w:color w:val="000000" w:themeColor="text1"/>
+          <w:sz w:val="24"/>
+          <w:szCs w:val="24"/>
+        </w:rPr>
+        <w:t xml:space="preserve"> is an American </w:t>
+      </w:r>
+      <w:hyperlink r:id="rId24" w:tooltip="Video hosting service" w:history="1">
+        <w:r>
+          <w:rPr>
+            <w:rStyle w:val="Hyperlink"/>
+            <w:rFonts w:ascii="Times New Roman" w:hAnsi="Times New Roman" w:cs="Times New Roman"/>
+            <w:color w:val="000000" w:themeColor="text1"/>
+            <w:sz w:val="24"/>
+            <w:szCs w:val="24"/>
+          </w:rPr>
+          <w:t>video-sharing</w:t>
+        </w:r>
+      </w:hyperlink>
+      <w:r>
+        <w:rPr>
+          <w:rFonts w:ascii="Times New Roman" w:hAnsi="Times New Roman" w:cs="Times New Roman"/>
+          <w:color w:val="000000" w:themeColor="text1"/>
+          <w:sz w:val="24"/>
+          <w:szCs w:val="24"/>
+        </w:rPr>
+        <w:t xml:space="preserve"> </w:t>
+      </w:r>
+      <w:hyperlink r:id="rId25" w:tooltip="Web platform" w:history="1">
+        <w:r>
+          <w:rPr>
+            <w:rStyle w:val="Hyperlink"/>
+            <w:rFonts w:ascii="Times New Roman" w:hAnsi="Times New Roman" w:cs="Times New Roman"/>
+            <w:color w:val="000000" w:themeColor="text1"/>
+            <w:sz w:val="24"/>
+            <w:szCs w:val="24"/>
+          </w:rPr>
+          <w:t>platform</w:t>
+        </w:r>
+      </w:hyperlink>
+      <w:r>
+        <w:rPr>
+          <w:rFonts w:ascii="Times New Roman" w:hAnsi="Times New Roman" w:cs="Times New Roman"/>
+          <w:color w:val="000000" w:themeColor="text1"/>
+          <w:sz w:val="24"/>
+          <w:szCs w:val="24"/>
+        </w:rPr>
+        <w:t xml:space="preserve"> now owned by </w:t>
+      </w:r>
+      <w:hyperlink r:id="rId26" w:tooltip="Google" w:history="1">
+        <w:r>
+          <w:rPr>
+            <w:rStyle w:val="Hyperlink"/>
+            <w:rFonts w:ascii="Times New Roman" w:hAnsi="Times New Roman" w:cs="Times New Roman"/>
+            <w:color w:val="000000" w:themeColor="text1"/>
+            <w:sz w:val="24"/>
+            <w:szCs w:val="24"/>
+          </w:rPr>
+          <w:t>Google</w:t>
+        </w:r>
+      </w:hyperlink>
+      <w:r>
+        <w:rPr>
+          <w:rFonts w:ascii="Times New Roman" w:hAnsi="Times New Roman" w:cs="Times New Roman"/>
+          <w:color w:val="000000" w:themeColor="text1"/>
+          <w:sz w:val="24"/>
+          <w:szCs w:val="24"/>
+        </w:rPr>
+        <w:t xml:space="preserve">. YouTube now operates as one of Google's </w:t>
+      </w:r>
+      <w:hyperlink r:id="rId27" w:tooltip="Subsidiary" w:history="1">
+        <w:r>
+          <w:rPr>
+            <w:rStyle w:val="Hyperlink"/>
+            <w:rFonts w:ascii="Times New Roman" w:hAnsi="Times New Roman" w:cs="Times New Roman"/>
+            <w:color w:val="000000" w:themeColor="text1"/>
+            <w:sz w:val="24"/>
+            <w:szCs w:val="24"/>
+          </w:rPr>
+          <w:t>subsidiaries</w:t>
+        </w:r>
+      </w:hyperlink>
+      <w:r>
+        <w:rPr>
+          <w:rFonts w:ascii="Times New Roman" w:hAnsi="Times New Roman" w:cs="Times New Roman"/>
+          <w:color w:val="000000" w:themeColor="text1"/>
+          <w:sz w:val="24"/>
+          <w:szCs w:val="24"/>
+        </w:rPr>
+        <w:t xml:space="preserve">. YouTube allows users to upload, view, rate, favourites, share, add to playlists, flag, report, comment on </w:t>
+      </w:r>
+      <w:hyperlink r:id="rId28" w:tooltip="Video" w:history="1">
+        <w:r>
+          <w:rPr>
+            <w:rStyle w:val="Hyperlink"/>
+            <w:rFonts w:ascii="Times New Roman" w:hAnsi="Times New Roman" w:cs="Times New Roman"/>
+            <w:color w:val="000000" w:themeColor="text1"/>
+            <w:sz w:val="24"/>
+            <w:szCs w:val="24"/>
+          </w:rPr>
+          <w:t>videos</w:t>
+        </w:r>
+      </w:hyperlink>
+      <w:r>
+        <w:rPr>
+          <w:rFonts w:ascii="Times New Roman" w:hAnsi="Times New Roman" w:cs="Times New Roman"/>
+          <w:color w:val="000000" w:themeColor="text1"/>
+          <w:sz w:val="24"/>
+          <w:szCs w:val="24"/>
+        </w:rPr>
+        <w:t xml:space="preserve">, and </w:t>
+      </w:r>
+      <w:hyperlink r:id="rId29" w:tooltip="List of most-subscribed YouTube channels" w:history="1">
+        <w:r>
+          <w:rPr>
+            <w:rStyle w:val="Hyperlink"/>
+            <w:rFonts w:ascii="Times New Roman" w:hAnsi="Times New Roman" w:cs="Times New Roman"/>
+            <w:color w:val="000000" w:themeColor="text1"/>
+            <w:sz w:val="24"/>
+            <w:szCs w:val="24"/>
+          </w:rPr>
+          <w:t>subscribe to other users</w:t>
+        </w:r>
+      </w:hyperlink>
+      <w:r>
+        <w:rPr>
+          <w:rFonts w:ascii="Times New Roman" w:hAnsi="Times New Roman" w:cs="Times New Roman"/>
+          <w:color w:val="000000" w:themeColor="text1"/>
+          <w:sz w:val="24"/>
+          <w:szCs w:val="24"/>
+        </w:rPr>
+        <w:t xml:space="preserve">. It offers a wide variety of </w:t>
+      </w:r>
+      <w:hyperlink r:id="rId30" w:tooltip="User-generated content" w:history="1">
+        <w:r>
+          <w:rPr>
+            <w:rStyle w:val="Hyperlink"/>
+            <w:rFonts w:ascii="Times New Roman" w:hAnsi="Times New Roman" w:cs="Times New Roman"/>
+            <w:color w:val="000000" w:themeColor="text1"/>
+            <w:sz w:val="24"/>
+            <w:szCs w:val="24"/>
+          </w:rPr>
+          <w:t>user-generated</w:t>
+        </w:r>
+      </w:hyperlink>
+      <w:r>
+        <w:rPr>
+          <w:rFonts w:ascii="Times New Roman" w:hAnsi="Times New Roman" w:cs="Times New Roman"/>
+          <w:color w:val="000000" w:themeColor="text1"/>
+          <w:sz w:val="24"/>
+          <w:szCs w:val="24"/>
+        </w:rPr>
+        <w:t xml:space="preserve"> and </w:t>
+      </w:r>
+      <w:hyperlink r:id="rId31" w:tooltip="Corporate media" w:history="1">
+        <w:r>
+          <w:rPr>
+            <w:rStyle w:val="Hyperlink"/>
+            <w:rFonts w:ascii="Times New Roman" w:hAnsi="Times New Roman" w:cs="Times New Roman"/>
+            <w:color w:val="000000" w:themeColor="text1"/>
+            <w:sz w:val="24"/>
+            <w:szCs w:val="24"/>
+          </w:rPr>
+          <w:t>corporate media</w:t>
+        </w:r>
+      </w:hyperlink>
+      <w:r>
+        <w:rPr>
+          <w:rFonts w:ascii="Times New Roman" w:hAnsi="Times New Roman" w:cs="Times New Roman"/>
+          <w:color w:val="000000" w:themeColor="text1"/>
+          <w:sz w:val="24"/>
+          <w:szCs w:val="24"/>
+        </w:rPr>
+        <w:t xml:space="preserve"> videos. Available content includes </w:t>
+      </w:r>
+      <w:hyperlink r:id="rId32" w:tooltip="Video clip" w:history="1">
+        <w:r>
+          <w:rPr>
+            <w:rStyle w:val="Hyperlink"/>
+            <w:rFonts w:ascii="Times New Roman" w:hAnsi="Times New Roman" w:cs="Times New Roman"/>
+            <w:color w:val="000000" w:themeColor="text1"/>
+            <w:sz w:val="24"/>
+            <w:szCs w:val="24"/>
+          </w:rPr>
+          <w:t>video clips</w:t>
+        </w:r>
+      </w:hyperlink>
+      <w:r>
+        <w:rPr>
+          <w:rFonts w:ascii="Times New Roman" w:hAnsi="Times New Roman" w:cs="Times New Roman"/>
+          <w:color w:val="000000" w:themeColor="text1"/>
+          <w:sz w:val="24"/>
+          <w:szCs w:val="24"/>
+        </w:rPr>
+        <w:t xml:space="preserve">, </w:t>
+      </w:r>
+      <w:hyperlink r:id="rId33" w:tooltip="TV show" w:history="1">
+        <w:r>
+          <w:rPr>
+            <w:rStyle w:val="Hyperlink"/>
+            <w:rFonts w:ascii="Times New Roman" w:hAnsi="Times New Roman" w:cs="Times New Roman"/>
+            <w:color w:val="000000" w:themeColor="text1"/>
+            <w:sz w:val="24"/>
+            <w:szCs w:val="24"/>
+          </w:rPr>
+          <w:t>TV show</w:t>
+        </w:r>
+      </w:hyperlink>
+      <w:r>
+        <w:rPr>
+          <w:rFonts w:ascii="Times New Roman" w:hAnsi="Times New Roman" w:cs="Times New Roman"/>
+          <w:color w:val="000000" w:themeColor="text1"/>
+          <w:sz w:val="24"/>
+          <w:szCs w:val="24"/>
+        </w:rPr>
+        <w:t xml:space="preserve"> clips, </w:t>
+      </w:r>
+      <w:hyperlink r:id="rId34" w:tooltip="Music video" w:history="1">
+        <w:r>
+          <w:rPr>
+            <w:rStyle w:val="Hyperlink"/>
+            <w:rFonts w:ascii="Times New Roman" w:hAnsi="Times New Roman" w:cs="Times New Roman"/>
+            <w:color w:val="000000" w:themeColor="text1"/>
+            <w:sz w:val="24"/>
+            <w:szCs w:val="24"/>
+          </w:rPr>
+          <w:t>music videos</w:t>
+        </w:r>
+      </w:hyperlink>
+      <w:r>
+        <w:rPr>
+          <w:rFonts w:ascii="Times New Roman" w:hAnsi="Times New Roman" w:cs="Times New Roman"/>
+          <w:color w:val="000000" w:themeColor="text1"/>
+          <w:sz w:val="24"/>
+          <w:szCs w:val="24"/>
+        </w:rPr>
+        <w:t xml:space="preserve">, </w:t>
+      </w:r>
+      <w:hyperlink r:id="rId35" w:tooltip="Short film" w:history="1">
+        <w:r>
+          <w:rPr>
+            <w:rStyle w:val="Hyperlink"/>
+            <w:rFonts w:ascii="Times New Roman" w:hAnsi="Times New Roman" w:cs="Times New Roman"/>
+            <w:color w:val="000000" w:themeColor="text1"/>
+            <w:sz w:val="24"/>
+            <w:szCs w:val="24"/>
+          </w:rPr>
+          <w:t>short</w:t>
+        </w:r>
+      </w:hyperlink>
+      <w:r>
+        <w:rPr>
+          <w:rFonts w:ascii="Times New Roman" w:hAnsi="Times New Roman" w:cs="Times New Roman"/>
+          <w:color w:val="000000" w:themeColor="text1"/>
+          <w:sz w:val="24"/>
+          <w:szCs w:val="24"/>
+        </w:rPr>
+        <w:t xml:space="preserve"> and </w:t>
+      </w:r>
+      <w:hyperlink r:id="rId36" w:tooltip="Documentary film" w:history="1">
+        <w:r>
+          <w:rPr>
+            <w:rStyle w:val="Hyperlink"/>
+            <w:rFonts w:ascii="Times New Roman" w:hAnsi="Times New Roman" w:cs="Times New Roman"/>
+            <w:color w:val="000000" w:themeColor="text1"/>
+            <w:sz w:val="24"/>
+            <w:szCs w:val="24"/>
+          </w:rPr>
+          <w:t>documentary</w:t>
+        </w:r>
+      </w:hyperlink>
+      <w:r>
+        <w:rPr>
+          <w:rFonts w:ascii="Times New Roman" w:hAnsi="Times New Roman" w:cs="Times New Roman"/>
+          <w:color w:val="000000" w:themeColor="text1"/>
+          <w:sz w:val="24"/>
+          <w:szCs w:val="24"/>
+        </w:rPr>
+        <w:t xml:space="preserve"> films, audio recordings, </w:t>
+      </w:r>
+      <w:hyperlink r:id="rId37" w:tooltip="Trailer (promotion)" w:history="1">
+        <w:r>
+          <w:rPr>
+            <w:rStyle w:val="Hyperlink"/>
+            <w:rFonts w:ascii="Times New Roman" w:hAnsi="Times New Roman" w:cs="Times New Roman"/>
+            <w:color w:val="000000" w:themeColor="text1"/>
+            <w:sz w:val="24"/>
+            <w:szCs w:val="24"/>
+          </w:rPr>
+          <w:t>movie trailers</w:t>
+        </w:r>
+      </w:hyperlink>
+      <w:r>
+        <w:rPr>
+          <w:rFonts w:ascii="Times New Roman" w:hAnsi="Times New Roman" w:cs="Times New Roman"/>
+          <w:color w:val="000000" w:themeColor="text1"/>
+          <w:sz w:val="24"/>
+          <w:szCs w:val="24"/>
+        </w:rPr>
+        <w:t xml:space="preserve">, </w:t>
+      </w:r>
+      <w:hyperlink r:id="rId38" w:tooltip="Live stream" w:history="1">
+        <w:r>
+          <w:rPr>
+            <w:rStyle w:val="Hyperlink"/>
+            <w:rFonts w:ascii="Times New Roman" w:hAnsi="Times New Roman" w:cs="Times New Roman"/>
+            <w:color w:val="000000" w:themeColor="text1"/>
+            <w:sz w:val="24"/>
+            <w:szCs w:val="24"/>
+          </w:rPr>
+          <w:t>live streams</w:t>
+        </w:r>
+      </w:hyperlink>
+      <w:r>
+        <w:rPr>
+          <w:rFonts w:ascii="Times New Roman" w:hAnsi="Times New Roman" w:cs="Times New Roman"/>
+          <w:color w:val="000000" w:themeColor="text1"/>
+          <w:sz w:val="24"/>
+          <w:szCs w:val="24"/>
+        </w:rPr>
+        <w:t>, and more.</w:t>
+      </w:r>
+    </w:p>
+    <w:p>
+      <w:pPr>
+        <w:spacing w:line="360" w:lineRule="auto"/>
+        <w:rPr>
+          <w:rFonts w:ascii="Times New Roman" w:hAnsi="Times New Roman" w:cs="Times New Roman"/>
+          <w:color w:val="000000" w:themeColor="text1"/>
+          <w:sz w:val="28"/>
+          <w:szCs w:val="24"/>
+        </w:rPr>
+      </w:pPr>
+      <w:r>
+        <w:rPr>
+          <w:rFonts w:ascii="Times New Roman" w:hAnsi="Times New Roman" w:cs="Times New Roman"/>
+          <w:color w:val="000000" w:themeColor="text1"/>
+          <w:sz w:val="28"/>
+          <w:szCs w:val="24"/>
+        </w:rPr>
+        <w:t>Spotify</w:t>
+      </w:r>
+    </w:p>
+    <w:p>
+      <w:pPr>
+        <w:pStyle w:val="NormalWeb"/>
+        <w:spacing w:line="360" w:lineRule="auto"/>
+        <w:rPr>
+          <w:color w:val="000000" w:themeColor="text1"/>
+        </w:rPr>
+      </w:pPr>
+      <w:r>
+        <w:rPr>
+          <w:bCs/>
+          <w:color w:val="000000" w:themeColor="text1"/>
+        </w:rPr>
+        <w:t xml:space="preserve">Spotify </w:t>
+      </w:r>
+      <w:r>
+        <w:rPr>
+          <w:color w:val="000000" w:themeColor="text1"/>
+        </w:rPr>
+        <w:t xml:space="preserve">is an international media services provider. Founded in 2006, the company's primary business is providing an audio </w:t>
+      </w:r>
+      <w:hyperlink r:id="rId39" w:tooltip="Streaming media" w:history="1">
+        <w:r>
+          <w:rPr>
+            <w:rStyle w:val="Hyperlink"/>
+            <w:color w:val="000000" w:themeColor="text1"/>
+          </w:rPr>
+          <w:t>streaming</w:t>
+        </w:r>
+      </w:hyperlink>
+      <w:r>
+        <w:rPr>
+          <w:color w:val="000000" w:themeColor="text1"/>
+        </w:rPr>
+        <w:t xml:space="preserve"> platform, the "Spotify" </w:t>
+      </w:r>
+      <w:proofErr w:type="gramStart"/>
+      <w:r>
+        <w:rPr>
+          <w:color w:val="000000" w:themeColor="text1"/>
+        </w:rPr>
+        <w:t xml:space="preserve">platform, that provides </w:t>
+      </w:r>
+      <w:hyperlink r:id="rId40" w:tooltip="Digital rights management" w:history="1">
+        <w:r>
+          <w:rPr>
+            <w:rStyle w:val="Hyperlink"/>
+            <w:color w:val="000000" w:themeColor="text1"/>
+          </w:rPr>
+          <w:t>DRM</w:t>
+        </w:r>
+      </w:hyperlink>
+      <w:r>
+        <w:rPr>
+          <w:color w:val="000000" w:themeColor="text1"/>
+        </w:rPr>
+        <w:t xml:space="preserve">-protected music, videos and </w:t>
+      </w:r>
+      <w:hyperlink r:id="rId41" w:tooltip="Podcast" w:history="1">
+        <w:r>
+          <w:rPr>
+            <w:rStyle w:val="Hyperlink"/>
+            <w:color w:val="000000" w:themeColor="text1"/>
+          </w:rPr>
+          <w:t>podcasts</w:t>
+        </w:r>
+      </w:hyperlink>
+      <w:proofErr w:type="gramEnd"/>
+      <w:r>
+        <w:rPr>
+          <w:color w:val="000000" w:themeColor="text1"/>
+        </w:rPr>
+        <w:t xml:space="preserve"> from record labels and media companies. As a </w:t>
+      </w:r>
+      <w:hyperlink r:id="rId42" w:tooltip="Freemium" w:history="1">
+        <w:r>
+          <w:rPr>
+            <w:rStyle w:val="Hyperlink"/>
+            <w:color w:val="000000" w:themeColor="text1"/>
+          </w:rPr>
+          <w:t>freemium</w:t>
+        </w:r>
+      </w:hyperlink>
+      <w:r>
+        <w:rPr>
+          <w:color w:val="000000" w:themeColor="text1"/>
+        </w:rPr>
+        <w:t xml:space="preserve"> service, basic features are free with advertisements or automatic music videos, while additional features, such as offline listening and commercial-free listening, are offered via paid subscriptions, </w:t>
+      </w:r>
+      <w:proofErr w:type="gramStart"/>
+      <w:r>
+        <w:rPr>
+          <w:color w:val="000000" w:themeColor="text1"/>
+        </w:rPr>
+        <w:t>Which</w:t>
+      </w:r>
+      <w:proofErr w:type="gramEnd"/>
+      <w:r>
+        <w:rPr>
+          <w:color w:val="000000" w:themeColor="text1"/>
+        </w:rPr>
+        <w:t xml:space="preserve"> allow users to browse by parameters such as artist, album, or genre, and can create, edit, and share playlists</w:t>
+      </w:r>
+    </w:p>
+    <w:p>
+      <w:pPr>
+        <w:spacing w:line="360" w:lineRule="auto"/>
+        <w:rPr>
+          <w:rFonts w:ascii="Times New Roman" w:hAnsi="Times New Roman" w:cs="Times New Roman"/>
+          <w:color w:val="000000" w:themeColor="text1"/>
+          <w:sz w:val="28"/>
+          <w:szCs w:val="24"/>
+        </w:rPr>
+      </w:pPr>
+      <w:r>
+        <w:rPr>
+          <w:rFonts w:ascii="Times New Roman" w:hAnsi="Times New Roman" w:cs="Times New Roman"/>
+          <w:color w:val="000000" w:themeColor="text1"/>
+          <w:sz w:val="28"/>
+          <w:szCs w:val="24"/>
+        </w:rPr>
+        <w:lastRenderedPageBreak/>
+        <w:t>9gag.com</w:t>
+      </w:r>
+    </w:p>
+    <w:p>
+      <w:pPr>
+        <w:spacing w:line="360" w:lineRule="auto"/>
+        <w:rPr>
+          <w:rStyle w:val="e24kjd"/>
+          <w:rFonts w:ascii="Times New Roman" w:hAnsi="Times New Roman" w:cs="Times New Roman"/>
+          <w:bCs/>
+          <w:sz w:val="24"/>
+          <w:szCs w:val="24"/>
+        </w:rPr>
+      </w:pPr>
+      <w:r>
+        <w:rPr>
+          <w:rStyle w:val="e24kjd"/>
+          <w:rFonts w:ascii="Times New Roman" w:hAnsi="Times New Roman" w:cs="Times New Roman"/>
+          <w:bCs/>
+          <w:sz w:val="24"/>
+          <w:szCs w:val="24"/>
+        </w:rPr>
+        <w:t xml:space="preserve">9gag: </w:t>
+      </w:r>
+      <w:hyperlink r:id="rId43" w:history="1">
+        <w:r>
+          <w:rPr>
+            <w:rStyle w:val="Hyperlink"/>
+            <w:rFonts w:ascii="Times New Roman" w:hAnsi="Times New Roman" w:cs="Times New Roman"/>
+            <w:bCs/>
+            <w:sz w:val="24"/>
+            <w:szCs w:val="24"/>
+          </w:rPr>
+          <w:t>https://www.9gag.com</w:t>
+        </w:r>
+      </w:hyperlink>
+    </w:p>
+    <w:p>
+      <w:pPr>
+        <w:spacing w:line="360" w:lineRule="auto"/>
+        <w:rPr>
+          <w:rFonts w:ascii="Times New Roman" w:hAnsi="Times New Roman" w:cs="Times New Roman"/>
+          <w:sz w:val="24"/>
+          <w:szCs w:val="24"/>
+        </w:rPr>
+      </w:pPr>
+      <w:r>
+        <w:rPr>
+          <w:rStyle w:val="e24kjd"/>
+          <w:rFonts w:ascii="Times New Roman" w:hAnsi="Times New Roman" w:cs="Times New Roman"/>
+          <w:bCs/>
+          <w:sz w:val="24"/>
+          <w:szCs w:val="24"/>
+        </w:rPr>
+        <w:t>9GAG</w:t>
+      </w:r>
+      <w:r>
+        <w:rPr>
+          <w:rStyle w:val="e24kjd"/>
+          <w:rFonts w:ascii="Times New Roman" w:hAnsi="Times New Roman" w:cs="Times New Roman"/>
+          <w:sz w:val="24"/>
+          <w:szCs w:val="24"/>
+        </w:rPr>
+        <w:t xml:space="preserve"> is a Hong Kong–based online platform and social media website, which allows its users to upload and share "user-generated content" or other content from external social media websites like memes, fun </w:t>
+      </w:r>
+      <w:proofErr w:type="gramStart"/>
+      <w:r>
+        <w:rPr>
+          <w:rStyle w:val="e24kjd"/>
+          <w:rFonts w:ascii="Times New Roman" w:hAnsi="Times New Roman" w:cs="Times New Roman"/>
+          <w:sz w:val="24"/>
+          <w:szCs w:val="24"/>
+        </w:rPr>
+        <w:t>videos ,</w:t>
+      </w:r>
+      <w:proofErr w:type="gramEnd"/>
+      <w:r>
+        <w:rPr>
+          <w:rStyle w:val="e24kjd"/>
+          <w:rFonts w:ascii="Times New Roman" w:hAnsi="Times New Roman" w:cs="Times New Roman"/>
+          <w:sz w:val="24"/>
+          <w:szCs w:val="24"/>
+        </w:rPr>
+        <w:t xml:space="preserve"> gifs and vines. </w:t>
+      </w:r>
+    </w:p>
+    <w:p>
+      <w:pPr>
+        <w:spacing w:line="360" w:lineRule="auto"/>
+        <w:rPr>
+          <w:rFonts w:ascii="Times New Roman" w:hAnsi="Times New Roman" w:cs="Times New Roman"/>
+          <w:sz w:val="32"/>
+          <w:szCs w:val="24"/>
+        </w:rPr>
+      </w:pPr>
+      <w:r>
+        <w:rPr>
+          <w:rFonts w:ascii="Times New Roman" w:hAnsi="Times New Roman" w:cs="Times New Roman"/>
+          <w:sz w:val="32"/>
+          <w:szCs w:val="24"/>
+        </w:rPr>
+        <w:t>Advocacy websites</w:t>
+      </w:r>
+    </w:p>
+    <w:p>
+      <w:pPr>
+        <w:spacing w:line="360" w:lineRule="auto"/>
+        <w:rPr>
+          <w:rFonts w:ascii="Times New Roman" w:hAnsi="Times New Roman" w:cs="Times New Roman"/>
+          <w:sz w:val="28"/>
+          <w:szCs w:val="24"/>
+        </w:rPr>
+      </w:pPr>
+      <w:r>
+        <w:rPr>
+          <w:rFonts w:ascii="Times New Roman" w:hAnsi="Times New Roman" w:cs="Times New Roman"/>
+          <w:sz w:val="28"/>
+          <w:szCs w:val="24"/>
+        </w:rPr>
+        <w:t>Woman of colour network</w:t>
+      </w:r>
+    </w:p>
+    <w:p>
+      <w:pPr>
+        <w:spacing w:line="360" w:lineRule="auto"/>
+        <w:rPr>
+          <w:rFonts w:ascii="Times New Roman" w:hAnsi="Times New Roman" w:cs="Times New Roman"/>
+          <w:sz w:val="24"/>
+          <w:szCs w:val="24"/>
+        </w:rPr>
+      </w:pPr>
+      <w:hyperlink r:id="rId44" w:history="1">
+        <w:r>
+          <w:rPr>
+            <w:rStyle w:val="Hyperlink"/>
+            <w:rFonts w:ascii="Times New Roman" w:hAnsi="Times New Roman" w:cs="Times New Roman"/>
+            <w:sz w:val="24"/>
+            <w:szCs w:val="24"/>
+          </w:rPr>
+          <w:t>https://wocninc.org/</w:t>
+        </w:r>
+      </w:hyperlink>
+    </w:p>
+    <w:p>
+      <w:pPr>
+        <w:pStyle w:val="NormalWeb"/>
+        <w:spacing w:line="360" w:lineRule="auto"/>
+      </w:pPr>
+      <w:r>
+        <w:t xml:space="preserve">In 1997, a group of women of </w:t>
+      </w:r>
+      <w:proofErr w:type="spellStart"/>
+      <w:r>
+        <w:t>color</w:t>
+      </w:r>
+      <w:proofErr w:type="spellEnd"/>
+      <w:r>
+        <w:t xml:space="preserve"> from across the country gathered to establish an entity to address the unique challenges facing women of </w:t>
+      </w:r>
+      <w:proofErr w:type="spellStart"/>
+      <w:r>
+        <w:t>color</w:t>
+      </w:r>
+      <w:proofErr w:type="spellEnd"/>
+      <w:r>
+        <w:t xml:space="preserve"> advocates and activists within the violence against women movement. The purpose of WOCN, Inc. is to work in and beyond the fields of domestic violence and sexual assault to address a broad range of violence affecting communities of </w:t>
+      </w:r>
+      <w:proofErr w:type="spellStart"/>
+      <w:r>
+        <w:t>color</w:t>
+      </w:r>
+      <w:proofErr w:type="spellEnd"/>
+      <w:r>
+        <w:t xml:space="preserve"> such as human trafficking, police brutality and over-incarceration. </w:t>
+      </w:r>
+    </w:p>
+    <w:p>
+      <w:pPr>
+        <w:spacing w:line="360" w:lineRule="auto"/>
+        <w:rPr>
+          <w:rFonts w:ascii="Times New Roman" w:hAnsi="Times New Roman" w:cs="Times New Roman"/>
+          <w:sz w:val="28"/>
+          <w:szCs w:val="24"/>
+        </w:rPr>
+      </w:pPr>
+      <w:r>
+        <w:rPr>
+          <w:rFonts w:ascii="Times New Roman" w:hAnsi="Times New Roman" w:cs="Times New Roman"/>
+          <w:sz w:val="28"/>
+          <w:szCs w:val="24"/>
+        </w:rPr>
+        <w:t>Speak out</w:t>
+      </w:r>
+    </w:p>
+    <w:p>
+      <w:pPr>
+        <w:spacing w:line="360" w:lineRule="auto"/>
+        <w:rPr>
+          <w:rFonts w:ascii="Times New Roman" w:hAnsi="Times New Roman" w:cs="Times New Roman"/>
+          <w:sz w:val="24"/>
+          <w:szCs w:val="24"/>
+        </w:rPr>
+      </w:pPr>
+      <w:hyperlink r:id="rId45" w:history="1">
+        <w:r>
+          <w:rPr>
+            <w:rStyle w:val="Hyperlink"/>
+            <w:rFonts w:ascii="Times New Roman" w:hAnsi="Times New Roman" w:cs="Times New Roman"/>
+            <w:sz w:val="24"/>
+            <w:szCs w:val="24"/>
+          </w:rPr>
+          <w:t>https://www.speakoutnow.org/</w:t>
+        </w:r>
+      </w:hyperlink>
+    </w:p>
+    <w:p>
+      <w:pPr>
+        <w:spacing w:before="100" w:beforeAutospacing="1" w:after="100" w:afterAutospacing="1" w:line="360" w:lineRule="auto"/>
+        <w:rPr>
+          <w:rFonts w:ascii="Times New Roman" w:eastAsia="Times New Roman" w:hAnsi="Times New Roman" w:cs="Times New Roman"/>
+          <w:sz w:val="24"/>
+          <w:szCs w:val="24"/>
+          <w:lang w:eastAsia="en-GB"/>
+        </w:rPr>
+      </w:pPr>
+      <w:r>
+        <w:rPr>
+          <w:rFonts w:ascii="Times New Roman" w:eastAsia="Times New Roman" w:hAnsi="Times New Roman" w:cs="Times New Roman"/>
+          <w:sz w:val="24"/>
+          <w:szCs w:val="24"/>
+          <w:lang w:eastAsia="en-GB"/>
+        </w:rPr>
+        <w:t>Speak Out - The Institute for Democratic Education and Culture is a national non-profit organization that educates, inspires and empowers young people to become activists for social justice. Committed to social, political, cultural, environmental and economic justice, Speak Out encourages critical and imaginative thinking about domestic and international issues through artistic and educational forums nationwide.</w:t>
+      </w:r>
+    </w:p>
+    <w:p>
+      <w:pPr>
+        <w:spacing w:line="360" w:lineRule="auto"/>
+        <w:rPr>
+          <w:rFonts w:ascii="Times New Roman" w:hAnsi="Times New Roman" w:cs="Times New Roman"/>
+          <w:sz w:val="28"/>
+          <w:szCs w:val="24"/>
+        </w:rPr>
+      </w:pPr>
+      <w:r>
+        <w:rPr>
+          <w:rFonts w:ascii="Times New Roman" w:hAnsi="Times New Roman" w:cs="Times New Roman"/>
+          <w:sz w:val="28"/>
+          <w:szCs w:val="24"/>
+        </w:rPr>
+        <w:t>Stand for children</w:t>
+      </w:r>
+    </w:p>
+    <w:p>
+      <w:pPr>
+        <w:spacing w:line="360" w:lineRule="auto"/>
+        <w:rPr>
+          <w:rFonts w:ascii="Times New Roman" w:hAnsi="Times New Roman" w:cs="Times New Roman"/>
+          <w:sz w:val="24"/>
+          <w:szCs w:val="24"/>
+        </w:rPr>
+      </w:pPr>
+      <w:hyperlink r:id="rId46" w:history="1">
+        <w:r>
+          <w:rPr>
+            <w:rStyle w:val="Hyperlink"/>
+            <w:rFonts w:ascii="Times New Roman" w:hAnsi="Times New Roman" w:cs="Times New Roman"/>
+            <w:sz w:val="24"/>
+            <w:szCs w:val="24"/>
+          </w:rPr>
+          <w:t>http://stand.org/</w:t>
+        </w:r>
+      </w:hyperlink>
+    </w:p>
+    <w:p>
+      <w:pPr>
+        <w:spacing w:before="100" w:beforeAutospacing="1" w:after="100" w:afterAutospacing="1" w:line="360" w:lineRule="auto"/>
+        <w:rPr>
+          <w:rFonts w:ascii="Times New Roman" w:eastAsia="Times New Roman" w:hAnsi="Times New Roman" w:cs="Times New Roman"/>
+          <w:sz w:val="24"/>
+          <w:szCs w:val="24"/>
+          <w:lang w:eastAsia="en-GB"/>
+        </w:rPr>
+      </w:pPr>
+      <w:r>
+        <w:rPr>
+          <w:rFonts w:ascii="Times New Roman" w:eastAsia="Times New Roman" w:hAnsi="Times New Roman" w:cs="Times New Roman"/>
+          <w:sz w:val="24"/>
+          <w:szCs w:val="24"/>
+          <w:lang w:eastAsia="en-GB"/>
+        </w:rPr>
+        <w:t xml:space="preserve">Stand for Children is a non-profit education advocacy organization focused on ensuring all students receive a high quality, relevant education, especially those whose boundless </w:t>
+      </w:r>
+      <w:r>
+        <w:rPr>
+          <w:rFonts w:ascii="Times New Roman" w:eastAsia="Times New Roman" w:hAnsi="Times New Roman" w:cs="Times New Roman"/>
+          <w:sz w:val="24"/>
+          <w:szCs w:val="24"/>
+          <w:lang w:eastAsia="en-GB"/>
+        </w:rPr>
+        <w:lastRenderedPageBreak/>
+        <w:t xml:space="preserve">potential is overlooked and under-tapped because of their skin </w:t>
+      </w:r>
+      <w:proofErr w:type="spellStart"/>
+      <w:r>
+        <w:rPr>
+          <w:rFonts w:ascii="Times New Roman" w:eastAsia="Times New Roman" w:hAnsi="Times New Roman" w:cs="Times New Roman"/>
+          <w:sz w:val="24"/>
+          <w:szCs w:val="24"/>
+          <w:lang w:eastAsia="en-GB"/>
+        </w:rPr>
+        <w:t>color</w:t>
+      </w:r>
+      <w:proofErr w:type="spellEnd"/>
+      <w:r>
+        <w:rPr>
+          <w:rFonts w:ascii="Times New Roman" w:eastAsia="Times New Roman" w:hAnsi="Times New Roman" w:cs="Times New Roman"/>
+          <w:sz w:val="24"/>
+          <w:szCs w:val="24"/>
+          <w:lang w:eastAsia="en-GB"/>
+        </w:rPr>
+        <w:t xml:space="preserve">, zip code, first language, or disability. </w:t>
+      </w:r>
+    </w:p>
+    <w:p>
+      <w:pPr>
+        <w:spacing w:line="360" w:lineRule="auto"/>
+        <w:rPr>
+          <w:rFonts w:ascii="Times New Roman" w:hAnsi="Times New Roman" w:cs="Times New Roman"/>
+          <w:sz w:val="28"/>
+          <w:szCs w:val="24"/>
+        </w:rPr>
+      </w:pPr>
+      <w:r>
+        <w:rPr>
+          <w:rFonts w:ascii="Times New Roman" w:hAnsi="Times New Roman" w:cs="Times New Roman"/>
+          <w:sz w:val="28"/>
+          <w:szCs w:val="24"/>
+        </w:rPr>
+        <w:t>National children advocacy centre</w:t>
+      </w:r>
+    </w:p>
+    <w:p>
+      <w:pPr>
+        <w:spacing w:line="360" w:lineRule="auto"/>
+        <w:rPr>
+          <w:rFonts w:ascii="Times New Roman" w:hAnsi="Times New Roman" w:cs="Times New Roman"/>
+          <w:sz w:val="28"/>
+          <w:szCs w:val="24"/>
+        </w:rPr>
+      </w:pPr>
+      <w:r>
+        <w:rPr>
+          <w:rFonts w:ascii="Times New Roman" w:hAnsi="Times New Roman" w:cs="Times New Roman"/>
+          <w:sz w:val="28"/>
+          <w:szCs w:val="24"/>
+        </w:rPr>
+        <w:t>Hope for Alzheimer acts</w:t>
+      </w:r>
+    </w:p>
+    <w:p>
+      <w:pPr>
+        <w:spacing w:line="360" w:lineRule="auto"/>
+        <w:rPr>
+          <w:rFonts w:ascii="Times New Roman" w:hAnsi="Times New Roman" w:cs="Times New Roman"/>
+          <w:sz w:val="24"/>
+          <w:szCs w:val="24"/>
+        </w:rPr>
+      </w:pPr>
+      <w:hyperlink r:id="rId47" w:history="1">
+        <w:r>
+          <w:rPr>
+            <w:rStyle w:val="Hyperlink"/>
+            <w:rFonts w:ascii="Times New Roman" w:hAnsi="Times New Roman" w:cs="Times New Roman"/>
+            <w:sz w:val="24"/>
+            <w:szCs w:val="24"/>
+          </w:rPr>
+          <w:t>http://act.alz.org/</w:t>
+        </w:r>
+      </w:hyperlink>
+    </w:p>
+    <w:p>
+      <w:pPr>
+        <w:pStyle w:val="NormalWeb"/>
+        <w:spacing w:before="220" w:beforeAutospacing="0" w:after="220" w:afterAutospacing="0" w:line="360" w:lineRule="auto"/>
+      </w:pPr>
+      <w:r>
+        <w:rPr>
+          <w:shd w:val="clear" w:color="auto" w:fill="FFFFFF"/>
+        </w:rPr>
+        <w:t>The HOPE for Alzheimer's Act would increase access to information on care and support for newly diagnosed individuals and their families - providing essential support for those facing this devastating, debilitating disease. It would also ensure that an Alzheimer's or dementia diagnosis is documented in the individual's medical record. The latest version of the HOPE for Alzheimer’s Act is also consistent with recommendations made in the National Plan to Address Alzheimer’s Disease. The HOPE for Alzheimer’s Act builds upon existing Medicare coverage of a diagnosis and would provide the time doctors say they need to talk to their patients about an Alzheimer’s diagnosis:</w:t>
+      </w:r>
+    </w:p>
+    <w:p>
+      <w:pPr>
+        <w:spacing w:line="360" w:lineRule="auto"/>
+        <w:rPr>
+          <w:rFonts w:ascii="Times New Roman" w:hAnsi="Times New Roman" w:cs="Times New Roman"/>
+          <w:sz w:val="32"/>
+          <w:szCs w:val="24"/>
+        </w:rPr>
+      </w:pPr>
+      <w:r>
+        <w:rPr>
+          <w:rFonts w:ascii="Times New Roman" w:hAnsi="Times New Roman" w:cs="Times New Roman"/>
+          <w:sz w:val="32"/>
+          <w:szCs w:val="24"/>
+        </w:rPr>
+        <w:t>Blog Sites</w:t>
+      </w:r>
+    </w:p>
+    <w:p>
+      <w:pPr>
+        <w:spacing w:line="360" w:lineRule="auto"/>
+        <w:rPr>
+          <w:rFonts w:ascii="Times New Roman" w:hAnsi="Times New Roman" w:cs="Times New Roman"/>
+          <w:sz w:val="28"/>
+          <w:szCs w:val="24"/>
+        </w:rPr>
+      </w:pPr>
+      <w:r>
+        <w:rPr>
+          <w:rFonts w:ascii="Times New Roman" w:hAnsi="Times New Roman" w:cs="Times New Roman"/>
+          <w:sz w:val="28"/>
+          <w:szCs w:val="24"/>
+        </w:rPr>
+        <w:t>Blogger</w:t>
+      </w:r>
+    </w:p>
+    <w:p>
+      <w:pPr>
+        <w:spacing w:line="360" w:lineRule="auto"/>
+        <w:rPr>
+          <w:rFonts w:ascii="Times New Roman" w:hAnsi="Times New Roman" w:cs="Times New Roman"/>
+          <w:sz w:val="24"/>
+          <w:szCs w:val="24"/>
+        </w:rPr>
+      </w:pPr>
+      <w:hyperlink r:id="rId48" w:history="1">
+        <w:r>
+          <w:rPr>
+            <w:rStyle w:val="Hyperlink"/>
+            <w:rFonts w:ascii="Times New Roman" w:hAnsi="Times New Roman" w:cs="Times New Roman"/>
+            <w:sz w:val="24"/>
+            <w:szCs w:val="24"/>
+          </w:rPr>
+          <w:t>https://www.blogger.com/</w:t>
+        </w:r>
+      </w:hyperlink>
+    </w:p>
+    <w:p>
+      <w:pPr>
+        <w:spacing w:line="360" w:lineRule="auto"/>
+        <w:rPr>
+          <w:rFonts w:ascii="Times New Roman" w:hAnsi="Times New Roman" w:cs="Times New Roman"/>
+          <w:sz w:val="24"/>
+          <w:szCs w:val="24"/>
+        </w:rPr>
+      </w:pPr>
+      <w:r>
+        <w:rPr>
+          <w:rFonts w:ascii="Times New Roman" w:hAnsi="Times New Roman" w:cs="Times New Roman"/>
+          <w:sz w:val="24"/>
+          <w:szCs w:val="24"/>
+        </w:rPr>
+        <w:t xml:space="preserve">Blogger is a blog-publishing service that allows multi-user blogs with time-stamped entries. It was developed by </w:t>
+      </w:r>
+      <w:proofErr w:type="spellStart"/>
+      <w:r>
+        <w:rPr>
+          <w:rFonts w:ascii="Times New Roman" w:hAnsi="Times New Roman" w:cs="Times New Roman"/>
+          <w:sz w:val="24"/>
+          <w:szCs w:val="24"/>
+        </w:rPr>
+        <w:t>Pyra</w:t>
+      </w:r>
+      <w:proofErr w:type="spellEnd"/>
+      <w:r>
+        <w:rPr>
+          <w:rFonts w:ascii="Times New Roman" w:hAnsi="Times New Roman" w:cs="Times New Roman"/>
+          <w:sz w:val="24"/>
+          <w:szCs w:val="24"/>
+        </w:rPr>
+        <w:t xml:space="preserve"> Labs, which was bought by Google in 2003. The blogs are hosted by Google and generally accessed from a subdomain of blogspot.com.</w:t>
+      </w:r>
+      <w:r>
+        <w:rPr>
+          <w:rStyle w:val="Hyperlink"/>
+          <w:rFonts w:ascii="Times New Roman" w:hAnsi="Times New Roman" w:cs="Times New Roman"/>
+          <w:bCs/>
+          <w:sz w:val="24"/>
+          <w:szCs w:val="24"/>
+        </w:rPr>
+        <w:t xml:space="preserve"> </w:t>
+      </w:r>
+      <w:r>
+        <w:rPr>
+          <w:rStyle w:val="e24kjd"/>
+          <w:rFonts w:ascii="Times New Roman" w:hAnsi="Times New Roman" w:cs="Times New Roman"/>
+          <w:bCs/>
+          <w:sz w:val="24"/>
+          <w:szCs w:val="24"/>
+        </w:rPr>
+        <w:t>Blogger makes</w:t>
+      </w:r>
+      <w:r>
+        <w:rPr>
+          <w:rStyle w:val="e24kjd"/>
+          <w:rFonts w:ascii="Times New Roman" w:hAnsi="Times New Roman" w:cs="Times New Roman"/>
+          <w:sz w:val="24"/>
+          <w:szCs w:val="24"/>
+        </w:rPr>
+        <w:t xml:space="preserve"> it extremely easy for </w:t>
+      </w:r>
+      <w:r>
+        <w:rPr>
+          <w:rStyle w:val="e24kjd"/>
+          <w:rFonts w:ascii="Times New Roman" w:hAnsi="Times New Roman" w:cs="Times New Roman"/>
+          <w:bCs/>
+          <w:sz w:val="24"/>
+          <w:szCs w:val="24"/>
+        </w:rPr>
+        <w:t>would</w:t>
+      </w:r>
+      <w:r>
+        <w:rPr>
+          <w:rStyle w:val="e24kjd"/>
+          <w:rFonts w:ascii="Times New Roman" w:hAnsi="Times New Roman" w:cs="Times New Roman"/>
+          <w:sz w:val="24"/>
+          <w:szCs w:val="24"/>
+        </w:rPr>
+        <w:t xml:space="preserve">-be web writers to publish their thoughts on the Internet. </w:t>
+      </w:r>
+      <w:r>
+        <w:rPr>
+          <w:rStyle w:val="e24kjd"/>
+          <w:rFonts w:ascii="Times New Roman" w:hAnsi="Times New Roman" w:cs="Times New Roman"/>
+          <w:bCs/>
+          <w:sz w:val="24"/>
+          <w:szCs w:val="24"/>
+        </w:rPr>
+        <w:t>Blogger</w:t>
+      </w:r>
+      <w:r>
+        <w:rPr>
+          <w:rStyle w:val="e24kjd"/>
+          <w:rFonts w:ascii="Times New Roman" w:hAnsi="Times New Roman" w:cs="Times New Roman"/>
+          <w:sz w:val="24"/>
+          <w:szCs w:val="24"/>
+        </w:rPr>
+        <w:t xml:space="preserve"> is a free </w:t>
+      </w:r>
+      <w:r>
+        <w:rPr>
+          <w:rStyle w:val="e24kjd"/>
+          <w:rFonts w:ascii="Times New Roman" w:hAnsi="Times New Roman" w:cs="Times New Roman"/>
+          <w:bCs/>
+          <w:sz w:val="24"/>
+          <w:szCs w:val="24"/>
+        </w:rPr>
+        <w:t>blogging</w:t>
+      </w:r>
+      <w:r>
+        <w:rPr>
+          <w:rStyle w:val="e24kjd"/>
+          <w:rFonts w:ascii="Times New Roman" w:hAnsi="Times New Roman" w:cs="Times New Roman"/>
+          <w:sz w:val="24"/>
+          <w:szCs w:val="24"/>
+        </w:rPr>
+        <w:t xml:space="preserve"> platform that's designed for ease. Because it's owned by Google, users can link it to various other Google products, like photo-sharing site Picasa and social network Google+.</w:t>
+      </w:r>
+    </w:p>
+    <w:p>
+      <w:pPr>
+        <w:spacing w:line="360" w:lineRule="auto"/>
+        <w:rPr>
+          <w:rFonts w:ascii="Times New Roman" w:hAnsi="Times New Roman" w:cs="Times New Roman"/>
+          <w:sz w:val="28"/>
+          <w:szCs w:val="24"/>
+        </w:rPr>
+      </w:pPr>
+      <w:r>
+        <w:rPr>
+          <w:rFonts w:ascii="Times New Roman" w:hAnsi="Times New Roman" w:cs="Times New Roman"/>
+          <w:sz w:val="28"/>
+          <w:szCs w:val="24"/>
+        </w:rPr>
+        <w:t>WordPress</w:t>
+      </w:r>
+    </w:p>
+    <w:p>
+      <w:pPr>
+        <w:spacing w:line="360" w:lineRule="auto"/>
+        <w:rPr>
+          <w:rFonts w:ascii="Times New Roman" w:hAnsi="Times New Roman" w:cs="Times New Roman"/>
+          <w:sz w:val="24"/>
+          <w:szCs w:val="24"/>
+        </w:rPr>
+      </w:pPr>
+      <w:r>
+        <w:rPr>
+          <w:rFonts w:ascii="Times New Roman" w:hAnsi="Times New Roman" w:cs="Times New Roman"/>
+          <w:sz w:val="24"/>
+          <w:szCs w:val="24"/>
+        </w:rPr>
+        <w:t xml:space="preserve">WordPress: </w:t>
+      </w:r>
+      <w:hyperlink r:id="rId49" w:history="1">
+        <w:r>
+          <w:rPr>
+            <w:rStyle w:val="Hyperlink"/>
+            <w:rFonts w:ascii="Times New Roman" w:hAnsi="Times New Roman" w:cs="Times New Roman"/>
+            <w:sz w:val="24"/>
+            <w:szCs w:val="24"/>
+          </w:rPr>
+          <w:t>https://wordpress.com</w:t>
+        </w:r>
+      </w:hyperlink>
+    </w:p>
+    <w:p>
+      <w:pPr>
+        <w:pStyle w:val="NormalWeb"/>
+        <w:spacing w:line="360" w:lineRule="auto"/>
+      </w:pPr>
+      <w:r>
+        <w:rPr>
+          <w:bCs/>
+        </w:rPr>
+        <w:t>WordPress</w:t>
+      </w:r>
+      <w:r>
+        <w:t xml:space="preserve"> is a free and open source course management system written in php and paired with a MYSQL or </w:t>
+      </w:r>
+      <w:proofErr w:type="spellStart"/>
+      <w:r>
+        <w:t>MariaDB</w:t>
+      </w:r>
+      <w:proofErr w:type="spellEnd"/>
+      <w:r>
+        <w:t xml:space="preserve"> database. WordPress was originally created as a </w:t>
+      </w:r>
+      <w:hyperlink r:id="rId50" w:tooltip="Blog" w:history="1">
+        <w:r>
+          <w:rPr>
+            <w:rStyle w:val="Hyperlink"/>
+          </w:rPr>
+          <w:t xml:space="preserve">blog-publishing </w:t>
+        </w:r>
+        <w:r>
+          <w:rPr>
+            <w:rStyle w:val="Hyperlink"/>
+          </w:rPr>
+          <w:lastRenderedPageBreak/>
+          <w:t>system</w:t>
+        </w:r>
+      </w:hyperlink>
+      <w:r>
+        <w:t xml:space="preserve"> but has evolved to support other types of web content including more traditional </w:t>
+      </w:r>
+      <w:hyperlink r:id="rId51" w:tooltip="Electronic mailing list" w:history="1">
+        <w:r>
+          <w:rPr>
+            <w:rStyle w:val="Hyperlink"/>
+          </w:rPr>
+          <w:t>mailing lists</w:t>
+        </w:r>
+      </w:hyperlink>
+      <w:r>
+        <w:t xml:space="preserve"> and </w:t>
+      </w:r>
+      <w:hyperlink r:id="rId52" w:tooltip="Internet forum" w:history="1">
+        <w:r>
+          <w:rPr>
+            <w:rStyle w:val="Hyperlink"/>
+          </w:rPr>
+          <w:t>forums</w:t>
+        </w:r>
+      </w:hyperlink>
+      <w:r>
+        <w:t xml:space="preserve">, media galleries, membership sites, </w:t>
+      </w:r>
+      <w:hyperlink r:id="rId53" w:tooltip="Learning management system" w:history="1">
+        <w:r>
+          <w:rPr>
+            <w:rStyle w:val="Hyperlink"/>
+          </w:rPr>
+          <w:t>learning management systems</w:t>
+        </w:r>
+      </w:hyperlink>
+      <w:r>
+        <w:t xml:space="preserve"> (LMS) and </w:t>
+      </w:r>
+      <w:hyperlink r:id="rId54" w:tooltip="Shopping cart software" w:history="1">
+        <w:r>
+          <w:rPr>
+            <w:rStyle w:val="Hyperlink"/>
+          </w:rPr>
+          <w:t>online stores</w:t>
+        </w:r>
+      </w:hyperlink>
+      <w:r>
+        <w:t xml:space="preserve"> WordPress has also been used for other application domains such as </w:t>
+      </w:r>
+      <w:hyperlink r:id="rId55" w:tooltip="Pervasive display systems" w:history="1">
+        <w:r>
+          <w:rPr>
+            <w:rStyle w:val="Hyperlink"/>
+          </w:rPr>
+          <w:t>pervasive display systems</w:t>
+        </w:r>
+      </w:hyperlink>
+      <w:r>
+        <w:t xml:space="preserve"> (PDS). </w:t>
+      </w:r>
+    </w:p>
+    <w:p>
+      <w:pPr>
+        <w:pStyle w:val="NormalWeb"/>
+        <w:spacing w:line="360" w:lineRule="auto"/>
+        <w:rPr>
+          <w:sz w:val="28"/>
+        </w:rPr>
+      </w:pPr>
+      <w:r>
+        <w:rPr>
+          <w:sz w:val="28"/>
+        </w:rPr>
+        <w:t>Wiki</w:t>
+      </w:r>
+    </w:p>
+    <w:p>
+      <w:pPr>
+        <w:spacing w:line="360" w:lineRule="auto"/>
+        <w:rPr>
+          <w:rFonts w:ascii="Times New Roman" w:hAnsi="Times New Roman" w:cs="Times New Roman"/>
+          <w:sz w:val="24"/>
+          <w:szCs w:val="24"/>
+        </w:rPr>
+      </w:pPr>
+      <w:r>
+        <w:rPr>
+          <w:rFonts w:ascii="Times New Roman" w:hAnsi="Times New Roman" w:cs="Times New Roman"/>
+          <w:sz w:val="24"/>
+          <w:szCs w:val="24"/>
+        </w:rPr>
+        <w:t xml:space="preserve">A wiki is a knowledge base website on which users collaboratively modify and structure content directly from a web browser. In a typical wiki, text is written using a simplified mark-up language and often edited with the help of a rich-text editor. A wiki is run using wiki software, otherwise known as a wiki engine. </w:t>
+      </w:r>
+    </w:p>
+    <w:p>
+      <w:pPr>
+        <w:spacing w:line="360" w:lineRule="auto"/>
+        <w:rPr>
+          <w:rFonts w:ascii="Times New Roman" w:hAnsi="Times New Roman" w:cs="Times New Roman"/>
+          <w:sz w:val="32"/>
+          <w:szCs w:val="24"/>
+        </w:rPr>
+      </w:pPr>
+      <w:r>
+        <w:rPr>
+          <w:rFonts w:ascii="Times New Roman" w:hAnsi="Times New Roman" w:cs="Times New Roman"/>
+          <w:sz w:val="32"/>
+          <w:szCs w:val="24"/>
+        </w:rPr>
+        <w:t>Social Network</w:t>
+      </w:r>
+    </w:p>
+    <w:p>
+      <w:pPr>
+        <w:spacing w:line="360" w:lineRule="auto"/>
+        <w:rPr>
+          <w:rFonts w:ascii="Times New Roman" w:hAnsi="Times New Roman" w:cs="Times New Roman"/>
+          <w:sz w:val="28"/>
+          <w:szCs w:val="24"/>
+        </w:rPr>
+      </w:pPr>
+      <w:r>
+        <w:rPr>
+          <w:rFonts w:ascii="Times New Roman" w:hAnsi="Times New Roman" w:cs="Times New Roman"/>
+          <w:sz w:val="28"/>
+          <w:szCs w:val="24"/>
+        </w:rPr>
+        <w:t>Facebook</w:t>
+      </w:r>
+    </w:p>
+    <w:p>
+      <w:pPr>
+        <w:spacing w:line="360" w:lineRule="auto"/>
+        <w:rPr>
+          <w:rFonts w:ascii="Times New Roman" w:hAnsi="Times New Roman" w:cs="Times New Roman"/>
+          <w:sz w:val="24"/>
+          <w:szCs w:val="24"/>
+        </w:rPr>
+      </w:pPr>
+      <w:r>
+        <w:rPr>
+          <w:rFonts w:ascii="Times New Roman" w:hAnsi="Times New Roman" w:cs="Times New Roman"/>
+          <w:sz w:val="24"/>
+          <w:szCs w:val="24"/>
+        </w:rPr>
+        <w:t xml:space="preserve">Facebook: </w:t>
+      </w:r>
+      <w:hyperlink r:id="rId56" w:history="1">
+        <w:r>
+          <w:rPr>
+            <w:rStyle w:val="Hyperlink"/>
+            <w:rFonts w:ascii="Times New Roman" w:hAnsi="Times New Roman" w:cs="Times New Roman"/>
+            <w:sz w:val="24"/>
+            <w:szCs w:val="24"/>
+          </w:rPr>
+          <w:t>https://www.facebook.com/</w:t>
+        </w:r>
+      </w:hyperlink>
+    </w:p>
+    <w:p>
+      <w:pPr>
+        <w:spacing w:line="360" w:lineRule="auto"/>
+        <w:rPr>
+          <w:rStyle w:val="e24kjd"/>
+          <w:rFonts w:ascii="Times New Roman" w:hAnsi="Times New Roman" w:cs="Times New Roman"/>
+          <w:bCs/>
+          <w:sz w:val="24"/>
+          <w:szCs w:val="24"/>
+        </w:rPr>
+      </w:pPr>
+      <w:r>
+        <w:rPr>
+          <w:rStyle w:val="e24kjd"/>
+          <w:rFonts w:ascii="Times New Roman" w:hAnsi="Times New Roman" w:cs="Times New Roman"/>
+          <w:bCs/>
+          <w:sz w:val="24"/>
+          <w:szCs w:val="24"/>
+        </w:rPr>
+        <w:t>Facebook</w:t>
+      </w:r>
+      <w:r>
+        <w:rPr>
+          <w:rStyle w:val="e24kjd"/>
+          <w:rFonts w:ascii="Times New Roman" w:hAnsi="Times New Roman" w:cs="Times New Roman"/>
+          <w:sz w:val="24"/>
+          <w:szCs w:val="24"/>
+        </w:rPr>
+        <w:t xml:space="preserve"> is a social networking website which allows users, who sign-up for free profiles, to connect with friends, work colleagues or people they don't know, online. It allows users to share pictures, music, videos, and articles, post comments, post links to news or other interesting content on </w:t>
+      </w:r>
+      <w:r>
+        <w:rPr>
+          <w:rStyle w:val="e24kjd"/>
+          <w:rFonts w:ascii="Times New Roman" w:hAnsi="Times New Roman" w:cs="Times New Roman"/>
+          <w:bCs/>
+          <w:sz w:val="24"/>
+          <w:szCs w:val="24"/>
+        </w:rPr>
+        <w:t>the</w:t>
+      </w:r>
+      <w:r>
+        <w:rPr>
+          <w:rStyle w:val="e24kjd"/>
+          <w:rFonts w:ascii="Times New Roman" w:hAnsi="Times New Roman" w:cs="Times New Roman"/>
+          <w:sz w:val="24"/>
+          <w:szCs w:val="24"/>
+        </w:rPr>
+        <w:t xml:space="preserve"> web, chat live and share their own thoughts and opinions with however many people they like.</w:t>
+      </w:r>
+      <w:r>
+        <w:rPr>
+          <w:rStyle w:val="Hyperlink"/>
+          <w:rFonts w:ascii="Times New Roman" w:hAnsi="Times New Roman" w:cs="Times New Roman"/>
+          <w:bCs/>
+          <w:sz w:val="24"/>
+          <w:szCs w:val="24"/>
+        </w:rPr>
+        <w:t xml:space="preserve"> </w:t>
+      </w:r>
+    </w:p>
+    <w:p>
+      <w:pPr>
+        <w:spacing w:line="360" w:lineRule="auto"/>
+        <w:rPr>
+          <w:rFonts w:ascii="Times New Roman" w:hAnsi="Times New Roman" w:cs="Times New Roman"/>
+          <w:sz w:val="28"/>
+          <w:szCs w:val="24"/>
+        </w:rPr>
+      </w:pPr>
+      <w:r>
+        <w:rPr>
+          <w:rFonts w:ascii="Times New Roman" w:hAnsi="Times New Roman" w:cs="Times New Roman"/>
+          <w:sz w:val="28"/>
+          <w:szCs w:val="24"/>
+        </w:rPr>
+        <w:t>Instagram</w:t>
+      </w:r>
+    </w:p>
+    <w:p>
+      <w:pPr>
+        <w:spacing w:line="360" w:lineRule="auto"/>
+        <w:rPr>
+          <w:rFonts w:ascii="Times New Roman" w:hAnsi="Times New Roman" w:cs="Times New Roman"/>
+          <w:sz w:val="24"/>
+          <w:szCs w:val="24"/>
+        </w:rPr>
+      </w:pPr>
+      <w:hyperlink r:id="rId57" w:history="1">
+        <w:r>
+          <w:rPr>
+            <w:rStyle w:val="Hyperlink"/>
+            <w:rFonts w:ascii="Times New Roman" w:hAnsi="Times New Roman" w:cs="Times New Roman"/>
+            <w:sz w:val="24"/>
+            <w:szCs w:val="24"/>
+          </w:rPr>
+          <w:t>https://www.instagram.com/</w:t>
+        </w:r>
+      </w:hyperlink>
+    </w:p>
+    <w:p>
+      <w:pPr>
+        <w:spacing w:line="360" w:lineRule="auto"/>
+        <w:rPr>
+          <w:rStyle w:val="e24kjd"/>
+          <w:rFonts w:ascii="Times New Roman" w:hAnsi="Times New Roman" w:cs="Times New Roman"/>
+          <w:sz w:val="24"/>
+          <w:szCs w:val="24"/>
+        </w:rPr>
+      </w:pPr>
+      <w:r>
+        <w:rPr>
+          <w:rFonts w:ascii="Times New Roman" w:hAnsi="Times New Roman" w:cs="Times New Roman"/>
+          <w:sz w:val="24"/>
+          <w:szCs w:val="24"/>
+        </w:rPr>
+        <w:t>Instagram is</w:t>
+      </w:r>
+      <w:r>
+        <w:rPr>
+          <w:rStyle w:val="e24kjd"/>
+          <w:rFonts w:ascii="Times New Roman" w:hAnsi="Times New Roman" w:cs="Times New Roman"/>
+          <w:sz w:val="24"/>
+          <w:szCs w:val="24"/>
+        </w:rPr>
+        <w:t xml:space="preserve"> social media app that allows users to share photos and videos from their lives, add captions, edit filters, tweak settings, engage with others, explore and creep, and so, so much more. It</w:t>
+      </w:r>
+      <w:r>
+        <w:rPr>
+          <w:rFonts w:ascii="Times New Roman" w:hAnsi="Times New Roman" w:cs="Times New Roman"/>
+          <w:sz w:val="24"/>
+          <w:szCs w:val="24"/>
+        </w:rPr>
+        <w:t xml:space="preserve"> is owned by Facebook, Inc. </w:t>
+      </w:r>
+      <w:r>
+        <w:rPr>
+          <w:rStyle w:val="e24kjd"/>
+          <w:rFonts w:ascii="Times New Roman" w:hAnsi="Times New Roman" w:cs="Times New Roman"/>
+          <w:sz w:val="24"/>
+          <w:szCs w:val="24"/>
+        </w:rPr>
+        <w:t xml:space="preserve">Similar to Facebook or Twitter, everyone who creates an </w:t>
+      </w:r>
+      <w:r>
+        <w:rPr>
+          <w:rStyle w:val="e24kjd"/>
+          <w:rFonts w:ascii="Times New Roman" w:hAnsi="Times New Roman" w:cs="Times New Roman"/>
+          <w:bCs/>
+          <w:sz w:val="24"/>
+          <w:szCs w:val="24"/>
+        </w:rPr>
+        <w:t>Instagram</w:t>
+      </w:r>
+      <w:r>
+        <w:rPr>
+          <w:rStyle w:val="e24kjd"/>
+          <w:rFonts w:ascii="Times New Roman" w:hAnsi="Times New Roman" w:cs="Times New Roman"/>
+          <w:sz w:val="24"/>
+          <w:szCs w:val="24"/>
+        </w:rPr>
+        <w:t xml:space="preserve"> account has a profile and a news feed. When you post a photo or video on </w:t>
+      </w:r>
+      <w:r>
+        <w:rPr>
+          <w:rStyle w:val="e24kjd"/>
+          <w:rFonts w:ascii="Times New Roman" w:hAnsi="Times New Roman" w:cs="Times New Roman"/>
+          <w:bCs/>
+          <w:sz w:val="24"/>
+          <w:szCs w:val="24"/>
+        </w:rPr>
+        <w:t>Instagram</w:t>
+      </w:r>
+      <w:r>
+        <w:rPr>
+          <w:rStyle w:val="e24kjd"/>
+          <w:rFonts w:ascii="Times New Roman" w:hAnsi="Times New Roman" w:cs="Times New Roman"/>
+          <w:sz w:val="24"/>
+          <w:szCs w:val="24"/>
+        </w:rPr>
+        <w:t>, it will be displayed on your profile.</w:t>
+      </w:r>
+    </w:p>
+    <w:p>
+      <w:pPr>
+        <w:spacing w:line="360" w:lineRule="auto"/>
+        <w:rPr>
+          <w:rStyle w:val="e24kjd"/>
+          <w:rFonts w:ascii="Times New Roman" w:hAnsi="Times New Roman" w:cs="Times New Roman"/>
+          <w:sz w:val="28"/>
+          <w:szCs w:val="24"/>
+        </w:rPr>
+      </w:pPr>
+      <w:r>
+        <w:rPr>
+          <w:rStyle w:val="e24kjd"/>
+          <w:rFonts w:ascii="Times New Roman" w:hAnsi="Times New Roman" w:cs="Times New Roman"/>
+          <w:sz w:val="28"/>
+          <w:szCs w:val="24"/>
+        </w:rPr>
+        <w:t>Skype</w:t>
+      </w:r>
+    </w:p>
+    <w:p>
+      <w:pPr>
+        <w:spacing w:line="360" w:lineRule="auto"/>
+        <w:rPr>
+          <w:rFonts w:ascii="Times New Roman" w:hAnsi="Times New Roman" w:cs="Times New Roman"/>
+          <w:sz w:val="24"/>
+          <w:szCs w:val="24"/>
+        </w:rPr>
+      </w:pPr>
+      <w:r>
+        <w:rPr>
+          <w:rStyle w:val="e24kjd"/>
+          <w:rFonts w:ascii="Times New Roman" w:hAnsi="Times New Roman" w:cs="Times New Roman"/>
+          <w:sz w:val="24"/>
+          <w:szCs w:val="24"/>
+        </w:rPr>
+        <w:t>Skype</w:t>
+      </w:r>
+      <w:r>
+        <w:rPr>
+          <w:rFonts w:ascii="Times New Roman" w:hAnsi="Times New Roman" w:cs="Times New Roman"/>
+          <w:sz w:val="24"/>
+          <w:szCs w:val="24"/>
+        </w:rPr>
+        <w:t xml:space="preserve">: </w:t>
+      </w:r>
+      <w:hyperlink r:id="rId58" w:history="1">
+        <w:r>
+          <w:rPr>
+            <w:rStyle w:val="Hyperlink"/>
+            <w:rFonts w:ascii="Times New Roman" w:hAnsi="Times New Roman" w:cs="Times New Roman"/>
+            <w:sz w:val="24"/>
+            <w:szCs w:val="24"/>
+          </w:rPr>
+          <w:t>https://www.skype.com</w:t>
+        </w:r>
+      </w:hyperlink>
+    </w:p>
+    <w:p>
+      <w:pPr>
+        <w:spacing w:line="360" w:lineRule="auto"/>
+        <w:rPr>
+          <w:rFonts w:ascii="Times New Roman" w:hAnsi="Times New Roman" w:cs="Times New Roman"/>
+          <w:sz w:val="24"/>
+          <w:szCs w:val="24"/>
+        </w:rPr>
+      </w:pPr>
+      <w:r>
+        <w:rPr>
+          <w:rFonts w:ascii="Times New Roman" w:hAnsi="Times New Roman" w:cs="Times New Roman"/>
+          <w:sz w:val="24"/>
+          <w:szCs w:val="24"/>
+        </w:rPr>
+        <w:lastRenderedPageBreak/>
+        <w:t>Skype is a telecommunications application that specializes in providing video chat and voice calls between computers, tablets, mobile devices, the Xbox One console, and smartwatches via the Internet. Skype also provides instant messaging services. Users may transmit text, video, audio and images.</w:t>
+      </w:r>
+    </w:p>
+    <w:p>
+      <w:pPr>
+        <w:spacing w:line="360" w:lineRule="auto"/>
+        <w:rPr>
+          <w:rFonts w:ascii="Times New Roman" w:hAnsi="Times New Roman" w:cs="Times New Roman"/>
+          <w:sz w:val="28"/>
+          <w:szCs w:val="24"/>
+        </w:rPr>
+      </w:pPr>
+      <w:r>
+        <w:rPr>
+          <w:rFonts w:ascii="Times New Roman" w:hAnsi="Times New Roman" w:cs="Times New Roman"/>
+          <w:sz w:val="28"/>
+          <w:szCs w:val="24"/>
+        </w:rPr>
+        <w:t>Pinterest</w:t>
+      </w:r>
+    </w:p>
+    <w:p>
+      <w:pPr>
+        <w:spacing w:line="360" w:lineRule="auto"/>
+        <w:rPr>
+          <w:rFonts w:ascii="Times New Roman" w:hAnsi="Times New Roman" w:cs="Times New Roman"/>
+          <w:sz w:val="24"/>
+          <w:szCs w:val="24"/>
+        </w:rPr>
+      </w:pPr>
+      <w:hyperlink r:id="rId59" w:history="1">
+        <w:r>
+          <w:rPr>
+            <w:rStyle w:val="Hyperlink"/>
+            <w:rFonts w:ascii="Times New Roman" w:hAnsi="Times New Roman" w:cs="Times New Roman"/>
+            <w:sz w:val="24"/>
+            <w:szCs w:val="24"/>
+          </w:rPr>
+          <w:t>https://www.pinterest.com/</w:t>
+        </w:r>
+      </w:hyperlink>
+    </w:p>
+    <w:p>
+      <w:pPr>
+        <w:spacing w:line="360" w:lineRule="auto"/>
+        <w:rPr>
+          <w:rStyle w:val="e24kjd"/>
+          <w:rFonts w:ascii="Times New Roman" w:hAnsi="Times New Roman" w:cs="Times New Roman"/>
+          <w:sz w:val="24"/>
+          <w:szCs w:val="24"/>
+        </w:rPr>
+      </w:pPr>
+      <w:r>
+        <w:rPr>
+          <w:rFonts w:ascii="Times New Roman" w:hAnsi="Times New Roman" w:cs="Times New Roman"/>
+          <w:sz w:val="24"/>
+          <w:szCs w:val="24"/>
+        </w:rPr>
+        <w:t xml:space="preserve">Pinterest is an American social media web and mobile application company. </w:t>
+      </w:r>
+      <w:r>
+        <w:rPr>
+          <w:rStyle w:val="e24kjd"/>
+          <w:rFonts w:ascii="Times New Roman" w:hAnsi="Times New Roman" w:cs="Times New Roman"/>
+          <w:sz w:val="24"/>
+          <w:szCs w:val="24"/>
+        </w:rPr>
+        <w:t xml:space="preserve">It allows users to share images associated with project, goods, and services, and to visually discover new interests by browsing images others have posted. </w:t>
+      </w:r>
+      <w:r>
+        <w:rPr>
+          <w:rFonts w:ascii="Times New Roman" w:hAnsi="Times New Roman" w:cs="Times New Roman"/>
+          <w:sz w:val="24"/>
+          <w:szCs w:val="24"/>
+        </w:rPr>
+        <w:t>It operates a software system designed to enable saving and discovery of information on the World Wide Web using images and, on a smaller scale, GIFs and videos</w:t>
+      </w:r>
+      <w:r>
+        <w:rPr>
+          <w:rStyle w:val="e24kjd"/>
+          <w:rFonts w:ascii="Times New Roman" w:hAnsi="Times New Roman" w:cs="Times New Roman"/>
+          <w:sz w:val="24"/>
+          <w:szCs w:val="24"/>
+        </w:rPr>
+        <w:t xml:space="preserve"> You can think of </w:t>
+      </w:r>
+      <w:r>
+        <w:rPr>
+          <w:rStyle w:val="e24kjd"/>
+          <w:rFonts w:ascii="Times New Roman" w:hAnsi="Times New Roman" w:cs="Times New Roman"/>
+          <w:bCs/>
+          <w:sz w:val="24"/>
+          <w:szCs w:val="24"/>
+        </w:rPr>
+        <w:t>Pinterest</w:t>
+      </w:r>
+      <w:r>
+        <w:rPr>
+          <w:rStyle w:val="e24kjd"/>
+          <w:rFonts w:ascii="Times New Roman" w:hAnsi="Times New Roman" w:cs="Times New Roman"/>
+          <w:sz w:val="24"/>
+          <w:szCs w:val="24"/>
+        </w:rPr>
+        <w:t xml:space="preserve"> like a web-based pin board or bulletin board.</w:t>
+      </w:r>
+    </w:p>
+    <w:p>
+      <w:pPr>
+        <w:spacing w:line="360" w:lineRule="auto"/>
+        <w:rPr>
+          <w:rFonts w:ascii="Times New Roman" w:hAnsi="Times New Roman" w:cs="Times New Roman"/>
+          <w:sz w:val="28"/>
+          <w:szCs w:val="24"/>
+        </w:rPr>
+      </w:pPr>
+      <w:r>
+        <w:rPr>
+          <w:rFonts w:ascii="Times New Roman" w:hAnsi="Times New Roman" w:cs="Times New Roman"/>
+          <w:sz w:val="28"/>
+          <w:szCs w:val="24"/>
+        </w:rPr>
+        <w:t>Twitter</w:t>
+      </w:r>
+    </w:p>
+    <w:p>
+      <w:pPr>
+        <w:spacing w:line="360" w:lineRule="auto"/>
+        <w:rPr>
+          <w:rFonts w:ascii="Times New Roman" w:hAnsi="Times New Roman" w:cs="Times New Roman"/>
+          <w:sz w:val="24"/>
+          <w:szCs w:val="24"/>
+        </w:rPr>
+      </w:pPr>
+      <w:hyperlink r:id="rId60" w:history="1">
+        <w:r>
+          <w:rPr>
+            <w:rStyle w:val="Hyperlink"/>
+            <w:rFonts w:ascii="Times New Roman" w:hAnsi="Times New Roman" w:cs="Times New Roman"/>
+            <w:sz w:val="24"/>
+            <w:szCs w:val="24"/>
+          </w:rPr>
+          <w:t>https://twitter.com/</w:t>
+        </w:r>
+      </w:hyperlink>
+    </w:p>
+    <w:p>
+      <w:pPr>
+        <w:spacing w:line="360" w:lineRule="auto"/>
+        <w:rPr>
+          <w:rFonts w:ascii="Times New Roman" w:hAnsi="Times New Roman" w:cs="Times New Roman"/>
+          <w:sz w:val="24"/>
+          <w:szCs w:val="24"/>
+        </w:rPr>
+      </w:pPr>
+      <w:r>
+        <w:rPr>
+          <w:rFonts w:ascii="Times New Roman" w:hAnsi="Times New Roman" w:cs="Times New Roman"/>
+          <w:sz w:val="24"/>
+          <w:szCs w:val="24"/>
+        </w:rPr>
+        <w:t xml:space="preserve">Twitter is an American microblogging and social networking service on which users post and interact with messages known as "tweets". Registered users can post, like, and retweet tweets, but unregistered users can only read them. It </w:t>
+      </w:r>
+      <w:r>
+        <w:rPr>
+          <w:rStyle w:val="e24kjd"/>
+          <w:rFonts w:ascii="Times New Roman" w:hAnsi="Times New Roman" w:cs="Times New Roman"/>
+          <w:sz w:val="24"/>
+          <w:szCs w:val="24"/>
+        </w:rPr>
+        <w:t xml:space="preserve">is a widely used social networking site that allows users to post short text "tweets" of up to 140 characters. Twitter works by allowing you to "follow" other users, who may be friends, celebrities or companies. </w:t>
+      </w:r>
+      <w:proofErr w:type="gramStart"/>
+      <w:r>
+        <w:rPr>
+          <w:rStyle w:val="e24kjd"/>
+          <w:rFonts w:ascii="Times New Roman" w:hAnsi="Times New Roman" w:cs="Times New Roman"/>
+          <w:bCs/>
+          <w:sz w:val="24"/>
+          <w:szCs w:val="24"/>
+        </w:rPr>
+        <w:t>twitter</w:t>
+      </w:r>
+      <w:proofErr w:type="gramEnd"/>
+      <w:r>
+        <w:rPr>
+          <w:rStyle w:val="e24kjd"/>
+          <w:rFonts w:ascii="Times New Roman" w:hAnsi="Times New Roman" w:cs="Times New Roman"/>
+          <w:sz w:val="24"/>
+          <w:szCs w:val="24"/>
+        </w:rPr>
+        <w:t xml:space="preserve"> can bring to a business that can help you reach an audience interested in a particular topic or in a particular location.</w:t>
+      </w:r>
+    </w:p>
+    <w:p>
+      <w:pPr>
+        <w:spacing w:line="360" w:lineRule="auto"/>
+        <w:rPr>
+          <w:rFonts w:ascii="Times New Roman" w:hAnsi="Times New Roman" w:cs="Times New Roman"/>
+          <w:sz w:val="32"/>
+          <w:szCs w:val="24"/>
+        </w:rPr>
+      </w:pPr>
+      <w:r>
+        <w:rPr>
+          <w:rFonts w:ascii="Times New Roman" w:hAnsi="Times New Roman" w:cs="Times New Roman"/>
+          <w:sz w:val="32"/>
+          <w:szCs w:val="24"/>
+        </w:rPr>
+        <w:t>Content aggregator websites</w:t>
+      </w:r>
+    </w:p>
+    <w:p>
+      <w:pPr>
+        <w:spacing w:line="360" w:lineRule="auto"/>
+        <w:rPr>
+          <w:rFonts w:ascii="Times New Roman" w:hAnsi="Times New Roman" w:cs="Times New Roman"/>
+          <w:sz w:val="28"/>
+          <w:szCs w:val="24"/>
+        </w:rPr>
+      </w:pPr>
+      <w:r>
+        <w:rPr>
+          <w:rFonts w:ascii="Times New Roman" w:hAnsi="Times New Roman" w:cs="Times New Roman"/>
+          <w:sz w:val="28"/>
+          <w:szCs w:val="24"/>
+        </w:rPr>
+        <w:t>Reddit</w:t>
+      </w:r>
+    </w:p>
+    <w:p>
+      <w:pPr>
+        <w:spacing w:line="360" w:lineRule="auto"/>
+        <w:rPr>
+          <w:rFonts w:ascii="Times New Roman" w:hAnsi="Times New Roman" w:cs="Times New Roman"/>
+          <w:sz w:val="24"/>
+          <w:szCs w:val="24"/>
+        </w:rPr>
+      </w:pPr>
+      <w:hyperlink r:id="rId61" w:history="1">
+        <w:r>
+          <w:rPr>
+            <w:rStyle w:val="Hyperlink"/>
+            <w:rFonts w:ascii="Times New Roman" w:hAnsi="Times New Roman" w:cs="Times New Roman"/>
+            <w:sz w:val="24"/>
+            <w:szCs w:val="24"/>
+          </w:rPr>
+          <w:t>https://www.redditinc.com/</w:t>
+        </w:r>
+      </w:hyperlink>
+    </w:p>
+    <w:p>
+      <w:pPr>
+        <w:spacing w:line="360" w:lineRule="auto"/>
+        <w:rPr>
+          <w:rFonts w:ascii="Times New Roman" w:hAnsi="Times New Roman" w:cs="Times New Roman"/>
+          <w:sz w:val="24"/>
+          <w:szCs w:val="24"/>
+        </w:rPr>
+      </w:pPr>
+      <w:r>
+        <w:rPr>
+          <w:rFonts w:ascii="Times New Roman" w:hAnsi="Times New Roman" w:cs="Times New Roman"/>
+          <w:sz w:val="24"/>
+          <w:szCs w:val="24"/>
+        </w:rPr>
+        <w:t xml:space="preserve">Reddit is an American social news aggregation, web content rating and discussion website. Registered members submit content to the site such as links, text posts and images, which are then voted up or down by other members. It works as the best content aggregator that provides useful articles for the wide variety of topics and Articles on any subjects. </w:t>
+      </w:r>
+    </w:p>
+    <w:p>
+      <w:pPr>
+        <w:spacing w:line="360" w:lineRule="auto"/>
+        <w:rPr>
+          <w:rFonts w:ascii="Times New Roman" w:hAnsi="Times New Roman" w:cs="Times New Roman"/>
+          <w:sz w:val="28"/>
+          <w:szCs w:val="24"/>
+        </w:rPr>
+      </w:pPr>
+      <w:r>
+        <w:rPr>
+          <w:rFonts w:ascii="Times New Roman" w:hAnsi="Times New Roman" w:cs="Times New Roman"/>
+          <w:sz w:val="28"/>
+          <w:szCs w:val="24"/>
+        </w:rPr>
+        <w:lastRenderedPageBreak/>
+        <w:t>Google news</w:t>
+      </w:r>
+    </w:p>
+    <w:p>
+      <w:pPr>
+        <w:spacing w:line="360" w:lineRule="auto"/>
+        <w:rPr>
+          <w:rFonts w:ascii="Times New Roman" w:hAnsi="Times New Roman" w:cs="Times New Roman"/>
+          <w:sz w:val="24"/>
+          <w:szCs w:val="24"/>
+        </w:rPr>
+      </w:pPr>
+      <w:hyperlink r:id="rId62" w:history="1">
+        <w:r>
+          <w:rPr>
+            <w:rStyle w:val="Hyperlink"/>
+            <w:rFonts w:ascii="Times New Roman" w:hAnsi="Times New Roman" w:cs="Times New Roman"/>
+            <w:sz w:val="24"/>
+            <w:szCs w:val="24"/>
+          </w:rPr>
+          <w:t>https://news.google.com/</w:t>
+        </w:r>
+      </w:hyperlink>
+    </w:p>
+    <w:p>
+      <w:pPr>
+        <w:spacing w:line="360" w:lineRule="auto"/>
+        <w:rPr>
+          <w:rFonts w:ascii="Times New Roman" w:eastAsia="Times New Roman" w:hAnsi="Times New Roman" w:cs="Times New Roman"/>
+          <w:color w:val="505050"/>
+          <w:sz w:val="24"/>
+          <w:szCs w:val="24"/>
+          <w:lang w:val="en-US" w:eastAsia="en-GB"/>
+        </w:rPr>
+      </w:pPr>
+      <w:r>
+        <w:rPr>
+          <w:rFonts w:ascii="Times New Roman" w:hAnsi="Times New Roman" w:cs="Times New Roman"/>
+          <w:sz w:val="24"/>
+          <w:szCs w:val="24"/>
+        </w:rPr>
+        <w:t xml:space="preserve">Google News is a news aggregator app developed by Google. It presents a continuous, customizable flow of articles organized from thousands of publishers and magazines. It </w:t>
+      </w:r>
+      <w:r>
+        <w:rPr>
+          <w:rFonts w:ascii="Times New Roman" w:eastAsia="Times New Roman" w:hAnsi="Times New Roman" w:cs="Times New Roman"/>
+          <w:color w:val="505050"/>
+          <w:sz w:val="24"/>
+          <w:szCs w:val="24"/>
+          <w:lang w:val="en-US" w:eastAsia="en-GB"/>
+        </w:rPr>
+        <w:t>can easily provide latest updates for world news, U.S. News, business, technology, entertainment, sports, science, health and more. In addition, you can easily organize headlines sections for your local city or town news stories and also based on your interests. Google news is really easy to handle the topics used for showing your personal interest stories. You can add topics or names of news sources you want to see news on and change existing preferences for topics.</w:t>
+      </w:r>
+    </w:p>
+    <w:p>
+      <w:pPr>
+        <w:spacing w:line="360" w:lineRule="auto"/>
+        <w:rPr>
+          <w:rFonts w:ascii="Times New Roman" w:hAnsi="Times New Roman" w:cs="Times New Roman"/>
+          <w:sz w:val="28"/>
+          <w:szCs w:val="24"/>
+        </w:rPr>
+      </w:pPr>
+      <w:r>
+        <w:rPr>
+          <w:rFonts w:ascii="Times New Roman" w:hAnsi="Times New Roman" w:cs="Times New Roman"/>
+          <w:sz w:val="28"/>
+          <w:szCs w:val="24"/>
+        </w:rPr>
+        <w:t>News republic</w:t>
+      </w:r>
+    </w:p>
+    <w:p>
+      <w:pPr>
+        <w:spacing w:line="360" w:lineRule="auto"/>
+        <w:rPr>
+          <w:rFonts w:ascii="Times New Roman" w:hAnsi="Times New Roman" w:cs="Times New Roman"/>
+          <w:sz w:val="24"/>
+          <w:szCs w:val="24"/>
+        </w:rPr>
+      </w:pPr>
+      <w:hyperlink r:id="rId63" w:history="1">
+        <w:r>
+          <w:rPr>
+            <w:rStyle w:val="Hyperlink"/>
+            <w:rFonts w:ascii="Times New Roman" w:hAnsi="Times New Roman" w:cs="Times New Roman"/>
+            <w:sz w:val="24"/>
+            <w:szCs w:val="24"/>
+          </w:rPr>
+          <w:t>https://www.news-republic.com/</w:t>
+        </w:r>
+      </w:hyperlink>
+    </w:p>
+    <w:p>
+      <w:pPr>
+        <w:pStyle w:val="NormalWeb"/>
+        <w:shd w:val="clear" w:color="auto" w:fill="FFFFFF"/>
+        <w:spacing w:line="360" w:lineRule="auto"/>
+        <w:rPr>
+          <w:color w:val="505050"/>
+          <w:lang w:val="en-US"/>
+        </w:rPr>
+      </w:pPr>
+      <w:r>
+        <w:rPr>
+          <w:color w:val="505050"/>
+          <w:lang w:val="en-US"/>
+        </w:rPr>
+        <w:t>The </w:t>
+      </w:r>
+      <w:hyperlink r:id="rId64" w:tgtFrame="_blank" w:history="1">
+        <w:r>
+          <w:rPr>
+            <w:rStyle w:val="Hyperlink"/>
+            <w:lang w:val="en-US"/>
+          </w:rPr>
+          <w:t>News Republic</w:t>
+        </w:r>
+      </w:hyperlink>
+      <w:r>
+        <w:rPr>
+          <w:lang w:val="en-US"/>
+        </w:rPr>
+        <w:t> </w:t>
+      </w:r>
+      <w:r>
+        <w:rPr>
+          <w:color w:val="505050"/>
+          <w:lang w:val="en-US"/>
+        </w:rPr>
+        <w:t>is another mainstream publisher based news aggregator tool collects the latest updates. You can use it whether you read on phone or computer because of News Republic’s app makes it.</w:t>
+      </w:r>
+    </w:p>
+    <w:p>
+      <w:pPr>
+        <w:spacing w:line="360" w:lineRule="auto"/>
+        <w:rPr>
+          <w:rFonts w:ascii="Times New Roman" w:hAnsi="Times New Roman" w:cs="Times New Roman"/>
+          <w:sz w:val="28"/>
+          <w:szCs w:val="24"/>
+        </w:rPr>
+      </w:pPr>
+      <w:r>
+        <w:rPr>
+          <w:rFonts w:ascii="Times New Roman" w:hAnsi="Times New Roman" w:cs="Times New Roman"/>
+          <w:sz w:val="28"/>
+          <w:szCs w:val="24"/>
+        </w:rPr>
+        <w:t>Digg</w:t>
+      </w:r>
+    </w:p>
+    <w:p>
+      <w:pPr>
+        <w:spacing w:line="360" w:lineRule="auto"/>
+        <w:rPr>
+          <w:rFonts w:ascii="Times New Roman" w:hAnsi="Times New Roman" w:cs="Times New Roman"/>
+          <w:sz w:val="24"/>
+          <w:szCs w:val="24"/>
+        </w:rPr>
+      </w:pPr>
+      <w:hyperlink r:id="rId65" w:history="1">
+        <w:r>
+          <w:rPr>
+            <w:rStyle w:val="Hyperlink"/>
+            <w:rFonts w:ascii="Times New Roman" w:hAnsi="Times New Roman" w:cs="Times New Roman"/>
+            <w:sz w:val="24"/>
+            <w:szCs w:val="24"/>
+          </w:rPr>
+          <w:t>https://digg.com/</w:t>
+        </w:r>
+      </w:hyperlink>
+    </w:p>
+    <w:p>
+      <w:pPr>
+        <w:spacing w:line="360" w:lineRule="auto"/>
+        <w:rPr>
+          <w:rStyle w:val="e24kjd"/>
+          <w:rFonts w:ascii="Times New Roman" w:hAnsi="Times New Roman" w:cs="Times New Roman"/>
+          <w:sz w:val="24"/>
+          <w:szCs w:val="24"/>
+        </w:rPr>
+      </w:pPr>
+      <w:r>
+        <w:rPr>
+          <w:rStyle w:val="e24kjd"/>
+          <w:rFonts w:ascii="Times New Roman" w:hAnsi="Times New Roman" w:cs="Times New Roman"/>
+          <w:bCs/>
+          <w:sz w:val="24"/>
+          <w:szCs w:val="24"/>
+        </w:rPr>
+        <w:t>Digg</w:t>
+      </w:r>
+      <w:r>
+        <w:rPr>
+          <w:rStyle w:val="e24kjd"/>
+          <w:rFonts w:ascii="Times New Roman" w:hAnsi="Times New Roman" w:cs="Times New Roman"/>
+          <w:sz w:val="24"/>
+          <w:szCs w:val="24"/>
+        </w:rPr>
+        <w:t xml:space="preserve"> is a social networking website featuring user-submitted news stories. .</w:t>
+      </w:r>
+      <w:r>
+        <w:rPr>
+          <w:rFonts w:ascii="Times New Roman" w:hAnsi="Times New Roman" w:cs="Times New Roman"/>
+          <w:sz w:val="24"/>
+          <w:szCs w:val="24"/>
+        </w:rPr>
+        <w:t xml:space="preserve"> </w:t>
+      </w:r>
+      <w:r>
+        <w:rPr>
+          <w:rFonts w:ascii="Times New Roman" w:hAnsi="Times New Roman" w:cs="Times New Roman"/>
+          <w:color w:val="505050"/>
+          <w:sz w:val="24"/>
+          <w:szCs w:val="24"/>
+          <w:lang w:val="en-US"/>
+        </w:rPr>
+        <w:t xml:space="preserve">It is one of the oldest news aggregators that features the best articles, videos, and link to the original content site. </w:t>
+      </w:r>
+      <w:r>
+        <w:rPr>
+          <w:rStyle w:val="e24kjd"/>
+          <w:rFonts w:ascii="Times New Roman" w:hAnsi="Times New Roman" w:cs="Times New Roman"/>
+          <w:bCs/>
+          <w:sz w:val="24"/>
+          <w:szCs w:val="24"/>
+        </w:rPr>
+        <w:t>Digg</w:t>
+      </w:r>
+      <w:r>
+        <w:rPr>
+          <w:rStyle w:val="e24kjd"/>
+          <w:rFonts w:ascii="Times New Roman" w:hAnsi="Times New Roman" w:cs="Times New Roman"/>
+          <w:sz w:val="24"/>
+          <w:szCs w:val="24"/>
+        </w:rPr>
+        <w:t xml:space="preserve"> features links from across the Internet, ranging from widely known news sources to obscure blogs. </w:t>
+      </w:r>
+      <w:r>
+        <w:rPr>
+          <w:rStyle w:val="e24kjd"/>
+          <w:rFonts w:ascii="Times New Roman" w:hAnsi="Times New Roman" w:cs="Times New Roman"/>
+          <w:bCs/>
+          <w:sz w:val="24"/>
+          <w:szCs w:val="24"/>
+        </w:rPr>
+        <w:t>Digg</w:t>
+      </w:r>
+      <w:r>
+        <w:rPr>
+          <w:rStyle w:val="e24kjd"/>
+          <w:rFonts w:ascii="Times New Roman" w:hAnsi="Times New Roman" w:cs="Times New Roman"/>
+          <w:sz w:val="24"/>
+          <w:szCs w:val="24"/>
+        </w:rPr>
+        <w:t xml:space="preserve"> is also organized into categories based on topics such as technology and business, </w:t>
+      </w:r>
+      <w:r>
+        <w:rPr>
+          <w:rFonts w:ascii="Times New Roman" w:hAnsi="Times New Roman" w:cs="Times New Roman"/>
+          <w:color w:val="505050"/>
+          <w:sz w:val="24"/>
+          <w:szCs w:val="24"/>
+          <w:lang w:val="en-US"/>
+        </w:rPr>
+        <w:t>entertainment, sports or science</w:t>
+      </w:r>
+      <w:r>
+        <w:rPr>
+          <w:rFonts w:ascii="Times New Roman" w:hAnsi="Times New Roman" w:cs="Times New Roman"/>
+          <w:sz w:val="24"/>
+          <w:szCs w:val="24"/>
+        </w:rPr>
+        <w:t xml:space="preserve"> </w:t>
+      </w:r>
+      <w:r>
+        <w:rPr>
+          <w:rStyle w:val="e24kjd"/>
+          <w:rFonts w:ascii="Times New Roman" w:hAnsi="Times New Roman" w:cs="Times New Roman"/>
+          <w:sz w:val="24"/>
+          <w:szCs w:val="24"/>
+        </w:rPr>
+        <w:t>and users can sort content by News, Images and Videos</w:t>
+      </w:r>
+    </w:p>
+    <w:p>
+      <w:pPr>
+        <w:spacing w:line="360" w:lineRule="auto"/>
+        <w:rPr>
+          <w:rStyle w:val="e24kjd"/>
+          <w:rFonts w:ascii="Times New Roman" w:hAnsi="Times New Roman" w:cs="Times New Roman"/>
+          <w:sz w:val="28"/>
+          <w:szCs w:val="24"/>
+        </w:rPr>
+      </w:pPr>
+      <w:r>
+        <w:rPr>
+          <w:rStyle w:val="e24kjd"/>
+          <w:rFonts w:ascii="Times New Roman" w:hAnsi="Times New Roman" w:cs="Times New Roman"/>
+          <w:sz w:val="28"/>
+          <w:szCs w:val="24"/>
+        </w:rPr>
+        <w:t xml:space="preserve">Stumble upon </w:t>
+      </w:r>
+    </w:p>
+    <w:p>
+      <w:pPr>
+        <w:spacing w:line="360" w:lineRule="auto"/>
+        <w:rPr>
+          <w:rFonts w:ascii="Times New Roman" w:hAnsi="Times New Roman" w:cs="Times New Roman"/>
+          <w:sz w:val="24"/>
+          <w:szCs w:val="24"/>
+        </w:rPr>
+      </w:pPr>
+      <w:hyperlink r:id="rId66" w:history="1">
+        <w:r>
+          <w:rPr>
+            <w:rStyle w:val="Hyperlink"/>
+            <w:rFonts w:ascii="Times New Roman" w:hAnsi="Times New Roman" w:cs="Times New Roman"/>
+            <w:sz w:val="24"/>
+            <w:szCs w:val="24"/>
+          </w:rPr>
+          <w:t>https://www.stumbleupon.com/</w:t>
+        </w:r>
+      </w:hyperlink>
+    </w:p>
+    <w:p>
+      <w:pPr>
+        <w:shd w:val="clear" w:color="auto" w:fill="FFFFFF"/>
+        <w:spacing w:after="150" w:line="360" w:lineRule="auto"/>
+        <w:rPr>
+          <w:rFonts w:ascii="Times New Roman" w:eastAsia="Times New Roman" w:hAnsi="Times New Roman" w:cs="Times New Roman"/>
+          <w:color w:val="505050"/>
+          <w:sz w:val="24"/>
+          <w:szCs w:val="24"/>
+          <w:lang w:val="en-US" w:eastAsia="en-GB"/>
+        </w:rPr>
+      </w:pPr>
+      <w:r>
+        <w:rPr>
+          <w:rFonts w:ascii="Times New Roman" w:eastAsia="Times New Roman" w:hAnsi="Times New Roman" w:cs="Times New Roman"/>
+          <w:color w:val="505050"/>
+          <w:sz w:val="24"/>
+          <w:szCs w:val="24"/>
+          <w:lang w:val="en-US" w:eastAsia="en-GB"/>
+        </w:rPr>
+        <w:t xml:space="preserve">It is another popular content aggregator website collects on around the web. It corresponds to your interest category whether you like Gadgets, interior design, photography, geeks, art, </w:t>
+      </w:r>
+      <w:proofErr w:type="spellStart"/>
+      <w:r>
+        <w:rPr>
+          <w:rFonts w:ascii="Times New Roman" w:eastAsia="Times New Roman" w:hAnsi="Times New Roman" w:cs="Times New Roman"/>
+          <w:color w:val="505050"/>
+          <w:sz w:val="24"/>
+          <w:szCs w:val="24"/>
+          <w:lang w:val="en-US" w:eastAsia="en-GB"/>
+        </w:rPr>
+        <w:lastRenderedPageBreak/>
+        <w:t>photoshop</w:t>
+      </w:r>
+      <w:proofErr w:type="spellEnd"/>
+      <w:r>
+        <w:rPr>
+          <w:rFonts w:ascii="Times New Roman" w:eastAsia="Times New Roman" w:hAnsi="Times New Roman" w:cs="Times New Roman"/>
+          <w:color w:val="505050"/>
+          <w:sz w:val="24"/>
+          <w:szCs w:val="24"/>
+          <w:lang w:val="en-US" w:eastAsia="en-GB"/>
+        </w:rPr>
+        <w:t>, design or any other subject matters, then just click the pages adds those topics in your lists.</w:t>
+      </w:r>
+    </w:p>
+    <w:p>
+      <w:pPr>
+        <w:spacing w:line="360" w:lineRule="auto"/>
+        <w:rPr>
+          <w:rFonts w:ascii="Times New Roman" w:hAnsi="Times New Roman" w:cs="Times New Roman"/>
+          <w:sz w:val="32"/>
+          <w:szCs w:val="24"/>
+        </w:rPr>
+      </w:pPr>
+      <w:r>
+        <w:rPr>
+          <w:rFonts w:ascii="Times New Roman" w:hAnsi="Times New Roman" w:cs="Times New Roman"/>
+          <w:sz w:val="32"/>
+          <w:szCs w:val="24"/>
+        </w:rPr>
+        <w:t>Personal websites</w:t>
+      </w:r>
+    </w:p>
+    <w:p>
+      <w:pPr>
+        <w:spacing w:line="360" w:lineRule="auto"/>
+        <w:rPr>
+          <w:rFonts w:ascii="Times New Roman" w:hAnsi="Times New Roman" w:cs="Times New Roman"/>
+          <w:sz w:val="28"/>
+          <w:szCs w:val="24"/>
+        </w:rPr>
+      </w:pPr>
+      <w:r>
+        <w:rPr>
+          <w:rFonts w:ascii="Times New Roman" w:hAnsi="Times New Roman" w:cs="Times New Roman"/>
+          <w:sz w:val="28"/>
+          <w:szCs w:val="24"/>
+        </w:rPr>
+        <w:t>Melissasmithart.com</w:t>
+      </w:r>
+    </w:p>
+    <w:p>
+      <w:pPr>
+        <w:spacing w:line="360" w:lineRule="auto"/>
+        <w:rPr>
+          <w:rFonts w:ascii="Times New Roman" w:hAnsi="Times New Roman" w:cs="Times New Roman"/>
+          <w:sz w:val="28"/>
+          <w:szCs w:val="24"/>
+        </w:rPr>
+      </w:pPr>
+      <w:r>
+        <w:rPr>
+          <w:rFonts w:ascii="Times New Roman" w:hAnsi="Times New Roman" w:cs="Times New Roman"/>
+          <w:sz w:val="28"/>
+          <w:szCs w:val="24"/>
+        </w:rPr>
+        <w:t xml:space="preserve">Kyle Ledbetter </w:t>
+      </w:r>
+    </w:p>
+    <w:p>
+      <w:pPr>
+        <w:spacing w:before="100" w:beforeAutospacing="1" w:after="100" w:afterAutospacing="1" w:line="360" w:lineRule="auto"/>
+        <w:rPr>
+          <w:rFonts w:ascii="Times New Roman" w:eastAsia="Times New Roman" w:hAnsi="Times New Roman" w:cs="Times New Roman"/>
+          <w:sz w:val="24"/>
+          <w:szCs w:val="24"/>
+          <w:lang w:eastAsia="en-GB"/>
+        </w:rPr>
+      </w:pPr>
+      <w:r>
+        <w:rPr>
+          <w:rFonts w:ascii="Times New Roman" w:eastAsia="Times New Roman" w:hAnsi="Times New Roman" w:cs="Times New Roman"/>
+          <w:sz w:val="24"/>
+          <w:szCs w:val="24"/>
+          <w:lang w:eastAsia="en-GB"/>
+        </w:rPr>
+        <w:t>I’ve been working as a software engineer for the past 17 years and I love to share my knowledge with you. It’s my mission to make coding and software engineering accessible to everyone.</w:t>
+      </w:r>
+    </w:p>
+    <w:p>
+      <w:pPr>
+        <w:spacing w:line="360" w:lineRule="auto"/>
+        <w:rPr>
+          <w:rFonts w:ascii="Times New Roman" w:hAnsi="Times New Roman" w:cs="Times New Roman"/>
+          <w:sz w:val="24"/>
+          <w:szCs w:val="24"/>
+        </w:rPr>
+      </w:pPr>
+    </w:p>
+    <w:p>
+      <w:pPr>
+        <w:spacing w:line="360" w:lineRule="auto"/>
+        <w:rPr>
+          <w:rStyle w:val="Hyperlink"/>
+          <w:rFonts w:ascii="Times New Roman" w:hAnsi="Times New Roman" w:cs="Times New Roman"/>
+          <w:sz w:val="24"/>
+          <w:szCs w:val="24"/>
+        </w:rPr>
+      </w:pPr>
+      <w:hyperlink r:id="rId67" w:history="1">
+        <w:r>
+          <w:rPr>
+            <w:rStyle w:val="Hyperlink"/>
+            <w:rFonts w:ascii="Times New Roman" w:hAnsi="Times New Roman" w:cs="Times New Roman"/>
+            <w:sz w:val="24"/>
+            <w:szCs w:val="24"/>
+          </w:rPr>
+          <w:t>http://kyleledbetter.com/</w:t>
+        </w:r>
+      </w:hyperlink>
+    </w:p>
+    <w:p>
+      <w:pPr>
+        <w:spacing w:line="360" w:lineRule="auto"/>
+        <w:rPr>
+          <w:rStyle w:val="Hyperlink"/>
+          <w:rFonts w:ascii="Times New Roman" w:eastAsia="Times New Roman" w:hAnsi="Times New Roman" w:cs="Times New Roman"/>
+          <w:sz w:val="28"/>
+          <w:szCs w:val="24"/>
+          <w:lang w:eastAsia="en-GB"/>
+        </w:rPr>
+      </w:pPr>
+      <w:r>
+        <w:rPr>
+          <w:rFonts w:ascii="Times New Roman" w:eastAsia="Times New Roman" w:hAnsi="Times New Roman" w:cs="Times New Roman"/>
+          <w:sz w:val="28"/>
+          <w:szCs w:val="24"/>
+          <w:lang w:eastAsia="en-GB"/>
+        </w:rPr>
+        <w:t xml:space="preserve">Mosh </w:t>
+      </w:r>
+      <w:proofErr w:type="spellStart"/>
+      <w:r>
+        <w:rPr>
+          <w:rFonts w:ascii="Times New Roman" w:eastAsia="Times New Roman" w:hAnsi="Times New Roman" w:cs="Times New Roman"/>
+          <w:sz w:val="28"/>
+          <w:szCs w:val="24"/>
+          <w:lang w:eastAsia="en-GB"/>
+        </w:rPr>
+        <w:t>Hamedani</w:t>
+      </w:r>
+      <w:proofErr w:type="spellEnd"/>
+      <w:r>
+        <w:rPr>
+          <w:rFonts w:ascii="Times New Roman" w:eastAsia="Times New Roman" w:hAnsi="Times New Roman" w:cs="Times New Roman"/>
+          <w:sz w:val="28"/>
+          <w:szCs w:val="24"/>
+          <w:lang w:eastAsia="en-GB"/>
+        </w:rPr>
+        <w:t xml:space="preserve"> (Programmer)</w:t>
+      </w:r>
+    </w:p>
+    <w:p>
+      <w:pPr>
+        <w:spacing w:line="360" w:lineRule="auto"/>
+        <w:rPr>
+          <w:rStyle w:val="Hyperlink"/>
+          <w:rFonts w:ascii="Times New Roman" w:hAnsi="Times New Roman" w:cs="Times New Roman"/>
+          <w:sz w:val="24"/>
+          <w:szCs w:val="24"/>
+        </w:rPr>
+      </w:pPr>
+      <w:hyperlink r:id="rId68" w:history="1">
+        <w:r>
+          <w:rPr>
+            <w:rStyle w:val="Hyperlink"/>
+            <w:rFonts w:ascii="Times New Roman" w:hAnsi="Times New Roman" w:cs="Times New Roman"/>
+            <w:sz w:val="24"/>
+            <w:szCs w:val="24"/>
+          </w:rPr>
+          <w:t>https://programmingwithmosh.com/</w:t>
+        </w:r>
+      </w:hyperlink>
+    </w:p>
+    <w:p>
+      <w:pPr>
+        <w:spacing w:line="360" w:lineRule="auto"/>
+        <w:rPr>
+          <w:rFonts w:ascii="Times New Roman" w:eastAsia="Times New Roman" w:hAnsi="Times New Roman" w:cs="Times New Roman"/>
+          <w:bCs/>
+          <w:sz w:val="24"/>
+          <w:szCs w:val="24"/>
+          <w:lang w:eastAsia="en-GB"/>
+        </w:rPr>
+      </w:pPr>
+      <w:r>
+        <w:rPr>
+          <w:rFonts w:ascii="Times New Roman" w:eastAsia="Times New Roman" w:hAnsi="Times New Roman" w:cs="Times New Roman"/>
+          <w:sz w:val="24"/>
+          <w:szCs w:val="24"/>
+          <w:lang w:eastAsia="en-GB"/>
+        </w:rPr>
+        <w:t xml:space="preserve">Mosh </w:t>
+      </w:r>
+      <w:proofErr w:type="spellStart"/>
+      <w:r>
+        <w:rPr>
+          <w:rFonts w:ascii="Times New Roman" w:eastAsia="Times New Roman" w:hAnsi="Times New Roman" w:cs="Times New Roman"/>
+          <w:sz w:val="24"/>
+          <w:szCs w:val="24"/>
+          <w:lang w:eastAsia="en-GB"/>
+        </w:rPr>
+        <w:t>Hamedani</w:t>
+      </w:r>
+      <w:proofErr w:type="spellEnd"/>
+      <w:r>
+        <w:rPr>
+          <w:rFonts w:ascii="Times New Roman" w:eastAsia="Times New Roman" w:hAnsi="Times New Roman" w:cs="Times New Roman"/>
+          <w:sz w:val="24"/>
+          <w:szCs w:val="24"/>
+          <w:lang w:eastAsia="en-GB"/>
+        </w:rPr>
+        <w:t xml:space="preserve"> is a well-known skilled programmer who wanted to help ambitious developers take their coding skills to the next level. Since he started teaching online 3 years ago, </w:t>
+      </w:r>
+      <w:r>
+        <w:rPr>
+          <w:rFonts w:ascii="Times New Roman" w:eastAsia="Times New Roman" w:hAnsi="Times New Roman" w:cs="Times New Roman"/>
+          <w:bCs/>
+          <w:sz w:val="24"/>
+          <w:szCs w:val="24"/>
+          <w:lang w:eastAsia="en-GB"/>
+        </w:rPr>
+        <w:t xml:space="preserve">he had taught over 200,000 students in 192 countries and his YouTube channel has been watched 5.7 million times. He gave many online video courses in such programing languages like python, java and java script. </w:t>
+      </w:r>
+    </w:p>
+    <w:p>
+      <w:pPr>
+        <w:spacing w:line="360" w:lineRule="auto"/>
+        <w:rPr>
+          <w:rStyle w:val="Hyperlink"/>
+          <w:rFonts w:ascii="Times New Roman" w:hAnsi="Times New Roman" w:cs="Times New Roman"/>
+          <w:sz w:val="28"/>
+          <w:szCs w:val="24"/>
+        </w:rPr>
+      </w:pPr>
+      <w:r>
+        <w:rPr>
+          <w:rFonts w:ascii="Times New Roman" w:eastAsia="Times New Roman" w:hAnsi="Times New Roman" w:cs="Times New Roman"/>
+          <w:bCs/>
+          <w:sz w:val="28"/>
+          <w:szCs w:val="24"/>
+          <w:lang w:eastAsia="en-GB"/>
+        </w:rPr>
+        <w:t>Steve Harvey (Comedian)</w:t>
+      </w:r>
+    </w:p>
+    <w:p>
+      <w:pPr>
+        <w:spacing w:line="360" w:lineRule="auto"/>
+        <w:rPr>
+          <w:rFonts w:ascii="Times New Roman" w:hAnsi="Times New Roman" w:cs="Times New Roman"/>
+          <w:sz w:val="24"/>
+          <w:szCs w:val="24"/>
+        </w:rPr>
+      </w:pPr>
+      <w:hyperlink r:id="rId69" w:history="1">
+        <w:r>
+          <w:rPr>
+            <w:rStyle w:val="Hyperlink"/>
+            <w:rFonts w:ascii="Times New Roman" w:hAnsi="Times New Roman" w:cs="Times New Roman"/>
+            <w:sz w:val="24"/>
+            <w:szCs w:val="24"/>
+          </w:rPr>
+          <w:t>https://steveharvey.com/</w:t>
+        </w:r>
+      </w:hyperlink>
+    </w:p>
+    <w:p>
+      <w:pPr>
+        <w:spacing w:line="360" w:lineRule="auto"/>
+        <w:rPr>
+          <w:rFonts w:ascii="Times New Roman" w:hAnsi="Times New Roman" w:cs="Times New Roman"/>
+          <w:sz w:val="24"/>
+          <w:szCs w:val="24"/>
+        </w:rPr>
+      </w:pPr>
+      <w:r>
+        <w:rPr>
+          <w:rFonts w:ascii="Times New Roman" w:hAnsi="Times New Roman" w:cs="Times New Roman"/>
+          <w:sz w:val="24"/>
+          <w:szCs w:val="24"/>
+        </w:rPr>
+        <w:t>Broderick Stephen Harvey is an American comedian, businessman and entertainer. He hosts The Steve Harvey Morning Show, Family Feud, Celebrity Family Feud, the Miss Universe competition and Fox's New Year's Eve. Harvey began his career as a comedian.</w:t>
+      </w:r>
+    </w:p>
+    <w:p>
+      <w:pPr>
+        <w:spacing w:line="360" w:lineRule="auto"/>
+        <w:rPr>
+          <w:rFonts w:ascii="Times New Roman" w:hAnsi="Times New Roman" w:cs="Times New Roman"/>
+          <w:sz w:val="32"/>
+          <w:szCs w:val="24"/>
+        </w:rPr>
+      </w:pPr>
     </w:p>
     <w:p>
       <w:pPr>
@@ -860,6 +5430,7 @@
           <w:sz w:val="28"/>
           <w:szCs w:val="24"/>
         </w:rPr>
+        <w:lastRenderedPageBreak/>
         <w:t>Authority</w:t>
       </w:r>
     </w:p>
@@ -1090,7 +5661,6 @@
           <w:szCs w:val="24"/>
           <w:lang w:eastAsia="en-GB"/>
         </w:rPr>
-        <w:lastRenderedPageBreak/>
         <w:t>If there is any advertising on the page, is it clearly differentiated from the informational content? </w:t>
       </w:r>
     </w:p>
@@ -1221,6 +5791,7 @@
           <w:szCs w:val="24"/>
           <w:lang w:eastAsia="en-GB"/>
         </w:rPr>
+        <w:lastRenderedPageBreak/>
         <w:t>Is the target audience identified and appropriate for your needs? </w:t>
       </w:r>
     </w:p>
@@ -1420,6 +5991,92 @@
     </w:lvl>
   </w:abstractNum>
   <w:abstractNum w:abstractNumId="1" w15:restartNumberingAfterBreak="0">
+    <w:nsid w:val="74A7018A"/>
+    <w:multiLevelType w:val="hybridMultilevel"/>
+    <w:tmpl w:val="DA4AD908"/>
+    <w:lvl w:ilvl="0" w:tplc="0809000F">
+      <w:start w:val="1"/>
+      <w:numFmt w:val="decimal"/>
+      <w:lvlText w:val="%1."/>
+      <w:lvlJc w:val="left"/>
+      <w:pPr>
+        <w:ind w:left="720" w:hanging="360"/>
+      </w:pPr>
+    </w:lvl>
+    <w:lvl w:ilvl="1" w:tplc="08090019" w:tentative="1">
+      <w:start w:val="1"/>
+      <w:numFmt w:val="lowerLetter"/>
+      <w:lvlText w:val="%2."/>
+      <w:lvlJc w:val="left"/>
+      <w:pPr>
+        <w:ind w:left="1440" w:hanging="360"/>
+      </w:pPr>
+    </w:lvl>
+    <w:lvl w:ilvl="2" w:tplc="0809001B" w:tentative="1">
+      <w:start w:val="1"/>
+      <w:numFmt w:val="lowerRoman"/>
+      <w:lvlText w:val="%3."/>
+      <w:lvlJc w:val="right"/>
+      <w:pPr>
+        <w:ind w:left="2160" w:hanging="180"/>
+      </w:pPr>
+    </w:lvl>
+    <w:lvl w:ilvl="3" w:tplc="0809000F" w:tentative="1">
+      <w:start w:val="1"/>
+      <w:numFmt w:val="decimal"/>
+      <w:lvlText w:val="%4."/>
+      <w:lvlJc w:val="left"/>
+      <w:pPr>
+        <w:ind w:left="2880" w:hanging="360"/>
+      </w:pPr>
+    </w:lvl>
+    <w:lvl w:ilvl="4" w:tplc="08090019" w:tentative="1">
+      <w:start w:val="1"/>
+      <w:numFmt w:val="lowerLetter"/>
+      <w:lvlText w:val="%5."/>
+      <w:lvlJc w:val="left"/>
+      <w:pPr>
+        <w:ind w:left="3600" w:hanging="360"/>
+      </w:pPr>
+    </w:lvl>
+    <w:lvl w:ilvl="5" w:tplc="0809001B" w:tentative="1">
+      <w:start w:val="1"/>
+      <w:numFmt w:val="lowerRoman"/>
+      <w:lvlText w:val="%6."/>
+      <w:lvlJc w:val="right"/>
+      <w:pPr>
+        <w:ind w:left="4320" w:hanging="180"/>
+      </w:pPr>
+    </w:lvl>
+    <w:lvl w:ilvl="6" w:tplc="0809000F" w:tentative="1">
+      <w:start w:val="1"/>
+      <w:numFmt w:val="decimal"/>
+      <w:lvlText w:val="%7."/>
+      <w:lvlJc w:val="left"/>
+      <w:pPr>
+        <w:ind w:left="5040" w:hanging="360"/>
+      </w:pPr>
+    </w:lvl>
+    <w:lvl w:ilvl="7" w:tplc="08090019" w:tentative="1">
+      <w:start w:val="1"/>
+      <w:numFmt w:val="lowerLetter"/>
+      <w:lvlText w:val="%8."/>
+      <w:lvlJc w:val="left"/>
+      <w:pPr>
+        <w:ind w:left="5760" w:hanging="360"/>
+      </w:pPr>
+    </w:lvl>
+    <w:lvl w:ilvl="8" w:tplc="0809001B" w:tentative="1">
+      <w:start w:val="1"/>
+      <w:numFmt w:val="lowerRoman"/>
+      <w:lvlText w:val="%9."/>
+      <w:lvlJc w:val="right"/>
+      <w:pPr>
+        <w:ind w:left="6480" w:hanging="180"/>
+      </w:pPr>
+    </w:lvl>
+  </w:abstractNum>
+  <w:abstractNum w:abstractNumId="2" w15:restartNumberingAfterBreak="0">
     <w:nsid w:val="7EE577AB"/>
     <w:multiLevelType w:val="hybridMultilevel"/>
     <w:tmpl w:val="DA4AD908"/>
@@ -1509,6 +6166,9 @@
     <w:abstractNumId w:val="0"/>
   </w:num>
   <w:num w:numId="2">
+    <w:abstractNumId w:val="2"/>
+  </w:num>
+  <w:num w:numId="3">
     <w:abstractNumId w:val="1"/>
   </w:num>
 </w:numbering>
@@ -1957,6 +6617,43 @@
       <w:u w:val="single"/>
     </w:rPr>
   </w:style>
+  <w:style w:type="paragraph" w:styleId="NormalWeb">
+    <w:name w:val="Normal (Web)"/>
+    <w:basedOn w:val="Normal"/>
+    <w:uiPriority w:val="99"/>
+    <w:unhideWhenUsed/>
+    <w:rsid w:val="00E44C14"/>
+    <w:pPr>
+      <w:spacing w:before="100" w:beforeAutospacing="1" w:after="100" w:afterAutospacing="1" w:line="240" w:lineRule="auto"/>
+    </w:pPr>
+    <w:rPr>
+      <w:rFonts w:ascii="Times New Roman" w:eastAsia="Times New Roman" w:hAnsi="Times New Roman" w:cs="Times New Roman"/>
+      <w:sz w:val="24"/>
+      <w:szCs w:val="24"/>
+      <w:lang w:eastAsia="en-GB"/>
+    </w:rPr>
+  </w:style>
+  <w:style w:type="character" w:customStyle="1" w:styleId="e24kjd">
+    <w:name w:val="e24kjd"/>
+    <w:basedOn w:val="DefaultParagraphFont"/>
+    <w:rsid w:val="00E44C14"/>
+  </w:style>
+  <w:style w:type="character" w:customStyle="1" w:styleId="st">
+    <w:name w:val="st"/>
+    <w:basedOn w:val="DefaultParagraphFont"/>
+    <w:rsid w:val="00E44C14"/>
+  </w:style>
+  <w:style w:type="character" w:styleId="Emphasis">
+    <w:name w:val="Emphasis"/>
+    <w:basedOn w:val="DefaultParagraphFont"/>
+    <w:uiPriority w:val="20"/>
+    <w:qFormat/>
+    <w:rsid w:val="00E44C14"/>
+    <w:rPr>
+      <w:i/>
+      <w:iCs/>
+    </w:rPr>
+  </w:style>
 </w:styles>
 </file>
 

</xml_diff>

<commit_message>
Popular websites observation and assessment, Apple is done.
</commit_message>
<xml_diff>
--- a/Assignment_one.docx
+++ b/Assignment_one.docx
@@ -49,7 +49,7 @@
                     <pic:cNvPicPr preferRelativeResize="0"/>
                   </pic:nvPicPr>
                   <pic:blipFill>
-                    <a:blip r:embed="rId5">
+                    <a:blip r:embed="rId7">
                       <a:extLst>
                         <a:ext uri="{28A0092B-C50C-407E-A947-70E740481C1C}">
                           <a14:useLocalDpi xmlns:a14="http://schemas.microsoft.com/office/drawing/2010/main" val="0"/>
@@ -385,6 +385,47 @@
           <w:szCs w:val="24"/>
         </w:rPr>
         <w:lastRenderedPageBreak/>
+        <w:t>History of Internet</w:t>
+      </w:r>
+    </w:p>
+    <w:p>
+      <w:pPr>
+        <w:spacing w:line="360" w:lineRule="auto"/>
+        <w:rPr>
+          <w:rFonts w:ascii="Times New Roman" w:hAnsi="Times New Roman" w:cs="Times New Roman"/>
+          <w:sz w:val="24"/>
+          <w:szCs w:val="24"/>
+        </w:rPr>
+      </w:pPr>
+      <w:r>
+        <w:rPr>
+          <w:rFonts w:ascii="Times New Roman" w:hAnsi="Times New Roman" w:cs="Times New Roman"/>
+          <w:sz w:val="24"/>
+          <w:szCs w:val="24"/>
+        </w:rPr>
+        <w:t xml:space="preserve">The first workable prototype of internet came in the late 1960s with the creation of ARPANET, or the Advanced Research Projects Agency Network which was funded by the U.S. department of Defence. It used packet switching to allow multiple computers to communicate on a single network. On October 29, 1969 ARPAnet delivered its first message, a node to node communication form one computer located in a research lab at UCLA and the second at Stanford. The simple and short message “LOGIN” sent crashed and the Stanford computer received only the first two letters. The Transmission control protocol and Internet protocol were introduced in the 1970s after the scientists Robert Kahn and Vinton Cerf developed it for the first time. ARPANET adopted the TCP/IP on January 1, 1983 which paves a standard way to communicate with various computers. The online world get recognized when the computer scientist, Tim Berners Lee invented the World Wide Web (www). </w:t>
+      </w:r>
+    </w:p>
+    <w:p>
+      <w:pPr>
+        <w:pStyle w:val="ListParagraph"/>
+        <w:numPr>
+          <w:ilvl w:val="0"/>
+          <w:numId w:val="2"/>
+        </w:numPr>
+        <w:spacing w:line="360" w:lineRule="auto"/>
+        <w:rPr>
+          <w:rFonts w:ascii="Times New Roman" w:hAnsi="Times New Roman" w:cs="Times New Roman"/>
+          <w:sz w:val="32"/>
+          <w:szCs w:val="24"/>
+        </w:rPr>
+      </w:pPr>
+      <w:r>
+        <w:rPr>
+          <w:rFonts w:ascii="Times New Roman" w:hAnsi="Times New Roman" w:cs="Times New Roman"/>
+          <w:sz w:val="32"/>
+          <w:szCs w:val="24"/>
+        </w:rPr>
         <w:t xml:space="preserve">Popular websites observation and Assessment </w:t>
       </w:r>
     </w:p>
@@ -423,7 +464,7 @@
         </w:rPr>
         <w:t>In 1997 GC the official website of the greatest newsfeed deliverer broadcasting corporation was not that interesting in the outlook and contents. The background was so dark and the side bar has only limited choice to switch to different services. The home page only consists of the logo with the name BBC, the side bar and a dark background with navy blue ray of light. (</w:t>
       </w:r>
-      <w:hyperlink r:id="rId6" w:history="1">
+      <w:hyperlink r:id="rId8" w:history="1">
         <w:r>
           <w:rPr>
             <w:rStyle w:val="Hyperlink"/>
@@ -460,7 +501,7 @@
         </w:rPr>
         <w:t xml:space="preserve"> changed to sky blue and modifying the sidebar with additional choice of services. In addition to these changes it reveals daily headlines of different categories like news, sport, television and where I live. The contents become more appropriate to the site as compared to the previous one. (</w:t>
       </w:r>
-      <w:hyperlink r:id="rId7" w:history="1">
+      <w:hyperlink r:id="rId9" w:history="1">
         <w:r>
           <w:rPr>
             <w:rStyle w:val="Hyperlink"/>
@@ -533,7 +574,7 @@
         </w:rPr>
         <w:t xml:space="preserve"> to blue label with white backgrounds. The left side bar was also removed from the homepage and were added in the daily options on the navigation tool bar. The news feed headlines were also revealed in different categories on the homepage. (</w:t>
       </w:r>
-      <w:hyperlink r:id="rId8" w:history="1">
+      <w:hyperlink r:id="rId10" w:history="1">
         <w:r>
           <w:rPr>
             <w:rStyle w:val="Hyperlink"/>
@@ -568,7 +609,16 @@
           <w:sz w:val="24"/>
           <w:szCs w:val="24"/>
         </w:rPr>
-        <w:t xml:space="preserve"> to white labels in black background since 2013. The </w:t>
+        <w:t xml:space="preserve"> to white labels in black background since 2013. </w:t>
+      </w:r>
+      <w:r>
+        <w:rPr>
+          <w:rFonts w:ascii="Times New Roman" w:hAnsi="Times New Roman" w:cs="Times New Roman"/>
+          <w:sz w:val="24"/>
+          <w:szCs w:val="24"/>
+        </w:rPr>
+        <w:lastRenderedPageBreak/>
+        <w:t xml:space="preserve">The </w:t>
       </w:r>
       <w:r>
         <w:rPr>
@@ -710,7 +760,151 @@
           <w:sz w:val="24"/>
           <w:szCs w:val="24"/>
         </w:rPr>
-        <w:t xml:space="preserve">, scheme and fonts. The website underwent major changes in the design and more user friendly interface. A left side bar was introduced to enhance the navigation and making the website more usable. Book covers and reviews were also added on the body of the website to allow users to visualise the bookstore. In 1998, amazon went through additional logo changes, the site also went through numerous alterations introducing the tabs and the searching bar. In </w:t>
+        <w:t xml:space="preserve">, scheme and fonts. The website underwent major changes in the design and more user friendly interface. A left side bar was introduced to enhance the navigation and making the website more usable. Book covers and reviews were also added on the body of the website to allow users to visualise the bookstore. In 1998, amazon went through additional logo changes, the site also went through numerous alterations introducing the tabs and the searching bar. In 2000, the logo that the company using today was introduced and their catalogue diversified, the tabs expanded in turn. The product page description was so colourful having the graphical images and texts, with additional advertisements.  In 2008, the site embraced the blue and orange </w:t>
+      </w:r>
+      <w:proofErr w:type="spellStart"/>
+      <w:r>
+        <w:rPr>
+          <w:rFonts w:ascii="Times New Roman" w:hAnsi="Times New Roman" w:cs="Times New Roman"/>
+          <w:sz w:val="24"/>
+          <w:szCs w:val="24"/>
+        </w:rPr>
+        <w:t>color</w:t>
+      </w:r>
+      <w:proofErr w:type="spellEnd"/>
+      <w:r>
+        <w:rPr>
+          <w:rFonts w:ascii="Times New Roman" w:hAnsi="Times New Roman" w:cs="Times New Roman"/>
+          <w:sz w:val="24"/>
+          <w:szCs w:val="24"/>
+        </w:rPr>
+        <w:t xml:space="preserve"> scheme having both left and right side bars. In 2012, amazon dropped all traces of bold </w:t>
+      </w:r>
+      <w:proofErr w:type="spellStart"/>
+      <w:r>
+        <w:rPr>
+          <w:rFonts w:ascii="Times New Roman" w:hAnsi="Times New Roman" w:cs="Times New Roman"/>
+          <w:sz w:val="24"/>
+          <w:szCs w:val="24"/>
+        </w:rPr>
+        <w:t>colors</w:t>
+      </w:r>
+      <w:proofErr w:type="spellEnd"/>
+      <w:r>
+        <w:rPr>
+          <w:rFonts w:ascii="Times New Roman" w:hAnsi="Times New Roman" w:cs="Times New Roman"/>
+          <w:sz w:val="24"/>
+          <w:szCs w:val="24"/>
+        </w:rPr>
+        <w:t xml:space="preserve"> in the borders and background. In 2015, the homepage moved to a modular design while still promoting all of amazon’s products. In 2017, the site debuted promotional banner ad at the top of the homepage clicking shows the user a page full details. The site hasn’t make </w:t>
+      </w:r>
+      <w:proofErr w:type="gramStart"/>
+      <w:r>
+        <w:rPr>
+          <w:rFonts w:ascii="Times New Roman" w:hAnsi="Times New Roman" w:cs="Times New Roman"/>
+          <w:sz w:val="24"/>
+          <w:szCs w:val="24"/>
+        </w:rPr>
+        <w:t>a</w:t>
+      </w:r>
+      <w:proofErr w:type="gramEnd"/>
+      <w:r>
+        <w:rPr>
+          <w:rFonts w:ascii="Times New Roman" w:hAnsi="Times New Roman" w:cs="Times New Roman"/>
+          <w:sz w:val="24"/>
+          <w:szCs w:val="24"/>
+        </w:rPr>
+        <w:t xml:space="preserve"> observable change to the pages up until then. </w:t>
+      </w:r>
+    </w:p>
+    <w:p>
+      <w:pPr>
+        <w:spacing w:line="360" w:lineRule="auto"/>
+        <w:rPr>
+          <w:rFonts w:ascii="Times New Roman" w:hAnsi="Times New Roman" w:cs="Times New Roman"/>
+          <w:sz w:val="28"/>
+          <w:szCs w:val="24"/>
+        </w:rPr>
+      </w:pPr>
+      <w:r>
+        <w:rPr>
+          <w:rFonts w:ascii="Times New Roman" w:hAnsi="Times New Roman" w:cs="Times New Roman"/>
+          <w:sz w:val="28"/>
+          <w:szCs w:val="24"/>
+        </w:rPr>
+        <w:t>Apple</w:t>
+      </w:r>
+    </w:p>
+    <w:p>
+      <w:pPr>
+        <w:spacing w:line="360" w:lineRule="auto"/>
+        <w:rPr>
+          <w:rFonts w:ascii="Times New Roman" w:hAnsi="Times New Roman" w:cs="Times New Roman"/>
+          <w:sz w:val="24"/>
+          <w:szCs w:val="24"/>
+        </w:rPr>
+      </w:pPr>
+      <w:r>
+        <w:rPr>
+          <w:rFonts w:ascii="Times New Roman" w:hAnsi="Times New Roman" w:cs="Times New Roman"/>
+          <w:sz w:val="24"/>
+          <w:szCs w:val="24"/>
+        </w:rPr>
+        <w:t xml:space="preserve">In 1994, the apple website had a disturbing </w:t>
+      </w:r>
+      <w:proofErr w:type="spellStart"/>
+      <w:r>
+        <w:rPr>
+          <w:rFonts w:ascii="Times New Roman" w:hAnsi="Times New Roman" w:cs="Times New Roman"/>
+          <w:sz w:val="24"/>
+          <w:szCs w:val="24"/>
+        </w:rPr>
+        <w:t>color</w:t>
+      </w:r>
+      <w:proofErr w:type="spellEnd"/>
+      <w:r>
+        <w:rPr>
+          <w:rFonts w:ascii="Times New Roman" w:hAnsi="Times New Roman" w:cs="Times New Roman"/>
+          <w:sz w:val="24"/>
+          <w:szCs w:val="24"/>
+        </w:rPr>
+        <w:t xml:space="preserve"> combination of background and logo on the home page. The links are kept on the body with bad </w:t>
+      </w:r>
+      <w:proofErr w:type="spellStart"/>
+      <w:r>
+        <w:rPr>
+          <w:rFonts w:ascii="Times New Roman" w:hAnsi="Times New Roman" w:cs="Times New Roman"/>
+          <w:sz w:val="24"/>
+          <w:szCs w:val="24"/>
+        </w:rPr>
+        <w:t>color</w:t>
+      </w:r>
+      <w:proofErr w:type="spellEnd"/>
+      <w:r>
+        <w:rPr>
+          <w:rFonts w:ascii="Times New Roman" w:hAnsi="Times New Roman" w:cs="Times New Roman"/>
+          <w:sz w:val="24"/>
+          <w:szCs w:val="24"/>
+        </w:rPr>
+        <w:t xml:space="preserve"> choice that makes it hard to read the labels. In 1998, the home page of the site made a tremendous change in the body, navigation tool bar, </w:t>
+      </w:r>
+      <w:proofErr w:type="spellStart"/>
+      <w:r>
+        <w:rPr>
+          <w:rFonts w:ascii="Times New Roman" w:hAnsi="Times New Roman" w:cs="Times New Roman"/>
+          <w:sz w:val="24"/>
+          <w:szCs w:val="24"/>
+        </w:rPr>
+        <w:t>color</w:t>
+      </w:r>
+      <w:proofErr w:type="spellEnd"/>
+      <w:r>
+        <w:rPr>
+          <w:rFonts w:ascii="Times New Roman" w:hAnsi="Times New Roman" w:cs="Times New Roman"/>
+          <w:sz w:val="24"/>
+          <w:szCs w:val="24"/>
+        </w:rPr>
+        <w:t xml:space="preserve"> and footer and contents. The label “Apple” only appears as a header and the logo is kept right next to the navigation bar. The contents also changed as there are images for selling and advertising their products and also links that provide several information about the company itself and their products. In 2001, the Apple starts showcasing the iPod and the new iMacs in 2003.in 2007 the apple website changes the homepage for showing the original iPhone and the iPhone showcase. It also advanced the site for selling </w:t>
       </w:r>
       <w:r>
         <w:rPr>
@@ -719,61 +913,43 @@
           <w:szCs w:val="24"/>
         </w:rPr>
         <w:lastRenderedPageBreak/>
-        <w:t xml:space="preserve">2000, the logo that the company using today was introduced and their catalogue diversified, the tabs expanded in turn. The product page description was so colourful having the graphical images and texts, with additional advertisements.  In 2008, the site embraced the blue and orange </w:t>
-      </w:r>
-      <w:proofErr w:type="spellStart"/>
-      <w:r>
-        <w:rPr>
-          <w:rFonts w:ascii="Times New Roman" w:hAnsi="Times New Roman" w:cs="Times New Roman"/>
-          <w:sz w:val="24"/>
-          <w:szCs w:val="24"/>
-        </w:rPr>
-        <w:t>color</w:t>
-      </w:r>
-      <w:proofErr w:type="spellEnd"/>
-      <w:r>
-        <w:rPr>
-          <w:rFonts w:ascii="Times New Roman" w:hAnsi="Times New Roman" w:cs="Times New Roman"/>
-          <w:sz w:val="24"/>
-          <w:szCs w:val="24"/>
-        </w:rPr>
-        <w:t xml:space="preserve"> scheme having both left and right side bars. In 2012, amazon dropped all traces of bold </w:t>
-      </w:r>
-      <w:proofErr w:type="spellStart"/>
-      <w:r>
-        <w:rPr>
-          <w:rFonts w:ascii="Times New Roman" w:hAnsi="Times New Roman" w:cs="Times New Roman"/>
-          <w:sz w:val="24"/>
-          <w:szCs w:val="24"/>
-        </w:rPr>
-        <w:t>colors</w:t>
-      </w:r>
-      <w:proofErr w:type="spellEnd"/>
-      <w:r>
-        <w:rPr>
-          <w:rFonts w:ascii="Times New Roman" w:hAnsi="Times New Roman" w:cs="Times New Roman"/>
-          <w:sz w:val="24"/>
-          <w:szCs w:val="24"/>
-        </w:rPr>
-        <w:t xml:space="preserve"> in the borders and background. In 2015, the homepage moved to a modular design while still promoting all of amazon’s products. In 2017, the site debuted promotional banner ad at the top of the homepage clicking shows the user a page full details. The site hasn’t make </w:t>
-      </w:r>
-      <w:proofErr w:type="gramStart"/>
-      <w:r>
-        <w:rPr>
-          <w:rFonts w:ascii="Times New Roman" w:hAnsi="Times New Roman" w:cs="Times New Roman"/>
-          <w:sz w:val="24"/>
-          <w:szCs w:val="24"/>
-        </w:rPr>
-        <w:t>a</w:t>
-      </w:r>
-      <w:proofErr w:type="gramEnd"/>
-      <w:r>
-        <w:rPr>
-          <w:rFonts w:ascii="Times New Roman" w:hAnsi="Times New Roman" w:cs="Times New Roman"/>
-          <w:sz w:val="24"/>
-          <w:szCs w:val="24"/>
-        </w:rPr>
-        <w:t xml:space="preserve"> observable change to the pages up until then. </w:t>
+        <w:t>their products as iPod shuffle, iPod touch, MacBook, iMac and others. In 2010, the page announces the original iPad and iPhone 4. It changes the navigation tool bar very simple and attractive having a dropdown right and left sidebars. In 2014, the home page was changed having a background image of the CEO i.e. Tim cook. Until the 2019 no changes has been made on the options navigation bar and the body, changes were only made to the homepage backgrounds and contents based on the new discoveries of the company and advertisement interests.</w:t>
+      </w:r>
+    </w:p>
+    <w:p>
+      <w:pPr>
+        <w:spacing w:line="360" w:lineRule="auto"/>
+        <w:rPr>
+          <w:rFonts w:ascii="Times New Roman" w:hAnsi="Times New Roman" w:cs="Times New Roman"/>
+          <w:sz w:val="24"/>
+          <w:szCs w:val="24"/>
+        </w:rPr>
+      </w:pPr>
+      <w:r>
+        <w:rPr>
+          <w:rFonts w:ascii="Times New Roman" w:hAnsi="Times New Roman" w:cs="Times New Roman"/>
+          <w:sz w:val="24"/>
+          <w:szCs w:val="24"/>
+        </w:rPr>
+        <w:t>Yahoo</w:t>
+      </w:r>
+    </w:p>
+    <w:p>
+      <w:pPr>
+        <w:spacing w:line="360" w:lineRule="auto"/>
+        <w:rPr>
+          <w:rFonts w:ascii="Times New Roman" w:hAnsi="Times New Roman" w:cs="Times New Roman"/>
+          <w:sz w:val="24"/>
+          <w:szCs w:val="24"/>
+        </w:rPr>
+      </w:pPr>
+      <w:r>
+        <w:rPr>
+          <w:rFonts w:ascii="Times New Roman" w:hAnsi="Times New Roman" w:cs="Times New Roman"/>
+          <w:sz w:val="24"/>
+          <w:szCs w:val="24"/>
+        </w:rPr>
+        <w:t>YouTube</w:t>
       </w:r>
     </w:p>
     <w:p>
@@ -816,8 +992,6 @@
         </w:rPr>
         <w:t>Portals</w:t>
       </w:r>
-      <w:bookmarkStart w:id="0" w:name="_GoBack"/>
-      <w:bookmarkEnd w:id="0"/>
     </w:p>
     <w:p>
       <w:pPr>
@@ -846,7 +1020,7 @@
           <w:szCs w:val="24"/>
         </w:rPr>
       </w:pPr>
-      <w:hyperlink r:id="rId9" w:history="1">
+      <w:hyperlink r:id="rId11" w:history="1">
         <w:r>
           <w:rPr>
             <w:rStyle w:val="Hyperlink"/>
@@ -857,6 +1031,8 @@
           <w:t>https://Portal.aait.edu.et</w:t>
         </w:r>
       </w:hyperlink>
+      <w:bookmarkStart w:id="0" w:name="_GoBack"/>
+      <w:bookmarkEnd w:id="0"/>
     </w:p>
     <w:p>
       <w:pPr>
@@ -972,7 +1148,7 @@
           <w:sz w:val="24"/>
           <w:szCs w:val="24"/>
         </w:rPr>
-        <w:t xml:space="preserve">To improve both customer and employee satisfaction, Volkswagen overhauled their extranet and intranet, with both new portals supporting existing applications and providing new needed features. Volkswagen’s intranet portal supports five sites for each of the Group’s brands and provides various internal services, document access, internal news and a vehicle </w:t>
+        <w:t xml:space="preserve">To improve both customer and employee satisfaction, Volkswagen overhauled their extranet and intranet, with both new portals supporting existing applications and providing new </w:t>
       </w:r>
       <w:r>
         <w:rPr>
@@ -981,7 +1157,7 @@
           <w:szCs w:val="24"/>
         </w:rPr>
         <w:lastRenderedPageBreak/>
-        <w:t>repository. The extranet portal supports a network of dealerships and repairers, managing applications and documents for day-to-day business and information access.</w:t>
+        <w:t>needed features. Volkswagen’s intranet portal supports five sites for each of the Group’s brands and provides various internal services, document access, internal news and a vehicle repository. The extranet portal supports a network of dealerships and repairers, managing applications and documents for day-to-day business and information access.</w:t>
       </w:r>
     </w:p>
     <w:p>
@@ -1011,7 +1187,7 @@
           <w:szCs w:val="24"/>
         </w:rPr>
       </w:pPr>
-      <w:hyperlink r:id="rId10" w:history="1">
+      <w:hyperlink r:id="rId12" w:history="1">
         <w:r>
           <w:rPr>
             <w:rStyle w:val="Hyperlink"/>
@@ -1085,7 +1261,7 @@
         </w:rPr>
         <w:t xml:space="preserve">URL:  </w:t>
       </w:r>
-      <w:hyperlink r:id="rId11" w:history="1">
+      <w:hyperlink r:id="rId13" w:history="1">
         <w:r>
           <w:rPr>
             <w:rStyle w:val="Hyperlink"/>
@@ -1197,7 +1373,7 @@
         </w:rPr>
         <w:t xml:space="preserve">BBC: </w:t>
       </w:r>
-      <w:hyperlink r:id="rId12" w:history="1">
+      <w:hyperlink r:id="rId14" w:history="1">
         <w:r>
           <w:rPr>
             <w:rStyle w:val="Hyperlink"/>
@@ -1260,9 +1436,10 @@
           <w:sz w:val="24"/>
           <w:szCs w:val="24"/>
         </w:rPr>
+        <w:lastRenderedPageBreak/>
         <w:t xml:space="preserve">The Guardian:  </w:t>
       </w:r>
-      <w:hyperlink r:id="rId13" w:history="1">
+      <w:hyperlink r:id="rId15" w:history="1">
         <w:r>
           <w:rPr>
             <w:rStyle w:val="Hyperlink"/>
@@ -1289,7 +1466,6 @@
           <w:sz w:val="24"/>
           <w:szCs w:val="24"/>
         </w:rPr>
-        <w:lastRenderedPageBreak/>
         <w:t>The Guardian is a British daily newspaper. It was founded in 1821 as The Manchester Guardian, and changed its name in 1959. Along with its sister papers The Observer and The Guardian Weekly, The Guardian is part of the Guardian Media Group, owned by the Scott Trust.</w:t>
       </w:r>
       <w:r>
@@ -1348,7 +1524,7 @@
           <w:szCs w:val="24"/>
         </w:rPr>
       </w:pPr>
-      <w:hyperlink r:id="rId14" w:history="1">
+      <w:hyperlink r:id="rId16" w:history="1">
         <w:r>
           <w:rPr>
             <w:rStyle w:val="Hyperlink"/>
@@ -1571,7 +1747,7 @@
         </w:rPr>
         <w:t xml:space="preserve"> </w:t>
       </w:r>
-      <w:hyperlink r:id="rId15" w:history="1">
+      <w:hyperlink r:id="rId17" w:history="1">
         <w:r>
           <w:rPr>
             <w:rStyle w:val="Hyperlink"/>
@@ -1664,7 +1840,7 @@
           <w:szCs w:val="24"/>
         </w:rPr>
       </w:pPr>
-      <w:hyperlink r:id="rId16" w:history="1">
+      <w:hyperlink r:id="rId18" w:history="1">
         <w:r>
           <w:rPr>
             <w:rStyle w:val="Hyperlink"/>
@@ -1718,6 +1894,7 @@
           <w:sz w:val="28"/>
           <w:szCs w:val="24"/>
         </w:rPr>
+        <w:lastRenderedPageBreak/>
         <w:t xml:space="preserve">WHO </w:t>
       </w:r>
     </w:p>
@@ -1736,7 +1913,6 @@
           <w:sz w:val="24"/>
           <w:szCs w:val="24"/>
         </w:rPr>
-        <w:lastRenderedPageBreak/>
         <w:t>WHO</w:t>
       </w:r>
       <w:r>
@@ -1747,7 +1923,7 @@
         </w:rPr>
         <w:t xml:space="preserve">: </w:t>
       </w:r>
-      <w:hyperlink r:id="rId17" w:history="1">
+      <w:hyperlink r:id="rId19" w:history="1">
         <w:r>
           <w:rPr>
             <w:rStyle w:val="Hyperlink"/>
@@ -1952,7 +2128,7 @@
           <w:szCs w:val="24"/>
         </w:rPr>
       </w:pPr>
-      <w:hyperlink r:id="rId18" w:history="1">
+      <w:hyperlink r:id="rId20" w:history="1">
         <w:r>
           <w:rPr>
             <w:rStyle w:val="Hyperlink"/>
@@ -2084,7 +2260,7 @@
         </w:rPr>
         <w:t xml:space="preserve">Amazon: </w:t>
       </w:r>
-      <w:hyperlink r:id="rId19" w:history="1">
+      <w:hyperlink r:id="rId21" w:history="1">
         <w:r>
           <w:rPr>
             <w:rStyle w:val="Hyperlink"/>
@@ -2111,7 +2287,7 @@
           <w:sz w:val="24"/>
           <w:szCs w:val="24"/>
         </w:rPr>
-        <w:t xml:space="preserve">Amazon.com is a vast internet based enterprise (online shopping site) which was founded by Jeff Bezos. It initially started to sell books as an online market place but later expanded to sell music, movies, housewares, electronics, toys, videogames jewellery and many other goods, either directly or as the middleman between other retailers. Its Web services business </w:t>
+        <w:t xml:space="preserve">Amazon.com is a vast internet based enterprise (online shopping site) which was founded by Jeff Bezos. It initially started to sell books as an online market place but later expanded to sell music, movies, housewares, electronics, toys, videogames jewellery and many other goods, </w:t>
       </w:r>
       <w:r>
         <w:rPr>
@@ -2120,7 +2296,7 @@
           <w:szCs w:val="24"/>
         </w:rPr>
         <w:lastRenderedPageBreak/>
-        <w:t xml:space="preserve">includes renting data storage and computing resources, so-called cloud competing over the Internet. </w:t>
+        <w:t xml:space="preserve">either directly or as the middleman between other retailers. Its Web services business includes renting data storage and computing resources, so-called cloud competing over the Internet. </w:t>
       </w:r>
     </w:p>
     <w:p>
@@ -2176,7 +2352,7 @@
         </w:rPr>
         <w:t xml:space="preserve">Coursera:  </w:t>
       </w:r>
-      <w:hyperlink r:id="rId20" w:history="1">
+      <w:hyperlink r:id="rId22" w:history="1">
         <w:r>
           <w:rPr>
             <w:rStyle w:val="Hyperlink"/>
@@ -2293,7 +2469,7 @@
         </w:rPr>
         <w:t xml:space="preserve"> </w:t>
       </w:r>
-      <w:hyperlink r:id="rId21" w:history="1">
+      <w:hyperlink r:id="rId23" w:history="1">
         <w:r>
           <w:rPr>
             <w:rStyle w:val="Hyperlink"/>
@@ -2490,7 +2666,7 @@
         </w:rPr>
         <w:t xml:space="preserve">: </w:t>
       </w:r>
-      <w:hyperlink r:id="rId22" w:history="1">
+      <w:hyperlink r:id="rId24" w:history="1">
         <w:r>
           <w:rPr>
             <w:rStyle w:val="Hyperlink"/>
@@ -2575,6 +2751,7 @@
           <w:sz w:val="24"/>
           <w:szCs w:val="24"/>
         </w:rPr>
+        <w:lastRenderedPageBreak/>
         <w:t>Quora</w:t>
       </w:r>
       <w:proofErr w:type="spellEnd"/>
@@ -2586,7 +2763,7 @@
         </w:rPr>
         <w:t xml:space="preserve">: </w:t>
       </w:r>
-      <w:hyperlink r:id="rId23" w:history="1">
+      <w:hyperlink r:id="rId25" w:history="1">
         <w:r>
           <w:rPr>
             <w:rStyle w:val="Hyperlink"/>
@@ -2616,7 +2793,6 @@
           <w:sz w:val="24"/>
           <w:szCs w:val="24"/>
         </w:rPr>
-        <w:lastRenderedPageBreak/>
         <w:t>Quora</w:t>
       </w:r>
       <w:proofErr w:type="spellEnd"/>
@@ -2885,7 +3061,7 @@
         </w:rPr>
         <w:t xml:space="preserve"> is an American </w:t>
       </w:r>
-      <w:hyperlink r:id="rId24" w:tooltip="Video hosting service" w:history="1">
+      <w:hyperlink r:id="rId26" w:tooltip="Video hosting service" w:history="1">
         <w:r>
           <w:rPr>
             <w:rStyle w:val="Hyperlink"/>
@@ -2906,7 +3082,7 @@
         </w:rPr>
         <w:t xml:space="preserve"> </w:t>
       </w:r>
-      <w:hyperlink r:id="rId25" w:tooltip="Web platform" w:history="1">
+      <w:hyperlink r:id="rId27" w:tooltip="Web platform" w:history="1">
         <w:r>
           <w:rPr>
             <w:rStyle w:val="Hyperlink"/>
@@ -2927,7 +3103,7 @@
         </w:rPr>
         <w:t xml:space="preserve"> now owned by </w:t>
       </w:r>
-      <w:hyperlink r:id="rId26" w:tooltip="Google" w:history="1">
+      <w:hyperlink r:id="rId28" w:tooltip="Google" w:history="1">
         <w:r>
           <w:rPr>
             <w:rStyle w:val="Hyperlink"/>
@@ -2948,7 +3124,7 @@
         </w:rPr>
         <w:t xml:space="preserve">. YouTube now operates as one of Google's </w:t>
       </w:r>
-      <w:hyperlink r:id="rId27" w:tooltip="Subsidiary" w:history="1">
+      <w:hyperlink r:id="rId29" w:tooltip="Subsidiary" w:history="1">
         <w:r>
           <w:rPr>
             <w:rStyle w:val="Hyperlink"/>
@@ -2969,7 +3145,7 @@
         </w:rPr>
         <w:t xml:space="preserve">. YouTube allows users to upload, view, rate, favourites, share, add to playlists, flag, report, comment on </w:t>
       </w:r>
-      <w:hyperlink r:id="rId28" w:tooltip="Video" w:history="1">
+      <w:hyperlink r:id="rId30" w:tooltip="Video" w:history="1">
         <w:r>
           <w:rPr>
             <w:rStyle w:val="Hyperlink"/>
@@ -2990,7 +3166,7 @@
         </w:rPr>
         <w:t xml:space="preserve">, and </w:t>
       </w:r>
-      <w:hyperlink r:id="rId29" w:tooltip="List of most-subscribed YouTube channels" w:history="1">
+      <w:hyperlink r:id="rId31" w:tooltip="List of most-subscribed YouTube channels" w:history="1">
         <w:r>
           <w:rPr>
             <w:rStyle w:val="Hyperlink"/>
@@ -3011,7 +3187,7 @@
         </w:rPr>
         <w:t xml:space="preserve">. It offers a wide variety of </w:t>
       </w:r>
-      <w:hyperlink r:id="rId30" w:tooltip="User-generated content" w:history="1">
+      <w:hyperlink r:id="rId32" w:tooltip="User-generated content" w:history="1">
         <w:r>
           <w:rPr>
             <w:rStyle w:val="Hyperlink"/>
@@ -3032,7 +3208,7 @@
         </w:rPr>
         <w:t xml:space="preserve"> and </w:t>
       </w:r>
-      <w:hyperlink r:id="rId31" w:tooltip="Corporate media" w:history="1">
+      <w:hyperlink r:id="rId33" w:tooltip="Corporate media" w:history="1">
         <w:r>
           <w:rPr>
             <w:rStyle w:val="Hyperlink"/>
@@ -3053,7 +3229,7 @@
         </w:rPr>
         <w:t xml:space="preserve"> videos. Available content includes </w:t>
       </w:r>
-      <w:hyperlink r:id="rId32" w:tooltip="Video clip" w:history="1">
+      <w:hyperlink r:id="rId34" w:tooltip="Video clip" w:history="1">
         <w:r>
           <w:rPr>
             <w:rStyle w:val="Hyperlink"/>
@@ -3074,7 +3250,7 @@
         </w:rPr>
         <w:t xml:space="preserve">, </w:t>
       </w:r>
-      <w:hyperlink r:id="rId33" w:tooltip="TV show" w:history="1">
+      <w:hyperlink r:id="rId35" w:tooltip="TV show" w:history="1">
         <w:r>
           <w:rPr>
             <w:rStyle w:val="Hyperlink"/>
@@ -3095,7 +3271,7 @@
         </w:rPr>
         <w:t xml:space="preserve"> clips, </w:t>
       </w:r>
-      <w:hyperlink r:id="rId34" w:tooltip="Music video" w:history="1">
+      <w:hyperlink r:id="rId36" w:tooltip="Music video" w:history="1">
         <w:r>
           <w:rPr>
             <w:rStyle w:val="Hyperlink"/>
@@ -3116,7 +3292,7 @@
         </w:rPr>
         <w:t xml:space="preserve">, </w:t>
       </w:r>
-      <w:hyperlink r:id="rId35" w:tooltip="Short film" w:history="1">
+      <w:hyperlink r:id="rId37" w:tooltip="Short film" w:history="1">
         <w:r>
           <w:rPr>
             <w:rStyle w:val="Hyperlink"/>
@@ -3137,7 +3313,7 @@
         </w:rPr>
         <w:t xml:space="preserve"> and </w:t>
       </w:r>
-      <w:hyperlink r:id="rId36" w:tooltip="Documentary film" w:history="1">
+      <w:hyperlink r:id="rId38" w:tooltip="Documentary film" w:history="1">
         <w:r>
           <w:rPr>
             <w:rStyle w:val="Hyperlink"/>
@@ -3158,7 +3334,7 @@
         </w:rPr>
         <w:t xml:space="preserve"> films, audio recordings, </w:t>
       </w:r>
-      <w:hyperlink r:id="rId37" w:tooltip="Trailer (promotion)" w:history="1">
+      <w:hyperlink r:id="rId39" w:tooltip="Trailer (promotion)" w:history="1">
         <w:r>
           <w:rPr>
             <w:rStyle w:val="Hyperlink"/>
@@ -3179,7 +3355,7 @@
         </w:rPr>
         <w:t xml:space="preserve">, </w:t>
       </w:r>
-      <w:hyperlink r:id="rId38" w:tooltip="Live stream" w:history="1">
+      <w:hyperlink r:id="rId40" w:tooltip="Live stream" w:history="1">
         <w:r>
           <w:rPr>
             <w:rStyle w:val="Hyperlink"/>
@@ -3242,7 +3418,7 @@
         </w:rPr>
         <w:t xml:space="preserve">is an international media services provider. Founded in 2006, the company's primary business is providing an audio </w:t>
       </w:r>
-      <w:hyperlink r:id="rId39" w:tooltip="Streaming media" w:history="1">
+      <w:hyperlink r:id="rId41" w:tooltip="Streaming media" w:history="1">
         <w:r>
           <w:rPr>
             <w:rStyle w:val="Hyperlink"/>
@@ -3264,7 +3440,7 @@
         </w:rPr>
         <w:t xml:space="preserve">platform, that provides </w:t>
       </w:r>
-      <w:hyperlink r:id="rId40" w:tooltip="Digital rights management" w:history="1">
+      <w:hyperlink r:id="rId42" w:tooltip="Digital rights management" w:history="1">
         <w:r>
           <w:rPr>
             <w:rStyle w:val="Hyperlink"/>
@@ -3279,7 +3455,7 @@
         </w:rPr>
         <w:t xml:space="preserve">-protected music, videos and </w:t>
       </w:r>
-      <w:hyperlink r:id="rId41" w:tooltip="Podcast" w:history="1">
+      <w:hyperlink r:id="rId43" w:tooltip="Podcast" w:history="1">
         <w:r>
           <w:rPr>
             <w:rStyle w:val="Hyperlink"/>
@@ -3295,7 +3471,7 @@
         </w:rPr>
         <w:t xml:space="preserve"> from record labels and media companies. As a </w:t>
       </w:r>
-      <w:hyperlink r:id="rId42" w:tooltip="Freemium" w:history="1">
+      <w:hyperlink r:id="rId44" w:tooltip="Freemium" w:history="1">
         <w:r>
           <w:rPr>
             <w:rStyle w:val="Hyperlink"/>
@@ -3308,7 +3484,14 @@
         <w:rPr>
           <w:color w:val="000000" w:themeColor="text1"/>
         </w:rPr>
-        <w:t xml:space="preserve"> service, basic features are free with advertisements or automatic music videos, while additional features, such as offline listening and commercial-free listening, are offered via paid subscriptions, </w:t>
+        <w:t xml:space="preserve"> service, basic features are free with advertisements or automatic music videos, while additional features, such as offline listening and commercial-free listening, are offered </w:t>
+      </w:r>
+      <w:r>
+        <w:rPr>
+          <w:color w:val="000000" w:themeColor="text1"/>
+        </w:rPr>
+        <w:lastRenderedPageBreak/>
+        <w:t xml:space="preserve">via paid subscriptions, </w:t>
       </w:r>
       <w:proofErr w:type="gramStart"/>
       <w:r>
@@ -3342,7 +3525,6 @@
           <w:sz w:val="28"/>
           <w:szCs w:val="24"/>
         </w:rPr>
-        <w:lastRenderedPageBreak/>
         <w:t>9gag.com</w:t>
       </w:r>
     </w:p>
@@ -3367,7 +3549,7 @@
         </w:rPr>
         <w:t xml:space="preserve">9gag: </w:t>
       </w:r>
-      <w:hyperlink r:id="rId43" w:history="1">
+      <w:hyperlink r:id="rId45" w:history="1">
         <w:r>
           <w:rPr>
             <w:rStyle w:val="Hyperlink"/>
@@ -3474,7 +3656,7 @@
           <w:szCs w:val="24"/>
         </w:rPr>
       </w:pPr>
-      <w:hyperlink r:id="rId44" w:history="1">
+      <w:hyperlink r:id="rId46" w:history="1">
         <w:r>
           <w:rPr>
             <w:rStyle w:val="Hyperlink"/>
@@ -3546,7 +3728,7 @@
           <w:szCs w:val="24"/>
         </w:rPr>
       </w:pPr>
-      <w:hyperlink r:id="rId45" w:history="1">
+      <w:hyperlink r:id="rId47" w:history="1">
         <w:r>
           <w:rPr>
             <w:rStyle w:val="Hyperlink"/>
@@ -3605,7 +3787,7 @@
           <w:szCs w:val="24"/>
         </w:rPr>
       </w:pPr>
-      <w:hyperlink r:id="rId46" w:history="1">
+      <w:hyperlink r:id="rId48" w:history="1">
         <w:r>
           <w:rPr>
             <w:rStyle w:val="Hyperlink"/>
@@ -3634,8 +3816,10 @@
           <w:szCs w:val="24"/>
           <w:lang w:eastAsia="en-GB"/>
         </w:rPr>
-        <w:t xml:space="preserve">Stand for Children is a non-profit education advocacy organization focused on ensuring all students receive a high quality, relevant education, especially those whose boundless </w:t>
-      </w:r>
+        <w:lastRenderedPageBreak/>
+        <w:t xml:space="preserve">Stand for Children is a non-profit education advocacy organization focused on ensuring all students receive a high quality, relevant education, especially those whose boundless potential is overlooked and under-tapped because of their skin </w:t>
+      </w:r>
+      <w:proofErr w:type="spellStart"/>
       <w:r>
         <w:rPr>
           <w:rFonts w:ascii="Times New Roman" w:eastAsia="Times New Roman" w:hAnsi="Times New Roman" w:cs="Times New Roman"/>
@@ -3643,10 +3827,9 @@
           <w:szCs w:val="24"/>
           <w:lang w:eastAsia="en-GB"/>
         </w:rPr>
-        <w:lastRenderedPageBreak/>
-        <w:t xml:space="preserve">potential is overlooked and under-tapped because of their skin </w:t>
-      </w:r>
-      <w:proofErr w:type="spellStart"/>
+        <w:t>color</w:t>
+      </w:r>
+      <w:proofErr w:type="spellEnd"/>
       <w:r>
         <w:rPr>
           <w:rFonts w:ascii="Times New Roman" w:eastAsia="Times New Roman" w:hAnsi="Times New Roman" w:cs="Times New Roman"/>
@@ -3654,16 +3837,6 @@
           <w:szCs w:val="24"/>
           <w:lang w:eastAsia="en-GB"/>
         </w:rPr>
-        <w:t>color</w:t>
-      </w:r>
-      <w:proofErr w:type="spellEnd"/>
-      <w:r>
-        <w:rPr>
-          <w:rFonts w:ascii="Times New Roman" w:eastAsia="Times New Roman" w:hAnsi="Times New Roman" w:cs="Times New Roman"/>
-          <w:sz w:val="24"/>
-          <w:szCs w:val="24"/>
-          <w:lang w:eastAsia="en-GB"/>
-        </w:rPr>
         <w:t xml:space="preserve">, zip code, first language, or disability. </w:t>
       </w:r>
     </w:p>
@@ -3712,7 +3885,7 @@
           <w:szCs w:val="24"/>
         </w:rPr>
       </w:pPr>
-      <w:hyperlink r:id="rId47" w:history="1">
+      <w:hyperlink r:id="rId49" w:history="1">
         <w:r>
           <w:rPr>
             <w:rStyle w:val="Hyperlink"/>
@@ -3781,7 +3954,7 @@
           <w:szCs w:val="24"/>
         </w:rPr>
       </w:pPr>
-      <w:hyperlink r:id="rId48" w:history="1">
+      <w:hyperlink r:id="rId50" w:history="1">
         <w:r>
           <w:rPr>
             <w:rStyle w:val="Hyperlink"/>
@@ -3950,7 +4123,7 @@
         </w:rPr>
         <w:t xml:space="preserve">WordPress: </w:t>
       </w:r>
-      <w:hyperlink r:id="rId49" w:history="1">
+      <w:hyperlink r:id="rId51" w:history="1">
         <w:r>
           <w:rPr>
             <w:rStyle w:val="Hyperlink"/>
@@ -3971,6 +4144,7 @@
         <w:rPr>
           <w:bCs/>
         </w:rPr>
+        <w:lastRenderedPageBreak/>
         <w:t>WordPress</w:t>
       </w:r>
       <w:r>
@@ -3984,25 +4158,18 @@
       <w:r>
         <w:t xml:space="preserve"> database. WordPress was originally created as a </w:t>
       </w:r>
-      <w:hyperlink r:id="rId50" w:tooltip="Blog" w:history="1">
+      <w:hyperlink r:id="rId52" w:tooltip="Blog" w:history="1">
         <w:r>
           <w:rPr>
             <w:rStyle w:val="Hyperlink"/>
           </w:rPr>
-          <w:t xml:space="preserve">blog-publishing </w:t>
-        </w:r>
-        <w:r>
-          <w:rPr>
-            <w:rStyle w:val="Hyperlink"/>
-          </w:rPr>
-          <w:lastRenderedPageBreak/>
-          <w:t>system</w:t>
+          <w:t>blog-publishing system</w:t>
         </w:r>
       </w:hyperlink>
       <w:r>
         <w:t xml:space="preserve"> but has evolved to support other types of web content including more traditional </w:t>
       </w:r>
-      <w:hyperlink r:id="rId51" w:tooltip="Electronic mailing list" w:history="1">
+      <w:hyperlink r:id="rId53" w:tooltip="Electronic mailing list" w:history="1">
         <w:r>
           <w:rPr>
             <w:rStyle w:val="Hyperlink"/>
@@ -4013,7 +4180,7 @@
       <w:r>
         <w:t xml:space="preserve"> and </w:t>
       </w:r>
-      <w:hyperlink r:id="rId52" w:tooltip="Internet forum" w:history="1">
+      <w:hyperlink r:id="rId54" w:tooltip="Internet forum" w:history="1">
         <w:r>
           <w:rPr>
             <w:rStyle w:val="Hyperlink"/>
@@ -4024,7 +4191,7 @@
       <w:r>
         <w:t xml:space="preserve">, media galleries, membership sites, </w:t>
       </w:r>
-      <w:hyperlink r:id="rId53" w:tooltip="Learning management system" w:history="1">
+      <w:hyperlink r:id="rId55" w:tooltip="Learning management system" w:history="1">
         <w:r>
           <w:rPr>
             <w:rStyle w:val="Hyperlink"/>
@@ -4035,7 +4202,7 @@
       <w:r>
         <w:t xml:space="preserve"> (LMS) and </w:t>
       </w:r>
-      <w:hyperlink r:id="rId54" w:tooltip="Shopping cart software" w:history="1">
+      <w:hyperlink r:id="rId56" w:tooltip="Shopping cart software" w:history="1">
         <w:r>
           <w:rPr>
             <w:rStyle w:val="Hyperlink"/>
@@ -4046,7 +4213,7 @@
       <w:r>
         <w:t xml:space="preserve"> WordPress has also been used for other application domains such as </w:t>
       </w:r>
-      <w:hyperlink r:id="rId55" w:tooltip="Pervasive display systems" w:history="1">
+      <w:hyperlink r:id="rId57" w:tooltip="Pervasive display systems" w:history="1">
         <w:r>
           <w:rPr>
             <w:rStyle w:val="Hyperlink"/>
@@ -4144,7 +4311,7 @@
         </w:rPr>
         <w:t xml:space="preserve">Facebook: </w:t>
       </w:r>
-      <w:hyperlink r:id="rId56" w:history="1">
+      <w:hyperlink r:id="rId58" w:history="1">
         <w:r>
           <w:rPr>
             <w:rStyle w:val="Hyperlink"/>
@@ -4243,7 +4410,7 @@
           <w:szCs w:val="24"/>
         </w:rPr>
       </w:pPr>
-      <w:hyperlink r:id="rId57" w:history="1">
+      <w:hyperlink r:id="rId59" w:history="1">
         <w:r>
           <w:rPr>
             <w:rStyle w:val="Hyperlink"/>
@@ -4384,7 +4551,7 @@
         </w:rPr>
         <w:t xml:space="preserve">: </w:t>
       </w:r>
-      <w:hyperlink r:id="rId58" w:history="1">
+      <w:hyperlink r:id="rId60" w:history="1">
         <w:r>
           <w:rPr>
             <w:rStyle w:val="Hyperlink"/>
@@ -4442,7 +4609,7 @@
           <w:szCs w:val="24"/>
         </w:rPr>
       </w:pPr>
-      <w:hyperlink r:id="rId59" w:history="1">
+      <w:hyperlink r:id="rId61" w:history="1">
         <w:r>
           <w:rPr>
             <w:rStyle w:val="Hyperlink"/>
@@ -4545,7 +4712,7 @@
           <w:szCs w:val="24"/>
         </w:rPr>
       </w:pPr>
-      <w:hyperlink r:id="rId60" w:history="1">
+      <w:hyperlink r:id="rId62" w:history="1">
         <w:r>
           <w:rPr>
             <w:rStyle w:val="Hyperlink"/>
@@ -4650,7 +4817,7 @@
           <w:szCs w:val="24"/>
         </w:rPr>
       </w:pPr>
-      <w:hyperlink r:id="rId61" w:history="1">
+      <w:hyperlink r:id="rId63" w:history="1">
         <w:r>
           <w:rPr>
             <w:rStyle w:val="Hyperlink"/>
@@ -4708,7 +4875,7 @@
           <w:szCs w:val="24"/>
         </w:rPr>
       </w:pPr>
-      <w:hyperlink r:id="rId62" w:history="1">
+      <w:hyperlink r:id="rId64" w:history="1">
         <w:r>
           <w:rPr>
             <w:rStyle w:val="Hyperlink"/>
@@ -4777,7 +4944,7 @@
           <w:szCs w:val="24"/>
         </w:rPr>
       </w:pPr>
-      <w:hyperlink r:id="rId63" w:history="1">
+      <w:hyperlink r:id="rId65" w:history="1">
         <w:r>
           <w:rPr>
             <w:rStyle w:val="Hyperlink"/>
@@ -4806,7 +4973,7 @@
         </w:rPr>
         <w:t>The </w:t>
       </w:r>
-      <w:hyperlink r:id="rId64" w:tgtFrame="_blank" w:history="1">
+      <w:hyperlink r:id="rId66" w:tgtFrame="_blank" w:history="1">
         <w:r>
           <w:rPr>
             <w:rStyle w:val="Hyperlink"/>
@@ -4856,7 +5023,7 @@
           <w:szCs w:val="24"/>
         </w:rPr>
       </w:pPr>
-      <w:hyperlink r:id="rId65" w:history="1">
+      <w:hyperlink r:id="rId67" w:history="1">
         <w:r>
           <w:rPr>
             <w:rStyle w:val="Hyperlink"/>
@@ -5010,7 +5177,7 @@
           <w:szCs w:val="24"/>
         </w:rPr>
       </w:pPr>
-      <w:hyperlink r:id="rId66" w:history="1">
+      <w:hyperlink r:id="rId68" w:history="1">
         <w:r>
           <w:rPr>
             <w:rStyle w:val="Hyperlink"/>
@@ -5162,7 +5329,7 @@
           <w:szCs w:val="24"/>
         </w:rPr>
       </w:pPr>
-      <w:hyperlink r:id="rId67" w:history="1">
+      <w:hyperlink r:id="rId69" w:history="1">
         <w:r>
           <w:rPr>
             <w:rStyle w:val="Hyperlink"/>
@@ -5225,7 +5392,7 @@
           <w:szCs w:val="24"/>
         </w:rPr>
       </w:pPr>
-      <w:hyperlink r:id="rId68" w:history="1">
+      <w:hyperlink r:id="rId70" w:history="1">
         <w:r>
           <w:rPr>
             <w:rStyle w:val="Hyperlink"/>
@@ -5318,7 +5485,7 @@
           <w:szCs w:val="24"/>
         </w:rPr>
       </w:pPr>
-      <w:hyperlink r:id="rId69" w:history="1">
+      <w:hyperlink r:id="rId71" w:history="1">
         <w:r>
           <w:rPr>
             <w:rStyle w:val="Hyperlink"/>
@@ -5900,6 +6067,56 @@
     </w:sectPr>
   </w:body>
 </w:document>
+</file>
+
+<file path=word/endnotes.xml><?xml version="1.0" encoding="utf-8"?>
+<w:endnotes xmlns:wpc="http://schemas.microsoft.com/office/word/2010/wordprocessingCanvas" xmlns:mc="http://schemas.openxmlformats.org/markup-compatibility/2006" xmlns:o="urn:schemas-microsoft-com:office:office" xmlns:r="http://schemas.openxmlformats.org/officeDocument/2006/relationships" xmlns:m="http://schemas.openxmlformats.org/officeDocument/2006/math" xmlns:v="urn:schemas-microsoft-com:vml" xmlns:wp14="http://schemas.microsoft.com/office/word/2010/wordprocessingDrawing" xmlns:wp="http://schemas.openxmlformats.org/drawingml/2006/wordprocessingDrawing" xmlns:w10="urn:schemas-microsoft-com:office:word" xmlns:w="http://schemas.openxmlformats.org/wordprocessingml/2006/main" xmlns:w14="http://schemas.microsoft.com/office/word/2010/wordml" xmlns:w15="http://schemas.microsoft.com/office/word/2012/wordml" xmlns:wpg="http://schemas.microsoft.com/office/word/2010/wordprocessingGroup" xmlns:wpi="http://schemas.microsoft.com/office/word/2010/wordprocessingInk" xmlns:wne="http://schemas.microsoft.com/office/word/2006/wordml" xmlns:wps="http://schemas.microsoft.com/office/word/2010/wordprocessingShape" mc:Ignorable="w14 w15 wp14">
+  <w:endnote w:type="separator" w:id="-1">
+    <w:p>
+      <w:pPr>
+        <w:spacing w:after="0" w:line="240" w:lineRule="auto"/>
+      </w:pPr>
+      <w:r>
+        <w:separator/>
+      </w:r>
+    </w:p>
+  </w:endnote>
+  <w:endnote w:type="continuationSeparator" w:id="0">
+    <w:p>
+      <w:pPr>
+        <w:spacing w:after="0" w:line="240" w:lineRule="auto"/>
+      </w:pPr>
+      <w:r>
+        <w:continuationSeparator/>
+      </w:r>
+    </w:p>
+  </w:endnote>
+</w:endnotes>
+</file>
+
+<file path=word/footnotes.xml><?xml version="1.0" encoding="utf-8"?>
+<w:footnotes xmlns:wpc="http://schemas.microsoft.com/office/word/2010/wordprocessingCanvas" xmlns:mc="http://schemas.openxmlformats.org/markup-compatibility/2006" xmlns:o="urn:schemas-microsoft-com:office:office" xmlns:r="http://schemas.openxmlformats.org/officeDocument/2006/relationships" xmlns:m="http://schemas.openxmlformats.org/officeDocument/2006/math" xmlns:v="urn:schemas-microsoft-com:vml" xmlns:wp14="http://schemas.microsoft.com/office/word/2010/wordprocessingDrawing" xmlns:wp="http://schemas.openxmlformats.org/drawingml/2006/wordprocessingDrawing" xmlns:w10="urn:schemas-microsoft-com:office:word" xmlns:w="http://schemas.openxmlformats.org/wordprocessingml/2006/main" xmlns:w14="http://schemas.microsoft.com/office/word/2010/wordml" xmlns:w15="http://schemas.microsoft.com/office/word/2012/wordml" xmlns:wpg="http://schemas.microsoft.com/office/word/2010/wordprocessingGroup" xmlns:wpi="http://schemas.microsoft.com/office/word/2010/wordprocessingInk" xmlns:wne="http://schemas.microsoft.com/office/word/2006/wordml" xmlns:wps="http://schemas.microsoft.com/office/word/2010/wordprocessingShape" mc:Ignorable="w14 w15 wp14">
+  <w:footnote w:type="separator" w:id="-1">
+    <w:p>
+      <w:pPr>
+        <w:spacing w:after="0" w:line="240" w:lineRule="auto"/>
+      </w:pPr>
+      <w:r>
+        <w:separator/>
+      </w:r>
+    </w:p>
+  </w:footnote>
+  <w:footnote w:type="continuationSeparator" w:id="0">
+    <w:p>
+      <w:pPr>
+        <w:spacing w:after="0" w:line="240" w:lineRule="auto"/>
+      </w:pPr>
+      <w:r>
+        <w:continuationSeparator/>
+      </w:r>
+    </w:p>
+  </w:footnote>
+</w:footnotes>
 </file>
 
 <file path=word/numbering.xml><?xml version="1.0" encoding="utf-8"?>
@@ -6654,6 +6871,50 @@
       <w:iCs/>
     </w:rPr>
   </w:style>
+  <w:style w:type="paragraph" w:styleId="Header">
+    <w:name w:val="header"/>
+    <w:basedOn w:val="Normal"/>
+    <w:link w:val="HeaderChar"/>
+    <w:uiPriority w:val="99"/>
+    <w:unhideWhenUsed/>
+    <w:rsid w:val="008159D2"/>
+    <w:pPr>
+      <w:tabs>
+        <w:tab w:val="center" w:pos="4513"/>
+        <w:tab w:val="right" w:pos="9026"/>
+      </w:tabs>
+      <w:spacing w:after="0" w:line="240" w:lineRule="auto"/>
+    </w:pPr>
+  </w:style>
+  <w:style w:type="character" w:customStyle="1" w:styleId="HeaderChar">
+    <w:name w:val="Header Char"/>
+    <w:basedOn w:val="DefaultParagraphFont"/>
+    <w:link w:val="Header"/>
+    <w:uiPriority w:val="99"/>
+    <w:rsid w:val="008159D2"/>
+  </w:style>
+  <w:style w:type="paragraph" w:styleId="Footer">
+    <w:name w:val="footer"/>
+    <w:basedOn w:val="Normal"/>
+    <w:link w:val="FooterChar"/>
+    <w:uiPriority w:val="99"/>
+    <w:unhideWhenUsed/>
+    <w:rsid w:val="008159D2"/>
+    <w:pPr>
+      <w:tabs>
+        <w:tab w:val="center" w:pos="4513"/>
+        <w:tab w:val="right" w:pos="9026"/>
+      </w:tabs>
+      <w:spacing w:after="0" w:line="240" w:lineRule="auto"/>
+    </w:pPr>
+  </w:style>
+  <w:style w:type="character" w:customStyle="1" w:styleId="FooterChar">
+    <w:name w:val="Footer Char"/>
+    <w:basedOn w:val="DefaultParagraphFont"/>
+    <w:link w:val="Footer"/>
+    <w:uiPriority w:val="99"/>
+    <w:rsid w:val="008159D2"/>
+  </w:style>
 </w:styles>
 </file>
 

</xml_diff>

<commit_message>
History of internet is done.
</commit_message>
<xml_diff>
--- a/Assignment_one.docx
+++ b/Assignment_one.docx
@@ -403,7 +403,33 @@
           <w:sz w:val="24"/>
           <w:szCs w:val="24"/>
         </w:rPr>
-        <w:t xml:space="preserve">The first workable prototype of internet came in the late 1960s with the creation of ARPANET, or the Advanced Research Projects Agency Network which was funded by the U.S. department of Defence. It used packet switching to allow multiple computers to communicate on a single network. On October 29, 1969 ARPAnet delivered its first message, a node to node communication form one computer located in a research lab at UCLA and the second at Stanford. The simple and short message “LOGIN” sent crashed and the Stanford computer received only the first two letters. The Transmission control protocol and Internet protocol were introduced in the 1970s after the scientists Robert Kahn and Vinton Cerf developed it for the first time. ARPANET adopted the TCP/IP on January 1, 1983 which paves a standard way to communicate with various computers. The online world get recognized when the computer scientist, Tim Berners Lee invented the World Wide Web (www). </w:t>
+        <w:t>The first workable prototype of internet came in the late 1960s</w:t>
+      </w:r>
+      <w:r>
+        <w:rPr>
+          <w:rFonts w:ascii="Times New Roman" w:hAnsi="Times New Roman" w:cs="Times New Roman"/>
+          <w:sz w:val="24"/>
+          <w:szCs w:val="24"/>
+        </w:rPr>
+        <w:t xml:space="preserve"> with the creation of ARPANET, O</w:t>
+      </w:r>
+      <w:bookmarkStart w:id="0" w:name="_GoBack"/>
+      <w:bookmarkEnd w:id="0"/>
+      <w:r>
+        <w:rPr>
+          <w:rFonts w:ascii="Times New Roman" w:hAnsi="Times New Roman" w:cs="Times New Roman"/>
+          <w:sz w:val="24"/>
+          <w:szCs w:val="24"/>
+        </w:rPr>
+        <w:t>r the Advanced Research Projects Agency Network which was funded by the U.S. department of Defence. It used packet switching to allow multiple computers to communicate on a single network. On October 29, 1969 ARPAnet delivered its first message, a node to node communication form one computer located in a research lab at UCLA and the second at Stanford. The simple and short message “LOGIN” sent crashed and the Stanford computer received only the first two letters. The Transmission control protocol and Internet protocol were introduced in the 1970s after the scientists Robert Kahn and Vinton Cerf developed it for the first time. ARPANET adopted the TCP/IP on January 1, 1983 which paves a standard way to communicate with various computers. The online world get recognized when the computer scientist, Tim Berners Lee invented the World Wide Web (www)</w:t>
+      </w:r>
+      <w:r>
+        <w:rPr>
+          <w:rFonts w:ascii="Times New Roman" w:hAnsi="Times New Roman" w:cs="Times New Roman"/>
+          <w:sz w:val="24"/>
+          <w:szCs w:val="24"/>
+        </w:rPr>
+        <w:t>.</w:t>
       </w:r>
     </w:p>
     <w:p>
@@ -481,25 +507,7 @@
           <w:sz w:val="24"/>
           <w:szCs w:val="24"/>
         </w:rPr>
-        <w:t xml:space="preserve"> ). In the 2005, the website has changed having the background </w:t>
-      </w:r>
-      <w:proofErr w:type="spellStart"/>
-      <w:r>
-        <w:rPr>
-          <w:rFonts w:ascii="Times New Roman" w:hAnsi="Times New Roman" w:cs="Times New Roman"/>
-          <w:sz w:val="24"/>
-          <w:szCs w:val="24"/>
-        </w:rPr>
-        <w:t>color</w:t>
-      </w:r>
-      <w:proofErr w:type="spellEnd"/>
-      <w:r>
-        <w:rPr>
-          <w:rFonts w:ascii="Times New Roman" w:hAnsi="Times New Roman" w:cs="Times New Roman"/>
-          <w:sz w:val="24"/>
-          <w:szCs w:val="24"/>
-        </w:rPr>
-        <w:t xml:space="preserve"> changed to sky blue and modifying the sidebar with additional choice of services. In addition to these changes it reveals daily headlines of different categories like news, sport, television and where I live. The contents become more appropriate to the site as compared to the previous one. (</w:t>
+        <w:t xml:space="preserve"> ). In the 2005, the website has changed having the background color changed to sky blue and modifying the sidebar with additional choice of services. In addition to these changes it reveals daily headlines of different categories like news, sport, television and where I live. The contents become more appropriate to the site as compared to the previous one. (</w:t>
       </w:r>
       <w:hyperlink r:id="rId9" w:history="1">
         <w:r>
@@ -518,61 +526,7 @@
           <w:sz w:val="24"/>
           <w:szCs w:val="24"/>
         </w:rPr>
-        <w:t xml:space="preserve"> ). In 2009, the website has changed the appearance a little bit, it changes the body </w:t>
-      </w:r>
-      <w:proofErr w:type="spellStart"/>
-      <w:r>
-        <w:rPr>
-          <w:rFonts w:ascii="Times New Roman" w:hAnsi="Times New Roman" w:cs="Times New Roman"/>
-          <w:sz w:val="24"/>
-          <w:szCs w:val="24"/>
-        </w:rPr>
-        <w:t>color</w:t>
-      </w:r>
-      <w:proofErr w:type="spellEnd"/>
-      <w:r>
-        <w:rPr>
-          <w:rFonts w:ascii="Times New Roman" w:hAnsi="Times New Roman" w:cs="Times New Roman"/>
-          <w:sz w:val="24"/>
-          <w:szCs w:val="24"/>
-        </w:rPr>
-        <w:t xml:space="preserve"> to white having blue </w:t>
-      </w:r>
-      <w:proofErr w:type="spellStart"/>
-      <w:r>
-        <w:rPr>
-          <w:rFonts w:ascii="Times New Roman" w:hAnsi="Times New Roman" w:cs="Times New Roman"/>
-          <w:sz w:val="24"/>
-          <w:szCs w:val="24"/>
-        </w:rPr>
-        <w:t>color</w:t>
-      </w:r>
-      <w:proofErr w:type="spellEnd"/>
-      <w:r>
-        <w:rPr>
-          <w:rFonts w:ascii="Times New Roman" w:hAnsi="Times New Roman" w:cs="Times New Roman"/>
-          <w:sz w:val="24"/>
-          <w:szCs w:val="24"/>
-        </w:rPr>
-        <w:t xml:space="preserve"> for the navigation bar. The logo also changed its </w:t>
-      </w:r>
-      <w:proofErr w:type="spellStart"/>
-      <w:r>
-        <w:rPr>
-          <w:rFonts w:ascii="Times New Roman" w:hAnsi="Times New Roman" w:cs="Times New Roman"/>
-          <w:sz w:val="24"/>
-          <w:szCs w:val="24"/>
-        </w:rPr>
-        <w:t>color</w:t>
-      </w:r>
-      <w:proofErr w:type="spellEnd"/>
-      <w:r>
-        <w:rPr>
-          <w:rFonts w:ascii="Times New Roman" w:hAnsi="Times New Roman" w:cs="Times New Roman"/>
-          <w:sz w:val="24"/>
-          <w:szCs w:val="24"/>
-        </w:rPr>
-        <w:t xml:space="preserve"> to blue label with white backgrounds. The left side bar was also removed from the homepage and were added in the daily options on the navigation tool bar. The news feed headlines were also revealed in different categories on the homepage. (</w:t>
+        <w:t xml:space="preserve"> ). In 2009, the website has changed the appearance a little bit, it changes the body color to white having blue color for the navigation bar. The logo also changed its color to blue label with white backgrounds. The left side bar was also removed from the homepage and were added in the daily options on the navigation tool bar. The news feed headlines were also revealed in different categories on the homepage. (</w:t>
       </w:r>
       <w:hyperlink r:id="rId10" w:history="1">
         <w:r>
@@ -591,25 +545,7 @@
           <w:sz w:val="24"/>
           <w:szCs w:val="24"/>
         </w:rPr>
-        <w:t xml:space="preserve"> ). In 2017, the BBC logo has changed its </w:t>
-      </w:r>
-      <w:proofErr w:type="spellStart"/>
-      <w:r>
-        <w:rPr>
-          <w:rFonts w:ascii="Times New Roman" w:hAnsi="Times New Roman" w:cs="Times New Roman"/>
-          <w:sz w:val="24"/>
-          <w:szCs w:val="24"/>
-        </w:rPr>
-        <w:t>color</w:t>
-      </w:r>
-      <w:proofErr w:type="spellEnd"/>
-      <w:r>
-        <w:rPr>
-          <w:rFonts w:ascii="Times New Roman" w:hAnsi="Times New Roman" w:cs="Times New Roman"/>
-          <w:sz w:val="24"/>
-          <w:szCs w:val="24"/>
-        </w:rPr>
-        <w:t xml:space="preserve"> to white labels in black background since 2013. </w:t>
+        <w:t xml:space="preserve"> ). In 2017, the BBC logo has changed its color to white labels in black background since 2013. </w:t>
       </w:r>
       <w:r>
         <w:rPr>
@@ -634,43 +570,7 @@
           <w:sz w:val="24"/>
           <w:szCs w:val="24"/>
         </w:rPr>
-        <w:t xml:space="preserve"> background </w:t>
-      </w:r>
-      <w:proofErr w:type="spellStart"/>
-      <w:r>
-        <w:rPr>
-          <w:rFonts w:ascii="Times New Roman" w:hAnsi="Times New Roman" w:cs="Times New Roman"/>
-          <w:sz w:val="24"/>
-          <w:szCs w:val="24"/>
-        </w:rPr>
-        <w:t>color</w:t>
-      </w:r>
-      <w:proofErr w:type="spellEnd"/>
-      <w:r>
-        <w:rPr>
-          <w:rFonts w:ascii="Times New Roman" w:hAnsi="Times New Roman" w:cs="Times New Roman"/>
-          <w:sz w:val="24"/>
-          <w:szCs w:val="24"/>
-        </w:rPr>
-        <w:t xml:space="preserve"> and the contents of the navigation bar. Today, the BBC site has made changes to the navigation bar contents and </w:t>
-      </w:r>
-      <w:proofErr w:type="spellStart"/>
-      <w:r>
-        <w:rPr>
-          <w:rFonts w:ascii="Times New Roman" w:hAnsi="Times New Roman" w:cs="Times New Roman"/>
-          <w:sz w:val="24"/>
-          <w:szCs w:val="24"/>
-        </w:rPr>
-        <w:t>color</w:t>
-      </w:r>
-      <w:proofErr w:type="spellEnd"/>
-      <w:r>
-        <w:rPr>
-          <w:rFonts w:ascii="Times New Roman" w:hAnsi="Times New Roman" w:cs="Times New Roman"/>
-          <w:sz w:val="24"/>
-          <w:szCs w:val="24"/>
-        </w:rPr>
-        <w:t xml:space="preserve">. The images have links to the details of the news that they are carrying and might also have some details underneath. There is also the weather forecast label at the middle, world’s news in different languages option and different navigating links on the footer of the home page. </w:t>
+        <w:t xml:space="preserve"> background color and the contents of the navigation bar. Today, the BBC site has made changes to the navigation bar contents and color. The images have links to the details of the news that they are carrying and might also have some details underneath. There is also the weather forecast label at the middle, world’s news in different languages option and different navigating links on the footer of the home page. </w:t>
       </w:r>
     </w:p>
     <w:p>
@@ -706,115 +606,7 @@
           <w:sz w:val="24"/>
           <w:szCs w:val="24"/>
         </w:rPr>
-        <w:t xml:space="preserve">In 1955, the amazon website has a logo of an abstract “A” and the </w:t>
-      </w:r>
-      <w:proofErr w:type="spellStart"/>
-      <w:r>
-        <w:rPr>
-          <w:rFonts w:ascii="Times New Roman" w:hAnsi="Times New Roman" w:cs="Times New Roman"/>
-          <w:sz w:val="24"/>
-          <w:szCs w:val="24"/>
-        </w:rPr>
-        <w:t>color</w:t>
-      </w:r>
-      <w:proofErr w:type="spellEnd"/>
-      <w:r>
-        <w:rPr>
-          <w:rFonts w:ascii="Times New Roman" w:hAnsi="Times New Roman" w:cs="Times New Roman"/>
-          <w:sz w:val="24"/>
-          <w:szCs w:val="24"/>
-        </w:rPr>
-        <w:t xml:space="preserve"> scheme of the homepage has lots of grey. The links were visible had a disturbing blue </w:t>
-      </w:r>
-      <w:proofErr w:type="spellStart"/>
-      <w:r>
-        <w:rPr>
-          <w:rFonts w:ascii="Times New Roman" w:hAnsi="Times New Roman" w:cs="Times New Roman"/>
-          <w:sz w:val="24"/>
-          <w:szCs w:val="24"/>
-        </w:rPr>
-        <w:t>colo</w:t>
-      </w:r>
-      <w:proofErr w:type="spellEnd"/>
-      <w:r>
-        <w:rPr>
-          <w:rFonts w:ascii="Times New Roman" w:hAnsi="Times New Roman" w:cs="Times New Roman"/>
-          <w:sz w:val="24"/>
-          <w:szCs w:val="24"/>
-        </w:rPr>
-        <w:t xml:space="preserve"> having poor quality. In 1997, the amazon had several iterations of logos, with changes in </w:t>
-      </w:r>
-      <w:proofErr w:type="spellStart"/>
-      <w:r>
-        <w:rPr>
-          <w:rFonts w:ascii="Times New Roman" w:hAnsi="Times New Roman" w:cs="Times New Roman"/>
-          <w:sz w:val="24"/>
-          <w:szCs w:val="24"/>
-        </w:rPr>
-        <w:t>color</w:t>
-      </w:r>
-      <w:proofErr w:type="spellEnd"/>
-      <w:r>
-        <w:rPr>
-          <w:rFonts w:ascii="Times New Roman" w:hAnsi="Times New Roman" w:cs="Times New Roman"/>
-          <w:sz w:val="24"/>
-          <w:szCs w:val="24"/>
-        </w:rPr>
-        <w:t xml:space="preserve">, scheme and fonts. The website underwent major changes in the design and more user friendly interface. A left side bar was introduced to enhance the navigation and making the website more usable. Book covers and reviews were also added on the body of the website to allow users to visualise the bookstore. In 1998, amazon went through additional logo changes, the site also went through numerous alterations introducing the tabs and the searching bar. In 2000, the logo that the company using today was introduced and their catalogue diversified, the tabs expanded in turn. The product page description was so colourful having the graphical images and texts, with additional advertisements.  In 2008, the site embraced the blue and orange </w:t>
-      </w:r>
-      <w:proofErr w:type="spellStart"/>
-      <w:r>
-        <w:rPr>
-          <w:rFonts w:ascii="Times New Roman" w:hAnsi="Times New Roman" w:cs="Times New Roman"/>
-          <w:sz w:val="24"/>
-          <w:szCs w:val="24"/>
-        </w:rPr>
-        <w:t>color</w:t>
-      </w:r>
-      <w:proofErr w:type="spellEnd"/>
-      <w:r>
-        <w:rPr>
-          <w:rFonts w:ascii="Times New Roman" w:hAnsi="Times New Roman" w:cs="Times New Roman"/>
-          <w:sz w:val="24"/>
-          <w:szCs w:val="24"/>
-        </w:rPr>
-        <w:t xml:space="preserve"> scheme having both left and right side bars. In 2012, amazon dropped all traces of bold </w:t>
-      </w:r>
-      <w:proofErr w:type="spellStart"/>
-      <w:r>
-        <w:rPr>
-          <w:rFonts w:ascii="Times New Roman" w:hAnsi="Times New Roman" w:cs="Times New Roman"/>
-          <w:sz w:val="24"/>
-          <w:szCs w:val="24"/>
-        </w:rPr>
-        <w:t>colors</w:t>
-      </w:r>
-      <w:proofErr w:type="spellEnd"/>
-      <w:r>
-        <w:rPr>
-          <w:rFonts w:ascii="Times New Roman" w:hAnsi="Times New Roman" w:cs="Times New Roman"/>
-          <w:sz w:val="24"/>
-          <w:szCs w:val="24"/>
-        </w:rPr>
-        <w:t xml:space="preserve"> in the borders and background. In 2015, the homepage moved to a modular design while still promoting all of amazon’s products. In 2017, the site debuted promotional banner ad at the top of the homepage clicking shows the user a page full details. The site hasn’t make </w:t>
-      </w:r>
-      <w:proofErr w:type="gramStart"/>
-      <w:r>
-        <w:rPr>
-          <w:rFonts w:ascii="Times New Roman" w:hAnsi="Times New Roman" w:cs="Times New Roman"/>
-          <w:sz w:val="24"/>
-          <w:szCs w:val="24"/>
-        </w:rPr>
-        <w:t>a</w:t>
-      </w:r>
-      <w:proofErr w:type="gramEnd"/>
-      <w:r>
-        <w:rPr>
-          <w:rFonts w:ascii="Times New Roman" w:hAnsi="Times New Roman" w:cs="Times New Roman"/>
-          <w:sz w:val="24"/>
-          <w:szCs w:val="24"/>
-        </w:rPr>
-        <w:t xml:space="preserve"> observable change to the pages up until then. </w:t>
+        <w:t xml:space="preserve">In 1955, the amazon website has a logo of an abstract “A” and the color scheme of the homepage has lots of grey. The links were visible had a disturbing blue colo having poor quality. In 1997, the amazon had several iterations of logos, with changes in color, scheme and fonts. The website underwent major changes in the design and more user friendly interface. A left side bar was introduced to enhance the navigation and making the website more usable. Book covers and reviews were also added on the body of the website to allow users to visualise the bookstore. In 1998, amazon went through additional logo changes, the site also went through numerous alterations introducing the tabs and the searching bar. In 2000, the logo that the company using today was introduced and their catalogue diversified, the tabs expanded in turn. The product page description was so colourful having the graphical images and texts, with additional advertisements.  In 2008, the site embraced the blue and orange color scheme having both left and right side bars. In 2012, amazon dropped all traces of bold colors in the borders and background. In 2015, the homepage moved to a modular design while still promoting all of amazon’s products. In 2017, the site debuted promotional banner ad at the top of the homepage clicking shows the user a page full details. The site hasn’t make a observable change to the pages up until then. </w:t>
       </w:r>
     </w:p>
     <w:p>
@@ -850,61 +642,7 @@
           <w:sz w:val="24"/>
           <w:szCs w:val="24"/>
         </w:rPr>
-        <w:t xml:space="preserve">In 1994, the apple website had a disturbing </w:t>
-      </w:r>
-      <w:proofErr w:type="spellStart"/>
-      <w:r>
-        <w:rPr>
-          <w:rFonts w:ascii="Times New Roman" w:hAnsi="Times New Roman" w:cs="Times New Roman"/>
-          <w:sz w:val="24"/>
-          <w:szCs w:val="24"/>
-        </w:rPr>
-        <w:t>color</w:t>
-      </w:r>
-      <w:proofErr w:type="spellEnd"/>
-      <w:r>
-        <w:rPr>
-          <w:rFonts w:ascii="Times New Roman" w:hAnsi="Times New Roman" w:cs="Times New Roman"/>
-          <w:sz w:val="24"/>
-          <w:szCs w:val="24"/>
-        </w:rPr>
-        <w:t xml:space="preserve"> combination of background and logo on the home page. The links are kept on the body with bad </w:t>
-      </w:r>
-      <w:proofErr w:type="spellStart"/>
-      <w:r>
-        <w:rPr>
-          <w:rFonts w:ascii="Times New Roman" w:hAnsi="Times New Roman" w:cs="Times New Roman"/>
-          <w:sz w:val="24"/>
-          <w:szCs w:val="24"/>
-        </w:rPr>
-        <w:t>color</w:t>
-      </w:r>
-      <w:proofErr w:type="spellEnd"/>
-      <w:r>
-        <w:rPr>
-          <w:rFonts w:ascii="Times New Roman" w:hAnsi="Times New Roman" w:cs="Times New Roman"/>
-          <w:sz w:val="24"/>
-          <w:szCs w:val="24"/>
-        </w:rPr>
-        <w:t xml:space="preserve"> choice that makes it hard to read the labels. In 1998, the home page of the site made a tremendous change in the body, navigation tool bar, </w:t>
-      </w:r>
-      <w:proofErr w:type="spellStart"/>
-      <w:r>
-        <w:rPr>
-          <w:rFonts w:ascii="Times New Roman" w:hAnsi="Times New Roman" w:cs="Times New Roman"/>
-          <w:sz w:val="24"/>
-          <w:szCs w:val="24"/>
-        </w:rPr>
-        <w:t>color</w:t>
-      </w:r>
-      <w:proofErr w:type="spellEnd"/>
-      <w:r>
-        <w:rPr>
-          <w:rFonts w:ascii="Times New Roman" w:hAnsi="Times New Roman" w:cs="Times New Roman"/>
-          <w:sz w:val="24"/>
-          <w:szCs w:val="24"/>
-        </w:rPr>
-        <w:t xml:space="preserve"> and footer and contents. The label “Apple” only appears as a header and the logo is kept right next to the navigation bar. The contents also changed as there are images for selling and advertising their products and also links that provide several information about the company itself and their products. In 2001, the Apple starts showcasing the iPod and the new iMacs in 2003.in 2007 the apple website changes the homepage for showing the original iPhone and the iPhone showcase. It also advanced the site for selling </w:t>
+        <w:t xml:space="preserve">In 1994, the apple website had a disturbing color combination of background and logo on the home page. The links are kept on the body with bad color choice that makes it hard to read the labels. In 1998, the home page of the site made a tremendous change in the body, navigation tool bar, color and footer and contents. The label “Apple” only appears as a header and the logo is kept right next to the navigation bar. The contents also changed as there are images for selling and advertising their products and also links that provide several information about the company itself and their products. In 2001, the Apple starts showcasing the iPod and the new iMacs in 2003.in 2007 the apple website changes the homepage for showing the original iPhone and the iPhone showcase. It also advanced the site for selling </w:t>
       </w:r>
       <w:r>
         <w:rPr>
@@ -957,7 +695,7 @@
         <w:pStyle w:val="ListParagraph"/>
         <w:numPr>
           <w:ilvl w:val="0"/>
-          <w:numId w:val="3"/>
+          <w:numId w:val="2"/>
         </w:numPr>
         <w:spacing w:line="360" w:lineRule="auto"/>
         <w:rPr>
@@ -1031,8 +769,6 @@
           <w:t>https://Portal.aait.edu.et</w:t>
         </w:r>
       </w:hyperlink>
-      <w:bookmarkStart w:id="0" w:name="_GoBack"/>
-      <w:bookmarkEnd w:id="0"/>
     </w:p>
     <w:p>
       <w:pPr>
@@ -1571,27 +1307,7 @@
           <w:sz w:val="24"/>
           <w:szCs w:val="24"/>
         </w:rPr>
-        <w:t xml:space="preserve"> (sometimes abbreviated to </w:t>
-      </w:r>
-      <w:proofErr w:type="spellStart"/>
-      <w:r>
-        <w:rPr>
-          <w:rStyle w:val="e24kjd"/>
-          <w:rFonts w:ascii="Times New Roman" w:hAnsi="Times New Roman" w:cs="Times New Roman"/>
-          <w:sz w:val="24"/>
-          <w:szCs w:val="24"/>
-        </w:rPr>
-        <w:t>WaPo</w:t>
-      </w:r>
-      <w:proofErr w:type="spellEnd"/>
-      <w:r>
-        <w:rPr>
-          <w:rStyle w:val="e24kjd"/>
-          <w:rFonts w:ascii="Times New Roman" w:hAnsi="Times New Roman" w:cs="Times New Roman"/>
-          <w:sz w:val="24"/>
-          <w:szCs w:val="24"/>
-        </w:rPr>
-        <w:t xml:space="preserve">) is a major American daily newspaper published in </w:t>
+        <w:t xml:space="preserve"> (sometimes abbreviated to WaPo) is a major American daily newspaper published in </w:t>
       </w:r>
       <w:r>
         <w:rPr>
@@ -1719,33 +1435,15 @@
           <w:sz w:val="24"/>
           <w:szCs w:val="24"/>
         </w:rPr>
-        <w:t xml:space="preserve">VOA </w:t>
-      </w:r>
-      <w:proofErr w:type="gramStart"/>
-      <w:r>
-        <w:rPr>
-          <w:rFonts w:ascii="Times New Roman" w:hAnsi="Times New Roman" w:cs="Times New Roman"/>
-          <w:sz w:val="24"/>
-          <w:szCs w:val="24"/>
-        </w:rPr>
-        <w:t>Amharic</w:t>
-      </w:r>
-      <w:r>
-        <w:rPr>
-          <w:rFonts w:ascii="Times New Roman" w:hAnsi="Times New Roman" w:cs="Times New Roman"/>
-          <w:sz w:val="24"/>
-          <w:szCs w:val="24"/>
-        </w:rPr>
-        <w:t xml:space="preserve"> :</w:t>
-      </w:r>
-      <w:proofErr w:type="gramEnd"/>
-      <w:r>
-        <w:rPr>
-          <w:rFonts w:ascii="Times New Roman" w:hAnsi="Times New Roman" w:cs="Times New Roman"/>
-          <w:sz w:val="24"/>
-          <w:szCs w:val="24"/>
-        </w:rPr>
-        <w:t xml:space="preserve"> </w:t>
+        <w:t>VOA Amharic</w:t>
+      </w:r>
+      <w:r>
+        <w:rPr>
+          <w:rFonts w:ascii="Times New Roman" w:hAnsi="Times New Roman" w:cs="Times New Roman"/>
+          <w:sz w:val="24"/>
+          <w:szCs w:val="24"/>
+        </w:rPr>
+        <w:t xml:space="preserve"> : </w:t>
       </w:r>
       <w:hyperlink r:id="rId17" w:history="1">
         <w:r>
@@ -2005,27 +1703,7 @@
           <w:sz w:val="24"/>
           <w:szCs w:val="24"/>
         </w:rPr>
-        <w:t xml:space="preserve">. </w:t>
-      </w:r>
-      <w:proofErr w:type="gramStart"/>
-      <w:r>
-        <w:rPr>
-          <w:rStyle w:val="e24kjd"/>
-          <w:rFonts w:ascii="Times New Roman" w:hAnsi="Times New Roman" w:cs="Times New Roman"/>
-          <w:sz w:val="24"/>
-          <w:szCs w:val="24"/>
-        </w:rPr>
-        <w:t>is</w:t>
-      </w:r>
-      <w:proofErr w:type="gramEnd"/>
-      <w:r>
-        <w:rPr>
-          <w:rStyle w:val="e24kjd"/>
-          <w:rFonts w:ascii="Times New Roman" w:hAnsi="Times New Roman" w:cs="Times New Roman"/>
-          <w:sz w:val="24"/>
-          <w:szCs w:val="24"/>
-        </w:rPr>
-        <w:t xml:space="preserve"> a question and answer site for professional and enthusiast programmers. It is a privately held website, the flagship site of the </w:t>
+        <w:t xml:space="preserve">. is a question and answer site for professional and enthusiast programmers. It is a privately held website, the flagship site of the </w:t>
       </w:r>
       <w:r>
         <w:rPr>
@@ -2421,7 +2099,6 @@
           <w:szCs w:val="24"/>
         </w:rPr>
       </w:pPr>
-      <w:proofErr w:type="spellStart"/>
       <w:r>
         <w:rPr>
           <w:rFonts w:ascii="Times New Roman" w:hAnsi="Times New Roman" w:cs="Times New Roman"/>
@@ -2430,44 +2107,23 @@
         </w:rPr>
         <w:t>Edx</w:t>
       </w:r>
-      <w:proofErr w:type="spellEnd"/>
-    </w:p>
-    <w:p>
-      <w:pPr>
-        <w:spacing w:line="360" w:lineRule="auto"/>
-        <w:rPr>
-          <w:rFonts w:ascii="Times New Roman" w:hAnsi="Times New Roman" w:cs="Times New Roman"/>
-          <w:sz w:val="24"/>
-          <w:szCs w:val="24"/>
-        </w:rPr>
-      </w:pPr>
-      <w:proofErr w:type="spellStart"/>
-      <w:proofErr w:type="gramStart"/>
-      <w:r>
-        <w:rPr>
-          <w:rFonts w:ascii="Times New Roman" w:hAnsi="Times New Roman" w:cs="Times New Roman"/>
-          <w:sz w:val="24"/>
-          <w:szCs w:val="24"/>
-        </w:rPr>
-        <w:t>edX</w:t>
-      </w:r>
-      <w:proofErr w:type="spellEnd"/>
-      <w:r>
-        <w:rPr>
-          <w:rFonts w:ascii="Times New Roman" w:hAnsi="Times New Roman" w:cs="Times New Roman"/>
-          <w:sz w:val="24"/>
-          <w:szCs w:val="24"/>
-        </w:rPr>
-        <w:t xml:space="preserve"> :</w:t>
-      </w:r>
-      <w:proofErr w:type="gramEnd"/>
-      <w:r>
-        <w:rPr>
-          <w:rFonts w:ascii="Times New Roman" w:hAnsi="Times New Roman" w:cs="Times New Roman"/>
-          <w:sz w:val="24"/>
-          <w:szCs w:val="24"/>
-        </w:rPr>
-        <w:t xml:space="preserve"> </w:t>
+    </w:p>
+    <w:p>
+      <w:pPr>
+        <w:spacing w:line="360" w:lineRule="auto"/>
+        <w:rPr>
+          <w:rFonts w:ascii="Times New Roman" w:hAnsi="Times New Roman" w:cs="Times New Roman"/>
+          <w:sz w:val="24"/>
+          <w:szCs w:val="24"/>
+        </w:rPr>
+      </w:pPr>
+      <w:r>
+        <w:rPr>
+          <w:rFonts w:ascii="Times New Roman" w:hAnsi="Times New Roman" w:cs="Times New Roman"/>
+          <w:sz w:val="24"/>
+          <w:szCs w:val="24"/>
+        </w:rPr>
+        <w:t xml:space="preserve">edX : </w:t>
       </w:r>
       <w:hyperlink r:id="rId23" w:history="1">
         <w:r>
@@ -2490,25 +2146,13 @@
           <w:szCs w:val="24"/>
         </w:rPr>
       </w:pPr>
-      <w:proofErr w:type="spellStart"/>
-      <w:proofErr w:type="gramStart"/>
-      <w:r>
-        <w:rPr>
-          <w:rFonts w:ascii="Times New Roman" w:hAnsi="Times New Roman" w:cs="Times New Roman"/>
-          <w:sz w:val="24"/>
-          <w:szCs w:val="24"/>
-        </w:rPr>
-        <w:t>edX</w:t>
-      </w:r>
-      <w:proofErr w:type="spellEnd"/>
-      <w:proofErr w:type="gramEnd"/>
-      <w:r>
-        <w:rPr>
-          <w:rFonts w:ascii="Times New Roman" w:hAnsi="Times New Roman" w:cs="Times New Roman"/>
-          <w:sz w:val="24"/>
-          <w:szCs w:val="24"/>
-        </w:rPr>
-        <w:t xml:space="preserve"> is a massive open online course provider. It hosts online university-level courses in a wide range of disciplines to a worldwide student body, including some courses at no charge. It also conducts research into learning based on how people use its platform.</w:t>
+      <w:r>
+        <w:rPr>
+          <w:rFonts w:ascii="Times New Roman" w:hAnsi="Times New Roman" w:cs="Times New Roman"/>
+          <w:sz w:val="24"/>
+          <w:szCs w:val="24"/>
+        </w:rPr>
+        <w:t>edX is a massive open online course provider. It hosts online university-level courses in a wide range of disciplines to a worldwide student body, including some courses at no charge. It also conducts research into learning based on how people use its platform.</w:t>
       </w:r>
     </w:p>
     <w:p>
@@ -2557,9 +2201,17 @@
           <w:sz w:val="24"/>
           <w:szCs w:val="24"/>
         </w:rPr>
-        <w:t xml:space="preserve">MIT </w:t>
-      </w:r>
-      <w:proofErr w:type="spellStart"/>
+        <w:t>MIT OpenCourseWare</w:t>
+      </w:r>
+      <w:r>
+        <w:rPr>
+          <w:rStyle w:val="e24kjd"/>
+          <w:rFonts w:ascii="Times New Roman" w:hAnsi="Times New Roman" w:cs="Times New Roman"/>
+          <w:sz w:val="24"/>
+          <w:szCs w:val="24"/>
+        </w:rPr>
+        <w:t xml:space="preserve"> (</w:t>
+      </w:r>
       <w:r>
         <w:rPr>
           <w:rStyle w:val="e24kjd"/>
@@ -2568,17 +2220,16 @@
           <w:sz w:val="24"/>
           <w:szCs w:val="24"/>
         </w:rPr>
-        <w:t>OpenCourseWare</w:t>
-      </w:r>
-      <w:proofErr w:type="spellEnd"/>
-      <w:r>
-        <w:rPr>
-          <w:rStyle w:val="e24kjd"/>
-          <w:rFonts w:ascii="Times New Roman" w:hAnsi="Times New Roman" w:cs="Times New Roman"/>
-          <w:sz w:val="24"/>
-          <w:szCs w:val="24"/>
-        </w:rPr>
-        <w:t xml:space="preserve"> (</w:t>
+        <w:t>MIT OCW</w:t>
+      </w:r>
+      <w:r>
+        <w:rPr>
+          <w:rStyle w:val="e24kjd"/>
+          <w:rFonts w:ascii="Times New Roman" w:hAnsi="Times New Roman" w:cs="Times New Roman"/>
+          <w:sz w:val="24"/>
+          <w:szCs w:val="24"/>
+        </w:rPr>
+        <w:t>) is an initiative of the Massachusetts Institute of Technology (</w:t>
       </w:r>
       <w:r>
         <w:rPr>
@@ -2588,25 +2239,6 @@
           <w:sz w:val="24"/>
           <w:szCs w:val="24"/>
         </w:rPr>
-        <w:t>MIT OCW</w:t>
-      </w:r>
-      <w:r>
-        <w:rPr>
-          <w:rStyle w:val="e24kjd"/>
-          <w:rFonts w:ascii="Times New Roman" w:hAnsi="Times New Roman" w:cs="Times New Roman"/>
-          <w:sz w:val="24"/>
-          <w:szCs w:val="24"/>
-        </w:rPr>
-        <w:t>) is an initiative of the Massachusetts Institute of Technology (</w:t>
-      </w:r>
-      <w:r>
-        <w:rPr>
-          <w:rStyle w:val="e24kjd"/>
-          <w:rFonts w:ascii="Times New Roman" w:hAnsi="Times New Roman" w:cs="Times New Roman"/>
-          <w:bCs/>
-          <w:sz w:val="24"/>
-          <w:szCs w:val="24"/>
-        </w:rPr>
         <w:t>MIT</w:t>
       </w:r>
       <w:r>
@@ -2628,7 +2260,6 @@
           <w:szCs w:val="24"/>
         </w:rPr>
       </w:pPr>
-      <w:proofErr w:type="spellStart"/>
       <w:r>
         <w:rPr>
           <w:rFonts w:ascii="Times New Roman" w:hAnsi="Times New Roman" w:cs="Times New Roman"/>
@@ -2637,34 +2268,23 @@
         </w:rPr>
         <w:t>Udemy</w:t>
       </w:r>
-      <w:proofErr w:type="spellEnd"/>
-    </w:p>
-    <w:p>
-      <w:pPr>
-        <w:spacing w:line="360" w:lineRule="auto"/>
-        <w:rPr>
-          <w:rFonts w:ascii="Times New Roman" w:hAnsi="Times New Roman" w:cs="Times New Roman"/>
-          <w:sz w:val="24"/>
-          <w:szCs w:val="24"/>
-        </w:rPr>
-      </w:pPr>
-      <w:proofErr w:type="spellStart"/>
-      <w:r>
-        <w:rPr>
-          <w:rFonts w:ascii="Times New Roman" w:hAnsi="Times New Roman" w:cs="Times New Roman"/>
-          <w:sz w:val="24"/>
-          <w:szCs w:val="24"/>
-        </w:rPr>
-        <w:t>Udemy</w:t>
-      </w:r>
-      <w:proofErr w:type="spellEnd"/>
-      <w:r>
-        <w:rPr>
-          <w:rFonts w:ascii="Times New Roman" w:hAnsi="Times New Roman" w:cs="Times New Roman"/>
-          <w:sz w:val="24"/>
-          <w:szCs w:val="24"/>
-        </w:rPr>
-        <w:t xml:space="preserve">: </w:t>
+    </w:p>
+    <w:p>
+      <w:pPr>
+        <w:spacing w:line="360" w:lineRule="auto"/>
+        <w:rPr>
+          <w:rFonts w:ascii="Times New Roman" w:hAnsi="Times New Roman" w:cs="Times New Roman"/>
+          <w:sz w:val="24"/>
+          <w:szCs w:val="24"/>
+        </w:rPr>
+      </w:pPr>
+      <w:r>
+        <w:rPr>
+          <w:rFonts w:ascii="Times New Roman" w:hAnsi="Times New Roman" w:cs="Times New Roman"/>
+          <w:sz w:val="24"/>
+          <w:szCs w:val="24"/>
+        </w:rPr>
+        <w:t xml:space="preserve">Udemy: </w:t>
       </w:r>
       <w:hyperlink r:id="rId24" w:history="1">
         <w:r>
@@ -2687,23 +2307,13 @@
           <w:szCs w:val="24"/>
         </w:rPr>
       </w:pPr>
-      <w:proofErr w:type="spellStart"/>
-      <w:r>
-        <w:rPr>
-          <w:rFonts w:ascii="Times New Roman" w:hAnsi="Times New Roman" w:cs="Times New Roman"/>
-          <w:sz w:val="24"/>
-          <w:szCs w:val="24"/>
-        </w:rPr>
-        <w:t>Udemy</w:t>
-      </w:r>
-      <w:proofErr w:type="spellEnd"/>
-      <w:r>
-        <w:rPr>
-          <w:rFonts w:ascii="Times New Roman" w:hAnsi="Times New Roman" w:cs="Times New Roman"/>
-          <w:sz w:val="24"/>
-          <w:szCs w:val="24"/>
-        </w:rPr>
-        <w:t xml:space="preserve"> is an online learning platform aimed at professional adults and students, developed in May 2010. As of Jan 2020, the platform has more than 50 million students and 57,000 instructors teaching courses in over 65 languages. There have been over 295 million course enrolments. </w:t>
+      <w:r>
+        <w:rPr>
+          <w:rFonts w:ascii="Times New Roman" w:hAnsi="Times New Roman" w:cs="Times New Roman"/>
+          <w:sz w:val="24"/>
+          <w:szCs w:val="24"/>
+        </w:rPr>
+        <w:t xml:space="preserve">Udemy is an online learning platform aimed at professional adults and students, developed in May 2010. As of Jan 2020, the platform has more than 50 million students and 57,000 instructors teaching courses in over 65 languages. There have been over 295 million course enrolments. </w:t>
       </w:r>
       <w:r>
         <w:rPr>
@@ -2724,7 +2334,6 @@
           <w:szCs w:val="24"/>
         </w:rPr>
       </w:pPr>
-      <w:proofErr w:type="spellStart"/>
       <w:r>
         <w:rPr>
           <w:rFonts w:ascii="Times New Roman" w:hAnsi="Times New Roman" w:cs="Times New Roman"/>
@@ -2733,18 +2342,16 @@
         </w:rPr>
         <w:t>Quora</w:t>
       </w:r>
-      <w:proofErr w:type="spellEnd"/>
-    </w:p>
-    <w:p>
-      <w:pPr>
-        <w:spacing w:line="360" w:lineRule="auto"/>
-        <w:rPr>
-          <w:rFonts w:ascii="Times New Roman" w:hAnsi="Times New Roman" w:cs="Times New Roman"/>
-          <w:sz w:val="24"/>
-          <w:szCs w:val="24"/>
-        </w:rPr>
-      </w:pPr>
-      <w:proofErr w:type="spellStart"/>
+    </w:p>
+    <w:p>
+      <w:pPr>
+        <w:spacing w:line="360" w:lineRule="auto"/>
+        <w:rPr>
+          <w:rFonts w:ascii="Times New Roman" w:hAnsi="Times New Roman" w:cs="Times New Roman"/>
+          <w:sz w:val="24"/>
+          <w:szCs w:val="24"/>
+        </w:rPr>
+      </w:pPr>
       <w:r>
         <w:rPr>
           <w:rFonts w:ascii="Times New Roman" w:hAnsi="Times New Roman" w:cs="Times New Roman"/>
@@ -2752,16 +2359,7 @@
           <w:szCs w:val="24"/>
         </w:rPr>
         <w:lastRenderedPageBreak/>
-        <w:t>Quora</w:t>
-      </w:r>
-      <w:proofErr w:type="spellEnd"/>
-      <w:r>
-        <w:rPr>
-          <w:rFonts w:ascii="Times New Roman" w:hAnsi="Times New Roman" w:cs="Times New Roman"/>
-          <w:sz w:val="24"/>
-          <w:szCs w:val="24"/>
-        </w:rPr>
-        <w:t xml:space="preserve">: </w:t>
+        <w:t xml:space="preserve">Quora: </w:t>
       </w:r>
       <w:hyperlink r:id="rId25" w:history="1">
         <w:r>
@@ -2784,7 +2382,6 @@
           <w:szCs w:val="24"/>
         </w:rPr>
       </w:pPr>
-      <w:proofErr w:type="spellStart"/>
       <w:r>
         <w:rPr>
           <w:rStyle w:val="e24kjd"/>
@@ -2795,7 +2392,6 @@
         </w:rPr>
         <w:t>Quora</w:t>
       </w:r>
-      <w:proofErr w:type="spellEnd"/>
       <w:r>
         <w:rPr>
           <w:rStyle w:val="e24kjd"/>
@@ -2823,7 +2419,6 @@
           <w:szCs w:val="24"/>
         </w:rPr>
       </w:pPr>
-      <w:proofErr w:type="spellStart"/>
       <w:r>
         <w:rPr>
           <w:rFonts w:ascii="Times New Roman" w:hAnsi="Times New Roman" w:cs="Times New Roman"/>
@@ -2832,19 +2427,17 @@
         </w:rPr>
         <w:t>Duolingo</w:t>
       </w:r>
-      <w:proofErr w:type="spellEnd"/>
-    </w:p>
-    <w:p>
-      <w:pPr>
-        <w:spacing w:line="360" w:lineRule="auto"/>
-        <w:rPr>
-          <w:rStyle w:val="e24kjd"/>
-          <w:rFonts w:ascii="Times New Roman" w:hAnsi="Times New Roman" w:cs="Times New Roman"/>
-          <w:sz w:val="24"/>
-          <w:szCs w:val="24"/>
-        </w:rPr>
-      </w:pPr>
-      <w:proofErr w:type="spellStart"/>
+    </w:p>
+    <w:p>
+      <w:pPr>
+        <w:spacing w:line="360" w:lineRule="auto"/>
+        <w:rPr>
+          <w:rStyle w:val="e24kjd"/>
+          <w:rFonts w:ascii="Times New Roman" w:hAnsi="Times New Roman" w:cs="Times New Roman"/>
+          <w:sz w:val="24"/>
+          <w:szCs w:val="24"/>
+        </w:rPr>
+      </w:pPr>
       <w:r>
         <w:rPr>
           <w:rStyle w:val="e24kjd"/>
@@ -2855,7 +2448,6 @@
         </w:rPr>
         <w:t>Duolingo</w:t>
       </w:r>
-      <w:proofErr w:type="spellEnd"/>
       <w:r>
         <w:rPr>
           <w:rStyle w:val="e24kjd"/>
@@ -2888,25 +2480,7 @@
           <w:sz w:val="24"/>
           <w:szCs w:val="24"/>
         </w:rPr>
-        <w:t xml:space="preserve">The app and the website are accessible without charge, although </w:t>
-      </w:r>
-      <w:proofErr w:type="spellStart"/>
-      <w:r>
-        <w:rPr>
-          <w:rFonts w:ascii="Times New Roman" w:hAnsi="Times New Roman" w:cs="Times New Roman"/>
-          <w:sz w:val="24"/>
-          <w:szCs w:val="24"/>
-        </w:rPr>
-        <w:t>Duolingo</w:t>
-      </w:r>
-      <w:proofErr w:type="spellEnd"/>
-      <w:r>
-        <w:rPr>
-          <w:rFonts w:ascii="Times New Roman" w:hAnsi="Times New Roman" w:cs="Times New Roman"/>
-          <w:sz w:val="24"/>
-          <w:szCs w:val="24"/>
-        </w:rPr>
-        <w:t xml:space="preserve"> also offers a premium service for a fee. It</w:t>
+        <w:t>The app and the website are accessible without charge, although Duolingo also offers a premium service for a fee. It</w:t>
       </w:r>
       <w:r>
         <w:rPr>
@@ -3431,14 +3005,7 @@
         <w:rPr>
           <w:color w:val="000000" w:themeColor="text1"/>
         </w:rPr>
-        <w:t xml:space="preserve"> platform, the "Spotify" </w:t>
-      </w:r>
-      <w:proofErr w:type="gramStart"/>
-      <w:r>
-        <w:rPr>
-          <w:color w:val="000000" w:themeColor="text1"/>
-        </w:rPr>
-        <w:t xml:space="preserve">platform, that provides </w:t>
+        <w:t xml:space="preserve"> platform, the "Spotify" platform, that provides </w:t>
       </w:r>
       <w:hyperlink r:id="rId42" w:tooltip="Digital rights management" w:history="1">
         <w:r>
@@ -3464,7 +3031,6 @@
           <w:t>podcasts</w:t>
         </w:r>
       </w:hyperlink>
-      <w:proofErr w:type="gramEnd"/>
       <w:r>
         <w:rPr>
           <w:color w:val="000000" w:themeColor="text1"/>
@@ -3491,21 +3057,7 @@
           <w:color w:val="000000" w:themeColor="text1"/>
         </w:rPr>
         <w:lastRenderedPageBreak/>
-        <w:t xml:space="preserve">via paid subscriptions, </w:t>
-      </w:r>
-      <w:proofErr w:type="gramStart"/>
-      <w:r>
-        <w:rPr>
-          <w:color w:val="000000" w:themeColor="text1"/>
-        </w:rPr>
-        <w:t>Which</w:t>
-      </w:r>
-      <w:proofErr w:type="gramEnd"/>
-      <w:r>
-        <w:rPr>
-          <w:color w:val="000000" w:themeColor="text1"/>
-        </w:rPr>
-        <w:t xml:space="preserve"> allow users to browse by parameters such as artist, album, or genre, and can create, edit, and share playlists</w:t>
+        <w:t>via paid subscriptions, Which allow users to browse by parameters such as artist, album, or genre, and can create, edit, and share playlists</w:t>
       </w:r>
     </w:p>
     <w:p>
@@ -3588,27 +3140,7 @@
           <w:sz w:val="24"/>
           <w:szCs w:val="24"/>
         </w:rPr>
-        <w:t xml:space="preserve"> is a Hong Kong–based online platform and social media website, which allows its users to upload and share "user-generated content" or other content from external social media websites like memes, fun </w:t>
-      </w:r>
-      <w:proofErr w:type="gramStart"/>
-      <w:r>
-        <w:rPr>
-          <w:rStyle w:val="e24kjd"/>
-          <w:rFonts w:ascii="Times New Roman" w:hAnsi="Times New Roman" w:cs="Times New Roman"/>
-          <w:sz w:val="24"/>
-          <w:szCs w:val="24"/>
-        </w:rPr>
-        <w:t>videos ,</w:t>
-      </w:r>
-      <w:proofErr w:type="gramEnd"/>
-      <w:r>
-        <w:rPr>
-          <w:rStyle w:val="e24kjd"/>
-          <w:rFonts w:ascii="Times New Roman" w:hAnsi="Times New Roman" w:cs="Times New Roman"/>
-          <w:sz w:val="24"/>
-          <w:szCs w:val="24"/>
-        </w:rPr>
-        <w:t xml:space="preserve"> gifs and vines. </w:t>
+        <w:t xml:space="preserve"> is a Hong Kong–based online platform and social media website, which allows its users to upload and share "user-generated content" or other content from external social media websites like memes, fun videos , gifs and vines. </w:t>
       </w:r>
     </w:p>
     <w:p>
@@ -3674,31 +3206,7 @@
         <w:spacing w:line="360" w:lineRule="auto"/>
       </w:pPr>
       <w:r>
-        <w:t xml:space="preserve">In 1997, a group of women of </w:t>
-      </w:r>
-      <w:proofErr w:type="spellStart"/>
-      <w:r>
-        <w:t>color</w:t>
-      </w:r>
-      <w:proofErr w:type="spellEnd"/>
-      <w:r>
-        <w:t xml:space="preserve"> from across the country gathered to establish an entity to address the unique challenges facing women of </w:t>
-      </w:r>
-      <w:proofErr w:type="spellStart"/>
-      <w:r>
-        <w:t>color</w:t>
-      </w:r>
-      <w:proofErr w:type="spellEnd"/>
-      <w:r>
-        <w:t xml:space="preserve"> advocates and activists within the violence against women movement. The purpose of WOCN, Inc. is to work in and beyond the fields of domestic violence and sexual assault to address a broad range of violence affecting communities of </w:t>
-      </w:r>
-      <w:proofErr w:type="spellStart"/>
-      <w:r>
-        <w:t>color</w:t>
-      </w:r>
-      <w:proofErr w:type="spellEnd"/>
-      <w:r>
-        <w:t xml:space="preserve"> such as human trafficking, police brutality and over-incarceration. </w:t>
+        <w:t xml:space="preserve">In 1997, a group of women of color from across the country gathered to establish an entity to address the unique challenges facing women of color advocates and activists within the violence against women movement. The purpose of WOCN, Inc. is to work in and beyond the fields of domestic violence and sexual assault to address a broad range of violence affecting communities of color such as human trafficking, police brutality and over-incarceration. </w:t>
       </w:r>
     </w:p>
     <w:p>
@@ -3817,27 +3325,7 @@
           <w:lang w:eastAsia="en-GB"/>
         </w:rPr>
         <w:lastRenderedPageBreak/>
-        <w:t xml:space="preserve">Stand for Children is a non-profit education advocacy organization focused on ensuring all students receive a high quality, relevant education, especially those whose boundless potential is overlooked and under-tapped because of their skin </w:t>
-      </w:r>
-      <w:proofErr w:type="spellStart"/>
-      <w:r>
-        <w:rPr>
-          <w:rFonts w:ascii="Times New Roman" w:eastAsia="Times New Roman" w:hAnsi="Times New Roman" w:cs="Times New Roman"/>
-          <w:sz w:val="24"/>
-          <w:szCs w:val="24"/>
-          <w:lang w:eastAsia="en-GB"/>
-        </w:rPr>
-        <w:t>color</w:t>
-      </w:r>
-      <w:proofErr w:type="spellEnd"/>
-      <w:r>
-        <w:rPr>
-          <w:rFonts w:ascii="Times New Roman" w:eastAsia="Times New Roman" w:hAnsi="Times New Roman" w:cs="Times New Roman"/>
-          <w:sz w:val="24"/>
-          <w:szCs w:val="24"/>
-          <w:lang w:eastAsia="en-GB"/>
-        </w:rPr>
-        <w:t xml:space="preserve">, zip code, first language, or disability. </w:t>
+        <w:t xml:space="preserve">Stand for Children is a non-profit education advocacy organization focused on ensuring all students receive a high quality, relevant education, especially those whose boundless potential is overlooked and under-tapped because of their skin color, zip code, first language, or disability. </w:t>
       </w:r>
     </w:p>
     <w:p>
@@ -3981,25 +3469,7 @@
           <w:sz w:val="24"/>
           <w:szCs w:val="24"/>
         </w:rPr>
-        <w:t xml:space="preserve">Blogger is a blog-publishing service that allows multi-user blogs with time-stamped entries. It was developed by </w:t>
-      </w:r>
-      <w:proofErr w:type="spellStart"/>
-      <w:r>
-        <w:rPr>
-          <w:rFonts w:ascii="Times New Roman" w:hAnsi="Times New Roman" w:cs="Times New Roman"/>
-          <w:sz w:val="24"/>
-          <w:szCs w:val="24"/>
-        </w:rPr>
-        <w:t>Pyra</w:t>
-      </w:r>
-      <w:proofErr w:type="spellEnd"/>
-      <w:r>
-        <w:rPr>
-          <w:rFonts w:ascii="Times New Roman" w:hAnsi="Times New Roman" w:cs="Times New Roman"/>
-          <w:sz w:val="24"/>
-          <w:szCs w:val="24"/>
-        </w:rPr>
-        <w:t xml:space="preserve"> Labs, which was bought by Google in 2003. The blogs are hosted by Google and generally accessed from a subdomain of blogspot.com.</w:t>
+        <w:t>Blogger is a blog-publishing service that allows multi-user blogs with time-stamped entries. It was developed by Pyra Labs, which was bought by Google in 2003. The blogs are hosted by Google and generally accessed from a subdomain of blogspot.com.</w:t>
       </w:r>
       <w:r>
         <w:rPr>
@@ -4148,15 +3618,7 @@
         <w:t>WordPress</w:t>
       </w:r>
       <w:r>
-        <w:t xml:space="preserve"> is a free and open source course management system written in php and paired with a MYSQL or </w:t>
-      </w:r>
-      <w:proofErr w:type="spellStart"/>
-      <w:r>
-        <w:t>MariaDB</w:t>
-      </w:r>
-      <w:proofErr w:type="spellEnd"/>
-      <w:r>
-        <w:t xml:space="preserve"> database. WordPress was originally created as a </w:t>
+        <w:t xml:space="preserve"> is a free and open source course management system written in php and paired with a MYSQL or MariaDB database. WordPress was originally created as a </w:t>
       </w:r>
       <w:hyperlink r:id="rId52" w:tooltip="Blog" w:history="1">
         <w:r>
@@ -4750,7 +4212,6 @@
         </w:rPr>
         <w:t xml:space="preserve">is a widely used social networking site that allows users to post short text "tweets" of up to 140 characters. Twitter works by allowing you to "follow" other users, who may be friends, celebrities or companies. </w:t>
       </w:r>
-      <w:proofErr w:type="gramStart"/>
       <w:r>
         <w:rPr>
           <w:rStyle w:val="e24kjd"/>
@@ -4761,7 +4222,6 @@
         </w:rPr>
         <w:t>twitter</w:t>
       </w:r>
-      <w:proofErr w:type="gramEnd"/>
       <w:r>
         <w:rPr>
           <w:rStyle w:val="e24kjd"/>
@@ -5211,7 +4671,6 @@
         </w:rPr>
         <w:t xml:space="preserve">It is another popular content aggregator website collects on around the web. It corresponds to your interest category whether you like Gadgets, interior design, photography, geeks, art, </w:t>
       </w:r>
-      <w:proofErr w:type="spellStart"/>
       <w:r>
         <w:rPr>
           <w:rFonts w:ascii="Times New Roman" w:eastAsia="Times New Roman" w:hAnsi="Times New Roman" w:cs="Times New Roman"/>
@@ -5221,18 +4680,7 @@
           <w:lang w:val="en-US" w:eastAsia="en-GB"/>
         </w:rPr>
         <w:lastRenderedPageBreak/>
-        <w:t>photoshop</w:t>
-      </w:r>
-      <w:proofErr w:type="spellEnd"/>
-      <w:r>
-        <w:rPr>
-          <w:rFonts w:ascii="Times New Roman" w:eastAsia="Times New Roman" w:hAnsi="Times New Roman" w:cs="Times New Roman"/>
-          <w:color w:val="505050"/>
-          <w:sz w:val="24"/>
-          <w:szCs w:val="24"/>
-          <w:lang w:val="en-US" w:eastAsia="en-GB"/>
-        </w:rPr>
-        <w:t>, design or any other subject matters, then just click the pages adds those topics in your lists.</w:t>
+        <w:t>photoshop, design or any other subject matters, then just click the pages adds those topics in your lists.</w:t>
       </w:r>
     </w:p>
     <w:p>
@@ -5359,27 +4807,7 @@
           <w:szCs w:val="24"/>
           <w:lang w:eastAsia="en-GB"/>
         </w:rPr>
-        <w:t xml:space="preserve">Mosh </w:t>
-      </w:r>
-      <w:proofErr w:type="spellStart"/>
-      <w:r>
-        <w:rPr>
-          <w:rFonts w:ascii="Times New Roman" w:eastAsia="Times New Roman" w:hAnsi="Times New Roman" w:cs="Times New Roman"/>
-          <w:sz w:val="28"/>
-          <w:szCs w:val="24"/>
-          <w:lang w:eastAsia="en-GB"/>
-        </w:rPr>
-        <w:t>Hamedani</w:t>
-      </w:r>
-      <w:proofErr w:type="spellEnd"/>
-      <w:r>
-        <w:rPr>
-          <w:rFonts w:ascii="Times New Roman" w:eastAsia="Times New Roman" w:hAnsi="Times New Roman" w:cs="Times New Roman"/>
-          <w:sz w:val="28"/>
-          <w:szCs w:val="24"/>
-          <w:lang w:eastAsia="en-GB"/>
-        </w:rPr>
-        <w:t xml:space="preserve"> (Programmer)</w:t>
+        <w:t>Mosh Hamedani (Programmer)</w:t>
       </w:r>
     </w:p>
     <w:p>
@@ -5422,27 +4850,7 @@
           <w:szCs w:val="24"/>
           <w:lang w:eastAsia="en-GB"/>
         </w:rPr>
-        <w:t xml:space="preserve">Mosh </w:t>
-      </w:r>
-      <w:proofErr w:type="spellStart"/>
-      <w:r>
-        <w:rPr>
-          <w:rFonts w:ascii="Times New Roman" w:eastAsia="Times New Roman" w:hAnsi="Times New Roman" w:cs="Times New Roman"/>
-          <w:sz w:val="24"/>
-          <w:szCs w:val="24"/>
-          <w:lang w:eastAsia="en-GB"/>
-        </w:rPr>
-        <w:t>Hamedani</w:t>
-      </w:r>
-      <w:proofErr w:type="spellEnd"/>
-      <w:r>
-        <w:rPr>
-          <w:rFonts w:ascii="Times New Roman" w:eastAsia="Times New Roman" w:hAnsi="Times New Roman" w:cs="Times New Roman"/>
-          <w:sz w:val="24"/>
-          <w:szCs w:val="24"/>
-          <w:lang w:eastAsia="en-GB"/>
-        </w:rPr>
-        <w:t xml:space="preserve"> is a well-known skilled programmer who wanted to help ambitious developers take their coding skills to the next level. Since he started teaching online 3 years ago, </w:t>
+        <w:t xml:space="preserve">Mosh Hamedani is a well-known skilled programmer who wanted to help ambitious developers take their coding skills to the next level. Since he started teaching online 3 years ago, </w:t>
       </w:r>
       <w:r>
         <w:rPr>
@@ -6296,7 +5704,7 @@
   <w:abstractNum w:abstractNumId="2" w15:restartNumberingAfterBreak="0">
     <w:nsid w:val="7EE577AB"/>
     <w:multiLevelType w:val="hybridMultilevel"/>
-    <w:tmpl w:val="DA4AD908"/>
+    <w:tmpl w:val="74288D7E"/>
     <w:lvl w:ilvl="0" w:tplc="0809000F">
       <w:start w:val="1"/>
       <w:numFmt w:val="decimal"/>

</xml_diff>

<commit_message>
Answer modified and done Assignmnet one.
</commit_message>
<xml_diff>
--- a/Assignment_one.docx
+++ b/Assignment_one.docx
@@ -356,8 +356,6 @@
           <w:rFonts w:cs="Times New Roman"/>
         </w:rPr>
       </w:pPr>
-      <w:bookmarkStart w:id="0" w:name="_GoBack"/>
-      <w:bookmarkEnd w:id="0"/>
       <w:r>
         <w:rPr>
           <w:rFonts w:cs="Times New Roman"/>
@@ -642,6 +640,13 @@
     </w:p>
     <w:sdt>
       <w:sdtPr>
+        <w:rPr>
+          <w:rFonts w:ascii="Times New Roman" w:eastAsiaTheme="minorHAnsi" w:hAnsi="Times New Roman" w:cstheme="minorBidi"/>
+          <w:color w:val="auto"/>
+          <w:sz w:val="24"/>
+          <w:szCs w:val="22"/>
+          <w:lang w:val="en-GB"/>
+        </w:rPr>
         <w:id w:val="-398124802"/>
         <w:docPartObj>
           <w:docPartGallery w:val="Table of Contents"/>
@@ -650,14 +655,9 @@
       </w:sdtPr>
       <w:sdtEndPr>
         <w:rPr>
-          <w:rFonts w:ascii="Times New Roman" w:eastAsiaTheme="minorHAnsi" w:hAnsi="Times New Roman" w:cstheme="minorBidi"/>
           <w:b/>
           <w:bCs/>
           <w:noProof/>
-          <w:color w:val="auto"/>
-          <w:sz w:val="24"/>
-          <w:szCs w:val="22"/>
-          <w:lang w:val="en-GB"/>
         </w:rPr>
       </w:sdtEndPr>
       <w:sdtContent>
@@ -707,7 +707,7 @@
             </w:rPr>
             <w:fldChar w:fldCharType="separate"/>
           </w:r>
-          <w:hyperlink w:anchor="_Toc34346890" w:history="1">
+          <w:hyperlink w:anchor="_Toc34353912" w:history="1">
             <w:r>
               <w:rPr>
                 <w:rStyle w:val="Hyperlink"/>
@@ -750,7 +750,7 @@
                 <w:noProof/>
                 <w:webHidden/>
               </w:rPr>
-              <w:instrText xml:space="preserve"> PAGEREF _Toc34346890 \h </w:instrText>
+              <w:instrText xml:space="preserve"> PAGEREF _Toc34353912 \h </w:instrText>
             </w:r>
             <w:r>
               <w:rPr>
@@ -795,7 +795,7 @@
               <w:lang w:eastAsia="en-GB"/>
             </w:rPr>
           </w:pPr>
-          <w:hyperlink w:anchor="_Toc34346891" w:history="1">
+          <w:hyperlink w:anchor="_Toc34353913" w:history="1">
             <w:r>
               <w:rPr>
                 <w:rStyle w:val="Hyperlink"/>
@@ -838,7 +838,7 @@
                 <w:noProof/>
                 <w:webHidden/>
               </w:rPr>
-              <w:instrText xml:space="preserve"> PAGEREF _Toc34346891 \h </w:instrText>
+              <w:instrText xml:space="preserve"> PAGEREF _Toc34353913 \h </w:instrText>
             </w:r>
             <w:r>
               <w:rPr>
@@ -883,7 +883,7 @@
               <w:lang w:eastAsia="en-GB"/>
             </w:rPr>
           </w:pPr>
-          <w:hyperlink w:anchor="_Toc34346892" w:history="1">
+          <w:hyperlink w:anchor="_Toc34353914" w:history="1">
             <w:r>
               <w:rPr>
                 <w:rStyle w:val="Hyperlink"/>
@@ -926,7 +926,7 @@
                 <w:noProof/>
                 <w:webHidden/>
               </w:rPr>
-              <w:instrText xml:space="preserve"> PAGEREF _Toc34346892 \h </w:instrText>
+              <w:instrText xml:space="preserve"> PAGEREF _Toc34353914 \h </w:instrText>
             </w:r>
             <w:r>
               <w:rPr>
@@ -971,7 +971,7 @@
               <w:lang w:eastAsia="en-GB"/>
             </w:rPr>
           </w:pPr>
-          <w:hyperlink w:anchor="_Toc34346893" w:history="1">
+          <w:hyperlink w:anchor="_Toc34353915" w:history="1">
             <w:r>
               <w:rPr>
                 <w:rStyle w:val="Hyperlink"/>
@@ -1014,7 +1014,7 @@
                 <w:noProof/>
                 <w:webHidden/>
               </w:rPr>
-              <w:instrText xml:space="preserve"> PAGEREF _Toc34346893 \h </w:instrText>
+              <w:instrText xml:space="preserve"> PAGEREF _Toc34353915 \h </w:instrText>
             </w:r>
             <w:r>
               <w:rPr>
@@ -1059,7 +1059,7 @@
               <w:lang w:eastAsia="en-GB"/>
             </w:rPr>
           </w:pPr>
-          <w:hyperlink w:anchor="_Toc34346894" w:history="1">
+          <w:hyperlink w:anchor="_Toc34353916" w:history="1">
             <w:r>
               <w:rPr>
                 <w:rStyle w:val="Hyperlink"/>
@@ -1102,7 +1102,7 @@
                 <w:noProof/>
                 <w:webHidden/>
               </w:rPr>
-              <w:instrText xml:space="preserve"> PAGEREF _Toc34346894 \h </w:instrText>
+              <w:instrText xml:space="preserve"> PAGEREF _Toc34353916 \h </w:instrText>
             </w:r>
             <w:r>
               <w:rPr>
@@ -1147,7 +1147,7 @@
               <w:lang w:eastAsia="en-GB"/>
             </w:rPr>
           </w:pPr>
-          <w:hyperlink w:anchor="_Toc34346895" w:history="1">
+          <w:hyperlink w:anchor="_Toc34353917" w:history="1">
             <w:r>
               <w:rPr>
                 <w:rStyle w:val="Hyperlink"/>
@@ -1190,7 +1190,7 @@
                 <w:noProof/>
                 <w:webHidden/>
               </w:rPr>
-              <w:instrText xml:space="preserve"> PAGEREF _Toc34346895 \h </w:instrText>
+              <w:instrText xml:space="preserve"> PAGEREF _Toc34353917 \h </w:instrText>
             </w:r>
             <w:r>
               <w:rPr>
@@ -1235,7 +1235,7 @@
               <w:lang w:eastAsia="en-GB"/>
             </w:rPr>
           </w:pPr>
-          <w:hyperlink w:anchor="_Toc34346896" w:history="1">
+          <w:hyperlink w:anchor="_Toc34353918" w:history="1">
             <w:r>
               <w:rPr>
                 <w:rStyle w:val="Hyperlink"/>
@@ -1278,7 +1278,7 @@
                 <w:noProof/>
                 <w:webHidden/>
               </w:rPr>
-              <w:instrText xml:space="preserve"> PAGEREF _Toc34346896 \h </w:instrText>
+              <w:instrText xml:space="preserve"> PAGEREF _Toc34353918 \h </w:instrText>
             </w:r>
             <w:r>
               <w:rPr>
@@ -1323,7 +1323,7 @@
               <w:lang w:eastAsia="en-GB"/>
             </w:rPr>
           </w:pPr>
-          <w:hyperlink w:anchor="_Toc34346897" w:history="1">
+          <w:hyperlink w:anchor="_Toc34353919" w:history="1">
             <w:r>
               <w:rPr>
                 <w:rStyle w:val="Hyperlink"/>
@@ -1367,7 +1367,7 @@
                 <w:noProof/>
                 <w:webHidden/>
               </w:rPr>
-              <w:instrText xml:space="preserve"> PAGEREF _Toc34346897 \h </w:instrText>
+              <w:instrText xml:space="preserve"> PAGEREF _Toc34353919 \h </w:instrText>
             </w:r>
             <w:r>
               <w:rPr>
@@ -1412,7 +1412,7 @@
               <w:lang w:eastAsia="en-GB"/>
             </w:rPr>
           </w:pPr>
-          <w:hyperlink w:anchor="_Toc34346898" w:history="1">
+          <w:hyperlink w:anchor="_Toc34353920" w:history="1">
             <w:r>
               <w:rPr>
                 <w:rStyle w:val="Hyperlink"/>
@@ -1455,7 +1455,7 @@
                 <w:noProof/>
                 <w:webHidden/>
               </w:rPr>
-              <w:instrText xml:space="preserve"> PAGEREF _Toc34346898 \h </w:instrText>
+              <w:instrText xml:space="preserve"> PAGEREF _Toc34353920 \h </w:instrText>
             </w:r>
             <w:r>
               <w:rPr>
@@ -1500,7 +1500,7 @@
               <w:lang w:eastAsia="en-GB"/>
             </w:rPr>
           </w:pPr>
-          <w:hyperlink w:anchor="_Toc34346899" w:history="1">
+          <w:hyperlink w:anchor="_Toc34353921" w:history="1">
             <w:r>
               <w:rPr>
                 <w:rStyle w:val="Hyperlink"/>
@@ -1543,7 +1543,7 @@
                 <w:noProof/>
                 <w:webHidden/>
               </w:rPr>
-              <w:instrText xml:space="preserve"> PAGEREF _Toc34346899 \h </w:instrText>
+              <w:instrText xml:space="preserve"> PAGEREF _Toc34353921 \h </w:instrText>
             </w:r>
             <w:r>
               <w:rPr>
@@ -1588,7 +1588,7 @@
               <w:lang w:eastAsia="en-GB"/>
             </w:rPr>
           </w:pPr>
-          <w:hyperlink w:anchor="_Toc34346900" w:history="1">
+          <w:hyperlink w:anchor="_Toc34353922" w:history="1">
             <w:r>
               <w:rPr>
                 <w:rStyle w:val="Hyperlink"/>
@@ -1631,7 +1631,7 @@
                 <w:noProof/>
                 <w:webHidden/>
               </w:rPr>
-              <w:instrText xml:space="preserve"> PAGEREF _Toc34346900 \h </w:instrText>
+              <w:instrText xml:space="preserve"> PAGEREF _Toc34353922 \h </w:instrText>
             </w:r>
             <w:r>
               <w:rPr>
@@ -1676,7 +1676,7 @@
               <w:lang w:eastAsia="en-GB"/>
             </w:rPr>
           </w:pPr>
-          <w:hyperlink w:anchor="_Toc34346901" w:history="1">
+          <w:hyperlink w:anchor="_Toc34353923" w:history="1">
             <w:r>
               <w:rPr>
                 <w:rStyle w:val="Hyperlink"/>
@@ -1719,7 +1719,7 @@
                 <w:noProof/>
                 <w:webHidden/>
               </w:rPr>
-              <w:instrText xml:space="preserve"> PAGEREF _Toc34346901 \h </w:instrText>
+              <w:instrText xml:space="preserve"> PAGEREF _Toc34353923 \h </w:instrText>
             </w:r>
             <w:r>
               <w:rPr>
@@ -1764,7 +1764,7 @@
               <w:lang w:eastAsia="en-GB"/>
             </w:rPr>
           </w:pPr>
-          <w:hyperlink w:anchor="_Toc34346902" w:history="1">
+          <w:hyperlink w:anchor="_Toc34353924" w:history="1">
             <w:r>
               <w:rPr>
                 <w:rStyle w:val="Hyperlink"/>
@@ -1807,7 +1807,7 @@
                 <w:noProof/>
                 <w:webHidden/>
               </w:rPr>
-              <w:instrText xml:space="preserve"> PAGEREF _Toc34346902 \h </w:instrText>
+              <w:instrText xml:space="preserve"> PAGEREF _Toc34353924 \h </w:instrText>
             </w:r>
             <w:r>
               <w:rPr>
@@ -1852,7 +1852,7 @@
               <w:lang w:eastAsia="en-GB"/>
             </w:rPr>
           </w:pPr>
-          <w:hyperlink w:anchor="_Toc34346903" w:history="1">
+          <w:hyperlink w:anchor="_Toc34353925" w:history="1">
             <w:r>
               <w:rPr>
                 <w:rStyle w:val="Hyperlink"/>
@@ -1895,7 +1895,7 @@
                 <w:noProof/>
                 <w:webHidden/>
               </w:rPr>
-              <w:instrText xml:space="preserve"> PAGEREF _Toc34346903 \h </w:instrText>
+              <w:instrText xml:space="preserve"> PAGEREF _Toc34353925 \h </w:instrText>
             </w:r>
             <w:r>
               <w:rPr>
@@ -1940,7 +1940,7 @@
               <w:lang w:eastAsia="en-GB"/>
             </w:rPr>
           </w:pPr>
-          <w:hyperlink w:anchor="_Toc34346904" w:history="1">
+          <w:hyperlink w:anchor="_Toc34353926" w:history="1">
             <w:r>
               <w:rPr>
                 <w:rStyle w:val="Hyperlink"/>
@@ -1983,7 +1983,7 @@
                 <w:noProof/>
                 <w:webHidden/>
               </w:rPr>
-              <w:instrText xml:space="preserve"> PAGEREF _Toc34346904 \h </w:instrText>
+              <w:instrText xml:space="preserve"> PAGEREF _Toc34353926 \h </w:instrText>
             </w:r>
             <w:r>
               <w:rPr>
@@ -2028,7 +2028,7 @@
               <w:lang w:eastAsia="en-GB"/>
             </w:rPr>
           </w:pPr>
-          <w:hyperlink w:anchor="_Toc34346905" w:history="1">
+          <w:hyperlink w:anchor="_Toc34353927" w:history="1">
             <w:r>
               <w:rPr>
                 <w:rStyle w:val="Hyperlink"/>
@@ -2071,7 +2071,7 @@
                 <w:noProof/>
                 <w:webHidden/>
               </w:rPr>
-              <w:instrText xml:space="preserve"> PAGEREF _Toc34346905 \h </w:instrText>
+              <w:instrText xml:space="preserve"> PAGEREF _Toc34353927 \h </w:instrText>
             </w:r>
             <w:r>
               <w:rPr>
@@ -2116,7 +2116,7 @@
               <w:lang w:eastAsia="en-GB"/>
             </w:rPr>
           </w:pPr>
-          <w:hyperlink w:anchor="_Toc34346906" w:history="1">
+          <w:hyperlink w:anchor="_Toc34353928" w:history="1">
             <w:r>
               <w:rPr>
                 <w:rStyle w:val="Hyperlink"/>
@@ -2159,7 +2159,7 @@
                 <w:noProof/>
                 <w:webHidden/>
               </w:rPr>
-              <w:instrText xml:space="preserve"> PAGEREF _Toc34346906 \h </w:instrText>
+              <w:instrText xml:space="preserve"> PAGEREF _Toc34353928 \h </w:instrText>
             </w:r>
             <w:r>
               <w:rPr>
@@ -2204,7 +2204,7 @@
               <w:lang w:eastAsia="en-GB"/>
             </w:rPr>
           </w:pPr>
-          <w:hyperlink w:anchor="_Toc34346907" w:history="1">
+          <w:hyperlink w:anchor="_Toc34353929" w:history="1">
             <w:r>
               <w:rPr>
                 <w:rStyle w:val="Hyperlink"/>
@@ -2247,7 +2247,7 @@
                 <w:noProof/>
                 <w:webHidden/>
               </w:rPr>
-              <w:instrText xml:space="preserve"> PAGEREF _Toc34346907 \h </w:instrText>
+              <w:instrText xml:space="preserve"> PAGEREF _Toc34353929 \h </w:instrText>
             </w:r>
             <w:r>
               <w:rPr>
@@ -2292,7 +2292,7 @@
               <w:lang w:eastAsia="en-GB"/>
             </w:rPr>
           </w:pPr>
-          <w:hyperlink w:anchor="_Toc34346908" w:history="1">
+          <w:hyperlink w:anchor="_Toc34353930" w:history="1">
             <w:r>
               <w:rPr>
                 <w:rStyle w:val="Hyperlink"/>
@@ -2335,7 +2335,7 @@
                 <w:noProof/>
                 <w:webHidden/>
               </w:rPr>
-              <w:instrText xml:space="preserve"> PAGEREF _Toc34346908 \h </w:instrText>
+              <w:instrText xml:space="preserve"> PAGEREF _Toc34353930 \h </w:instrText>
             </w:r>
             <w:r>
               <w:rPr>
@@ -2380,7 +2380,7 @@
               <w:lang w:eastAsia="en-GB"/>
             </w:rPr>
           </w:pPr>
-          <w:hyperlink w:anchor="_Toc34346909" w:history="1">
+          <w:hyperlink w:anchor="_Toc34353931" w:history="1">
             <w:r>
               <w:rPr>
                 <w:rStyle w:val="Hyperlink"/>
@@ -2423,7 +2423,7 @@
                 <w:noProof/>
                 <w:webHidden/>
               </w:rPr>
-              <w:instrText xml:space="preserve"> PAGEREF _Toc34346909 \h </w:instrText>
+              <w:instrText xml:space="preserve"> PAGEREF _Toc34353931 \h </w:instrText>
             </w:r>
             <w:r>
               <w:rPr>
@@ -2468,7 +2468,7 @@
               <w:lang w:eastAsia="en-GB"/>
             </w:rPr>
           </w:pPr>
-          <w:hyperlink w:anchor="_Toc34346910" w:history="1">
+          <w:hyperlink w:anchor="_Toc34353932" w:history="1">
             <w:r>
               <w:rPr>
                 <w:rStyle w:val="Hyperlink"/>
@@ -2511,7 +2511,7 @@
                 <w:noProof/>
                 <w:webHidden/>
               </w:rPr>
-              <w:instrText xml:space="preserve"> PAGEREF _Toc34346910 \h </w:instrText>
+              <w:instrText xml:space="preserve"> PAGEREF _Toc34353932 \h </w:instrText>
             </w:r>
             <w:r>
               <w:rPr>
@@ -2556,7 +2556,7 @@
               <w:lang w:eastAsia="en-GB"/>
             </w:rPr>
           </w:pPr>
-          <w:hyperlink w:anchor="_Toc34346911" w:history="1">
+          <w:hyperlink w:anchor="_Toc34353933" w:history="1">
             <w:r>
               <w:rPr>
                 <w:rStyle w:val="Hyperlink"/>
@@ -2599,7 +2599,7 @@
                 <w:noProof/>
                 <w:webHidden/>
               </w:rPr>
-              <w:instrText xml:space="preserve"> PAGEREF _Toc34346911 \h </w:instrText>
+              <w:instrText xml:space="preserve"> PAGEREF _Toc34353933 \h </w:instrText>
             </w:r>
             <w:r>
               <w:rPr>
@@ -2644,7 +2644,7 @@
               <w:lang w:eastAsia="en-GB"/>
             </w:rPr>
           </w:pPr>
-          <w:hyperlink w:anchor="_Toc34346912" w:history="1">
+          <w:hyperlink w:anchor="_Toc34353934" w:history="1">
             <w:r>
               <w:rPr>
                 <w:rStyle w:val="Hyperlink"/>
@@ -2687,7 +2687,7 @@
                 <w:noProof/>
                 <w:webHidden/>
               </w:rPr>
-              <w:instrText xml:space="preserve"> PAGEREF _Toc34346912 \h </w:instrText>
+              <w:instrText xml:space="preserve"> PAGEREF _Toc34353934 \h </w:instrText>
             </w:r>
             <w:r>
               <w:rPr>
@@ -2732,7 +2732,7 @@
               <w:lang w:eastAsia="en-GB"/>
             </w:rPr>
           </w:pPr>
-          <w:hyperlink w:anchor="_Toc34346913" w:history="1">
+          <w:hyperlink w:anchor="_Toc34353935" w:history="1">
             <w:r>
               <w:rPr>
                 <w:rStyle w:val="Hyperlink"/>
@@ -2775,7 +2775,7 @@
                 <w:noProof/>
                 <w:webHidden/>
               </w:rPr>
-              <w:instrText xml:space="preserve"> PAGEREF _Toc34346913 \h </w:instrText>
+              <w:instrText xml:space="preserve"> PAGEREF _Toc34353935 \h </w:instrText>
             </w:r>
             <w:r>
               <w:rPr>
@@ -2820,7 +2820,7 @@
               <w:lang w:eastAsia="en-GB"/>
             </w:rPr>
           </w:pPr>
-          <w:hyperlink w:anchor="_Toc34346914" w:history="1">
+          <w:hyperlink w:anchor="_Toc34353936" w:history="1">
             <w:r>
               <w:rPr>
                 <w:rStyle w:val="Hyperlink"/>
@@ -2863,7 +2863,7 @@
                 <w:noProof/>
                 <w:webHidden/>
               </w:rPr>
-              <w:instrText xml:space="preserve"> PAGEREF _Toc34346914 \h </w:instrText>
+              <w:instrText xml:space="preserve"> PAGEREF _Toc34353936 \h </w:instrText>
             </w:r>
             <w:r>
               <w:rPr>
@@ -2908,7 +2908,7 @@
               <w:lang w:eastAsia="en-GB"/>
             </w:rPr>
           </w:pPr>
-          <w:hyperlink w:anchor="_Toc34346915" w:history="1">
+          <w:hyperlink w:anchor="_Toc34353937" w:history="1">
             <w:r>
               <w:rPr>
                 <w:rStyle w:val="Hyperlink"/>
@@ -2951,7 +2951,7 @@
                 <w:noProof/>
                 <w:webHidden/>
               </w:rPr>
-              <w:instrText xml:space="preserve"> PAGEREF _Toc34346915 \h </w:instrText>
+              <w:instrText xml:space="preserve"> PAGEREF _Toc34353937 \h </w:instrText>
             </w:r>
             <w:r>
               <w:rPr>
@@ -2996,7 +2996,7 @@
               <w:lang w:eastAsia="en-GB"/>
             </w:rPr>
           </w:pPr>
-          <w:hyperlink w:anchor="_Toc34346916" w:history="1">
+          <w:hyperlink w:anchor="_Toc34353938" w:history="1">
             <w:r>
               <w:rPr>
                 <w:rStyle w:val="Hyperlink"/>
@@ -3039,7 +3039,7 @@
                 <w:noProof/>
                 <w:webHidden/>
               </w:rPr>
-              <w:instrText xml:space="preserve"> PAGEREF _Toc34346916 \h </w:instrText>
+              <w:instrText xml:space="preserve"> PAGEREF _Toc34353938 \h </w:instrText>
             </w:r>
             <w:r>
               <w:rPr>
@@ -3084,7 +3084,7 @@
               <w:lang w:eastAsia="en-GB"/>
             </w:rPr>
           </w:pPr>
-          <w:hyperlink w:anchor="_Toc34346917" w:history="1">
+          <w:hyperlink w:anchor="_Toc34353939" w:history="1">
             <w:r>
               <w:rPr>
                 <w:rStyle w:val="Hyperlink"/>
@@ -3127,7 +3127,7 @@
                 <w:noProof/>
                 <w:webHidden/>
               </w:rPr>
-              <w:instrText xml:space="preserve"> PAGEREF _Toc34346917 \h </w:instrText>
+              <w:instrText xml:space="preserve"> PAGEREF _Toc34353939 \h </w:instrText>
             </w:r>
             <w:r>
               <w:rPr>
@@ -3172,7 +3172,7 @@
               <w:lang w:eastAsia="en-GB"/>
             </w:rPr>
           </w:pPr>
-          <w:hyperlink w:anchor="_Toc34346918" w:history="1">
+          <w:hyperlink w:anchor="_Toc34353940" w:history="1">
             <w:r>
               <w:rPr>
                 <w:rStyle w:val="Hyperlink"/>
@@ -3215,7 +3215,7 @@
                 <w:noProof/>
                 <w:webHidden/>
               </w:rPr>
-              <w:instrText xml:space="preserve"> PAGEREF _Toc34346918 \h </w:instrText>
+              <w:instrText xml:space="preserve"> PAGEREF _Toc34353940 \h </w:instrText>
             </w:r>
             <w:r>
               <w:rPr>
@@ -3260,7 +3260,7 @@
               <w:lang w:eastAsia="en-GB"/>
             </w:rPr>
           </w:pPr>
-          <w:hyperlink w:anchor="_Toc34346919" w:history="1">
+          <w:hyperlink w:anchor="_Toc34353941" w:history="1">
             <w:r>
               <w:rPr>
                 <w:rStyle w:val="Hyperlink"/>
@@ -3307,7 +3307,7 @@
                 <w:noProof/>
                 <w:webHidden/>
               </w:rPr>
-              <w:instrText xml:space="preserve"> PAGEREF _Toc34346919 \h </w:instrText>
+              <w:instrText xml:space="preserve"> PAGEREF _Toc34353941 \h </w:instrText>
             </w:r>
             <w:r>
               <w:rPr>
@@ -3352,7 +3352,7 @@
               <w:lang w:eastAsia="en-GB"/>
             </w:rPr>
           </w:pPr>
-          <w:hyperlink w:anchor="_Toc34346920" w:history="1">
+          <w:hyperlink w:anchor="_Toc34353942" w:history="1">
             <w:r>
               <w:rPr>
                 <w:rStyle w:val="Hyperlink"/>
@@ -3395,7 +3395,7 @@
                 <w:noProof/>
                 <w:webHidden/>
               </w:rPr>
-              <w:instrText xml:space="preserve"> PAGEREF _Toc34346920 \h </w:instrText>
+              <w:instrText xml:space="preserve"> PAGEREF _Toc34353942 \h </w:instrText>
             </w:r>
             <w:r>
               <w:rPr>
@@ -3440,7 +3440,7 @@
               <w:lang w:eastAsia="en-GB"/>
             </w:rPr>
           </w:pPr>
-          <w:hyperlink w:anchor="_Toc34346921" w:history="1">
+          <w:hyperlink w:anchor="_Toc34353943" w:history="1">
             <w:r>
               <w:rPr>
                 <w:rStyle w:val="Hyperlink"/>
@@ -3487,7 +3487,7 @@
                 <w:noProof/>
                 <w:webHidden/>
               </w:rPr>
-              <w:instrText xml:space="preserve"> PAGEREF _Toc34346921 \h </w:instrText>
+              <w:instrText xml:space="preserve"> PAGEREF _Toc34353943 \h </w:instrText>
             </w:r>
             <w:r>
               <w:rPr>
@@ -3532,7 +3532,7 @@
               <w:lang w:eastAsia="en-GB"/>
             </w:rPr>
           </w:pPr>
-          <w:hyperlink w:anchor="_Toc34346922" w:history="1">
+          <w:hyperlink w:anchor="_Toc34353944" w:history="1">
             <w:r>
               <w:rPr>
                 <w:rStyle w:val="Hyperlink"/>
@@ -3575,7 +3575,7 @@
                 <w:noProof/>
                 <w:webHidden/>
               </w:rPr>
-              <w:instrText xml:space="preserve"> PAGEREF _Toc34346922 \h </w:instrText>
+              <w:instrText xml:space="preserve"> PAGEREF _Toc34353944 \h </w:instrText>
             </w:r>
             <w:r>
               <w:rPr>
@@ -3620,7 +3620,7 @@
               <w:lang w:eastAsia="en-GB"/>
             </w:rPr>
           </w:pPr>
-          <w:hyperlink w:anchor="_Toc34346923" w:history="1">
+          <w:hyperlink w:anchor="_Toc34353945" w:history="1">
             <w:r>
               <w:rPr>
                 <w:rStyle w:val="Hyperlink"/>
@@ -3663,7 +3663,7 @@
                 <w:noProof/>
                 <w:webHidden/>
               </w:rPr>
-              <w:instrText xml:space="preserve"> PAGEREF _Toc34346923 \h </w:instrText>
+              <w:instrText xml:space="preserve"> PAGEREF _Toc34353945 \h </w:instrText>
             </w:r>
             <w:r>
               <w:rPr>
@@ -3708,7 +3708,7 @@
               <w:lang w:eastAsia="en-GB"/>
             </w:rPr>
           </w:pPr>
-          <w:hyperlink w:anchor="_Toc34346924" w:history="1">
+          <w:hyperlink w:anchor="_Toc34353946" w:history="1">
             <w:r>
               <w:rPr>
                 <w:rStyle w:val="Hyperlink"/>
@@ -3751,7 +3751,7 @@
                 <w:noProof/>
                 <w:webHidden/>
               </w:rPr>
-              <w:instrText xml:space="preserve"> PAGEREF _Toc34346924 \h </w:instrText>
+              <w:instrText xml:space="preserve"> PAGEREF _Toc34353946 \h </w:instrText>
             </w:r>
             <w:r>
               <w:rPr>
@@ -3796,7 +3796,7 @@
               <w:lang w:eastAsia="en-GB"/>
             </w:rPr>
           </w:pPr>
-          <w:hyperlink w:anchor="_Toc34346925" w:history="1">
+          <w:hyperlink w:anchor="_Toc34353947" w:history="1">
             <w:r>
               <w:rPr>
                 <w:rStyle w:val="Hyperlink"/>
@@ -3839,7 +3839,7 @@
                 <w:noProof/>
                 <w:webHidden/>
               </w:rPr>
-              <w:instrText xml:space="preserve"> PAGEREF _Toc34346925 \h </w:instrText>
+              <w:instrText xml:space="preserve"> PAGEREF _Toc34353947 \h </w:instrText>
             </w:r>
             <w:r>
               <w:rPr>
@@ -3884,7 +3884,7 @@
               <w:lang w:eastAsia="en-GB"/>
             </w:rPr>
           </w:pPr>
-          <w:hyperlink w:anchor="_Toc34346926" w:history="1">
+          <w:hyperlink w:anchor="_Toc34353948" w:history="1">
             <w:r>
               <w:rPr>
                 <w:rStyle w:val="Hyperlink"/>
@@ -3928,7 +3928,7 @@
                 <w:noProof/>
                 <w:webHidden/>
               </w:rPr>
-              <w:instrText xml:space="preserve"> PAGEREF _Toc34346926 \h </w:instrText>
+              <w:instrText xml:space="preserve"> PAGEREF _Toc34353948 \h </w:instrText>
             </w:r>
             <w:r>
               <w:rPr>
@@ -3973,7 +3973,7 @@
               <w:lang w:eastAsia="en-GB"/>
             </w:rPr>
           </w:pPr>
-          <w:hyperlink w:anchor="_Toc34346927" w:history="1">
+          <w:hyperlink w:anchor="_Toc34353949" w:history="1">
             <w:r>
               <w:rPr>
                 <w:rStyle w:val="Hyperlink"/>
@@ -4016,7 +4016,7 @@
                 <w:noProof/>
                 <w:webHidden/>
               </w:rPr>
-              <w:instrText xml:space="preserve"> PAGEREF _Toc34346927 \h </w:instrText>
+              <w:instrText xml:space="preserve"> PAGEREF _Toc34353949 \h </w:instrText>
             </w:r>
             <w:r>
               <w:rPr>
@@ -4061,7 +4061,7 @@
               <w:lang w:eastAsia="en-GB"/>
             </w:rPr>
           </w:pPr>
-          <w:hyperlink w:anchor="_Toc34346928" w:history="1">
+          <w:hyperlink w:anchor="_Toc34353950" w:history="1">
             <w:r>
               <w:rPr>
                 <w:rStyle w:val="Hyperlink"/>
@@ -4104,7 +4104,7 @@
                 <w:noProof/>
                 <w:webHidden/>
               </w:rPr>
-              <w:instrText xml:space="preserve"> PAGEREF _Toc34346928 \h </w:instrText>
+              <w:instrText xml:space="preserve"> PAGEREF _Toc34353950 \h </w:instrText>
             </w:r>
             <w:r>
               <w:rPr>
@@ -4149,7 +4149,7 @@
               <w:lang w:eastAsia="en-GB"/>
             </w:rPr>
           </w:pPr>
-          <w:hyperlink w:anchor="_Toc34346929" w:history="1">
+          <w:hyperlink w:anchor="_Toc34353951" w:history="1">
             <w:r>
               <w:rPr>
                 <w:rStyle w:val="Hyperlink"/>
@@ -4208,7 +4208,7 @@
                 <w:noProof/>
                 <w:webHidden/>
               </w:rPr>
-              <w:instrText xml:space="preserve"> PAGEREF _Toc34346929 \h </w:instrText>
+              <w:instrText xml:space="preserve"> PAGEREF _Toc34353951 \h </w:instrText>
             </w:r>
             <w:r>
               <w:rPr>
@@ -4253,7 +4253,7 @@
               <w:lang w:eastAsia="en-GB"/>
             </w:rPr>
           </w:pPr>
-          <w:hyperlink w:anchor="_Toc34346930" w:history="1">
+          <w:hyperlink w:anchor="_Toc34353952" w:history="1">
             <w:r>
               <w:rPr>
                 <w:rStyle w:val="Hyperlink"/>
@@ -4296,7 +4296,7 @@
                 <w:noProof/>
                 <w:webHidden/>
               </w:rPr>
-              <w:instrText xml:space="preserve"> PAGEREF _Toc34346930 \h </w:instrText>
+              <w:instrText xml:space="preserve"> PAGEREF _Toc34353952 \h </w:instrText>
             </w:r>
             <w:r>
               <w:rPr>
@@ -4341,7 +4341,7 @@
               <w:lang w:eastAsia="en-GB"/>
             </w:rPr>
           </w:pPr>
-          <w:hyperlink w:anchor="_Toc34346931" w:history="1">
+          <w:hyperlink w:anchor="_Toc34353953" w:history="1">
             <w:r>
               <w:rPr>
                 <w:rStyle w:val="Hyperlink"/>
@@ -4384,7 +4384,7 @@
                 <w:noProof/>
                 <w:webHidden/>
               </w:rPr>
-              <w:instrText xml:space="preserve"> PAGEREF _Toc34346931 \h </w:instrText>
+              <w:instrText xml:space="preserve"> PAGEREF _Toc34353953 \h </w:instrText>
             </w:r>
             <w:r>
               <w:rPr>
@@ -4429,7 +4429,7 @@
               <w:lang w:eastAsia="en-GB"/>
             </w:rPr>
           </w:pPr>
-          <w:hyperlink w:anchor="_Toc34346932" w:history="1">
+          <w:hyperlink w:anchor="_Toc34353954" w:history="1">
             <w:r>
               <w:rPr>
                 <w:rStyle w:val="Hyperlink"/>
@@ -4472,7 +4472,7 @@
                 <w:noProof/>
                 <w:webHidden/>
               </w:rPr>
-              <w:instrText xml:space="preserve"> PAGEREF _Toc34346932 \h </w:instrText>
+              <w:instrText xml:space="preserve"> PAGEREF _Toc34353954 \h </w:instrText>
             </w:r>
             <w:r>
               <w:rPr>
@@ -4517,7 +4517,7 @@
               <w:lang w:eastAsia="en-GB"/>
             </w:rPr>
           </w:pPr>
-          <w:hyperlink w:anchor="_Toc34346933" w:history="1">
+          <w:hyperlink w:anchor="_Toc34353955" w:history="1">
             <w:r>
               <w:rPr>
                 <w:rStyle w:val="Hyperlink"/>
@@ -4560,7 +4560,7 @@
                 <w:noProof/>
                 <w:webHidden/>
               </w:rPr>
-              <w:instrText xml:space="preserve"> PAGEREF _Toc34346933 \h </w:instrText>
+              <w:instrText xml:space="preserve"> PAGEREF _Toc34353955 \h </w:instrText>
             </w:r>
             <w:r>
               <w:rPr>
@@ -4605,7 +4605,7 @@
               <w:lang w:eastAsia="en-GB"/>
             </w:rPr>
           </w:pPr>
-          <w:hyperlink w:anchor="_Toc34346934" w:history="1">
+          <w:hyperlink w:anchor="_Toc34353956" w:history="1">
             <w:r>
               <w:rPr>
                 <w:rStyle w:val="Hyperlink"/>
@@ -4650,7 +4650,7 @@
                 <w:noProof/>
                 <w:webHidden/>
               </w:rPr>
-              <w:instrText xml:space="preserve"> PAGEREF _Toc34346934 \h </w:instrText>
+              <w:instrText xml:space="preserve"> PAGEREF _Toc34353956 \h </w:instrText>
             </w:r>
             <w:r>
               <w:rPr>
@@ -4695,7 +4695,7 @@
               <w:lang w:eastAsia="en-GB"/>
             </w:rPr>
           </w:pPr>
-          <w:hyperlink w:anchor="_Toc34346935" w:history="1">
+          <w:hyperlink w:anchor="_Toc34353957" w:history="1">
             <w:r>
               <w:rPr>
                 <w:rStyle w:val="Hyperlink"/>
@@ -4738,7 +4738,7 @@
                 <w:noProof/>
                 <w:webHidden/>
               </w:rPr>
-              <w:instrText xml:space="preserve"> PAGEREF _Toc34346935 \h </w:instrText>
+              <w:instrText xml:space="preserve"> PAGEREF _Toc34353957 \h </w:instrText>
             </w:r>
             <w:r>
               <w:rPr>
@@ -4783,7 +4783,7 @@
               <w:lang w:eastAsia="en-GB"/>
             </w:rPr>
           </w:pPr>
-          <w:hyperlink w:anchor="_Toc34346936" w:history="1">
+          <w:hyperlink w:anchor="_Toc34353958" w:history="1">
             <w:r>
               <w:rPr>
                 <w:rStyle w:val="Hyperlink"/>
@@ -4826,7 +4826,7 @@
                 <w:noProof/>
                 <w:webHidden/>
               </w:rPr>
-              <w:instrText xml:space="preserve"> PAGEREF _Toc34346936 \h </w:instrText>
+              <w:instrText xml:space="preserve"> PAGEREF _Toc34353958 \h </w:instrText>
             </w:r>
             <w:r>
               <w:rPr>
@@ -4871,7 +4871,7 @@
               <w:lang w:eastAsia="en-GB"/>
             </w:rPr>
           </w:pPr>
-          <w:hyperlink w:anchor="_Toc34346937" w:history="1">
+          <w:hyperlink w:anchor="_Toc34353959" w:history="1">
             <w:r>
               <w:rPr>
                 <w:rStyle w:val="Hyperlink"/>
@@ -4914,7 +4914,7 @@
                 <w:noProof/>
                 <w:webHidden/>
               </w:rPr>
-              <w:instrText xml:space="preserve"> PAGEREF _Toc34346937 \h </w:instrText>
+              <w:instrText xml:space="preserve"> PAGEREF _Toc34353959 \h </w:instrText>
             </w:r>
             <w:r>
               <w:rPr>
@@ -4959,7 +4959,7 @@
               <w:lang w:eastAsia="en-GB"/>
             </w:rPr>
           </w:pPr>
-          <w:hyperlink w:anchor="_Toc34346938" w:history="1">
+          <w:hyperlink w:anchor="_Toc34353960" w:history="1">
             <w:r>
               <w:rPr>
                 <w:rStyle w:val="Hyperlink"/>
@@ -5002,7 +5002,7 @@
                 <w:noProof/>
                 <w:webHidden/>
               </w:rPr>
-              <w:instrText xml:space="preserve"> PAGEREF _Toc34346938 \h </w:instrText>
+              <w:instrText xml:space="preserve"> PAGEREF _Toc34353960 \h </w:instrText>
             </w:r>
             <w:r>
               <w:rPr>
@@ -5047,7 +5047,7 @@
               <w:lang w:eastAsia="en-GB"/>
             </w:rPr>
           </w:pPr>
-          <w:hyperlink w:anchor="_Toc34346939" w:history="1">
+          <w:hyperlink w:anchor="_Toc34353961" w:history="1">
             <w:r>
               <w:rPr>
                 <w:rStyle w:val="Hyperlink"/>
@@ -5090,7 +5090,7 @@
                 <w:noProof/>
                 <w:webHidden/>
               </w:rPr>
-              <w:instrText xml:space="preserve"> PAGEREF _Toc34346939 \h </w:instrText>
+              <w:instrText xml:space="preserve"> PAGEREF _Toc34353961 \h </w:instrText>
             </w:r>
             <w:r>
               <w:rPr>
@@ -5135,7 +5135,7 @@
               <w:lang w:eastAsia="en-GB"/>
             </w:rPr>
           </w:pPr>
-          <w:hyperlink w:anchor="_Toc34346940" w:history="1">
+          <w:hyperlink w:anchor="_Toc34353962" w:history="1">
             <w:r>
               <w:rPr>
                 <w:rStyle w:val="Hyperlink"/>
@@ -5178,7 +5178,7 @@
                 <w:noProof/>
                 <w:webHidden/>
               </w:rPr>
-              <w:instrText xml:space="preserve"> PAGEREF _Toc34346940 \h </w:instrText>
+              <w:instrText xml:space="preserve"> PAGEREF _Toc34353962 \h </w:instrText>
             </w:r>
             <w:r>
               <w:rPr>
@@ -5223,7 +5223,7 @@
               <w:lang w:eastAsia="en-GB"/>
             </w:rPr>
           </w:pPr>
-          <w:hyperlink w:anchor="_Toc34346941" w:history="1">
+          <w:hyperlink w:anchor="_Toc34353963" w:history="1">
             <w:r>
               <w:rPr>
                 <w:rStyle w:val="Hyperlink"/>
@@ -5266,7 +5266,7 @@
                 <w:noProof/>
                 <w:webHidden/>
               </w:rPr>
-              <w:instrText xml:space="preserve"> PAGEREF _Toc34346941 \h </w:instrText>
+              <w:instrText xml:space="preserve"> PAGEREF _Toc34353963 \h </w:instrText>
             </w:r>
             <w:r>
               <w:rPr>
@@ -5311,7 +5311,7 @@
               <w:lang w:eastAsia="en-GB"/>
             </w:rPr>
           </w:pPr>
-          <w:hyperlink w:anchor="_Toc34346942" w:history="1">
+          <w:hyperlink w:anchor="_Toc34353964" w:history="1">
             <w:r>
               <w:rPr>
                 <w:rStyle w:val="Hyperlink"/>
@@ -5354,7 +5354,7 @@
                 <w:noProof/>
                 <w:webHidden/>
               </w:rPr>
-              <w:instrText xml:space="preserve"> PAGEREF _Toc34346942 \h </w:instrText>
+              <w:instrText xml:space="preserve"> PAGEREF _Toc34353964 \h </w:instrText>
             </w:r>
             <w:r>
               <w:rPr>
@@ -5399,7 +5399,7 @@
               <w:lang w:eastAsia="en-GB"/>
             </w:rPr>
           </w:pPr>
-          <w:hyperlink w:anchor="_Toc34346943" w:history="1">
+          <w:hyperlink w:anchor="_Toc34353965" w:history="1">
             <w:r>
               <w:rPr>
                 <w:rStyle w:val="Hyperlink"/>
@@ -5442,7 +5442,7 @@
                 <w:noProof/>
                 <w:webHidden/>
               </w:rPr>
-              <w:instrText xml:space="preserve"> PAGEREF _Toc34346943 \h </w:instrText>
+              <w:instrText xml:space="preserve"> PAGEREF _Toc34353965 \h </w:instrText>
             </w:r>
             <w:r>
               <w:rPr>
@@ -5487,7 +5487,7 @@
               <w:lang w:eastAsia="en-GB"/>
             </w:rPr>
           </w:pPr>
-          <w:hyperlink w:anchor="_Toc34346944" w:history="1">
+          <w:hyperlink w:anchor="_Toc34353966" w:history="1">
             <w:r>
               <w:rPr>
                 <w:rStyle w:val="Hyperlink"/>
@@ -5530,7 +5530,7 @@
                 <w:noProof/>
                 <w:webHidden/>
               </w:rPr>
-              <w:instrText xml:space="preserve"> PAGEREF _Toc34346944 \h </w:instrText>
+              <w:instrText xml:space="preserve"> PAGEREF _Toc34353966 \h </w:instrText>
             </w:r>
             <w:r>
               <w:rPr>
@@ -5575,7 +5575,7 @@
               <w:lang w:eastAsia="en-GB"/>
             </w:rPr>
           </w:pPr>
-          <w:hyperlink w:anchor="_Toc34346945" w:history="1">
+          <w:hyperlink w:anchor="_Toc34353967" w:history="1">
             <w:r>
               <w:rPr>
                 <w:rStyle w:val="Hyperlink"/>
@@ -5618,7 +5618,7 @@
                 <w:noProof/>
                 <w:webHidden/>
               </w:rPr>
-              <w:instrText xml:space="preserve"> PAGEREF _Toc34346945 \h </w:instrText>
+              <w:instrText xml:space="preserve"> PAGEREF _Toc34353967 \h </w:instrText>
             </w:r>
             <w:r>
               <w:rPr>
@@ -5663,7 +5663,7 @@
               <w:lang w:eastAsia="en-GB"/>
             </w:rPr>
           </w:pPr>
-          <w:hyperlink w:anchor="_Toc34346946" w:history="1">
+          <w:hyperlink w:anchor="_Toc34353968" w:history="1">
             <w:r>
               <w:rPr>
                 <w:rStyle w:val="Hyperlink"/>
@@ -5706,7 +5706,7 @@
                 <w:noProof/>
                 <w:webHidden/>
               </w:rPr>
-              <w:instrText xml:space="preserve"> PAGEREF _Toc34346946 \h </w:instrText>
+              <w:instrText xml:space="preserve"> PAGEREF _Toc34353968 \h </w:instrText>
             </w:r>
             <w:r>
               <w:rPr>
@@ -5751,7 +5751,7 @@
               <w:lang w:eastAsia="en-GB"/>
             </w:rPr>
           </w:pPr>
-          <w:hyperlink w:anchor="_Toc34346947" w:history="1">
+          <w:hyperlink w:anchor="_Toc34353969" w:history="1">
             <w:r>
               <w:rPr>
                 <w:rStyle w:val="Hyperlink"/>
@@ -5794,7 +5794,7 @@
                 <w:noProof/>
                 <w:webHidden/>
               </w:rPr>
-              <w:instrText xml:space="preserve"> PAGEREF _Toc34346947 \h </w:instrText>
+              <w:instrText xml:space="preserve"> PAGEREF _Toc34353969 \h </w:instrText>
             </w:r>
             <w:r>
               <w:rPr>
@@ -5839,7 +5839,7 @@
               <w:lang w:eastAsia="en-GB"/>
             </w:rPr>
           </w:pPr>
-          <w:hyperlink w:anchor="_Toc34346948" w:history="1">
+          <w:hyperlink w:anchor="_Toc34353970" w:history="1">
             <w:r>
               <w:rPr>
                 <w:rStyle w:val="Hyperlink"/>
@@ -5882,7 +5882,7 @@
                 <w:noProof/>
                 <w:webHidden/>
               </w:rPr>
-              <w:instrText xml:space="preserve"> PAGEREF _Toc34346948 \h </w:instrText>
+              <w:instrText xml:space="preserve"> PAGEREF _Toc34353970 \h </w:instrText>
             </w:r>
             <w:r>
               <w:rPr>
@@ -5927,7 +5927,7 @@
               <w:lang w:eastAsia="en-GB"/>
             </w:rPr>
           </w:pPr>
-          <w:hyperlink w:anchor="_Toc34346949" w:history="1">
+          <w:hyperlink w:anchor="_Toc34353971" w:history="1">
             <w:r>
               <w:rPr>
                 <w:rStyle w:val="Hyperlink"/>
@@ -5970,7 +5970,7 @@
                 <w:noProof/>
                 <w:webHidden/>
               </w:rPr>
-              <w:instrText xml:space="preserve"> PAGEREF _Toc34346949 \h </w:instrText>
+              <w:instrText xml:space="preserve"> PAGEREF _Toc34353971 \h </w:instrText>
             </w:r>
             <w:r>
               <w:rPr>
@@ -6015,7 +6015,7 @@
               <w:lang w:eastAsia="en-GB"/>
             </w:rPr>
           </w:pPr>
-          <w:hyperlink w:anchor="_Toc34346950" w:history="1">
+          <w:hyperlink w:anchor="_Toc34353972" w:history="1">
             <w:r>
               <w:rPr>
                 <w:rStyle w:val="Hyperlink"/>
@@ -6060,7 +6060,7 @@
                 <w:noProof/>
                 <w:webHidden/>
               </w:rPr>
-              <w:instrText xml:space="preserve"> PAGEREF _Toc34346950 \h </w:instrText>
+              <w:instrText xml:space="preserve"> PAGEREF _Toc34353972 \h </w:instrText>
             </w:r>
             <w:r>
               <w:rPr>
@@ -6105,7 +6105,7 @@
               <w:lang w:eastAsia="en-GB"/>
             </w:rPr>
           </w:pPr>
-          <w:hyperlink w:anchor="_Toc34346951" w:history="1">
+          <w:hyperlink w:anchor="_Toc34353973" w:history="1">
             <w:r>
               <w:rPr>
                 <w:rStyle w:val="Hyperlink"/>
@@ -6148,7 +6148,7 @@
                 <w:noProof/>
                 <w:webHidden/>
               </w:rPr>
-              <w:instrText xml:space="preserve"> PAGEREF _Toc34346951 \h </w:instrText>
+              <w:instrText xml:space="preserve"> PAGEREF _Toc34353973 \h </w:instrText>
             </w:r>
             <w:r>
               <w:rPr>
@@ -6193,7 +6193,7 @@
               <w:lang w:eastAsia="en-GB"/>
             </w:rPr>
           </w:pPr>
-          <w:hyperlink w:anchor="_Toc34346952" w:history="1">
+          <w:hyperlink w:anchor="_Toc34353974" w:history="1">
             <w:r>
               <w:rPr>
                 <w:rStyle w:val="Hyperlink"/>
@@ -6236,7 +6236,7 @@
                 <w:noProof/>
                 <w:webHidden/>
               </w:rPr>
-              <w:instrText xml:space="preserve"> PAGEREF _Toc34346952 \h </w:instrText>
+              <w:instrText xml:space="preserve"> PAGEREF _Toc34353974 \h </w:instrText>
             </w:r>
             <w:r>
               <w:rPr>
@@ -6281,7 +6281,7 @@
               <w:lang w:eastAsia="en-GB"/>
             </w:rPr>
           </w:pPr>
-          <w:hyperlink w:anchor="_Toc34346953" w:history="1">
+          <w:hyperlink w:anchor="_Toc34353975" w:history="1">
             <w:r>
               <w:rPr>
                 <w:rStyle w:val="Hyperlink"/>
@@ -6324,7 +6324,7 @@
                 <w:noProof/>
                 <w:webHidden/>
               </w:rPr>
-              <w:instrText xml:space="preserve"> PAGEREF _Toc34346953 \h </w:instrText>
+              <w:instrText xml:space="preserve"> PAGEREF _Toc34353975 \h </w:instrText>
             </w:r>
             <w:r>
               <w:rPr>
@@ -6369,7 +6369,7 @@
               <w:lang w:eastAsia="en-GB"/>
             </w:rPr>
           </w:pPr>
-          <w:hyperlink w:anchor="_Toc34346954" w:history="1">
+          <w:hyperlink w:anchor="_Toc34353976" w:history="1">
             <w:r>
               <w:rPr>
                 <w:rStyle w:val="Hyperlink"/>
@@ -6412,7 +6412,7 @@
                 <w:noProof/>
                 <w:webHidden/>
               </w:rPr>
-              <w:instrText xml:space="preserve"> PAGEREF _Toc34346954 \h </w:instrText>
+              <w:instrText xml:space="preserve"> PAGEREF _Toc34353976 \h </w:instrText>
             </w:r>
             <w:r>
               <w:rPr>
@@ -6457,7 +6457,7 @@
               <w:lang w:eastAsia="en-GB"/>
             </w:rPr>
           </w:pPr>
-          <w:hyperlink w:anchor="_Toc34346955" w:history="1">
+          <w:hyperlink w:anchor="_Toc34353977" w:history="1">
             <w:r>
               <w:rPr>
                 <w:rStyle w:val="Hyperlink"/>
@@ -6500,7 +6500,7 @@
                 <w:noProof/>
                 <w:webHidden/>
               </w:rPr>
-              <w:instrText xml:space="preserve"> PAGEREF _Toc34346955 \h </w:instrText>
+              <w:instrText xml:space="preserve"> PAGEREF _Toc34353977 \h </w:instrText>
             </w:r>
             <w:r>
               <w:rPr>
@@ -6545,14 +6545,7 @@
               <w:lang w:eastAsia="en-GB"/>
             </w:rPr>
           </w:pPr>
-          <w:r>
-            <w:rPr>
-              <w:rStyle w:val="Hyperlink"/>
-              <w:noProof/>
-            </w:rPr>
-            <w:t xml:space="preserve">    </w:t>
-          </w:r>
-          <w:hyperlink w:anchor="_Toc34346956" w:history="1">
+          <w:hyperlink w:anchor="_Toc34353978" w:history="1">
             <w:r>
               <w:rPr>
                 <w:rStyle w:val="Hyperlink"/>
@@ -6595,7 +6588,7 @@
                 <w:noProof/>
                 <w:webHidden/>
               </w:rPr>
-              <w:instrText xml:space="preserve"> PAGEREF _Toc34346956 \h </w:instrText>
+              <w:instrText xml:space="preserve"> PAGEREF _Toc34353978 \h </w:instrText>
             </w:r>
             <w:r>
               <w:rPr>
@@ -6640,7 +6633,7 @@
               <w:lang w:eastAsia="en-GB"/>
             </w:rPr>
           </w:pPr>
-          <w:hyperlink w:anchor="_Toc34346957" w:history="1">
+          <w:hyperlink w:anchor="_Toc34353979" w:history="1">
             <w:r>
               <w:rPr>
                 <w:rStyle w:val="Hyperlink"/>
@@ -6683,7 +6676,7 @@
                 <w:noProof/>
                 <w:webHidden/>
               </w:rPr>
-              <w:instrText xml:space="preserve"> PAGEREF _Toc34346957 \h </w:instrText>
+              <w:instrText xml:space="preserve"> PAGEREF _Toc34353979 \h </w:instrText>
             </w:r>
             <w:r>
               <w:rPr>
@@ -6728,7 +6721,7 @@
               <w:lang w:eastAsia="en-GB"/>
             </w:rPr>
           </w:pPr>
-          <w:hyperlink w:anchor="_Toc34346958" w:history="1">
+          <w:hyperlink w:anchor="_Toc34353980" w:history="1">
             <w:r>
               <w:rPr>
                 <w:rStyle w:val="Hyperlink"/>
@@ -6773,7 +6766,7 @@
                 <w:noProof/>
                 <w:webHidden/>
               </w:rPr>
-              <w:instrText xml:space="preserve"> PAGEREF _Toc34346958 \h </w:instrText>
+              <w:instrText xml:space="preserve"> PAGEREF _Toc34353980 \h </w:instrText>
             </w:r>
             <w:r>
               <w:rPr>
@@ -6818,7 +6811,7 @@
               <w:lang w:eastAsia="en-GB"/>
             </w:rPr>
           </w:pPr>
-          <w:hyperlink w:anchor="_Toc34346959" w:history="1">
+          <w:hyperlink w:anchor="_Toc34353981" w:history="1">
             <w:r>
               <w:rPr>
                 <w:rStyle w:val="Hyperlink"/>
@@ -6861,7 +6854,7 @@
                 <w:noProof/>
                 <w:webHidden/>
               </w:rPr>
-              <w:instrText xml:space="preserve"> PAGEREF _Toc34346959 \h </w:instrText>
+              <w:instrText xml:space="preserve"> PAGEREF _Toc34353981 \h </w:instrText>
             </w:r>
             <w:r>
               <w:rPr>
@@ -6906,7 +6899,7 @@
               <w:lang w:eastAsia="en-GB"/>
             </w:rPr>
           </w:pPr>
-          <w:hyperlink w:anchor="_Toc34346960" w:history="1">
+          <w:hyperlink w:anchor="_Toc34353982" w:history="1">
             <w:r>
               <w:rPr>
                 <w:rStyle w:val="Hyperlink"/>
@@ -6949,7 +6942,7 @@
                 <w:noProof/>
                 <w:webHidden/>
               </w:rPr>
-              <w:instrText xml:space="preserve"> PAGEREF _Toc34346960 \h </w:instrText>
+              <w:instrText xml:space="preserve"> PAGEREF _Toc34353982 \h </w:instrText>
             </w:r>
             <w:r>
               <w:rPr>
@@ -6994,7 +6987,7 @@
               <w:lang w:eastAsia="en-GB"/>
             </w:rPr>
           </w:pPr>
-          <w:hyperlink w:anchor="_Toc34346961" w:history="1">
+          <w:hyperlink w:anchor="_Toc34353983" w:history="1">
             <w:r>
               <w:rPr>
                 <w:rStyle w:val="Hyperlink"/>
@@ -7037,7 +7030,7 @@
                 <w:noProof/>
                 <w:webHidden/>
               </w:rPr>
-              <w:instrText xml:space="preserve"> PAGEREF _Toc34346961 \h </w:instrText>
+              <w:instrText xml:space="preserve"> PAGEREF _Toc34353983 \h </w:instrText>
             </w:r>
             <w:r>
               <w:rPr>
@@ -7082,7 +7075,7 @@
               <w:lang w:eastAsia="en-GB"/>
             </w:rPr>
           </w:pPr>
-          <w:hyperlink w:anchor="_Toc34346962" w:history="1">
+          <w:hyperlink w:anchor="_Toc34353984" w:history="1">
             <w:r>
               <w:rPr>
                 <w:rStyle w:val="Hyperlink"/>
@@ -7145,7 +7138,7 @@
                 <w:noProof/>
                 <w:webHidden/>
               </w:rPr>
-              <w:instrText xml:space="preserve"> PAGEREF _Toc34346962 \h </w:instrText>
+              <w:instrText xml:space="preserve"> PAGEREF _Toc34353984 \h </w:instrText>
             </w:r>
             <w:r>
               <w:rPr>
@@ -7190,7 +7183,7 @@
               <w:lang w:eastAsia="en-GB"/>
             </w:rPr>
           </w:pPr>
-          <w:hyperlink w:anchor="_Toc34346963" w:history="1">
+          <w:hyperlink w:anchor="_Toc34353985" w:history="1">
             <w:r>
               <w:rPr>
                 <w:rStyle w:val="Hyperlink"/>
@@ -7236,7 +7229,7 @@
                 <w:noProof/>
                 <w:webHidden/>
               </w:rPr>
-              <w:instrText xml:space="preserve"> PAGEREF _Toc34346963 \h </w:instrText>
+              <w:instrText xml:space="preserve"> PAGEREF _Toc34353985 \h </w:instrText>
             </w:r>
             <w:r>
               <w:rPr>
@@ -7281,7 +7274,7 @@
               <w:lang w:eastAsia="en-GB"/>
             </w:rPr>
           </w:pPr>
-          <w:hyperlink w:anchor="_Toc34346964" w:history="1">
+          <w:hyperlink w:anchor="_Toc34353986" w:history="1">
             <w:r>
               <w:rPr>
                 <w:rStyle w:val="Hyperlink"/>
@@ -7324,7 +7317,7 @@
                 <w:noProof/>
                 <w:webHidden/>
               </w:rPr>
-              <w:instrText xml:space="preserve"> PAGEREF _Toc34346964 \h </w:instrText>
+              <w:instrText xml:space="preserve"> PAGEREF _Toc34353986 \h </w:instrText>
             </w:r>
             <w:r>
               <w:rPr>
@@ -7369,7 +7362,7 @@
               <w:lang w:eastAsia="en-GB"/>
             </w:rPr>
           </w:pPr>
-          <w:hyperlink w:anchor="_Toc34346965" w:history="1">
+          <w:hyperlink w:anchor="_Toc34353987" w:history="1">
             <w:r>
               <w:rPr>
                 <w:rStyle w:val="Hyperlink"/>
@@ -7412,7 +7405,7 @@
                 <w:noProof/>
                 <w:webHidden/>
               </w:rPr>
-              <w:instrText xml:space="preserve"> PAGEREF _Toc34346965 \h </w:instrText>
+              <w:instrText xml:space="preserve"> PAGEREF _Toc34353987 \h </w:instrText>
             </w:r>
             <w:r>
               <w:rPr>
@@ -7457,7 +7450,7 @@
               <w:lang w:eastAsia="en-GB"/>
             </w:rPr>
           </w:pPr>
-          <w:hyperlink w:anchor="_Toc34346966" w:history="1">
+          <w:hyperlink w:anchor="_Toc34353988" w:history="1">
             <w:r>
               <w:rPr>
                 <w:rStyle w:val="Hyperlink"/>
@@ -7500,7 +7493,7 @@
                 <w:noProof/>
                 <w:webHidden/>
               </w:rPr>
-              <w:instrText xml:space="preserve"> PAGEREF _Toc34346966 \h </w:instrText>
+              <w:instrText xml:space="preserve"> PAGEREF _Toc34353988 \h </w:instrText>
             </w:r>
             <w:r>
               <w:rPr>
@@ -7545,7 +7538,7 @@
               <w:lang w:eastAsia="en-GB"/>
             </w:rPr>
           </w:pPr>
-          <w:hyperlink w:anchor="_Toc34346967" w:history="1">
+          <w:hyperlink w:anchor="_Toc34353989" w:history="1">
             <w:r>
               <w:rPr>
                 <w:rStyle w:val="Hyperlink"/>
@@ -7588,7 +7581,7 @@
                 <w:noProof/>
                 <w:webHidden/>
               </w:rPr>
-              <w:instrText xml:space="preserve"> PAGEREF _Toc34346967 \h </w:instrText>
+              <w:instrText xml:space="preserve"> PAGEREF _Toc34353989 \h </w:instrText>
             </w:r>
             <w:r>
               <w:rPr>
@@ -7633,7 +7626,7 @@
               <w:lang w:eastAsia="en-GB"/>
             </w:rPr>
           </w:pPr>
-          <w:hyperlink w:anchor="_Toc34346968" w:history="1">
+          <w:hyperlink w:anchor="_Toc34353990" w:history="1">
             <w:r>
               <w:rPr>
                 <w:rStyle w:val="Hyperlink"/>
@@ -7676,7 +7669,7 @@
                 <w:noProof/>
                 <w:webHidden/>
               </w:rPr>
-              <w:instrText xml:space="preserve"> PAGEREF _Toc34346968 \h </w:instrText>
+              <w:instrText xml:space="preserve"> PAGEREF _Toc34353990 \h </w:instrText>
             </w:r>
             <w:r>
               <w:rPr>
@@ -7721,7 +7714,7 @@
               <w:lang w:eastAsia="en-GB"/>
             </w:rPr>
           </w:pPr>
-          <w:hyperlink w:anchor="_Toc34346969" w:history="1">
+          <w:hyperlink w:anchor="_Toc34353991" w:history="1">
             <w:r>
               <w:rPr>
                 <w:rStyle w:val="Hyperlink"/>
@@ -7764,7 +7757,7 @@
                 <w:noProof/>
                 <w:webHidden/>
               </w:rPr>
-              <w:instrText xml:space="preserve"> PAGEREF _Toc34346969 \h </w:instrText>
+              <w:instrText xml:space="preserve"> PAGEREF _Toc34353991 \h </w:instrText>
             </w:r>
             <w:r>
               <w:rPr>
@@ -7809,7 +7802,7 @@
               <w:lang w:eastAsia="en-GB"/>
             </w:rPr>
           </w:pPr>
-          <w:hyperlink w:anchor="_Toc34346970" w:history="1">
+          <w:hyperlink w:anchor="_Toc34353992" w:history="1">
             <w:r>
               <w:rPr>
                 <w:rStyle w:val="Hyperlink"/>
@@ -7852,7 +7845,7 @@
                 <w:noProof/>
                 <w:webHidden/>
               </w:rPr>
-              <w:instrText xml:space="preserve"> PAGEREF _Toc34346970 \h </w:instrText>
+              <w:instrText xml:space="preserve"> PAGEREF _Toc34353992 \h </w:instrText>
             </w:r>
             <w:r>
               <w:rPr>
@@ -7897,7 +7890,7 @@
               <w:lang w:eastAsia="en-GB"/>
             </w:rPr>
           </w:pPr>
-          <w:hyperlink w:anchor="_Toc34346971" w:history="1">
+          <w:hyperlink w:anchor="_Toc34353993" w:history="1">
             <w:r>
               <w:rPr>
                 <w:rStyle w:val="Hyperlink"/>
@@ -7940,7 +7933,7 @@
                 <w:noProof/>
                 <w:webHidden/>
               </w:rPr>
-              <w:instrText xml:space="preserve"> PAGEREF _Toc34346971 \h </w:instrText>
+              <w:instrText xml:space="preserve"> PAGEREF _Toc34353993 \h </w:instrText>
             </w:r>
             <w:r>
               <w:rPr>
@@ -7985,7 +7978,7 @@
               <w:lang w:eastAsia="en-GB"/>
             </w:rPr>
           </w:pPr>
-          <w:hyperlink w:anchor="_Toc34346972" w:history="1">
+          <w:hyperlink w:anchor="_Toc34353994" w:history="1">
             <w:r>
               <w:rPr>
                 <w:rStyle w:val="Hyperlink"/>
@@ -8032,7 +8025,7 @@
                 <w:noProof/>
                 <w:webHidden/>
               </w:rPr>
-              <w:instrText xml:space="preserve"> PAGEREF _Toc34346972 \h </w:instrText>
+              <w:instrText xml:space="preserve"> PAGEREF _Toc34353994 \h </w:instrText>
             </w:r>
             <w:r>
               <w:rPr>
@@ -8077,7 +8070,7 @@
               <w:lang w:eastAsia="en-GB"/>
             </w:rPr>
           </w:pPr>
-          <w:hyperlink w:anchor="_Toc34346973" w:history="1">
+          <w:hyperlink w:anchor="_Toc34353995" w:history="1">
             <w:r>
               <w:rPr>
                 <w:rStyle w:val="Hyperlink"/>
@@ -8124,7 +8117,7 @@
                 <w:noProof/>
                 <w:webHidden/>
               </w:rPr>
-              <w:instrText xml:space="preserve"> PAGEREF _Toc34346973 \h </w:instrText>
+              <w:instrText xml:space="preserve"> PAGEREF _Toc34353995 \h </w:instrText>
             </w:r>
             <w:r>
               <w:rPr>
@@ -8169,7 +8162,7 @@
               <w:lang w:eastAsia="en-GB"/>
             </w:rPr>
           </w:pPr>
-          <w:hyperlink w:anchor="_Toc34346974" w:history="1">
+          <w:hyperlink w:anchor="_Toc34353996" w:history="1">
             <w:r>
               <w:rPr>
                 <w:rStyle w:val="Hyperlink"/>
@@ -8216,7 +8209,7 @@
                 <w:noProof/>
                 <w:webHidden/>
               </w:rPr>
-              <w:instrText xml:space="preserve"> PAGEREF _Toc34346974 \h </w:instrText>
+              <w:instrText xml:space="preserve"> PAGEREF _Toc34353996 \h </w:instrText>
             </w:r>
             <w:r>
               <w:rPr>
@@ -8261,7 +8254,7 @@
               <w:lang w:eastAsia="en-GB"/>
             </w:rPr>
           </w:pPr>
-          <w:hyperlink w:anchor="_Toc34346975" w:history="1">
+          <w:hyperlink w:anchor="_Toc34353997" w:history="1">
             <w:r>
               <w:rPr>
                 <w:rStyle w:val="Hyperlink"/>
@@ -8308,7 +8301,7 @@
                 <w:noProof/>
                 <w:webHidden/>
               </w:rPr>
-              <w:instrText xml:space="preserve"> PAGEREF _Toc34346975 \h </w:instrText>
+              <w:instrText xml:space="preserve"> PAGEREF _Toc34353997 \h </w:instrText>
             </w:r>
             <w:r>
               <w:rPr>
@@ -8353,7 +8346,7 @@
               <w:lang w:eastAsia="en-GB"/>
             </w:rPr>
           </w:pPr>
-          <w:hyperlink w:anchor="_Toc34346976" w:history="1">
+          <w:hyperlink w:anchor="_Toc34353998" w:history="1">
             <w:r>
               <w:rPr>
                 <w:rStyle w:val="Hyperlink"/>
@@ -8400,7 +8393,7 @@
                 <w:noProof/>
                 <w:webHidden/>
               </w:rPr>
-              <w:instrText xml:space="preserve"> PAGEREF _Toc34346976 \h </w:instrText>
+              <w:instrText xml:space="preserve"> PAGEREF _Toc34353998 \h </w:instrText>
             </w:r>
             <w:r>
               <w:rPr>
@@ -8421,6 +8414,148 @@
                 <w:webHidden/>
               </w:rPr>
               <w:t>20</w:t>
+            </w:r>
+            <w:r>
+              <w:rPr>
+                <w:noProof/>
+                <w:webHidden/>
+              </w:rPr>
+              <w:fldChar w:fldCharType="end"/>
+            </w:r>
+          </w:hyperlink>
+        </w:p>
+        <w:p>
+          <w:pPr>
+            <w:pStyle w:val="TOC2"/>
+            <w:tabs>
+              <w:tab w:val="right" w:leader="dot" w:pos="9016"/>
+            </w:tabs>
+            <w:rPr>
+              <w:rFonts w:asciiTheme="minorHAnsi" w:eastAsiaTheme="minorEastAsia" w:hAnsiTheme="minorHAnsi"/>
+              <w:noProof/>
+              <w:sz w:val="22"/>
+              <w:lang w:eastAsia="en-GB"/>
+            </w:rPr>
+          </w:pPr>
+          <w:hyperlink w:anchor="_Toc34353999" w:history="1">
+            <w:r>
+              <w:rPr>
+                <w:rStyle w:val="Hyperlink"/>
+                <w:noProof/>
+              </w:rPr>
+              <w:t>Amazon</w:t>
+            </w:r>
+            <w:r>
+              <w:rPr>
+                <w:noProof/>
+                <w:webHidden/>
+              </w:rPr>
+              <w:tab/>
+            </w:r>
+            <w:r>
+              <w:rPr>
+                <w:noProof/>
+                <w:webHidden/>
+              </w:rPr>
+              <w:fldChar w:fldCharType="begin"/>
+            </w:r>
+            <w:r>
+              <w:rPr>
+                <w:noProof/>
+                <w:webHidden/>
+              </w:rPr>
+              <w:instrText xml:space="preserve"> PAGEREF _Toc34353999 \h </w:instrText>
+            </w:r>
+            <w:r>
+              <w:rPr>
+                <w:noProof/>
+                <w:webHidden/>
+              </w:rPr>
+            </w:r>
+            <w:r>
+              <w:rPr>
+                <w:noProof/>
+                <w:webHidden/>
+              </w:rPr>
+              <w:fldChar w:fldCharType="separate"/>
+            </w:r>
+            <w:r>
+              <w:rPr>
+                <w:noProof/>
+                <w:webHidden/>
+              </w:rPr>
+              <w:t>20</w:t>
+            </w:r>
+            <w:r>
+              <w:rPr>
+                <w:noProof/>
+                <w:webHidden/>
+              </w:rPr>
+              <w:fldChar w:fldCharType="end"/>
+            </w:r>
+          </w:hyperlink>
+        </w:p>
+        <w:p>
+          <w:pPr>
+            <w:pStyle w:val="TOC2"/>
+            <w:tabs>
+              <w:tab w:val="right" w:leader="dot" w:pos="9016"/>
+            </w:tabs>
+            <w:rPr>
+              <w:rFonts w:asciiTheme="minorHAnsi" w:eastAsiaTheme="minorEastAsia" w:hAnsiTheme="minorHAnsi"/>
+              <w:noProof/>
+              <w:sz w:val="22"/>
+              <w:lang w:eastAsia="en-GB"/>
+            </w:rPr>
+          </w:pPr>
+          <w:hyperlink w:anchor="_Toc34354000" w:history="1">
+            <w:r>
+              <w:rPr>
+                <w:rStyle w:val="Hyperlink"/>
+                <w:noProof/>
+              </w:rPr>
+              <w:t>YouTube</w:t>
+            </w:r>
+            <w:r>
+              <w:rPr>
+                <w:noProof/>
+                <w:webHidden/>
+              </w:rPr>
+              <w:tab/>
+            </w:r>
+            <w:r>
+              <w:rPr>
+                <w:noProof/>
+                <w:webHidden/>
+              </w:rPr>
+              <w:fldChar w:fldCharType="begin"/>
+            </w:r>
+            <w:r>
+              <w:rPr>
+                <w:noProof/>
+                <w:webHidden/>
+              </w:rPr>
+              <w:instrText xml:space="preserve"> PAGEREF _Toc34354000 \h </w:instrText>
+            </w:r>
+            <w:r>
+              <w:rPr>
+                <w:noProof/>
+                <w:webHidden/>
+              </w:rPr>
+            </w:r>
+            <w:r>
+              <w:rPr>
+                <w:noProof/>
+                <w:webHidden/>
+              </w:rPr>
+              <w:fldChar w:fldCharType="separate"/>
+            </w:r>
+            <w:r>
+              <w:rPr>
+                <w:noProof/>
+                <w:webHidden/>
+              </w:rPr>
+              <w:t>21</w:t>
             </w:r>
             <w:r>
               <w:rPr>
@@ -8444,7 +8579,7 @@
               <w:lang w:eastAsia="en-GB"/>
             </w:rPr>
           </w:pPr>
-          <w:hyperlink w:anchor="_Toc34346977" w:history="1">
+          <w:hyperlink w:anchor="_Toc34354001" w:history="1">
             <w:r>
               <w:rPr>
                 <w:rStyle w:val="Hyperlink"/>
@@ -8471,7 +8606,7 @@
                 <w:noProof/>
                 <w:webHidden/>
               </w:rPr>
-              <w:instrText xml:space="preserve"> PAGEREF _Toc34346977 \h </w:instrText>
+              <w:instrText xml:space="preserve"> PAGEREF _Toc34354001 \h </w:instrText>
             </w:r>
             <w:r>
               <w:rPr>
@@ -8491,7 +8626,7 @@
                 <w:noProof/>
                 <w:webHidden/>
               </w:rPr>
-              <w:t>21</w:t>
+              <w:t>22</w:t>
             </w:r>
             <w:r>
               <w:rPr>
@@ -8515,7 +8650,7 @@
               <w:lang w:eastAsia="en-GB"/>
             </w:rPr>
           </w:pPr>
-          <w:hyperlink w:anchor="_Toc34346978" w:history="1">
+          <w:hyperlink w:anchor="_Toc34354002" w:history="1">
             <w:r>
               <w:rPr>
                 <w:rStyle w:val="Hyperlink"/>
@@ -8542,7 +8677,7 @@
                 <w:noProof/>
                 <w:webHidden/>
               </w:rPr>
-              <w:instrText xml:space="preserve"> PAGEREF _Toc34346978 \h </w:instrText>
+              <w:instrText xml:space="preserve"> PAGEREF _Toc34354002 \h </w:instrText>
             </w:r>
             <w:r>
               <w:rPr>
@@ -8562,7 +8697,7 @@
                 <w:noProof/>
                 <w:webHidden/>
               </w:rPr>
-              <w:t>22</w:t>
+              <w:t>23</w:t>
             </w:r>
             <w:r>
               <w:rPr>
@@ -8613,6 +8748,8 @@
           <w:docGrid w:linePitch="360"/>
         </w:sectPr>
       </w:pPr>
+      <w:bookmarkStart w:id="0" w:name="_GoBack"/>
+      <w:bookmarkEnd w:id="0"/>
     </w:p>
     <w:p>
       <w:pPr>
@@ -8622,7 +8759,7 @@
           <w:numId w:val="1"/>
         </w:numPr>
       </w:pPr>
-      <w:bookmarkStart w:id="1" w:name="_Toc34346890"/>
+      <w:bookmarkStart w:id="1" w:name="_Toc34353912"/>
       <w:r>
         <w:lastRenderedPageBreak/>
         <w:t>History of Internet</w:t>
@@ -8673,7 +8810,7 @@
           <w:numId w:val="1"/>
         </w:numPr>
       </w:pPr>
-      <w:bookmarkStart w:id="2" w:name="_Toc34346891"/>
+      <w:bookmarkStart w:id="2" w:name="_Toc34353913"/>
       <w:r>
         <w:t xml:space="preserve">Popular </w:t>
       </w:r>
@@ -8696,7 +8833,7 @@
           <w:numId w:val="1"/>
         </w:numPr>
       </w:pPr>
-      <w:bookmarkStart w:id="3" w:name="_Toc34346892"/>
+      <w:bookmarkStart w:id="3" w:name="_Toc34353914"/>
       <w:r>
         <w:t>BBC</w:t>
       </w:r>
@@ -8798,7 +8935,7 @@
           <w:numId w:val="1"/>
         </w:numPr>
       </w:pPr>
-      <w:bookmarkStart w:id="4" w:name="_Toc34346893"/>
+      <w:bookmarkStart w:id="4" w:name="_Toc34353915"/>
       <w:r>
         <w:t>Amazon</w:t>
       </w:r>
@@ -8816,7 +8953,23 @@
           <w:rFonts w:cs="Times New Roman"/>
           <w:szCs w:val="24"/>
         </w:rPr>
-        <w:t xml:space="preserve">In 1955, the amazon website has a logo of an abstract “A” and the color scheme of the homepage has lots of grey. The links were visible had a disturbing blue colo having poor quality. In 1997, the amazon had several iterations of logos, with changes in color, scheme and fonts. The website underwent major changes in the design and more user friendly interface. A left side bar was introduced to enhance the navigation and making the website more usable. Book covers and reviews were also added on the body of the website to allow users to visualise the bookstore. In 1998, amazon went through additional logo changes, the site also went through numerous alterations introducing the tabs and the searching bar. In 2000, the logo that the company using today was introduced and their catalogue diversified, the tabs expanded in turn. The product page description was so colourful having the graphical images and texts, with additional advertisements.  In 2008, the site embraced the blue and orange color scheme having both left and right side bars. In 2012, amazon dropped all traces of bold colors in the borders and background. In 2015, the homepage moved to a modular design while still promoting all of amazon’s products. In 2017, the site debuted promotional banner ad at the top of the homepage clicking shows the user a page full details. The site hasn’t make a observable change to the pages up until then. </w:t>
+        <w:t xml:space="preserve">In 1955, the amazon website has a logo of an abstract “A” and the color scheme of the homepage has lots of grey. The links were visible had a disturbing blue colo having poor quality. In 1997, the amazon had several iterations of logos, with changes in color, scheme and fonts. The website underwent major changes in the design and more user friendly interface. A left side bar was introduced to enhance the navigation and making the website more usable. Book covers and reviews were also added on the body of the website to allow users to visualise the bookstore. In 1998, amazon went through additional logo changes, the site also went through numerous alterations introducing the tabs and the searching bar. In 2000, the logo that the company using today was introduced and their catalogue diversified, the tabs expanded in turn. The product page description was so colourful having the graphical images and texts, with additional advertisements.  In 2008, the site embraced the blue and orange color scheme having both left and right side bars. In 2012, amazon dropped all traces of bold colors in the borders and background. In 2015, the homepage moved to a modular design while still promoting all of amazon’s products. In 2017, the site debuted promotional banner ad at the top of the homepage clicking shows the user a page full details. The site hasn’t make </w:t>
+      </w:r>
+      <w:proofErr w:type="gramStart"/>
+      <w:r>
+        <w:rPr>
+          <w:rFonts w:cs="Times New Roman"/>
+          <w:szCs w:val="24"/>
+        </w:rPr>
+        <w:t>a</w:t>
+      </w:r>
+      <w:proofErr w:type="gramEnd"/>
+      <w:r>
+        <w:rPr>
+          <w:rFonts w:cs="Times New Roman"/>
+          <w:szCs w:val="24"/>
+        </w:rPr>
+        <w:t xml:space="preserve"> observable change to the pages up until then. </w:t>
       </w:r>
     </w:p>
     <w:p>
@@ -8827,7 +8980,7 @@
           <w:numId w:val="1"/>
         </w:numPr>
       </w:pPr>
-      <w:bookmarkStart w:id="5" w:name="_Toc34346894"/>
+      <w:bookmarkStart w:id="5" w:name="_Toc34353916"/>
       <w:r>
         <w:t>Apple</w:t>
       </w:r>
@@ -8864,7 +9017,7 @@
           <w:numId w:val="1"/>
         </w:numPr>
       </w:pPr>
-      <w:bookmarkStart w:id="6" w:name="_Toc34346895"/>
+      <w:bookmarkStart w:id="6" w:name="_Toc34353917"/>
       <w:r>
         <w:t>The New York Times</w:t>
       </w:r>
@@ -8897,7 +9050,7 @@
           <w:numId w:val="1"/>
         </w:numPr>
       </w:pPr>
-      <w:bookmarkStart w:id="7" w:name="_Toc34346896"/>
+      <w:bookmarkStart w:id="7" w:name="_Toc34353918"/>
       <w:r>
         <w:t>YouTube</w:t>
       </w:r>
@@ -9099,7 +9252,7 @@
           <w:szCs w:val="24"/>
         </w:rPr>
       </w:pPr>
-      <w:bookmarkStart w:id="8" w:name="_Toc34346897"/>
+      <w:bookmarkStart w:id="8" w:name="_Toc34353919"/>
       <w:r>
         <w:t>Websites form the 12 categories</w:t>
       </w:r>
@@ -9116,7 +9269,7 @@
           <w:numId w:val="1"/>
         </w:numPr>
       </w:pPr>
-      <w:bookmarkStart w:id="9" w:name="_Toc34346898"/>
+      <w:bookmarkStart w:id="9" w:name="_Toc34353920"/>
       <w:r>
         <w:t>Portals</w:t>
       </w:r>
@@ -9130,7 +9283,7 @@
           <w:numId w:val="2"/>
         </w:numPr>
       </w:pPr>
-      <w:bookmarkStart w:id="10" w:name="_Toc34346899"/>
+      <w:bookmarkStart w:id="10" w:name="_Toc34353921"/>
       <w:r>
         <w:t>AAiT</w:t>
       </w:r>
@@ -9177,7 +9330,7 @@
           <w:numId w:val="2"/>
         </w:numPr>
       </w:pPr>
-      <w:bookmarkStart w:id="11" w:name="_Toc34346900"/>
+      <w:bookmarkStart w:id="11" w:name="_Toc34353922"/>
       <w:r>
         <w:t xml:space="preserve">Domino’s </w:t>
       </w:r>
@@ -9245,7 +9398,7 @@
           <w:sz w:val="24"/>
         </w:rPr>
       </w:pPr>
-      <w:bookmarkStart w:id="12" w:name="_Toc34346901"/>
+      <w:bookmarkStart w:id="12" w:name="_Toc34353923"/>
       <w:r>
         <w:t>Volkswagen</w:t>
       </w:r>
@@ -9301,7 +9454,7 @@
           <w:numId w:val="2"/>
         </w:numPr>
       </w:pPr>
-      <w:bookmarkStart w:id="13" w:name="_Toc34346902"/>
+      <w:bookmarkStart w:id="13" w:name="_Toc34353924"/>
       <w:r>
         <w:t>Australian Government</w:t>
       </w:r>
@@ -9342,7 +9495,7 @@
           <w:numId w:val="2"/>
         </w:numPr>
       </w:pPr>
-      <w:bookmarkStart w:id="14" w:name="_Toc34346903"/>
+      <w:bookmarkStart w:id="14" w:name="_Toc34353925"/>
       <w:r>
         <w:t>2</w:t>
       </w:r>
@@ -9391,7 +9544,7 @@
           <w:numId w:val="1"/>
         </w:numPr>
       </w:pPr>
-      <w:bookmarkStart w:id="15" w:name="_Toc34346904"/>
+      <w:bookmarkStart w:id="15" w:name="_Toc34353926"/>
       <w:r>
         <w:t>News website</w:t>
       </w:r>
@@ -9405,7 +9558,7 @@
           <w:numId w:val="3"/>
         </w:numPr>
       </w:pPr>
-      <w:bookmarkStart w:id="16" w:name="_Toc34346905"/>
+      <w:bookmarkStart w:id="16" w:name="_Toc34353927"/>
       <w:r>
         <w:t>The New York Times</w:t>
       </w:r>
@@ -9423,14 +9576,30 @@
           <w:rFonts w:cs="Times New Roman"/>
           <w:szCs w:val="24"/>
         </w:rPr>
-        <w:t xml:space="preserve">The New York Times </w:t>
-      </w:r>
-      <w:r>
-        <w:rPr>
-          <w:rFonts w:cs="Times New Roman"/>
-          <w:szCs w:val="24"/>
-        </w:rPr>
-        <w:t xml:space="preserve">:  </w:t>
+        <w:t xml:space="preserve">The New York </w:t>
+      </w:r>
+      <w:proofErr w:type="gramStart"/>
+      <w:r>
+        <w:rPr>
+          <w:rFonts w:cs="Times New Roman"/>
+          <w:szCs w:val="24"/>
+        </w:rPr>
+        <w:t xml:space="preserve">Times </w:t>
+      </w:r>
+      <w:r>
+        <w:rPr>
+          <w:rFonts w:cs="Times New Roman"/>
+          <w:szCs w:val="24"/>
+        </w:rPr>
+        <w:t>:</w:t>
+      </w:r>
+      <w:proofErr w:type="gramEnd"/>
+      <w:r>
+        <w:rPr>
+          <w:rFonts w:cs="Times New Roman"/>
+          <w:szCs w:val="24"/>
+        </w:rPr>
+        <w:t xml:space="preserve">  </w:t>
       </w:r>
       <w:hyperlink r:id="rId18" w:history="1">
         <w:r>
@@ -9508,7 +9677,7 @@
           <w:numId w:val="3"/>
         </w:numPr>
       </w:pPr>
-      <w:bookmarkStart w:id="17" w:name="_Toc34346906"/>
+      <w:bookmarkStart w:id="17" w:name="_Toc34353928"/>
       <w:r>
         <w:t>BBC</w:t>
       </w:r>
@@ -9570,7 +9739,7 @@
           <w:numId w:val="3"/>
         </w:numPr>
       </w:pPr>
-      <w:bookmarkStart w:id="18" w:name="_Toc34346907"/>
+      <w:bookmarkStart w:id="18" w:name="_Toc34353929"/>
       <w:r>
         <w:t>The Guardian</w:t>
       </w:r>
@@ -9649,7 +9818,7 @@
           <w:numId w:val="3"/>
         </w:numPr>
       </w:pPr>
-      <w:bookmarkStart w:id="19" w:name="_Toc34346908"/>
+      <w:bookmarkStart w:id="19" w:name="_Toc34353930"/>
       <w:r>
         <w:t>Washington post</w:t>
       </w:r>
@@ -9798,7 +9967,7 @@
           <w:numId w:val="3"/>
         </w:numPr>
       </w:pPr>
-      <w:bookmarkStart w:id="20" w:name="_Toc34346909"/>
+      <w:bookmarkStart w:id="20" w:name="_Toc34353931"/>
       <w:r>
         <w:t>VOA Amharic</w:t>
       </w:r>
@@ -9819,7 +9988,23 @@
           <w:rFonts w:cs="Times New Roman"/>
           <w:szCs w:val="24"/>
         </w:rPr>
-        <w:t xml:space="preserve">VOA Amharic : </w:t>
+        <w:t xml:space="preserve">VOA </w:t>
+      </w:r>
+      <w:proofErr w:type="gramStart"/>
+      <w:r>
+        <w:rPr>
+          <w:rFonts w:cs="Times New Roman"/>
+          <w:szCs w:val="24"/>
+        </w:rPr>
+        <w:t>Amharic :</w:t>
+      </w:r>
+      <w:proofErr w:type="gramEnd"/>
+      <w:r>
+        <w:rPr>
+          <w:rFonts w:cs="Times New Roman"/>
+          <w:szCs w:val="24"/>
+        </w:rPr>
+        <w:t xml:space="preserve"> </w:t>
       </w:r>
       <w:hyperlink r:id="rId22" w:history="1">
         <w:r>
@@ -9872,7 +10057,7 @@
           <w:numId w:val="1"/>
         </w:numPr>
       </w:pPr>
-      <w:bookmarkStart w:id="21" w:name="_Toc34346910"/>
+      <w:bookmarkStart w:id="21" w:name="_Toc34353932"/>
       <w:r>
         <w:t>Informational websites</w:t>
       </w:r>
@@ -9886,7 +10071,7 @@
           <w:numId w:val="4"/>
         </w:numPr>
       </w:pPr>
-      <w:bookmarkStart w:id="22" w:name="_Toc34346911"/>
+      <w:bookmarkStart w:id="22" w:name="_Toc34353933"/>
       <w:r>
         <w:t>Wikipedia</w:t>
       </w:r>
@@ -9942,7 +10127,7 @@
           <w:numId w:val="4"/>
         </w:numPr>
       </w:pPr>
-      <w:bookmarkStart w:id="23" w:name="_Toc34346912"/>
+      <w:bookmarkStart w:id="23" w:name="_Toc34353934"/>
       <w:r>
         <w:t>WHO</w:t>
       </w:r>
@@ -9999,7 +10184,7 @@
           <w:numId w:val="4"/>
         </w:numPr>
       </w:pPr>
-      <w:bookmarkStart w:id="24" w:name="_Toc34346913"/>
+      <w:bookmarkStart w:id="24" w:name="_Toc34353935"/>
       <w:r>
         <w:t>Stack Overflow</w:t>
       </w:r>
@@ -10035,7 +10220,25 @@
           <w:rFonts w:cs="Times New Roman"/>
           <w:szCs w:val="24"/>
         </w:rPr>
-        <w:t xml:space="preserve">. is a question and answer site for professional and enthusiast programmers. It is a privately held website, the flagship site of the </w:t>
+        <w:t xml:space="preserve">. </w:t>
+      </w:r>
+      <w:proofErr w:type="gramStart"/>
+      <w:r>
+        <w:rPr>
+          <w:rStyle w:val="e24kjd"/>
+          <w:rFonts w:cs="Times New Roman"/>
+          <w:szCs w:val="24"/>
+        </w:rPr>
+        <w:t>is</w:t>
+      </w:r>
+      <w:proofErr w:type="gramEnd"/>
+      <w:r>
+        <w:rPr>
+          <w:rStyle w:val="e24kjd"/>
+          <w:rFonts w:cs="Times New Roman"/>
+          <w:szCs w:val="24"/>
+        </w:rPr>
+        <w:t xml:space="preserve"> a question and answer site for professional and enthusiast programmers. It is a privately held website, the flagship site of the </w:t>
       </w:r>
       <w:r>
         <w:rPr>
@@ -10063,7 +10266,7 @@
           <w:numId w:val="4"/>
         </w:numPr>
       </w:pPr>
-      <w:bookmarkStart w:id="25" w:name="_Toc34346914"/>
+      <w:bookmarkStart w:id="25" w:name="_Toc34353936"/>
       <w:r>
         <w:t>w3.org</w:t>
       </w:r>
@@ -10160,7 +10363,7 @@
           <w:numId w:val="4"/>
         </w:numPr>
       </w:pPr>
-      <w:bookmarkStart w:id="26" w:name="_Toc34346915"/>
+      <w:bookmarkStart w:id="26" w:name="_Toc34353937"/>
       <w:r>
         <w:t>T</w:t>
       </w:r>
@@ -10199,7 +10402,7 @@
           <w:numId w:val="1"/>
         </w:numPr>
       </w:pPr>
-      <w:bookmarkStart w:id="27" w:name="_Toc34346916"/>
+      <w:bookmarkStart w:id="27" w:name="_Toc34353938"/>
       <w:r>
         <w:lastRenderedPageBreak/>
         <w:t>Business and marketing websites</w:t>
@@ -10214,7 +10417,7 @@
           <w:numId w:val="5"/>
         </w:numPr>
       </w:pPr>
-      <w:bookmarkStart w:id="28" w:name="_Toc34346917"/>
+      <w:bookmarkStart w:id="28" w:name="_Toc34353939"/>
       <w:r>
         <w:t>Linked in</w:t>
       </w:r>
@@ -10324,7 +10527,7 @@
           <w:numId w:val="5"/>
         </w:numPr>
       </w:pPr>
-      <w:bookmarkStart w:id="29" w:name="_Toc34346918"/>
+      <w:bookmarkStart w:id="29" w:name="_Toc34353940"/>
       <w:r>
         <w:t>Amazon</w:t>
       </w:r>
@@ -10382,7 +10585,7 @@
           <w:lang w:eastAsia="en-GB"/>
         </w:rPr>
       </w:pPr>
-      <w:bookmarkStart w:id="30" w:name="_Toc34346919"/>
+      <w:bookmarkStart w:id="30" w:name="_Toc34353941"/>
       <w:r>
         <w:rPr>
           <w:rFonts w:eastAsia="Times New Roman"/>
@@ -10434,7 +10637,7 @@
           <w:numId w:val="5"/>
         </w:numPr>
       </w:pPr>
-      <w:bookmarkStart w:id="31" w:name="_Toc34346920"/>
+      <w:bookmarkStart w:id="31" w:name="_Toc34353942"/>
       <w:r>
         <w:t>EBay</w:t>
       </w:r>
@@ -10502,7 +10705,7 @@
           <w:lang w:eastAsia="en-GB"/>
         </w:rPr>
       </w:pPr>
-      <w:bookmarkStart w:id="32" w:name="_Toc34346921"/>
+      <w:bookmarkStart w:id="32" w:name="_Toc34353943"/>
       <w:r>
         <w:rPr>
           <w:rFonts w:eastAsia="Times New Roman"/>
@@ -10662,7 +10865,7 @@
           <w:numId w:val="1"/>
         </w:numPr>
       </w:pPr>
-      <w:bookmarkStart w:id="33" w:name="_Toc34346922"/>
+      <w:bookmarkStart w:id="33" w:name="_Toc34353944"/>
       <w:r>
         <w:t>Educational websites</w:t>
       </w:r>
@@ -10676,7 +10879,7 @@
           <w:numId w:val="6"/>
         </w:numPr>
       </w:pPr>
-      <w:bookmarkStart w:id="34" w:name="_Toc34346923"/>
+      <w:bookmarkStart w:id="34" w:name="_Toc34353945"/>
       <w:r>
         <w:t>Coursera</w:t>
       </w:r>
@@ -10760,7 +10963,7 @@
           <w:numId w:val="6"/>
         </w:numPr>
       </w:pPr>
-      <w:bookmarkStart w:id="35" w:name="_Toc34346924"/>
+      <w:bookmarkStart w:id="35" w:name="_Toc34353946"/>
       <w:r>
         <w:t>Edx</w:t>
       </w:r>
@@ -10773,12 +10976,21 @@
           <w:szCs w:val="24"/>
         </w:rPr>
       </w:pPr>
-      <w:r>
-        <w:rPr>
-          <w:rFonts w:cs="Times New Roman"/>
-          <w:szCs w:val="24"/>
-        </w:rPr>
-        <w:t xml:space="preserve">edX : </w:t>
+      <w:proofErr w:type="gramStart"/>
+      <w:r>
+        <w:rPr>
+          <w:rFonts w:cs="Times New Roman"/>
+          <w:szCs w:val="24"/>
+        </w:rPr>
+        <w:t>edX :</w:t>
+      </w:r>
+      <w:proofErr w:type="gramEnd"/>
+      <w:r>
+        <w:rPr>
+          <w:rFonts w:cs="Times New Roman"/>
+          <w:szCs w:val="24"/>
+        </w:rPr>
+        <w:t xml:space="preserve"> </w:t>
       </w:r>
       <w:hyperlink r:id="rId38" w:history="1">
         <w:r>
@@ -10798,12 +11010,21 @@
           <w:szCs w:val="24"/>
         </w:rPr>
       </w:pPr>
-      <w:r>
-        <w:rPr>
-          <w:rFonts w:cs="Times New Roman"/>
-          <w:szCs w:val="24"/>
-        </w:rPr>
-        <w:t>edX is a massive open online course provider. It hosts online university-level courses in a wide range of disciplines to a worldwide student body, including some courses at no charge. It also conducts research into learning based on how people use its platform.</w:t>
+      <w:proofErr w:type="gramStart"/>
+      <w:r>
+        <w:rPr>
+          <w:rFonts w:cs="Times New Roman"/>
+          <w:szCs w:val="24"/>
+        </w:rPr>
+        <w:t>edX</w:t>
+      </w:r>
+      <w:proofErr w:type="gramEnd"/>
+      <w:r>
+        <w:rPr>
+          <w:rFonts w:cs="Times New Roman"/>
+          <w:szCs w:val="24"/>
+        </w:rPr>
+        <w:t xml:space="preserve"> is a massive open online course provider. It hosts online university-level courses in a wide range of disciplines to a worldwide student body, including some courses at no charge. It also conducts research into learning based on how people use its platform.</w:t>
       </w:r>
     </w:p>
     <w:p>
@@ -10814,7 +11035,7 @@
           <w:numId w:val="6"/>
         </w:numPr>
       </w:pPr>
-      <w:bookmarkStart w:id="36" w:name="_Toc34346925"/>
+      <w:bookmarkStart w:id="36" w:name="_Toc34353947"/>
       <w:r>
         <w:t>MIT open course ware</w:t>
       </w:r>
@@ -10894,7 +11115,7 @@
           <w:rFonts w:cs="Times New Roman"/>
         </w:rPr>
       </w:pPr>
-      <w:bookmarkStart w:id="37" w:name="_Toc34346926"/>
+      <w:bookmarkStart w:id="37" w:name="_Toc34353948"/>
       <w:r>
         <w:lastRenderedPageBreak/>
         <w:t>Udemy</w:t>
@@ -10957,7 +11178,7 @@
           <w:numId w:val="6"/>
         </w:numPr>
       </w:pPr>
-      <w:bookmarkStart w:id="38" w:name="_Toc34346927"/>
+      <w:bookmarkStart w:id="38" w:name="_Toc34353949"/>
       <w:r>
         <w:t>Quora</w:t>
       </w:r>
@@ -11028,7 +11249,7 @@
           <w:numId w:val="6"/>
         </w:numPr>
       </w:pPr>
-      <w:bookmarkStart w:id="39" w:name="_Toc34346928"/>
+      <w:bookmarkStart w:id="39" w:name="_Toc34353950"/>
       <w:r>
         <w:t>Duolingo</w:t>
       </w:r>
@@ -11117,7 +11338,7 @@
           <w:szCs w:val="24"/>
         </w:rPr>
       </w:pPr>
-      <w:bookmarkStart w:id="40" w:name="_Toc34346929"/>
+      <w:bookmarkStart w:id="40" w:name="_Toc34353951"/>
       <w:r>
         <w:rPr>
           <w:rStyle w:val="e24kjd"/>
@@ -11149,7 +11370,7 @@
           <w:numId w:val="7"/>
         </w:numPr>
       </w:pPr>
-      <w:bookmarkStart w:id="41" w:name="_Toc34346930"/>
+      <w:bookmarkStart w:id="41" w:name="_Toc34353952"/>
       <w:r>
         <w:t>Netflix</w:t>
       </w:r>
@@ -11239,7 +11460,7 @@
           <w:numId w:val="7"/>
         </w:numPr>
       </w:pPr>
-      <w:bookmarkStart w:id="42" w:name="_Toc34346931"/>
+      <w:bookmarkStart w:id="42" w:name="_Toc34353953"/>
       <w:r>
         <w:t>YouTube</w:t>
       </w:r>
@@ -11360,7 +11581,25 @@
           <w:color w:val="000000" w:themeColor="text1"/>
           <w:szCs w:val="24"/>
         </w:rPr>
-        <w:t>eos. Available content includes video clips, TV- show clips, music videos , short and documentary films, audio recordings, movie trailers, live stream</w:t>
+        <w:t xml:space="preserve">eos. Available content includes video clips, TV- show clips, music </w:t>
+      </w:r>
+      <w:proofErr w:type="gramStart"/>
+      <w:r>
+        <w:rPr>
+          <w:rFonts w:cs="Times New Roman"/>
+          <w:color w:val="000000" w:themeColor="text1"/>
+          <w:szCs w:val="24"/>
+        </w:rPr>
+        <w:t>videos ,</w:t>
+      </w:r>
+      <w:proofErr w:type="gramEnd"/>
+      <w:r>
+        <w:rPr>
+          <w:rFonts w:cs="Times New Roman"/>
+          <w:color w:val="000000" w:themeColor="text1"/>
+          <w:szCs w:val="24"/>
+        </w:rPr>
+        <w:t xml:space="preserve"> short and documentary films, audio recordings, movie trailers, live stream</w:t>
       </w:r>
       <w:r>
         <w:rPr>
@@ -11379,7 +11618,7 @@
           <w:numId w:val="7"/>
         </w:numPr>
       </w:pPr>
-      <w:bookmarkStart w:id="43" w:name="_Toc34346932"/>
+      <w:bookmarkStart w:id="43" w:name="_Toc34353954"/>
       <w:r>
         <w:t>Spotify</w:t>
       </w:r>
@@ -11476,7 +11715,7 @@
           <w:numId w:val="7"/>
         </w:numPr>
       </w:pPr>
-      <w:bookmarkStart w:id="44" w:name="_Toc34346933"/>
+      <w:bookmarkStart w:id="44" w:name="_Toc34353955"/>
       <w:r>
         <w:t>9GAG</w:t>
       </w:r>
@@ -11567,7 +11806,7 @@
           <w:szCs w:val="24"/>
         </w:rPr>
       </w:pPr>
-      <w:bookmarkStart w:id="45" w:name="_Toc34346934"/>
+      <w:bookmarkStart w:id="45" w:name="_Toc34353956"/>
       <w:r>
         <w:rPr>
           <w:rStyle w:val="e24kjd"/>
@@ -11604,7 +11843,7 @@
           <w:numId w:val="1"/>
         </w:numPr>
       </w:pPr>
-      <w:bookmarkStart w:id="46" w:name="_Toc34346935"/>
+      <w:bookmarkStart w:id="46" w:name="_Toc34353957"/>
       <w:r>
         <w:t>Advocacy websites</w:t>
       </w:r>
@@ -11618,7 +11857,7 @@
           <w:numId w:val="8"/>
         </w:numPr>
       </w:pPr>
-      <w:bookmarkStart w:id="47" w:name="_Toc34346936"/>
+      <w:bookmarkStart w:id="47" w:name="_Toc34353958"/>
       <w:r>
         <w:t>Woman of colour network</w:t>
       </w:r>
@@ -11663,7 +11902,7 @@
           <w:numId w:val="8"/>
         </w:numPr>
       </w:pPr>
-      <w:bookmarkStart w:id="48" w:name="_Toc34346937"/>
+      <w:bookmarkStart w:id="48" w:name="_Toc34353959"/>
       <w:r>
         <w:t>Speak out</w:t>
       </w:r>
@@ -11713,7 +11952,7 @@
           <w:numId w:val="8"/>
         </w:numPr>
       </w:pPr>
-      <w:bookmarkStart w:id="49" w:name="_Toc34346938"/>
+      <w:bookmarkStart w:id="49" w:name="_Toc34353960"/>
       <w:r>
         <w:t>Stand for children</w:t>
       </w:r>
@@ -11763,7 +12002,7 @@
           <w:numId w:val="8"/>
         </w:numPr>
       </w:pPr>
-      <w:bookmarkStart w:id="50" w:name="_Toc34346939"/>
+      <w:bookmarkStart w:id="50" w:name="_Toc34353961"/>
       <w:r>
         <w:t>National children advocacy centre</w:t>
       </w:r>
@@ -11944,7 +12183,7 @@
           <w:numId w:val="8"/>
         </w:numPr>
       </w:pPr>
-      <w:bookmarkStart w:id="51" w:name="_Toc34346940"/>
+      <w:bookmarkStart w:id="51" w:name="_Toc34353962"/>
       <w:r>
         <w:t>Hope for Alzheimer acts</w:t>
       </w:r>
@@ -11989,7 +12228,7 @@
           <w:numId w:val="1"/>
         </w:numPr>
       </w:pPr>
-      <w:bookmarkStart w:id="52" w:name="_Toc34346941"/>
+      <w:bookmarkStart w:id="52" w:name="_Toc34353963"/>
       <w:r>
         <w:t>Blog Sites</w:t>
       </w:r>
@@ -12003,7 +12242,7 @@
           <w:numId w:val="9"/>
         </w:numPr>
       </w:pPr>
-      <w:bookmarkStart w:id="53" w:name="_Toc34346942"/>
+      <w:bookmarkStart w:id="53" w:name="_Toc34353964"/>
       <w:r>
         <w:t>Blogger</w:t>
       </w:r>
@@ -12111,7 +12350,7 @@
           <w:numId w:val="9"/>
         </w:numPr>
       </w:pPr>
-      <w:bookmarkStart w:id="54" w:name="_Toc34346943"/>
+      <w:bookmarkStart w:id="54" w:name="_Toc34353965"/>
       <w:r>
         <w:t>WordPress</w:t>
       </w:r>
@@ -12228,7 +12467,7 @@
           <w:numId w:val="9"/>
         </w:numPr>
       </w:pPr>
-      <w:bookmarkStart w:id="55" w:name="_Toc34346944"/>
+      <w:bookmarkStart w:id="55" w:name="_Toc34353966"/>
       <w:r>
         <w:t>Wiki</w:t>
       </w:r>
@@ -12257,7 +12496,7 @@
           <w:numId w:val="9"/>
         </w:numPr>
       </w:pPr>
-      <w:bookmarkStart w:id="56" w:name="_Toc34346945"/>
+      <w:bookmarkStart w:id="56" w:name="_Toc34353967"/>
       <w:r>
         <w:lastRenderedPageBreak/>
         <w:t>Wix</w:t>
@@ -12365,7 +12604,7 @@
           <w:rStyle w:val="e24kjd"/>
         </w:rPr>
       </w:pPr>
-      <w:bookmarkStart w:id="57" w:name="_Toc34346946"/>
+      <w:bookmarkStart w:id="57" w:name="_Toc34353968"/>
       <w:r>
         <w:rPr>
           <w:rStyle w:val="e24kjd"/>
@@ -12423,7 +12662,7 @@
           <w:numId w:val="1"/>
         </w:numPr>
       </w:pPr>
-      <w:bookmarkStart w:id="58" w:name="_Toc34346947"/>
+      <w:bookmarkStart w:id="58" w:name="_Toc34353969"/>
       <w:r>
         <w:t>Social Network</w:t>
       </w:r>
@@ -12437,7 +12676,7 @@
           <w:numId w:val="10"/>
         </w:numPr>
       </w:pPr>
-      <w:bookmarkStart w:id="59" w:name="_Toc34346948"/>
+      <w:bookmarkStart w:id="59" w:name="_Toc34353970"/>
       <w:r>
         <w:t>Facebook</w:t>
       </w:r>
@@ -12529,7 +12768,7 @@
           <w:numId w:val="10"/>
         </w:numPr>
       </w:pPr>
-      <w:bookmarkStart w:id="60" w:name="_Toc34346949"/>
+      <w:bookmarkStart w:id="60" w:name="_Toc34353971"/>
       <w:r>
         <w:t>Instagram</w:t>
       </w:r>
@@ -12639,7 +12878,7 @@
           <w:szCs w:val="24"/>
         </w:rPr>
       </w:pPr>
-      <w:bookmarkStart w:id="61" w:name="_Toc34346950"/>
+      <w:bookmarkStart w:id="61" w:name="_Toc34353972"/>
       <w:r>
         <w:rPr>
           <w:rStyle w:val="e24kjd"/>
@@ -12707,7 +12946,7 @@
           <w:numId w:val="10"/>
         </w:numPr>
       </w:pPr>
-      <w:bookmarkStart w:id="62" w:name="_Toc34346951"/>
+      <w:bookmarkStart w:id="62" w:name="_Toc34353973"/>
       <w:r>
         <w:t>Pinterest</w:t>
       </w:r>
@@ -12795,7 +13034,7 @@
           <w:numId w:val="10"/>
         </w:numPr>
       </w:pPr>
-      <w:bookmarkStart w:id="63" w:name="_Toc34346952"/>
+      <w:bookmarkStart w:id="63" w:name="_Toc34353974"/>
       <w:r>
         <w:t>Twitter</w:t>
       </w:r>
@@ -12841,6 +13080,7 @@
         </w:rPr>
         <w:t xml:space="preserve">is a widely used social networking site that allows users to post short text "tweets" of up to 140 characters. Twitter works by allowing you to "follow" other users, who may be friends, celebrities or companies. </w:t>
       </w:r>
+      <w:proofErr w:type="gramStart"/>
       <w:r>
         <w:rPr>
           <w:rStyle w:val="e24kjd"/>
@@ -12850,6 +13090,7 @@
         </w:rPr>
         <w:t>twitter</w:t>
       </w:r>
+      <w:proofErr w:type="gramEnd"/>
       <w:r>
         <w:rPr>
           <w:rStyle w:val="e24kjd"/>
@@ -12867,7 +13108,7 @@
           <w:numId w:val="1"/>
         </w:numPr>
       </w:pPr>
-      <w:bookmarkStart w:id="64" w:name="_Toc34346953"/>
+      <w:bookmarkStart w:id="64" w:name="_Toc34353975"/>
       <w:r>
         <w:t xml:space="preserve">Content </w:t>
       </w:r>
@@ -12887,7 +13128,7 @@
           <w:numId w:val="11"/>
         </w:numPr>
       </w:pPr>
-      <w:bookmarkStart w:id="65" w:name="_Toc34346954"/>
+      <w:bookmarkStart w:id="65" w:name="_Toc34353976"/>
       <w:r>
         <w:t>Reddit</w:t>
       </w:r>
@@ -12942,7 +13183,7 @@
           <w:numId w:val="11"/>
         </w:numPr>
       </w:pPr>
-      <w:bookmarkStart w:id="66" w:name="_Toc34346955"/>
+      <w:bookmarkStart w:id="66" w:name="_Toc34353977"/>
       <w:r>
         <w:t>Google news</w:t>
       </w:r>
@@ -13006,7 +13247,7 @@
           <w:numId w:val="11"/>
         </w:numPr>
       </w:pPr>
-      <w:bookmarkStart w:id="67" w:name="_Toc34346956"/>
+      <w:bookmarkStart w:id="67" w:name="_Toc34353978"/>
       <w:r>
         <w:t>News republic</w:t>
       </w:r>
@@ -13060,7 +13301,7 @@
           <w:numId w:val="11"/>
         </w:numPr>
       </w:pPr>
-      <w:bookmarkStart w:id="68" w:name="_Toc34346957"/>
+      <w:bookmarkStart w:id="68" w:name="_Toc34353979"/>
       <w:r>
         <w:t>Digg</w:t>
       </w:r>
@@ -13194,7 +13435,7 @@
           <w:rFonts w:cs="Times New Roman"/>
         </w:rPr>
       </w:pPr>
-      <w:bookmarkStart w:id="69" w:name="_Toc34346958"/>
+      <w:bookmarkStart w:id="69" w:name="_Toc34353980"/>
       <w:r>
         <w:rPr>
           <w:rStyle w:val="e24kjd"/>
@@ -13273,7 +13514,7 @@
           <w:numId w:val="1"/>
         </w:numPr>
       </w:pPr>
-      <w:bookmarkStart w:id="70" w:name="_Toc34346959"/>
+      <w:bookmarkStart w:id="70" w:name="_Toc34353981"/>
       <w:r>
         <w:t>Personal websites</w:t>
       </w:r>
@@ -13287,7 +13528,7 @@
           <w:numId w:val="12"/>
         </w:numPr>
       </w:pPr>
-      <w:bookmarkStart w:id="71" w:name="_Toc34346960"/>
+      <w:bookmarkStart w:id="71" w:name="_Toc34353982"/>
       <w:r>
         <w:t>Melissa S</w:t>
       </w:r>
@@ -13322,7 +13563,7 @@
           <w:numId w:val="12"/>
         </w:numPr>
       </w:pPr>
-      <w:bookmarkStart w:id="72" w:name="_Toc34346961"/>
+      <w:bookmarkStart w:id="72" w:name="_Toc34353983"/>
       <w:r>
         <w:t xml:space="preserve">Lionel Messi </w:t>
       </w:r>
@@ -13372,7 +13613,7 @@
           <w:lang w:eastAsia="en-GB"/>
         </w:rPr>
       </w:pPr>
-      <w:bookmarkStart w:id="73" w:name="_Toc34346962"/>
+      <w:bookmarkStart w:id="73" w:name="_Toc34353984"/>
       <w:r>
         <w:rPr>
           <w:rFonts w:eastAsia="Times New Roman"/>
@@ -13469,7 +13710,7 @@
           <w:rFonts w:cs="Times New Roman"/>
         </w:rPr>
       </w:pPr>
-      <w:bookmarkStart w:id="74" w:name="_Toc34346963"/>
+      <w:bookmarkStart w:id="74" w:name="_Toc34353985"/>
       <w:r>
         <w:rPr>
           <w:rFonts w:eastAsia="Times New Roman"/>
@@ -13521,7 +13762,7 @@
           <w:numId w:val="1"/>
         </w:numPr>
       </w:pPr>
-      <w:bookmarkStart w:id="75" w:name="_Toc34346964"/>
+      <w:bookmarkStart w:id="75" w:name="_Toc34353986"/>
       <w:r>
         <w:t>Wiki</w:t>
       </w:r>
@@ -13535,7 +13776,7 @@
           <w:numId w:val="13"/>
         </w:numPr>
       </w:pPr>
-      <w:bookmarkStart w:id="76" w:name="_Toc34346965"/>
+      <w:bookmarkStart w:id="76" w:name="_Toc34353987"/>
       <w:r>
         <w:t>Wiki</w:t>
       </w:r>
@@ -13592,7 +13833,7 @@
           <w:numId w:val="13"/>
         </w:numPr>
       </w:pPr>
-      <w:bookmarkStart w:id="77" w:name="_Toc34346966"/>
+      <w:bookmarkStart w:id="77" w:name="_Toc34353988"/>
       <w:r>
         <w:t>Wiktionary</w:t>
       </w:r>
@@ -13624,7 +13865,7 @@
           <w:numId w:val="13"/>
         </w:numPr>
       </w:pPr>
-      <w:bookmarkStart w:id="78" w:name="_Toc34346967"/>
+      <w:bookmarkStart w:id="78" w:name="_Toc34353989"/>
       <w:r>
         <w:t>Wikitravel</w:t>
       </w:r>
@@ -13662,7 +13903,7 @@
           <w:numId w:val="13"/>
         </w:numPr>
       </w:pPr>
-      <w:bookmarkStart w:id="79" w:name="_Toc34346968"/>
+      <w:bookmarkStart w:id="79" w:name="_Toc34353990"/>
       <w:r>
         <w:t>Wikibooks</w:t>
       </w:r>
@@ -13717,7 +13958,7 @@
           <w:numId w:val="13"/>
         </w:numPr>
       </w:pPr>
-      <w:bookmarkStart w:id="80" w:name="_Toc34346969"/>
+      <w:bookmarkStart w:id="80" w:name="_Toc34353991"/>
       <w:r>
         <w:t>Wikimedia commons</w:t>
       </w:r>
@@ -13821,7 +14062,7 @@
           <w:numId w:val="1"/>
         </w:numPr>
       </w:pPr>
-      <w:bookmarkStart w:id="81" w:name="_Toc34346970"/>
+      <w:bookmarkStart w:id="81" w:name="_Toc34353992"/>
       <w:r>
         <w:t>Evaluation</w:t>
       </w:r>
@@ -13876,7 +14117,7 @@
           <w:numId w:val="1"/>
         </w:numPr>
       </w:pPr>
-      <w:bookmarkStart w:id="82" w:name="_Toc34346971"/>
+      <w:bookmarkStart w:id="82" w:name="_Toc34353993"/>
       <w:r>
         <w:t>Authority</w:t>
       </w:r>
@@ -13965,7 +14206,7 @@
           <w:lang w:eastAsia="en-GB"/>
         </w:rPr>
       </w:pPr>
-      <w:bookmarkStart w:id="83" w:name="_Toc34346972"/>
+      <w:bookmarkStart w:id="83" w:name="_Toc34353994"/>
       <w:r>
         <w:rPr>
           <w:rFonts w:eastAsia="Times New Roman"/>
@@ -14022,7 +14263,7 @@
           <w:lang w:eastAsia="en-GB"/>
         </w:rPr>
       </w:pPr>
-      <w:bookmarkStart w:id="84" w:name="_Toc34346973"/>
+      <w:bookmarkStart w:id="84" w:name="_Toc34353995"/>
       <w:r>
         <w:rPr>
           <w:rFonts w:eastAsia="Times New Roman"/>
@@ -14097,7 +14338,7 @@
           <w:lang w:eastAsia="en-GB"/>
         </w:rPr>
       </w:pPr>
-      <w:bookmarkStart w:id="85" w:name="_Toc34346974"/>
+      <w:bookmarkStart w:id="85" w:name="_Toc34353996"/>
       <w:r>
         <w:rPr>
           <w:rFonts w:eastAsia="Times New Roman"/>
@@ -14136,7 +14377,7 @@
           <w:lang w:eastAsia="en-GB"/>
         </w:rPr>
       </w:pPr>
-      <w:bookmarkStart w:id="86" w:name="_Toc34346975"/>
+      <w:bookmarkStart w:id="86" w:name="_Toc34353997"/>
       <w:r>
         <w:rPr>
           <w:rFonts w:eastAsia="Times New Roman"/>
@@ -14212,7 +14453,7 @@
           <w:lang w:eastAsia="en-GB"/>
         </w:rPr>
       </w:pPr>
-      <w:bookmarkStart w:id="87" w:name="_Toc34346976"/>
+      <w:bookmarkStart w:id="87" w:name="_Toc34353998"/>
       <w:r>
         <w:rPr>
           <w:rFonts w:eastAsia="Times New Roman"/>
@@ -14272,17 +14513,497 @@
           <w:szCs w:val="24"/>
           <w:lang w:eastAsia="en-GB"/>
         </w:rPr>
-        <w:t>Does the site appear well maintained?</w:t>
-      </w:r>
-    </w:p>
-    <w:p>
-      <w:pPr>
+        <w:t>Does t</w:t>
+      </w:r>
+      <w:r>
         <w:rPr>
           <w:rFonts w:eastAsia="Times New Roman" w:cs="Times New Roman"/>
           <w:szCs w:val="24"/>
           <w:lang w:eastAsia="en-GB"/>
         </w:rPr>
-      </w:pPr>
+        <w:t>he site appear well maintained?</w:t>
+      </w:r>
+    </w:p>
+    <w:p>
+      <w:pPr>
+        <w:pStyle w:val="Heading2"/>
+      </w:pPr>
+      <w:bookmarkStart w:id="88" w:name="_Toc34353999"/>
+      <w:r>
+        <w:t>Amazon</w:t>
+      </w:r>
+      <w:bookmarkEnd w:id="88"/>
+    </w:p>
+    <w:p>
+      <w:pPr>
+        <w:rPr>
+          <w:rFonts w:cs="Times New Roman"/>
+          <w:szCs w:val="24"/>
+        </w:rPr>
+      </w:pPr>
+      <w:r>
+        <w:rPr>
+          <w:rFonts w:cs="Times New Roman"/>
+          <w:szCs w:val="24"/>
+        </w:rPr>
+        <w:t>Authority: the amazon website has a profession set up that have an authentication code when tried to log in with the amazon login page. In the website there are no unrelated or irrelevant contents, and the company is responsible for any bias.</w:t>
+      </w:r>
+    </w:p>
+    <w:p>
+      <w:pPr>
+        <w:rPr>
+          <w:rFonts w:cs="Times New Roman"/>
+          <w:szCs w:val="24"/>
+        </w:rPr>
+      </w:pPr>
+      <w:r>
+        <w:rPr>
+          <w:rFonts w:cs="Times New Roman"/>
+          <w:szCs w:val="24"/>
+        </w:rPr>
+        <w:t xml:space="preserve">Accuracy: the site displays relevant information that is related to the company’s purpose such as electronics, video games, housewares, books, stationery materials and many other goods. </w:t>
+      </w:r>
+    </w:p>
+    <w:p>
+      <w:pPr>
+        <w:rPr>
+          <w:rFonts w:cs="Times New Roman"/>
+          <w:szCs w:val="24"/>
+        </w:rPr>
+      </w:pPr>
+      <w:r>
+        <w:rPr>
+          <w:rFonts w:cs="Times New Roman"/>
+          <w:szCs w:val="24"/>
+        </w:rPr>
+        <w:t>Objectivity: since the site tires to advertise sponsoring organizations based on the choice of customers, this insures the users that the links leads to trusted sites.</w:t>
+      </w:r>
+    </w:p>
+    <w:p>
+      <w:pPr>
+        <w:rPr>
+          <w:rFonts w:cs="Times New Roman"/>
+          <w:szCs w:val="24"/>
+        </w:rPr>
+      </w:pPr>
+      <w:r>
+        <w:rPr>
+          <w:rFonts w:cs="Times New Roman"/>
+          <w:szCs w:val="24"/>
+        </w:rPr>
+        <w:t xml:space="preserve">Currency: on the footer of the home page the amazon’s company copyright is stated and the date in which the site was first placed on web and last revised or modified is also stated right next to it. </w:t>
+      </w:r>
+    </w:p>
+    <w:p>
+      <w:pPr>
+        <w:rPr>
+          <w:rFonts w:eastAsia="Times New Roman" w:cs="Times New Roman"/>
+          <w:bCs/>
+          <w:szCs w:val="24"/>
+          <w:lang w:eastAsia="en-GB"/>
+        </w:rPr>
+      </w:pPr>
+      <w:r>
+        <w:rPr>
+          <w:rFonts w:cs="Times New Roman"/>
+          <w:szCs w:val="24"/>
+        </w:rPr>
+        <w:t xml:space="preserve">Coverage: in my opinion amazon.com successfully hits the target, since </w:t>
+      </w:r>
+      <w:r>
+        <w:rPr>
+          <w:rFonts w:eastAsia="Times New Roman" w:cs="Times New Roman"/>
+          <w:bCs/>
+          <w:szCs w:val="24"/>
+          <w:lang w:eastAsia="en-GB"/>
+        </w:rPr>
+        <w:t>Amazon is a very reputable company that strives to give their customers the best possible experience that they can offer.</w:t>
+      </w:r>
+    </w:p>
+    <w:p>
+      <w:pPr>
+        <w:rPr>
+          <w:rFonts w:cs="Times New Roman"/>
+          <w:szCs w:val="24"/>
+        </w:rPr>
+      </w:pPr>
+      <w:r>
+        <w:rPr>
+          <w:rFonts w:eastAsia="Times New Roman" w:cs="Times New Roman"/>
+          <w:bCs/>
+          <w:szCs w:val="24"/>
+          <w:lang w:eastAsia="en-GB"/>
+        </w:rPr>
+        <w:t xml:space="preserve">Appearance: the website look very organized and appear well maintained. </w:t>
+      </w:r>
+      <w:r>
+        <w:rPr>
+          <w:rStyle w:val="t"/>
+          <w:rFonts w:cs="Times New Roman"/>
+          <w:szCs w:val="24"/>
+        </w:rPr>
+        <w:t xml:space="preserve">The Websites Home page configures to your purchasing habits. Attracting users to buy, but also making purchasing </w:t>
+      </w:r>
+      <w:r>
+        <w:rPr>
+          <w:rStyle w:val="t"/>
+          <w:rFonts w:cs="Times New Roman"/>
+          <w:szCs w:val="24"/>
+        </w:rPr>
+        <w:lastRenderedPageBreak/>
+        <w:t>easier.</w:t>
+      </w:r>
+      <w:r>
+        <w:rPr>
+          <w:rFonts w:cs="Times New Roman"/>
+          <w:szCs w:val="24"/>
+        </w:rPr>
+        <w:t xml:space="preserve"> </w:t>
+      </w:r>
+      <w:r>
+        <w:rPr>
+          <w:rStyle w:val="t"/>
+          <w:rFonts w:cs="Times New Roman"/>
+          <w:szCs w:val="24"/>
+        </w:rPr>
+        <w:t>The appearance of savings is posted through various means.</w:t>
+      </w:r>
+      <w:r>
+        <w:rPr>
+          <w:rFonts w:cs="Times New Roman"/>
+          <w:szCs w:val="24"/>
+        </w:rPr>
+        <w:t xml:space="preserve"> </w:t>
+      </w:r>
+      <w:r>
+        <w:rPr>
+          <w:rStyle w:val="t"/>
+          <w:rFonts w:cs="Times New Roman"/>
+          <w:szCs w:val="24"/>
+        </w:rPr>
+        <w:t xml:space="preserve">It is simple, yet it can control </w:t>
+      </w:r>
+      <w:r>
+        <w:rPr>
+          <w:rStyle w:val="t"/>
+          <w:rFonts w:cs="Times New Roman"/>
+          <w:szCs w:val="24"/>
+        </w:rPr>
+        <w:t>customer’s</w:t>
+      </w:r>
+      <w:r>
+        <w:rPr>
+          <w:rStyle w:val="t"/>
+          <w:rFonts w:cs="Times New Roman"/>
+          <w:szCs w:val="24"/>
+        </w:rPr>
+        <w:t xml:space="preserve"> choice through its diverse product offers.</w:t>
+      </w:r>
+    </w:p>
+    <w:p>
+      <w:pPr>
+        <w:pStyle w:val="Heading2"/>
+      </w:pPr>
+      <w:bookmarkStart w:id="89" w:name="_Toc34354000"/>
+      <w:r>
+        <w:t>YouTube</w:t>
+      </w:r>
+      <w:bookmarkEnd w:id="89"/>
+    </w:p>
+    <w:p>
+      <w:pPr>
+        <w:rPr>
+          <w:rFonts w:cs="Times New Roman"/>
+          <w:szCs w:val="24"/>
+        </w:rPr>
+      </w:pPr>
+      <w:r>
+        <w:rPr>
+          <w:rFonts w:cs="Times New Roman"/>
+          <w:szCs w:val="24"/>
+        </w:rPr>
+        <w:t xml:space="preserve">Authority: </w:t>
+      </w:r>
+      <w:r>
+        <w:rPr>
+          <w:rFonts w:cs="Times New Roman"/>
+          <w:szCs w:val="24"/>
+        </w:rPr>
+        <w:t xml:space="preserve">since users are allowed to upload any kind of videos on the site the content of the page might be under the responsibility of the user him/her self. There is also descriptions about the videos posted on the site so the sources may be considered reliable. </w:t>
+      </w:r>
+    </w:p>
+    <w:p>
+      <w:pPr>
+        <w:rPr>
+          <w:rFonts w:cs="Times New Roman"/>
+          <w:szCs w:val="24"/>
+        </w:rPr>
+      </w:pPr>
+      <w:r>
+        <w:rPr>
+          <w:rFonts w:cs="Times New Roman"/>
+          <w:szCs w:val="24"/>
+        </w:rPr>
+        <w:t xml:space="preserve">Accuracy: </w:t>
+      </w:r>
+      <w:r>
+        <w:rPr>
+          <w:rFonts w:cs="Times New Roman"/>
+          <w:szCs w:val="24"/>
+        </w:rPr>
+        <w:t xml:space="preserve">as the users are responsible for the contents and descriptions there might be grammatical, spelling of typographical error.  </w:t>
+      </w:r>
+      <w:r>
+        <w:rPr>
+          <w:rFonts w:cs="Times New Roman"/>
+          <w:szCs w:val="24"/>
+        </w:rPr>
+        <w:t xml:space="preserve"> </w:t>
+      </w:r>
+    </w:p>
+    <w:p>
+      <w:pPr>
+        <w:rPr>
+          <w:rFonts w:cs="Times New Roman"/>
+          <w:szCs w:val="24"/>
+        </w:rPr>
+      </w:pPr>
+      <w:r>
+        <w:rPr>
+          <w:rFonts w:cs="Times New Roman"/>
+          <w:szCs w:val="24"/>
+        </w:rPr>
+        <w:t xml:space="preserve">Objectivity: </w:t>
+      </w:r>
+      <w:r>
+        <w:rPr>
+          <w:rFonts w:cs="Times New Roman"/>
+          <w:szCs w:val="24"/>
+        </w:rPr>
+        <w:t xml:space="preserve">the most problem I have seen in this website is that there are many unrelated ads added to the content and also there is bad user filtering for personalized or related ads for </w:t>
+      </w:r>
+      <w:r>
+        <w:rPr>
+          <w:rFonts w:cs="Times New Roman"/>
+          <w:szCs w:val="24"/>
+        </w:rPr>
+        <w:t xml:space="preserve">display. </w:t>
+      </w:r>
+    </w:p>
+    <w:p>
+      <w:pPr>
+        <w:rPr>
+          <w:rFonts w:cs="Times New Roman"/>
+          <w:szCs w:val="24"/>
+        </w:rPr>
+      </w:pPr>
+      <w:r>
+        <w:rPr>
+          <w:rFonts w:cs="Times New Roman"/>
+          <w:szCs w:val="24"/>
+        </w:rPr>
+        <w:t>Currency</w:t>
+      </w:r>
+      <w:r>
+        <w:rPr>
+          <w:rFonts w:cs="Times New Roman"/>
+          <w:szCs w:val="24"/>
+        </w:rPr>
+        <w:t>: there is no date on the page to indicate when it was written, when the page was first placed on web and when the page was last revised.</w:t>
+      </w:r>
+    </w:p>
+    <w:p>
+      <w:pPr>
+        <w:rPr>
+          <w:rFonts w:eastAsia="Times New Roman" w:cs="Times New Roman"/>
+          <w:bCs/>
+          <w:szCs w:val="24"/>
+          <w:lang w:eastAsia="en-GB"/>
+        </w:rPr>
+      </w:pPr>
+      <w:r>
+        <w:rPr>
+          <w:rFonts w:cs="Times New Roman"/>
+          <w:szCs w:val="24"/>
+        </w:rPr>
+        <w:t xml:space="preserve">Coverage: in my opinion </w:t>
+      </w:r>
+      <w:r>
+        <w:rPr>
+          <w:rFonts w:cs="Times New Roman"/>
+          <w:szCs w:val="24"/>
+        </w:rPr>
+        <w:t>YouTube</w:t>
+      </w:r>
+      <w:r>
+        <w:rPr>
+          <w:rFonts w:cs="Times New Roman"/>
+          <w:szCs w:val="24"/>
+        </w:rPr>
+        <w:t xml:space="preserve"> successfully hits the </w:t>
+      </w:r>
+      <w:r>
+        <w:rPr>
+          <w:rFonts w:cs="Times New Roman"/>
+          <w:szCs w:val="24"/>
+        </w:rPr>
+        <w:t xml:space="preserve">since many users share different numerous videos it satisfied the audience. </w:t>
+      </w:r>
+    </w:p>
+    <w:p>
+      <w:pPr>
+        <w:rPr>
+          <w:rFonts w:cs="Times New Roman"/>
+          <w:szCs w:val="24"/>
+        </w:rPr>
+      </w:pPr>
+      <w:r>
+        <w:rPr>
+          <w:rFonts w:eastAsia="Times New Roman" w:cs="Times New Roman"/>
+          <w:bCs/>
+          <w:szCs w:val="24"/>
+          <w:lang w:eastAsia="en-GB"/>
+        </w:rPr>
+        <w:t xml:space="preserve">Appearance: </w:t>
+      </w:r>
+      <w:r>
+        <w:rPr>
+          <w:rFonts w:eastAsia="Times New Roman" w:cs="Times New Roman"/>
+          <w:bCs/>
+          <w:szCs w:val="24"/>
+          <w:lang w:eastAsia="en-GB"/>
+        </w:rPr>
+        <w:t xml:space="preserve">the appearance of the homepage and watch page of the site looks organized and become very easy to access. The links stated with the videos and descriptions are well organized and the site appear well maintained since there are modifications made time to time. </w:t>
+      </w:r>
+    </w:p>
+    <w:p/>
+    <w:p/>
+    <w:p/>
+    <w:p/>
+    <w:p/>
+    <w:p/>
+    <w:p/>
+    <w:p/>
+    <w:p/>
+    <w:p/>
+    <w:p>
+      <w:pPr>
+        <w:pStyle w:val="Heading1"/>
+      </w:pPr>
+      <w:bookmarkStart w:id="90" w:name="_Toc34354001"/>
+      <w:r>
+        <w:lastRenderedPageBreak/>
+        <w:t>Conclusion</w:t>
+      </w:r>
+      <w:bookmarkEnd w:id="90"/>
+    </w:p>
+    <w:p>
+      <w:r>
+        <w:t xml:space="preserve">The internet bring tremendous change for the current communicating media and </w:t>
+      </w:r>
+      <w:r>
+        <w:rPr>
+          <w:rStyle w:val="e24kjd"/>
+        </w:rPr>
+        <w:t>t</w:t>
+      </w:r>
+      <w:r>
+        <w:rPr>
+          <w:rStyle w:val="e24kjd"/>
+        </w:rPr>
+        <w:t xml:space="preserve">he </w:t>
+      </w:r>
+      <w:r>
+        <w:rPr>
+          <w:rStyle w:val="e24kjd"/>
+          <w:bCs/>
+        </w:rPr>
+        <w:t>evolution</w:t>
+      </w:r>
+      <w:r>
+        <w:rPr>
+          <w:rStyle w:val="e24kjd"/>
+        </w:rPr>
+        <w:t xml:space="preserve"> of information technology reached a turning point with the </w:t>
+      </w:r>
+      <w:r>
+        <w:rPr>
+          <w:rStyle w:val="e24kjd"/>
+          <w:bCs/>
+        </w:rPr>
+        <w:t>development</w:t>
+      </w:r>
+      <w:r>
+        <w:rPr>
+          <w:rStyle w:val="e24kjd"/>
+        </w:rPr>
+        <w:t xml:space="preserve"> of the </w:t>
+      </w:r>
+      <w:r>
+        <w:rPr>
+          <w:rStyle w:val="e24kjd"/>
+          <w:bCs/>
+        </w:rPr>
+        <w:t>Internet</w:t>
+      </w:r>
+      <w:r>
+        <w:rPr>
+          <w:rStyle w:val="e24kjd"/>
+        </w:rPr>
+        <w:t xml:space="preserve">. </w:t>
+      </w:r>
+      <w:r>
+        <w:rPr>
+          <w:rStyle w:val="e24kjd"/>
+        </w:rPr>
+        <w:t xml:space="preserve">As we venture farther into the Information Age, the nature of life is evidence that future global </w:t>
+      </w:r>
+      <w:r>
+        <w:rPr>
+          <w:rStyle w:val="e24kjd"/>
+          <w:bCs/>
+        </w:rPr>
+        <w:t>development</w:t>
+      </w:r>
+      <w:r>
+        <w:rPr>
+          <w:rStyle w:val="e24kjd"/>
+        </w:rPr>
+        <w:t xml:space="preserve"> will undoubtedly depend on technological advances, particularly in communications.</w:t>
+      </w:r>
+      <w:r>
+        <w:rPr>
+          <w:rStyle w:val="e24kjd"/>
+        </w:rPr>
+        <w:t xml:space="preserve"> In addition to the internet, several </w:t>
+      </w:r>
+      <w:r>
+        <w:rPr>
+          <w:rStyle w:val="e24kjd"/>
+        </w:rPr>
+        <w:t>web</w:t>
+      </w:r>
+      <w:r>
+        <w:rPr>
+          <w:rStyle w:val="e24kjd"/>
+        </w:rPr>
+        <w:t xml:space="preserve">sites have been modified in their contents and </w:t>
+      </w:r>
+      <w:r>
+        <w:rPr>
+          <w:rStyle w:val="e24kjd"/>
+        </w:rPr>
+        <w:t xml:space="preserve">appearance through their age on the web, this shows how the sites modified and enhance their quality through time. </w:t>
+      </w:r>
+      <w:r>
+        <w:rPr>
+          <w:rStyle w:val="e24kjd"/>
+        </w:rPr>
+        <w:t xml:space="preserve">Thirdly, as illustrated above the 12 main categories of websites </w:t>
+      </w:r>
+      <w:r>
+        <w:t xml:space="preserve">each have its own quality and goal to achieve on its own set. Lastly, there are 6 main guidelines to evaluate the value of website in its based on the excellence in each attribute. </w:t>
+      </w:r>
     </w:p>
     <w:p/>
     <w:p/>
@@ -14297,311 +15018,42 @@
     <w:p/>
     <w:p/>
     <w:p/>
+    <w:p/>
+    <w:p/>
+    <w:p/>
+    <w:p/>
+    <w:p/>
     <w:p>
       <w:pPr>
         <w:pStyle w:val="Heading1"/>
       </w:pPr>
-      <w:bookmarkStart w:id="88" w:name="_Toc34346977"/>
-      <w:r>
-        <w:lastRenderedPageBreak/>
-        <w:t>Conclusion</w:t>
-      </w:r>
-      <w:bookmarkEnd w:id="88"/>
-    </w:p>
-    <w:p>
-      <w:pPr>
-        <w:rPr>
-          <w:rStyle w:val="ListParagraph"/>
-        </w:rPr>
-      </w:pPr>
-      <w:r>
-        <w:t xml:space="preserve">The internet bring tremendous change for the current communicating media and </w:t>
-      </w:r>
-      <w:r>
-        <w:rPr>
-          <w:rStyle w:val="e24kjd"/>
-        </w:rPr>
-        <w:t>t</w:t>
-      </w:r>
-      <w:r>
-        <w:rPr>
-          <w:rStyle w:val="e24kjd"/>
-        </w:rPr>
-        <w:t xml:space="preserve">he </w:t>
-      </w:r>
-      <w:r>
-        <w:rPr>
-          <w:rStyle w:val="e24kjd"/>
-          <w:bCs/>
-        </w:rPr>
-        <w:t>evolution</w:t>
-      </w:r>
-      <w:r>
-        <w:rPr>
-          <w:rStyle w:val="e24kjd"/>
-        </w:rPr>
-        <w:t xml:space="preserve"> of information technology reached a turning point with the </w:t>
-      </w:r>
-      <w:r>
-        <w:rPr>
-          <w:rStyle w:val="e24kjd"/>
-          <w:bCs/>
-        </w:rPr>
-        <w:t>development</w:t>
-      </w:r>
-      <w:r>
-        <w:rPr>
-          <w:rStyle w:val="e24kjd"/>
-        </w:rPr>
-        <w:t xml:space="preserve"> of the </w:t>
-      </w:r>
-      <w:r>
-        <w:rPr>
-          <w:rStyle w:val="e24kjd"/>
-          <w:bCs/>
-        </w:rPr>
-        <w:t>Internet</w:t>
-      </w:r>
-      <w:r>
-        <w:rPr>
-          <w:rStyle w:val="e24kjd"/>
-        </w:rPr>
-        <w:t xml:space="preserve">. </w:t>
-      </w:r>
-      <w:r>
-        <w:rPr>
-          <w:rStyle w:val="e24kjd"/>
-        </w:rPr>
-        <w:t xml:space="preserve">As we venture farther into the Information Age, the nature of life is evidence that future global </w:t>
-      </w:r>
-      <w:r>
-        <w:rPr>
-          <w:rStyle w:val="e24kjd"/>
-          <w:bCs/>
-        </w:rPr>
-        <w:t>development</w:t>
-      </w:r>
-      <w:r>
-        <w:rPr>
-          <w:rStyle w:val="e24kjd"/>
-        </w:rPr>
-        <w:t xml:space="preserve"> will undoubtedly depend on technological advances, particularly in communications.</w:t>
-      </w:r>
-      <w:r>
-        <w:rPr>
-          <w:rStyle w:val="e24kjd"/>
-        </w:rPr>
-        <w:t xml:space="preserve"> In addition to the internet, several </w:t>
-      </w:r>
-      <w:r>
-        <w:rPr>
-          <w:rStyle w:val="e24kjd"/>
-        </w:rPr>
-        <w:t>web</w:t>
-      </w:r>
-      <w:r>
-        <w:rPr>
-          <w:rStyle w:val="e24kjd"/>
-        </w:rPr>
-        <w:t xml:space="preserve">sites have been modified in their contents and </w:t>
-      </w:r>
-      <w:r>
-        <w:rPr>
-          <w:rStyle w:val="e24kjd"/>
-        </w:rPr>
-        <w:t xml:space="preserve">appearance through their age on the web, this shows how the sites modified and enhance their quality through time. </w:t>
-      </w:r>
-      <w:r>
-        <w:rPr>
-          <w:rStyle w:val="e24kjd"/>
-        </w:rPr>
-        <w:t xml:space="preserve">Thirdly, as illustrated above the 12 main categories of websites </w:t>
-      </w:r>
-      <w:r>
-        <w:rPr>
-          <w:rStyle w:val="ListParagraph"/>
-        </w:rPr>
-        <w:t xml:space="preserve">each have its own quality and goal to achieve on its own set. Lastly, there are 6 main guidelines to evaluate the value of website in its based on the excellence in each attribute. </w:t>
-      </w:r>
-    </w:p>
-    <w:p>
-      <w:pPr>
-        <w:rPr>
-          <w:rStyle w:val="ListParagraph"/>
-        </w:rPr>
-      </w:pPr>
-    </w:p>
-    <w:p>
-      <w:pPr>
-        <w:rPr>
-          <w:rStyle w:val="ListParagraph"/>
-        </w:rPr>
-      </w:pPr>
-    </w:p>
-    <w:p>
-      <w:pPr>
-        <w:rPr>
-          <w:rStyle w:val="ListParagraph"/>
-        </w:rPr>
-      </w:pPr>
-    </w:p>
-    <w:p>
-      <w:pPr>
-        <w:rPr>
-          <w:rStyle w:val="ListParagraph"/>
-        </w:rPr>
-      </w:pPr>
-    </w:p>
-    <w:p>
-      <w:pPr>
-        <w:rPr>
-          <w:rStyle w:val="ListParagraph"/>
-        </w:rPr>
-      </w:pPr>
-    </w:p>
-    <w:p>
-      <w:pPr>
-        <w:rPr>
-          <w:rStyle w:val="ListParagraph"/>
-        </w:rPr>
-      </w:pPr>
-    </w:p>
-    <w:p>
-      <w:pPr>
-        <w:rPr>
-          <w:rStyle w:val="ListParagraph"/>
-        </w:rPr>
-      </w:pPr>
-    </w:p>
-    <w:p>
-      <w:pPr>
-        <w:rPr>
-          <w:rStyle w:val="ListParagraph"/>
-        </w:rPr>
-      </w:pPr>
-    </w:p>
-    <w:p>
-      <w:pPr>
-        <w:rPr>
-          <w:rStyle w:val="ListParagraph"/>
-        </w:rPr>
-      </w:pPr>
-    </w:p>
-    <w:p>
-      <w:pPr>
-        <w:rPr>
-          <w:rStyle w:val="ListParagraph"/>
-        </w:rPr>
-      </w:pPr>
-    </w:p>
-    <w:p>
-      <w:pPr>
-        <w:rPr>
-          <w:rStyle w:val="ListParagraph"/>
-        </w:rPr>
-      </w:pPr>
-    </w:p>
-    <w:p>
-      <w:pPr>
-        <w:rPr>
-          <w:rStyle w:val="ListParagraph"/>
-        </w:rPr>
-      </w:pPr>
-    </w:p>
-    <w:p>
-      <w:pPr>
-        <w:rPr>
-          <w:rStyle w:val="ListParagraph"/>
-        </w:rPr>
-      </w:pPr>
-    </w:p>
-    <w:p>
-      <w:pPr>
-        <w:rPr>
-          <w:rStyle w:val="ListParagraph"/>
-        </w:rPr>
-      </w:pPr>
-    </w:p>
-    <w:p>
-      <w:pPr>
-        <w:rPr>
-          <w:rStyle w:val="ListParagraph"/>
-        </w:rPr>
-      </w:pPr>
-    </w:p>
-    <w:p>
-      <w:pPr>
-        <w:rPr>
-          <w:rStyle w:val="ListParagraph"/>
-        </w:rPr>
-      </w:pPr>
-    </w:p>
-    <w:p>
-      <w:pPr>
-        <w:rPr>
-          <w:rStyle w:val="ListParagraph"/>
-        </w:rPr>
-      </w:pPr>
-    </w:p>
-    <w:p>
-      <w:pPr>
-        <w:rPr>
-          <w:rStyle w:val="ListParagraph"/>
-        </w:rPr>
-      </w:pPr>
-    </w:p>
-    <w:p>
-      <w:pPr>
-        <w:pStyle w:val="Heading1"/>
-        <w:rPr>
-          <w:rStyle w:val="ListParagraph"/>
-        </w:rPr>
-      </w:pPr>
-      <w:bookmarkStart w:id="89" w:name="_Toc34346978"/>
-      <w:r>
-        <w:rPr>
-          <w:rStyle w:val="ListParagraph"/>
-        </w:rPr>
+      <w:bookmarkStart w:id="91" w:name="_Toc34354002"/>
+      <w:r>
         <w:lastRenderedPageBreak/>
         <w:t>Reference</w:t>
       </w:r>
-      <w:bookmarkEnd w:id="89"/>
-      <w:r>
-        <w:rPr>
-          <w:rStyle w:val="ListParagraph"/>
-        </w:rPr>
+      <w:bookmarkEnd w:id="91"/>
+      <w:r>
         <w:t xml:space="preserve"> </w:t>
       </w:r>
     </w:p>
     <w:p>
-      <w:pPr>
-        <w:rPr>
-          <w:rStyle w:val="ListParagraph"/>
-        </w:rPr>
-      </w:pPr>
-      <w:r>
-        <w:rPr>
-          <w:rStyle w:val="ListParagraph"/>
-        </w:rPr>
+      <w:r>
         <w:t>Web</w:t>
       </w:r>
       <w:r>
-        <w:rPr>
-          <w:rStyle w:val="ListParagraph"/>
-        </w:rPr>
         <w:t xml:space="preserve"> </w:t>
       </w:r>
-      <w:r>
-        <w:rPr>
-          <w:rStyle w:val="ListParagraph"/>
-        </w:rPr>
+      <w:proofErr w:type="gramStart"/>
+      <w:r>
         <w:t xml:space="preserve">Archive </w:t>
       </w:r>
       <w:r>
-        <w:rPr>
-          <w:rStyle w:val="ListParagraph"/>
-        </w:rPr>
-        <w:t xml:space="preserve">: </w:t>
+        <w:t>:</w:t>
+      </w:r>
+      <w:proofErr w:type="gramEnd"/>
+      <w:r>
+        <w:t xml:space="preserve"> </w:t>
       </w:r>
       <w:hyperlink r:id="rId79" w:history="1">
         <w:r>
@@ -14613,6 +15065,11 @@
       </w:hyperlink>
     </w:p>
     <w:p>
+      <w:pPr>
+        <w:rPr>
+          <w:rStyle w:val="Hyperlink"/>
+        </w:rPr>
+      </w:pPr>
       <w:r>
         <w:t xml:space="preserve">Google: </w:t>
       </w:r>
@@ -14625,9 +15082,22 @@
         </w:r>
       </w:hyperlink>
     </w:p>
+    <w:p>
+      <w:hyperlink r:id="rId81" w:history="1">
+        <w:r>
+          <w:rPr>
+            <w:rStyle w:val="Hyperlink"/>
+          </w:rPr>
+          <w:t>https://blog.hubspot.com/marketing/best-personal-websites</w:t>
+        </w:r>
+      </w:hyperlink>
+      <w:r>
+        <w:t xml:space="preserve"> - for best personal websites</w:t>
+      </w:r>
+    </w:p>
     <w:p/>
     <w:sectPr>
-      <w:footerReference w:type="default" r:id="rId81"/>
+      <w:footerReference w:type="default" r:id="rId82"/>
       <w:pgSz w:w="11906" w:h="16838"/>
       <w:pgMar w:top="1440" w:right="1440" w:bottom="1440" w:left="1440" w:header="708" w:footer="708" w:gutter="0"/>
       <w:pgNumType w:start="1"/>
@@ -14713,7 +15183,7 @@
           <w:rPr>
             <w:noProof/>
           </w:rPr>
-          <w:t>13</w:t>
+          <w:t>1</w:t>
         </w:r>
         <w:r>
           <w:rPr>
@@ -15325,6 +15795,92 @@
     </w:lvl>
   </w:abstractNum>
   <w:abstractNum w:abstractNumId="6" w15:restartNumberingAfterBreak="0">
+    <w:nsid w:val="3E9636B1"/>
+    <w:multiLevelType w:val="hybridMultilevel"/>
+    <w:tmpl w:val="CA8E6518"/>
+    <w:lvl w:ilvl="0" w:tplc="0809000F">
+      <w:start w:val="1"/>
+      <w:numFmt w:val="decimal"/>
+      <w:lvlText w:val="%1."/>
+      <w:lvlJc w:val="left"/>
+      <w:pPr>
+        <w:ind w:left="720" w:hanging="360"/>
+      </w:pPr>
+    </w:lvl>
+    <w:lvl w:ilvl="1" w:tplc="08090019" w:tentative="1">
+      <w:start w:val="1"/>
+      <w:numFmt w:val="lowerLetter"/>
+      <w:lvlText w:val="%2."/>
+      <w:lvlJc w:val="left"/>
+      <w:pPr>
+        <w:ind w:left="1440" w:hanging="360"/>
+      </w:pPr>
+    </w:lvl>
+    <w:lvl w:ilvl="2" w:tplc="0809001B" w:tentative="1">
+      <w:start w:val="1"/>
+      <w:numFmt w:val="lowerRoman"/>
+      <w:lvlText w:val="%3."/>
+      <w:lvlJc w:val="right"/>
+      <w:pPr>
+        <w:ind w:left="2160" w:hanging="180"/>
+      </w:pPr>
+    </w:lvl>
+    <w:lvl w:ilvl="3" w:tplc="0809000F" w:tentative="1">
+      <w:start w:val="1"/>
+      <w:numFmt w:val="decimal"/>
+      <w:lvlText w:val="%4."/>
+      <w:lvlJc w:val="left"/>
+      <w:pPr>
+        <w:ind w:left="2880" w:hanging="360"/>
+      </w:pPr>
+    </w:lvl>
+    <w:lvl w:ilvl="4" w:tplc="08090019" w:tentative="1">
+      <w:start w:val="1"/>
+      <w:numFmt w:val="lowerLetter"/>
+      <w:lvlText w:val="%5."/>
+      <w:lvlJc w:val="left"/>
+      <w:pPr>
+        <w:ind w:left="3600" w:hanging="360"/>
+      </w:pPr>
+    </w:lvl>
+    <w:lvl w:ilvl="5" w:tplc="0809001B" w:tentative="1">
+      <w:start w:val="1"/>
+      <w:numFmt w:val="lowerRoman"/>
+      <w:lvlText w:val="%6."/>
+      <w:lvlJc w:val="right"/>
+      <w:pPr>
+        <w:ind w:left="4320" w:hanging="180"/>
+      </w:pPr>
+    </w:lvl>
+    <w:lvl w:ilvl="6" w:tplc="0809000F" w:tentative="1">
+      <w:start w:val="1"/>
+      <w:numFmt w:val="decimal"/>
+      <w:lvlText w:val="%7."/>
+      <w:lvlJc w:val="left"/>
+      <w:pPr>
+        <w:ind w:left="5040" w:hanging="360"/>
+      </w:pPr>
+    </w:lvl>
+    <w:lvl w:ilvl="7" w:tplc="08090019" w:tentative="1">
+      <w:start w:val="1"/>
+      <w:numFmt w:val="lowerLetter"/>
+      <w:lvlText w:val="%8."/>
+      <w:lvlJc w:val="left"/>
+      <w:pPr>
+        <w:ind w:left="5760" w:hanging="360"/>
+      </w:pPr>
+    </w:lvl>
+    <w:lvl w:ilvl="8" w:tplc="0809001B" w:tentative="1">
+      <w:start w:val="1"/>
+      <w:numFmt w:val="lowerRoman"/>
+      <w:lvlText w:val="%9."/>
+      <w:lvlJc w:val="right"/>
+      <w:pPr>
+        <w:ind w:left="6480" w:hanging="180"/>
+      </w:pPr>
+    </w:lvl>
+  </w:abstractNum>
+  <w:abstractNum w:abstractNumId="7" w15:restartNumberingAfterBreak="0">
     <w:nsid w:val="4EDC08A2"/>
     <w:multiLevelType w:val="hybridMultilevel"/>
     <w:tmpl w:val="7EF275BA"/>
@@ -15413,7 +15969,7 @@
       </w:pPr>
     </w:lvl>
   </w:abstractNum>
-  <w:abstractNum w:abstractNumId="7" w15:restartNumberingAfterBreak="0">
+  <w:abstractNum w:abstractNumId="8" w15:restartNumberingAfterBreak="0">
     <w:nsid w:val="522D5FDC"/>
     <w:multiLevelType w:val="hybridMultilevel"/>
     <w:tmpl w:val="2632B240"/>
@@ -15502,7 +16058,7 @@
       </w:pPr>
     </w:lvl>
   </w:abstractNum>
-  <w:abstractNum w:abstractNumId="8" w15:restartNumberingAfterBreak="0">
+  <w:abstractNum w:abstractNumId="9" w15:restartNumberingAfterBreak="0">
     <w:nsid w:val="5801557A"/>
     <w:multiLevelType w:val="hybridMultilevel"/>
     <w:tmpl w:val="057E0500"/>
@@ -15591,7 +16147,7 @@
       </w:pPr>
     </w:lvl>
   </w:abstractNum>
-  <w:abstractNum w:abstractNumId="9" w15:restartNumberingAfterBreak="0">
+  <w:abstractNum w:abstractNumId="10" w15:restartNumberingAfterBreak="0">
     <w:nsid w:val="750F1215"/>
     <w:multiLevelType w:val="hybridMultilevel"/>
     <w:tmpl w:val="11927376"/>
@@ -15677,7 +16233,7 @@
       </w:pPr>
     </w:lvl>
   </w:abstractNum>
-  <w:abstractNum w:abstractNumId="10" w15:restartNumberingAfterBreak="0">
+  <w:abstractNum w:abstractNumId="11" w15:restartNumberingAfterBreak="0">
     <w:nsid w:val="76FD2B96"/>
     <w:multiLevelType w:val="hybridMultilevel"/>
     <w:tmpl w:val="B088F972"/>
@@ -15767,7 +16323,7 @@
       </w:pPr>
     </w:lvl>
   </w:abstractNum>
-  <w:abstractNum w:abstractNumId="11" w15:restartNumberingAfterBreak="0">
+  <w:abstractNum w:abstractNumId="12" w15:restartNumberingAfterBreak="0">
     <w:nsid w:val="77513365"/>
     <w:multiLevelType w:val="hybridMultilevel"/>
     <w:tmpl w:val="050009E4"/>
@@ -15856,7 +16412,7 @@
       </w:pPr>
     </w:lvl>
   </w:abstractNum>
-  <w:abstractNum w:abstractNumId="12" w15:restartNumberingAfterBreak="0">
+  <w:abstractNum w:abstractNumId="13" w15:restartNumberingAfterBreak="0">
     <w:nsid w:val="7A987EA1"/>
     <w:multiLevelType w:val="hybridMultilevel"/>
     <w:tmpl w:val="A15E1A8A"/>
@@ -15958,31 +16514,34 @@
     <w:abstractNumId w:val="2"/>
   </w:num>
   <w:num w:numId="5">
-    <w:abstractNumId w:val="9"/>
+    <w:abstractNumId w:val="10"/>
   </w:num>
   <w:num w:numId="6">
-    <w:abstractNumId w:val="12"/>
+    <w:abstractNumId w:val="13"/>
   </w:num>
   <w:num w:numId="7">
-    <w:abstractNumId w:val="11"/>
+    <w:abstractNumId w:val="12"/>
   </w:num>
   <w:num w:numId="8">
     <w:abstractNumId w:val="5"/>
   </w:num>
   <w:num w:numId="9">
+    <w:abstractNumId w:val="8"/>
+  </w:num>
+  <w:num w:numId="10">
+    <w:abstractNumId w:val="9"/>
+  </w:num>
+  <w:num w:numId="11">
     <w:abstractNumId w:val="7"/>
   </w:num>
-  <w:num w:numId="10">
-    <w:abstractNumId w:val="8"/>
-  </w:num>
-  <w:num w:numId="11">
-    <w:abstractNumId w:val="6"/>
-  </w:num>
   <w:num w:numId="12">
-    <w:abstractNumId w:val="10"/>
+    <w:abstractNumId w:val="11"/>
   </w:num>
   <w:num w:numId="13">
     <w:abstractNumId w:val="3"/>
+  </w:num>
+  <w:num w:numId="14">
+    <w:abstractNumId w:val="6"/>
   </w:num>
   <w:numIdMacAtCleanup w:val="13"/>
 </w:numbering>
@@ -16800,6 +17359,11 @@
       <w:lang w:eastAsia="en-GB"/>
     </w:rPr>
   </w:style>
+  <w:style w:type="character" w:customStyle="1" w:styleId="t">
+    <w:name w:val="t"/>
+    <w:basedOn w:val="DefaultParagraphFont"/>
+    <w:rsid w:val="00A85BCC"/>
+  </w:style>
 </w:styles>
 </file>
 
@@ -17069,7 +17633,7 @@
 </file>
 
 <file path=customXml/itemProps1.xml><?xml version="1.0" encoding="utf-8"?>
-<ds:datastoreItem xmlns:ds="http://schemas.openxmlformats.org/officeDocument/2006/customXml" ds:itemID="{911827BA-3851-4537-B7CB-166A4B4F9EDA}">
+<ds:datastoreItem xmlns:ds="http://schemas.openxmlformats.org/officeDocument/2006/customXml" ds:itemID="{431AA34E-8295-477D-95FE-AD0ACD77AFDB}">
   <ds:schemaRefs>
     <ds:schemaRef ds:uri="http://schemas.openxmlformats.org/officeDocument/2006/bibliography"/>
   </ds:schemaRefs>

</xml_diff>